<commit_message>
Descripción de las mejoras detalladas respecto a la documentación
</commit_message>
<xml_diff>
--- a/Documentacion/Mejoras.docx
+++ b/Documentacion/Mejoras.docx
@@ -829,8 +829,6 @@
               <w:fldChar w:fldCharType="end"/>
             </w:r>
           </w:hyperlink>
-          <w:bookmarkStart w:id="0" w:name="_GoBack"/>
-          <w:bookmarkEnd w:id="0"/>
         </w:p>
         <w:p>
           <w:pPr>
@@ -939,12 +937,12 @@
       <w:pPr>
         <w:pStyle w:val="Ttulo1"/>
       </w:pPr>
-      <w:bookmarkStart w:id="1" w:name="_Toc442213101"/>
+      <w:bookmarkStart w:id="0" w:name="_Toc442213101"/>
       <w:r>
         <w:lastRenderedPageBreak/>
         <w:t>Control de versiones</w:t>
       </w:r>
-      <w:bookmarkEnd w:id="1"/>
+      <w:bookmarkEnd w:id="0"/>
     </w:p>
     <w:p/>
     <w:p/>
@@ -1330,6 +1328,7 @@
             <w:pPr>
               <w:jc w:val="center"/>
             </w:pPr>
+            <w:bookmarkStart w:id="1" w:name="_GoBack" w:colFirst="3" w:colLast="3"/>
             <w:r>
               <w:t>0.4</w:t>
             </w:r>
@@ -1348,6 +1347,15 @@
               <w:jc w:val="center"/>
               <w:cnfStyle w:val="000000000000" w:firstRow="0" w:lastRow="0" w:firstColumn="0" w:lastColumn="0" w:oddVBand="0" w:evenVBand="0" w:oddHBand="0" w:evenHBand="0" w:firstRowFirstColumn="0" w:firstRowLastColumn="0" w:lastRowFirstColumn="0" w:lastRowLastColumn="0"/>
             </w:pPr>
+            <w:r>
+              <w:t>0</w:t>
+            </w:r>
+            <w:r>
+              <w:t>3</w:t>
+            </w:r>
+            <w:r>
+              <w:t>/02/2016</w:t>
+            </w:r>
           </w:p>
         </w:tc>
         <w:tc>
@@ -1363,6 +1371,9 @@
               <w:jc w:val="center"/>
               <w:cnfStyle w:val="000000000000" w:firstRow="0" w:lastRow="0" w:firstColumn="0" w:lastColumn="0" w:oddVBand="0" w:evenVBand="0" w:oddHBand="0" w:evenHBand="0" w:firstRowFirstColumn="0" w:firstRowLastColumn="0" w:lastRowFirstColumn="0" w:lastRowLastColumn="0"/>
             </w:pPr>
+            <w:r>
+              <w:t>Creación del apartado mejoras detalladas</w:t>
+            </w:r>
           </w:p>
         </w:tc>
         <w:tc>
@@ -1377,14 +1388,14 @@
             <w:pPr>
               <w:jc w:val="center"/>
               <w:cnfStyle w:val="000000000000" w:firstRow="0" w:lastRow="0" w:firstColumn="0" w:lastColumn="0" w:oddVBand="0" w:evenVBand="0" w:oddHBand="0" w:evenHBand="0" w:firstRowFirstColumn="0" w:firstRowLastColumn="0" w:lastRowFirstColumn="0" w:lastRowLastColumn="0"/>
-              <w:rPr>
-                <w:sz w:val="24"/>
-                <w:szCs w:val="24"/>
-              </w:rPr>
             </w:pPr>
+            <w:r>
+              <w:t>Sergio Carrascosa Oliva</w:t>
+            </w:r>
           </w:p>
         </w:tc>
       </w:tr>
+      <w:bookmarkEnd w:id="1"/>
       <w:tr>
         <w:trPr>
           <w:cnfStyle w:val="000000100000" w:firstRow="0" w:lastRow="0" w:firstColumn="0" w:lastColumn="0" w:oddVBand="0" w:evenVBand="0" w:oddHBand="1" w:evenHBand="0" w:firstRowFirstColumn="0" w:firstRowLastColumn="0" w:lastRowFirstColumn="0" w:lastRowLastColumn="0"/>
@@ -1932,7 +1943,14 @@
           <w:sz w:val="24"/>
           <w:szCs w:val="24"/>
         </w:rPr>
-        <w:t>A su vez, se ha modificado radicalmente la estructura del documento</w:t>
+        <w:t>En primer lugar</w:t>
+      </w:r>
+      <w:r>
+        <w:rPr>
+          <w:sz w:val="24"/>
+          <w:szCs w:val="24"/>
+        </w:rPr>
+        <w:t>, se ha modificado radicalmente la estructura del documento</w:t>
       </w:r>
       <w:r>
         <w:rPr>
@@ -2002,14 +2020,7 @@
           <w:sz w:val="24"/>
           <w:szCs w:val="24"/>
         </w:rPr>
-        <w:t xml:space="preserve">Dado que existía incoherencia en nuestro documento, se añadieron los apartados necesarios y exigidos por el archivo anteriormente mencionado, elaborándose minuciosamente </w:t>
-      </w:r>
-      <w:r>
-        <w:rPr>
-          <w:sz w:val="24"/>
-          <w:szCs w:val="24"/>
-        </w:rPr>
-        <w:t>éste.</w:t>
+        <w:t>Dado que existía incoherencia en nuestro documento, se añadieron los apartados necesarios y exigidos por el archivo anteriormente mencionado, elaborándose minuciosamente éste.</w:t>
       </w:r>
     </w:p>
     <w:p>
@@ -2025,21 +2036,7 @@
           <w:sz w:val="24"/>
           <w:szCs w:val="24"/>
         </w:rPr>
-        <w:t>Se debe de mencionar que tras la</w:t>
-      </w:r>
-      <w:r>
-        <w:rPr>
-          <w:sz w:val="24"/>
-          <w:szCs w:val="24"/>
-        </w:rPr>
-        <w:t xml:space="preserve"> correspondiente tutoría con el profesor que nos ha corregido la primera versión entregada, nos centramos principalmente en aspectos como la gestión del código, así como la ampliación de éste y su</w:t>
-      </w:r>
-      <w:r>
-        <w:rPr>
-          <w:sz w:val="24"/>
-          <w:szCs w:val="24"/>
-        </w:rPr>
-        <w:t xml:space="preserve">s correspondientes subapartados ya que se consideraba uno de los puntos más fuertes e importantes para alcanzar los objetivos de la asignatura cursada </w:t>
+        <w:t xml:space="preserve">Se debe de mencionar que tras la correspondiente tutoría con el profesor que nos ha corregido la primera versión entregada, nos centramos principalmente en aspectos como la gestión del código, así como la ampliación de éste y sus correspondientes subapartados ya que se consideraba uno de los puntos más fuertes e importantes para alcanzar los objetivos de la asignatura cursada </w:t>
       </w:r>
       <w:r>
         <w:rPr>
@@ -2203,7 +2200,852 @@
       </w:r>
       <w:bookmarkEnd w:id="5"/>
     </w:p>
+    <w:p>
+      <w:pPr>
+        <w:rPr>
+          <w:sz w:val="24"/>
+          <w:szCs w:val="24"/>
+        </w:rPr>
+      </w:pPr>
+    </w:p>
+    <w:p>
+      <w:pPr>
+        <w:jc w:val="both"/>
+        <w:rPr>
+          <w:sz w:val="24"/>
+          <w:szCs w:val="24"/>
+        </w:rPr>
+      </w:pPr>
+      <w:r>
+        <w:rPr>
+          <w:sz w:val="24"/>
+          <w:szCs w:val="24"/>
+        </w:rPr>
+        <w:t>En este apartado se van a detallar minuciosamente cada uno de los cambios y/o mejoras realizadas tanto en la documentación como a nivel de desarrollo  de código en base a la lectura establecida de los comentarios generales y comentarios específicos de cada grupo expuestos por el profesor responsable de la corrección de dichos trabajos</w:t>
+      </w:r>
+      <w:r>
+        <w:rPr>
+          <w:sz w:val="24"/>
+          <w:szCs w:val="24"/>
+        </w:rPr>
+        <w:t>.</w:t>
+      </w:r>
+    </w:p>
+    <w:p>
+      <w:pPr>
+        <w:jc w:val="both"/>
+        <w:rPr>
+          <w:sz w:val="24"/>
+          <w:szCs w:val="24"/>
+        </w:rPr>
+      </w:pPr>
+      <w:r>
+        <w:rPr>
+          <w:sz w:val="24"/>
+          <w:szCs w:val="24"/>
+        </w:rPr>
+        <w:t>Debido a la gran cantidad de correcciones,  mejoras, ampliación y creación de nueva funcionalidad, dividiremos esta sección en dos partes: primero, se expondrá todo lo relacionado con la documentación y segundo, se detallará toda aquella nueva funcionalidad desarrollada para la revisión del 10 de febrero.</w:t>
+      </w:r>
+    </w:p>
+    <w:p>
+      <w:pPr>
+        <w:jc w:val="both"/>
+      </w:pPr>
+    </w:p>
+    <w:p>
+      <w:pPr>
+        <w:pStyle w:val="Ttulo2"/>
+        <w:numPr>
+          <w:ilvl w:val="1"/>
+          <w:numId w:val="36"/>
+        </w:numPr>
+        <w:jc w:val="both"/>
+      </w:pPr>
+      <w:r>
+        <w:t>Documentación</w:t>
+      </w:r>
+    </w:p>
     <w:p/>
+    <w:p>
+      <w:pPr>
+        <w:jc w:val="both"/>
+        <w:rPr>
+          <w:sz w:val="24"/>
+          <w:szCs w:val="24"/>
+        </w:rPr>
+      </w:pPr>
+      <w:r>
+        <w:rPr>
+          <w:sz w:val="24"/>
+          <w:szCs w:val="24"/>
+        </w:rPr>
+        <w:t xml:space="preserve">Al ser conscientes de que nuestra documentación era bastante pobre y carecía de estructura, el quipo decidió mejorar la primera entrega con creces. En primer lugar, </w:t>
+      </w:r>
+      <w:r>
+        <w:rPr>
+          <w:sz w:val="24"/>
+          <w:szCs w:val="24"/>
+        </w:rPr>
+        <w:t xml:space="preserve">nos vimos obligados a modificar nuestra portada. Se añadieron: nombre del proyecto (en nuestro caso, Autenticación), nombre y apellidos de cada miembro del equipo, especificándose si pertenecemos al grupo de mañana o tarde, curso académico y grado al que pertenecemos. Posteriormente, se añadieron un índice de páginas, </w:t>
+      </w:r>
+      <w:r>
+        <w:rPr>
+          <w:sz w:val="24"/>
+          <w:szCs w:val="24"/>
+        </w:rPr>
+        <w:t xml:space="preserve">índice de tablas, </w:t>
+      </w:r>
+      <w:r>
+        <w:rPr>
+          <w:sz w:val="24"/>
+          <w:szCs w:val="24"/>
+        </w:rPr>
+        <w:t xml:space="preserve"> índice de </w:t>
+      </w:r>
+      <w:r>
+        <w:rPr>
+          <w:sz w:val="24"/>
+          <w:szCs w:val="24"/>
+        </w:rPr>
+        <w:t>figuras</w:t>
+      </w:r>
+      <w:r>
+        <w:rPr>
+          <w:sz w:val="24"/>
+          <w:szCs w:val="24"/>
+        </w:rPr>
+        <w:t xml:space="preserve"> </w:t>
+      </w:r>
+      <w:r>
+        <w:rPr>
+          <w:sz w:val="24"/>
+          <w:szCs w:val="24"/>
+        </w:rPr>
+        <w:t xml:space="preserve">y una leyenda en todas las figuras representadas en nuestra documentación, siendo éstas últimas referenciadas y explicadas en el cuerpo del texto del documento, ya que </w:t>
+      </w:r>
+      <w:r>
+        <w:rPr>
+          <w:sz w:val="24"/>
+          <w:szCs w:val="24"/>
+        </w:rPr>
+        <w:t>carecía de estos elementos importantes en una memoria con carácter formal y profesional.</w:t>
+      </w:r>
+      <w:r>
+        <w:rPr>
+          <w:sz w:val="24"/>
+          <w:szCs w:val="24"/>
+        </w:rPr>
+        <w:t xml:space="preserve"> </w:t>
+      </w:r>
+    </w:p>
+    <w:p>
+      <w:pPr>
+        <w:jc w:val="both"/>
+        <w:rPr>
+          <w:sz w:val="24"/>
+          <w:szCs w:val="24"/>
+        </w:rPr>
+      </w:pPr>
+    </w:p>
+    <w:p>
+      <w:pPr>
+        <w:jc w:val="both"/>
+        <w:rPr>
+          <w:sz w:val="24"/>
+          <w:szCs w:val="24"/>
+        </w:rPr>
+      </w:pPr>
+      <w:r>
+        <w:rPr>
+          <w:sz w:val="24"/>
+          <w:szCs w:val="24"/>
+        </w:rPr>
+        <w:t>Mencionar que se hicieron pequeñas modificaciones, como por ejemplo, justificar todo el texto, alinear el título del resumen en el centro</w:t>
+      </w:r>
+      <w:r>
+        <w:rPr>
+          <w:sz w:val="24"/>
+          <w:szCs w:val="24"/>
+        </w:rPr>
+        <w:t xml:space="preserve"> y colorear el texto nuevo escrito en de distinto color</w:t>
+      </w:r>
+      <w:r>
+        <w:rPr>
+          <w:sz w:val="24"/>
+          <w:szCs w:val="24"/>
+        </w:rPr>
+        <w:t xml:space="preserve"> con el fin de</w:t>
+      </w:r>
+      <w:r>
+        <w:rPr>
+          <w:sz w:val="24"/>
+          <w:szCs w:val="24"/>
+        </w:rPr>
+        <w:t xml:space="preserve"> mejorar la estética y el estilo del documento y, por consiguiente, indicar al profesor el trabajo nuevo realizado hasta la fecha. También se ha tenido extremada precaución la repetición de contenido, referenciando si es posible el sitio principal donde se detalla el asunto en cuestión con el fin de aclarar la lectura. (Por ejemplo: </w:t>
+      </w:r>
+      <w:r>
+        <w:rPr>
+          <w:rFonts w:ascii="Arial" w:hAnsi="Arial" w:cs="Arial"/>
+          <w:color w:val="000000"/>
+          <w:sz w:val="19"/>
+          <w:szCs w:val="19"/>
+          <w:shd w:val="clear" w:color="auto" w:fill="FFFFFF"/>
+        </w:rPr>
+        <w:t>Como se explica en la Sección X.Y, el entorno de desarrollo que se usa en el proyecto es ZZZZ.</w:t>
+      </w:r>
+      <w:r>
+        <w:rPr>
+          <w:sz w:val="24"/>
+          <w:szCs w:val="24"/>
+        </w:rPr>
+        <w:t>)</w:t>
+      </w:r>
+    </w:p>
+    <w:p>
+      <w:pPr>
+        <w:jc w:val="both"/>
+        <w:rPr>
+          <w:sz w:val="24"/>
+          <w:szCs w:val="24"/>
+        </w:rPr>
+      </w:pPr>
+    </w:p>
+    <w:p>
+      <w:pPr>
+        <w:jc w:val="both"/>
+        <w:rPr>
+          <w:sz w:val="24"/>
+          <w:szCs w:val="24"/>
+        </w:rPr>
+      </w:pPr>
+      <w:r>
+        <w:rPr>
+          <w:rStyle w:val="apple-converted-space"/>
+          <w:rFonts w:ascii="Arial" w:hAnsi="Arial" w:cs="Arial"/>
+          <w:color w:val="000000"/>
+          <w:sz w:val="19"/>
+          <w:szCs w:val="19"/>
+          <w:shd w:val="clear" w:color="auto" w:fill="FFFFFF"/>
+        </w:rPr>
+        <w:t> </w:t>
+      </w:r>
+      <w:r>
+        <w:rPr>
+          <w:sz w:val="24"/>
+          <w:szCs w:val="24"/>
+        </w:rPr>
+        <w:t xml:space="preserve">A su vez, se incluyeron apartados imprescindibles </w:t>
+      </w:r>
+      <w:r>
+        <w:rPr>
+          <w:sz w:val="24"/>
+          <w:szCs w:val="24"/>
+        </w:rPr>
+        <w:t xml:space="preserve">en un entregable de tal envergadura </w:t>
+      </w:r>
+      <w:r>
+        <w:rPr>
+          <w:sz w:val="24"/>
+          <w:szCs w:val="24"/>
+        </w:rPr>
+        <w:t xml:space="preserve">como: </w:t>
+      </w:r>
+    </w:p>
+    <w:p>
+      <w:pPr>
+        <w:pStyle w:val="Prrafodelista"/>
+        <w:numPr>
+          <w:ilvl w:val="0"/>
+          <w:numId w:val="38"/>
+        </w:numPr>
+        <w:jc w:val="both"/>
+        <w:rPr>
+          <w:sz w:val="24"/>
+          <w:szCs w:val="24"/>
+        </w:rPr>
+      </w:pPr>
+      <w:r>
+        <w:rPr>
+          <w:b/>
+          <w:sz w:val="24"/>
+          <w:szCs w:val="24"/>
+        </w:rPr>
+        <w:t>C</w:t>
+      </w:r>
+      <w:r>
+        <w:rPr>
+          <w:b/>
+          <w:sz w:val="24"/>
+          <w:szCs w:val="24"/>
+        </w:rPr>
+        <w:t>ontrol de versiones</w:t>
+      </w:r>
+      <w:r>
+        <w:rPr>
+          <w:b/>
+          <w:sz w:val="24"/>
+          <w:szCs w:val="24"/>
+        </w:rPr>
+        <w:t>:</w:t>
+      </w:r>
+      <w:r>
+        <w:rPr>
+          <w:rStyle w:val="Textodeglobo"/>
+          <w:rFonts w:cs="Arial"/>
+          <w:color w:val="222222"/>
+          <w:sz w:val="24"/>
+          <w:szCs w:val="24"/>
+          <w:shd w:val="clear" w:color="auto" w:fill="FFFFFF"/>
+        </w:rPr>
+        <w:t xml:space="preserve"> gracias a éste, conseguimos una mejora de la</w:t>
+      </w:r>
+      <w:r>
+        <w:rPr>
+          <w:rStyle w:val="apple-converted-space"/>
+          <w:rFonts w:cs="Arial"/>
+          <w:color w:val="222222"/>
+          <w:sz w:val="24"/>
+          <w:szCs w:val="24"/>
+          <w:shd w:val="clear" w:color="auto" w:fill="FFFFFF"/>
+        </w:rPr>
+        <w:t> </w:t>
+      </w:r>
+      <w:r>
+        <w:rPr>
+          <w:rFonts w:cs="Arial"/>
+          <w:color w:val="222222"/>
+          <w:sz w:val="24"/>
+          <w:szCs w:val="24"/>
+          <w:shd w:val="clear" w:color="auto" w:fill="FFFFFF"/>
+        </w:rPr>
+        <w:t xml:space="preserve">gestión de los diversos cambios que se realizan sobre los elementos de </w:t>
+      </w:r>
+      <w:r>
+        <w:rPr>
+          <w:rFonts w:cs="Arial"/>
+          <w:color w:val="222222"/>
+          <w:sz w:val="24"/>
+          <w:szCs w:val="24"/>
+          <w:shd w:val="clear" w:color="auto" w:fill="FFFFFF"/>
+        </w:rPr>
+        <w:t>nuestro documento.</w:t>
+      </w:r>
+    </w:p>
+    <w:p>
+      <w:pPr>
+        <w:pStyle w:val="Prrafodelista"/>
+        <w:jc w:val="both"/>
+        <w:rPr>
+          <w:sz w:val="24"/>
+          <w:szCs w:val="24"/>
+        </w:rPr>
+      </w:pPr>
+    </w:p>
+    <w:p>
+      <w:pPr>
+        <w:pStyle w:val="Prrafodelista"/>
+        <w:numPr>
+          <w:ilvl w:val="0"/>
+          <w:numId w:val="38"/>
+        </w:numPr>
+        <w:jc w:val="both"/>
+        <w:rPr>
+          <w:b/>
+          <w:sz w:val="24"/>
+          <w:szCs w:val="24"/>
+        </w:rPr>
+      </w:pPr>
+      <w:r>
+        <w:rPr>
+          <w:b/>
+          <w:sz w:val="24"/>
+          <w:szCs w:val="24"/>
+        </w:rPr>
+        <w:lastRenderedPageBreak/>
+        <w:t>E</w:t>
+      </w:r>
+      <w:r>
+        <w:rPr>
+          <w:b/>
+          <w:sz w:val="24"/>
+          <w:szCs w:val="24"/>
+        </w:rPr>
+        <w:t>nlaces important</w:t>
+      </w:r>
+      <w:r>
+        <w:rPr>
+          <w:b/>
+          <w:sz w:val="24"/>
+          <w:szCs w:val="24"/>
+        </w:rPr>
+        <w:t>es</w:t>
+      </w:r>
+      <w:r>
+        <w:rPr>
+          <w:b/>
+          <w:sz w:val="24"/>
+          <w:szCs w:val="24"/>
+        </w:rPr>
+        <w:t>:</w:t>
+      </w:r>
+      <w:r>
+        <w:rPr>
+          <w:b/>
+          <w:sz w:val="24"/>
+          <w:szCs w:val="24"/>
+        </w:rPr>
+        <w:t xml:space="preserve"> </w:t>
+      </w:r>
+      <w:r>
+        <w:rPr>
+          <w:sz w:val="24"/>
+          <w:szCs w:val="24"/>
+        </w:rPr>
+        <w:t>se añadier</w:t>
+      </w:r>
+      <w:r>
+        <w:rPr>
+          <w:sz w:val="24"/>
+          <w:szCs w:val="24"/>
+        </w:rPr>
+        <w:t>o</w:t>
+      </w:r>
+      <w:r>
+        <w:rPr>
+          <w:sz w:val="24"/>
+          <w:szCs w:val="24"/>
+        </w:rPr>
+        <w:t xml:space="preserve">n enlaces que contenían nuestro </w:t>
+      </w:r>
+      <w:r>
+        <w:rPr>
+          <w:rFonts w:cs="Arial"/>
+          <w:color w:val="000000"/>
+          <w:sz w:val="24"/>
+          <w:szCs w:val="24"/>
+          <w:shd w:val="clear" w:color="auto" w:fill="FFFFFF"/>
+        </w:rPr>
+        <w:t xml:space="preserve">repositorio </w:t>
+      </w:r>
+      <w:r>
+        <w:rPr>
+          <w:rFonts w:cs="Arial"/>
+          <w:color w:val="000000"/>
+          <w:sz w:val="24"/>
+          <w:szCs w:val="24"/>
+          <w:shd w:val="clear" w:color="auto" w:fill="FFFFFF"/>
+        </w:rPr>
+        <w:t>de código</w:t>
+      </w:r>
+      <w:r>
+        <w:rPr>
+          <w:rFonts w:cs="Arial"/>
+          <w:color w:val="000000"/>
+          <w:sz w:val="24"/>
+          <w:szCs w:val="24"/>
+          <w:shd w:val="clear" w:color="auto" w:fill="FFFFFF"/>
+        </w:rPr>
+        <w:t xml:space="preserve"> desarrollado por </w:t>
+      </w:r>
+      <w:r>
+        <w:rPr>
+          <w:rFonts w:cs="Arial"/>
+          <w:color w:val="000000"/>
+          <w:sz w:val="24"/>
+          <w:szCs w:val="24"/>
+          <w:shd w:val="clear" w:color="auto" w:fill="FFFFFF"/>
+        </w:rPr>
+        <w:t>el equipo, repositorio compartido, repositorio de incidencias</w:t>
+      </w:r>
+      <w:r>
+        <w:rPr>
+          <w:rFonts w:cs="Arial"/>
+          <w:color w:val="000000"/>
+          <w:sz w:val="24"/>
+          <w:szCs w:val="24"/>
+          <w:shd w:val="clear" w:color="auto" w:fill="FFFFFF"/>
+        </w:rPr>
+        <w:t xml:space="preserve"> (</w:t>
+      </w:r>
+      <w:proofErr w:type="spellStart"/>
+      <w:r>
+        <w:rPr>
+          <w:rFonts w:cs="Arial"/>
+          <w:color w:val="000000"/>
+          <w:sz w:val="24"/>
+          <w:szCs w:val="24"/>
+          <w:shd w:val="clear" w:color="auto" w:fill="FFFFFF"/>
+        </w:rPr>
+        <w:t>issues</w:t>
+      </w:r>
+      <w:proofErr w:type="spellEnd"/>
+      <w:r>
+        <w:rPr>
+          <w:rFonts w:cs="Arial"/>
+          <w:color w:val="000000"/>
+          <w:sz w:val="24"/>
+          <w:szCs w:val="24"/>
+          <w:shd w:val="clear" w:color="auto" w:fill="FFFFFF"/>
+        </w:rPr>
+        <w:t>), página principal de nuestro subsistema alojado en la wiki, subsistema en remoto, etc.</w:t>
+      </w:r>
+    </w:p>
+    <w:p>
+      <w:pPr>
+        <w:pStyle w:val="Prrafodelista"/>
+        <w:rPr>
+          <w:b/>
+          <w:sz w:val="24"/>
+          <w:szCs w:val="24"/>
+        </w:rPr>
+      </w:pPr>
+    </w:p>
+    <w:p>
+      <w:pPr>
+        <w:pStyle w:val="Prrafodelista"/>
+        <w:numPr>
+          <w:ilvl w:val="0"/>
+          <w:numId w:val="38"/>
+        </w:numPr>
+        <w:jc w:val="both"/>
+        <w:rPr>
+          <w:b/>
+          <w:sz w:val="24"/>
+          <w:szCs w:val="24"/>
+        </w:rPr>
+      </w:pPr>
+      <w:r>
+        <w:rPr>
+          <w:b/>
+          <w:sz w:val="24"/>
+          <w:szCs w:val="24"/>
+        </w:rPr>
+        <w:t>Conclusiones</w:t>
+      </w:r>
+      <w:r>
+        <w:rPr>
+          <w:b/>
+          <w:sz w:val="24"/>
+          <w:szCs w:val="24"/>
+        </w:rPr>
+        <w:t>:</w:t>
+      </w:r>
+      <w:r>
+        <w:rPr>
+          <w:sz w:val="24"/>
+          <w:szCs w:val="24"/>
+        </w:rPr>
+        <w:t xml:space="preserve"> en este apartado, se refleja aquellos acontecimientos producidos durante el desarrollo del proyecto indicando</w:t>
+      </w:r>
+      <w:r>
+        <w:rPr>
+          <w:sz w:val="24"/>
+          <w:szCs w:val="24"/>
+        </w:rPr>
+        <w:t xml:space="preserve"> aquellas dificultades ocasionadas y deducciones y/o reflexiones tomadas </w:t>
+      </w:r>
+      <w:r>
+        <w:rPr>
+          <w:sz w:val="24"/>
+          <w:szCs w:val="24"/>
+        </w:rPr>
+        <w:t>en la ejecución de éste</w:t>
+      </w:r>
+      <w:r>
+        <w:rPr>
+          <w:sz w:val="24"/>
+          <w:szCs w:val="24"/>
+        </w:rPr>
+        <w:t>.</w:t>
+      </w:r>
+    </w:p>
+    <w:p>
+      <w:pPr>
+        <w:pStyle w:val="Prrafodelista"/>
+        <w:rPr>
+          <w:b/>
+          <w:sz w:val="24"/>
+          <w:szCs w:val="24"/>
+        </w:rPr>
+      </w:pPr>
+    </w:p>
+    <w:p>
+      <w:pPr>
+        <w:pStyle w:val="Prrafodelista"/>
+        <w:numPr>
+          <w:ilvl w:val="0"/>
+          <w:numId w:val="38"/>
+        </w:numPr>
+        <w:jc w:val="both"/>
+        <w:rPr>
+          <w:b/>
+          <w:sz w:val="24"/>
+          <w:szCs w:val="24"/>
+        </w:rPr>
+      </w:pPr>
+      <w:r>
+        <w:rPr>
+          <w:b/>
+          <w:sz w:val="24"/>
+          <w:szCs w:val="24"/>
+        </w:rPr>
+        <w:t>Bibliografía:</w:t>
+      </w:r>
+      <w:r>
+        <w:rPr>
+          <w:b/>
+          <w:sz w:val="24"/>
+          <w:szCs w:val="24"/>
+        </w:rPr>
+        <w:t xml:space="preserve"> </w:t>
+      </w:r>
+      <w:r>
+        <w:rPr>
+          <w:sz w:val="24"/>
+          <w:szCs w:val="24"/>
+        </w:rPr>
+        <w:t>se detallan aquellas fuentes que sirvieron de base para desarrollar la memoria y así, evitar cualquier duda sobre la posibilidad de plagio.</w:t>
+      </w:r>
+    </w:p>
+    <w:p/>
+    <w:p>
+      <w:pPr>
+        <w:jc w:val="both"/>
+        <w:rPr>
+          <w:sz w:val="24"/>
+          <w:szCs w:val="24"/>
+        </w:rPr>
+      </w:pPr>
+      <w:r>
+        <w:rPr>
+          <w:sz w:val="24"/>
+          <w:szCs w:val="24"/>
+        </w:rPr>
+        <w:t xml:space="preserve">A continuación, se enumerarán cada uno de los </w:t>
+      </w:r>
+      <w:r>
+        <w:rPr>
+          <w:sz w:val="24"/>
+          <w:szCs w:val="24"/>
+          <w:u w:val="single"/>
+        </w:rPr>
+        <w:t>apartados y subapartados añadidos</w:t>
+      </w:r>
+      <w:r>
+        <w:rPr>
+          <w:sz w:val="24"/>
+          <w:szCs w:val="24"/>
+        </w:rPr>
+        <w:t xml:space="preserve"> que no se documentaron en la primera versión de éste, siendo dichos apartados obligatorios</w:t>
+      </w:r>
+      <w:r>
+        <w:rPr>
+          <w:sz w:val="24"/>
+          <w:szCs w:val="24"/>
+        </w:rPr>
+        <w:t>:</w:t>
+      </w:r>
+    </w:p>
+    <w:p>
+      <w:pPr>
+        <w:pStyle w:val="Prrafodelista"/>
+        <w:numPr>
+          <w:ilvl w:val="0"/>
+          <w:numId w:val="43"/>
+        </w:numPr>
+        <w:jc w:val="both"/>
+        <w:rPr>
+          <w:sz w:val="24"/>
+          <w:szCs w:val="24"/>
+        </w:rPr>
+      </w:pPr>
+    </w:p>
+    <w:p>
+      <w:pPr>
+        <w:pStyle w:val="Prrafodelista"/>
+        <w:numPr>
+          <w:ilvl w:val="0"/>
+          <w:numId w:val="43"/>
+        </w:numPr>
+        <w:jc w:val="both"/>
+        <w:rPr>
+          <w:sz w:val="24"/>
+          <w:szCs w:val="24"/>
+        </w:rPr>
+      </w:pPr>
+    </w:p>
+    <w:p>
+      <w:pPr>
+        <w:jc w:val="both"/>
+        <w:rPr>
+          <w:sz w:val="24"/>
+          <w:szCs w:val="24"/>
+        </w:rPr>
+      </w:pPr>
+    </w:p>
+    <w:p>
+      <w:pPr>
+        <w:jc w:val="both"/>
+        <w:rPr>
+          <w:sz w:val="24"/>
+          <w:szCs w:val="24"/>
+        </w:rPr>
+      </w:pPr>
+      <w:r>
+        <w:rPr>
+          <w:sz w:val="24"/>
+          <w:szCs w:val="24"/>
+        </w:rPr>
+        <w:t>Posteriormente</w:t>
+      </w:r>
+      <w:r>
+        <w:rPr>
+          <w:sz w:val="24"/>
+          <w:szCs w:val="24"/>
+        </w:rPr>
+        <w:t>, se</w:t>
+      </w:r>
+      <w:r>
+        <w:rPr>
+          <w:sz w:val="24"/>
+          <w:szCs w:val="24"/>
+        </w:rPr>
+        <w:t xml:space="preserve"> enumerarán aquellos</w:t>
+      </w:r>
+      <w:r>
+        <w:rPr>
+          <w:sz w:val="24"/>
+          <w:szCs w:val="24"/>
+        </w:rPr>
+        <w:t xml:space="preserve"> </w:t>
+      </w:r>
+      <w:r>
+        <w:rPr>
+          <w:sz w:val="24"/>
+          <w:szCs w:val="24"/>
+          <w:u w:val="single"/>
+        </w:rPr>
+        <w:t>apartados y subapartados</w:t>
+      </w:r>
+      <w:r>
+        <w:rPr>
+          <w:sz w:val="24"/>
+          <w:szCs w:val="24"/>
+        </w:rPr>
+        <w:t xml:space="preserve"> </w:t>
+      </w:r>
+      <w:r>
+        <w:rPr>
+          <w:sz w:val="24"/>
+          <w:szCs w:val="24"/>
+          <w:u w:val="single"/>
+        </w:rPr>
+        <w:t>mejora</w:t>
+      </w:r>
+      <w:r>
+        <w:rPr>
+          <w:sz w:val="24"/>
+          <w:szCs w:val="24"/>
+          <w:u w:val="single"/>
+        </w:rPr>
+        <w:t>dos</w:t>
+      </w:r>
+      <w:r>
+        <w:rPr>
+          <w:sz w:val="24"/>
+          <w:szCs w:val="24"/>
+        </w:rPr>
+        <w:t xml:space="preserve"> </w:t>
+      </w:r>
+      <w:r>
+        <w:rPr>
+          <w:sz w:val="24"/>
+          <w:szCs w:val="24"/>
+        </w:rPr>
+        <w:t xml:space="preserve"> </w:t>
+      </w:r>
+      <w:r>
+        <w:rPr>
+          <w:sz w:val="24"/>
+          <w:szCs w:val="24"/>
+        </w:rPr>
+        <w:t xml:space="preserve">respecto a la </w:t>
+      </w:r>
+      <w:r>
+        <w:rPr>
+          <w:sz w:val="24"/>
+          <w:szCs w:val="24"/>
+        </w:rPr>
+        <w:t xml:space="preserve"> primera versi</w:t>
+      </w:r>
+      <w:r>
+        <w:rPr>
+          <w:sz w:val="24"/>
+          <w:szCs w:val="24"/>
+        </w:rPr>
+        <w:t>ón</w:t>
+      </w:r>
+      <w:r>
+        <w:rPr>
+          <w:sz w:val="24"/>
+          <w:szCs w:val="24"/>
+        </w:rPr>
+        <w:t>:</w:t>
+      </w:r>
+    </w:p>
+    <w:p>
+      <w:pPr>
+        <w:pStyle w:val="Prrafodelista"/>
+        <w:numPr>
+          <w:ilvl w:val="0"/>
+          <w:numId w:val="42"/>
+        </w:numPr>
+        <w:jc w:val="both"/>
+        <w:rPr>
+          <w:sz w:val="24"/>
+          <w:szCs w:val="24"/>
+        </w:rPr>
+      </w:pPr>
+    </w:p>
+    <w:p>
+      <w:pPr>
+        <w:pStyle w:val="Prrafodelista"/>
+        <w:numPr>
+          <w:ilvl w:val="0"/>
+          <w:numId w:val="42"/>
+        </w:numPr>
+        <w:jc w:val="both"/>
+        <w:rPr>
+          <w:sz w:val="24"/>
+          <w:szCs w:val="24"/>
+        </w:rPr>
+      </w:pPr>
+    </w:p>
+    <w:p/>
+    <w:p/>
+    <w:p>
+      <w:pPr>
+        <w:pStyle w:val="Ttulo2"/>
+        <w:jc w:val="both"/>
+      </w:pPr>
+      <w:bookmarkStart w:id="6" w:name="_Toc442205989"/>
+      <w:r>
+        <w:t>1.2</w:t>
+      </w:r>
+      <w:r>
+        <w:t xml:space="preserve"> </w:t>
+      </w:r>
+      <w:bookmarkEnd w:id="6"/>
+      <w:r>
+        <w:t xml:space="preserve">Código </w:t>
+      </w:r>
+    </w:p>
+    <w:p/>
+    <w:p>
+      <w:pPr>
+        <w:jc w:val="both"/>
+      </w:pPr>
+    </w:p>
     <w:p>
       <w:pPr>
         <w:pStyle w:val="Prrafodelista"/>
@@ -2256,104 +3098,9 @@
     </w:p>
     <w:p>
       <w:pPr>
-        <w:jc w:val="both"/>
-      </w:pPr>
-    </w:p>
-    <w:p>
-      <w:pPr>
-        <w:jc w:val="both"/>
-      </w:pPr>
-    </w:p>
-    <w:p>
-      <w:pPr>
-        <w:jc w:val="both"/>
-      </w:pPr>
-    </w:p>
-    <w:p>
-      <w:pPr>
-        <w:jc w:val="both"/>
-      </w:pPr>
-    </w:p>
-    <w:p>
-      <w:pPr>
-        <w:jc w:val="both"/>
-      </w:pPr>
-    </w:p>
-    <w:p>
-      <w:pPr>
-        <w:jc w:val="both"/>
-      </w:pPr>
-    </w:p>
-    <w:p>
-      <w:pPr>
-        <w:jc w:val="both"/>
-      </w:pPr>
-    </w:p>
-    <w:p>
-      <w:pPr>
-        <w:jc w:val="both"/>
-      </w:pPr>
-    </w:p>
-    <w:p>
-      <w:pPr>
-        <w:jc w:val="both"/>
-      </w:pPr>
-    </w:p>
-    <w:p>
-      <w:pPr>
-        <w:jc w:val="both"/>
-      </w:pPr>
-    </w:p>
-    <w:p>
-      <w:pPr>
-        <w:jc w:val="both"/>
-      </w:pPr>
-    </w:p>
-    <w:p>
-      <w:pPr>
-        <w:jc w:val="both"/>
-      </w:pPr>
-    </w:p>
-    <w:p>
-      <w:pPr>
-        <w:jc w:val="both"/>
-      </w:pPr>
-    </w:p>
-    <w:p>
-      <w:pPr>
-        <w:jc w:val="both"/>
-      </w:pPr>
-    </w:p>
-    <w:p>
-      <w:pPr>
-        <w:jc w:val="both"/>
-      </w:pPr>
-    </w:p>
-    <w:p>
-      <w:pPr>
-        <w:jc w:val="both"/>
-      </w:pPr>
-    </w:p>
-    <w:p>
-      <w:pPr>
-        <w:jc w:val="both"/>
-      </w:pPr>
-    </w:p>
-    <w:p>
-      <w:pPr>
-        <w:jc w:val="both"/>
-      </w:pPr>
-    </w:p>
-    <w:p>
-      <w:pPr>
-        <w:jc w:val="both"/>
-      </w:pPr>
-    </w:p>
-    <w:p>
-      <w:pPr>
         <w:pStyle w:val="Ttulo1"/>
       </w:pPr>
-      <w:bookmarkStart w:id="6" w:name="_Toc442213104"/>
+      <w:bookmarkStart w:id="7" w:name="_Toc442213104"/>
       <w:r>
         <w:lastRenderedPageBreak/>
         <w:t>2</w:t>
@@ -2361,7 +3108,7 @@
       <w:r>
         <w:t>. Conclusiones</w:t>
       </w:r>
-      <w:bookmarkEnd w:id="6"/>
+      <w:bookmarkEnd w:id="7"/>
     </w:p>
     <w:p/>
     <w:p>
@@ -2565,8 +3312,8 @@
       <w:pPr>
         <w:pStyle w:val="Ttulo1"/>
       </w:pPr>
-      <w:bookmarkStart w:id="7" w:name="_Toc441767409"/>
-      <w:bookmarkStart w:id="8" w:name="_Toc442213105"/>
+      <w:bookmarkStart w:id="8" w:name="_Toc441767409"/>
+      <w:bookmarkStart w:id="9" w:name="_Toc442213105"/>
       <w:r>
         <w:lastRenderedPageBreak/>
         <w:t>3</w:t>
@@ -2574,11 +3321,11 @@
       <w:r>
         <w:t xml:space="preserve">. </w:t>
       </w:r>
-      <w:bookmarkEnd w:id="7"/>
+      <w:bookmarkEnd w:id="8"/>
       <w:r>
         <w:t>Bibliografía</w:t>
       </w:r>
-      <w:bookmarkEnd w:id="8"/>
+      <w:bookmarkEnd w:id="9"/>
     </w:p>
     <w:p/>
     <w:p>
@@ -2759,7 +3506,7 @@
             <w:sz w:val="24"/>
             <w:szCs w:val="24"/>
           </w:rPr>
-          <w:t>2</w:t>
+          <w:t>3</w:t>
         </w:r>
         <w:r>
           <w:rPr>
@@ -3260,6 +4007,119 @@
     </w:lvl>
   </w:abstractNum>
   <w:abstractNum w:abstractNumId="4">
+    <w:nsid w:val="102A5F6C"/>
+    <w:multiLevelType w:val="hybridMultilevel"/>
+    <w:tmpl w:val="D766E84E"/>
+    <w:lvl w:ilvl="0" w:tplc="0C0A0001">
+      <w:start w:val="1"/>
+      <w:numFmt w:val="bullet"/>
+      <w:lvlText w:val=""/>
+      <w:lvlJc w:val="left"/>
+      <w:pPr>
+        <w:ind w:left="720" w:hanging="360"/>
+      </w:pPr>
+      <w:rPr>
+        <w:rFonts w:ascii="Symbol" w:hAnsi="Symbol" w:hint="default"/>
+      </w:rPr>
+    </w:lvl>
+    <w:lvl w:ilvl="1" w:tplc="0C0A0003" w:tentative="1">
+      <w:start w:val="1"/>
+      <w:numFmt w:val="bullet"/>
+      <w:lvlText w:val="o"/>
+      <w:lvlJc w:val="left"/>
+      <w:pPr>
+        <w:ind w:left="1440" w:hanging="360"/>
+      </w:pPr>
+      <w:rPr>
+        <w:rFonts w:ascii="Courier New" w:hAnsi="Courier New" w:cs="Courier New" w:hint="default"/>
+      </w:rPr>
+    </w:lvl>
+    <w:lvl w:ilvl="2" w:tplc="0C0A0005" w:tentative="1">
+      <w:start w:val="1"/>
+      <w:numFmt w:val="bullet"/>
+      <w:lvlText w:val=""/>
+      <w:lvlJc w:val="left"/>
+      <w:pPr>
+        <w:ind w:left="2160" w:hanging="360"/>
+      </w:pPr>
+      <w:rPr>
+        <w:rFonts w:ascii="Wingdings" w:hAnsi="Wingdings" w:hint="default"/>
+      </w:rPr>
+    </w:lvl>
+    <w:lvl w:ilvl="3" w:tplc="0C0A0001" w:tentative="1">
+      <w:start w:val="1"/>
+      <w:numFmt w:val="bullet"/>
+      <w:lvlText w:val=""/>
+      <w:lvlJc w:val="left"/>
+      <w:pPr>
+        <w:ind w:left="2880" w:hanging="360"/>
+      </w:pPr>
+      <w:rPr>
+        <w:rFonts w:ascii="Symbol" w:hAnsi="Symbol" w:hint="default"/>
+      </w:rPr>
+    </w:lvl>
+    <w:lvl w:ilvl="4" w:tplc="0C0A0003" w:tentative="1">
+      <w:start w:val="1"/>
+      <w:numFmt w:val="bullet"/>
+      <w:lvlText w:val="o"/>
+      <w:lvlJc w:val="left"/>
+      <w:pPr>
+        <w:ind w:left="3600" w:hanging="360"/>
+      </w:pPr>
+      <w:rPr>
+        <w:rFonts w:ascii="Courier New" w:hAnsi="Courier New" w:cs="Courier New" w:hint="default"/>
+      </w:rPr>
+    </w:lvl>
+    <w:lvl w:ilvl="5" w:tplc="0C0A0005" w:tentative="1">
+      <w:start w:val="1"/>
+      <w:numFmt w:val="bullet"/>
+      <w:lvlText w:val=""/>
+      <w:lvlJc w:val="left"/>
+      <w:pPr>
+        <w:ind w:left="4320" w:hanging="360"/>
+      </w:pPr>
+      <w:rPr>
+        <w:rFonts w:ascii="Wingdings" w:hAnsi="Wingdings" w:hint="default"/>
+      </w:rPr>
+    </w:lvl>
+    <w:lvl w:ilvl="6" w:tplc="0C0A0001" w:tentative="1">
+      <w:start w:val="1"/>
+      <w:numFmt w:val="bullet"/>
+      <w:lvlText w:val=""/>
+      <w:lvlJc w:val="left"/>
+      <w:pPr>
+        <w:ind w:left="5040" w:hanging="360"/>
+      </w:pPr>
+      <w:rPr>
+        <w:rFonts w:ascii="Symbol" w:hAnsi="Symbol" w:hint="default"/>
+      </w:rPr>
+    </w:lvl>
+    <w:lvl w:ilvl="7" w:tplc="0C0A0003" w:tentative="1">
+      <w:start w:val="1"/>
+      <w:numFmt w:val="bullet"/>
+      <w:lvlText w:val="o"/>
+      <w:lvlJc w:val="left"/>
+      <w:pPr>
+        <w:ind w:left="5760" w:hanging="360"/>
+      </w:pPr>
+      <w:rPr>
+        <w:rFonts w:ascii="Courier New" w:hAnsi="Courier New" w:cs="Courier New" w:hint="default"/>
+      </w:rPr>
+    </w:lvl>
+    <w:lvl w:ilvl="8" w:tplc="0C0A0005" w:tentative="1">
+      <w:start w:val="1"/>
+      <w:numFmt w:val="bullet"/>
+      <w:lvlText w:val=""/>
+      <w:lvlJc w:val="left"/>
+      <w:pPr>
+        <w:ind w:left="6480" w:hanging="360"/>
+      </w:pPr>
+      <w:rPr>
+        <w:rFonts w:ascii="Wingdings" w:hAnsi="Wingdings" w:hint="default"/>
+      </w:rPr>
+    </w:lvl>
+  </w:abstractNum>
+  <w:abstractNum w:abstractNumId="5">
     <w:nsid w:val="17E67917"/>
     <w:multiLevelType w:val="hybridMultilevel"/>
     <w:tmpl w:val="8B84CC2C"/>
@@ -3372,7 +4232,7 @@
       </w:rPr>
     </w:lvl>
   </w:abstractNum>
-  <w:abstractNum w:abstractNumId="5">
+  <w:abstractNum w:abstractNumId="6">
     <w:nsid w:val="198A6C06"/>
     <w:multiLevelType w:val="hybridMultilevel"/>
     <w:tmpl w:val="F73683DA"/>
@@ -3485,7 +4345,7 @@
       </w:rPr>
     </w:lvl>
   </w:abstractNum>
-  <w:abstractNum w:abstractNumId="6">
+  <w:abstractNum w:abstractNumId="7">
     <w:nsid w:val="1D627138"/>
     <w:multiLevelType w:val="hybridMultilevel"/>
     <w:tmpl w:val="5D060D1E"/>
@@ -3598,7 +4458,233 @@
       </w:rPr>
     </w:lvl>
   </w:abstractNum>
-  <w:abstractNum w:abstractNumId="7">
+  <w:abstractNum w:abstractNumId="8">
+    <w:nsid w:val="1E5317B5"/>
+    <w:multiLevelType w:val="hybridMultilevel"/>
+    <w:tmpl w:val="40EE41EC"/>
+    <w:lvl w:ilvl="0" w:tplc="0C0A0001">
+      <w:start w:val="1"/>
+      <w:numFmt w:val="bullet"/>
+      <w:lvlText w:val=""/>
+      <w:lvlJc w:val="left"/>
+      <w:pPr>
+        <w:ind w:left="720" w:hanging="360"/>
+      </w:pPr>
+      <w:rPr>
+        <w:rFonts w:ascii="Symbol" w:hAnsi="Symbol" w:hint="default"/>
+      </w:rPr>
+    </w:lvl>
+    <w:lvl w:ilvl="1" w:tplc="0C0A0003" w:tentative="1">
+      <w:start w:val="1"/>
+      <w:numFmt w:val="bullet"/>
+      <w:lvlText w:val="o"/>
+      <w:lvlJc w:val="left"/>
+      <w:pPr>
+        <w:ind w:left="1440" w:hanging="360"/>
+      </w:pPr>
+      <w:rPr>
+        <w:rFonts w:ascii="Courier New" w:hAnsi="Courier New" w:cs="Courier New" w:hint="default"/>
+      </w:rPr>
+    </w:lvl>
+    <w:lvl w:ilvl="2" w:tplc="0C0A0005" w:tentative="1">
+      <w:start w:val="1"/>
+      <w:numFmt w:val="bullet"/>
+      <w:lvlText w:val=""/>
+      <w:lvlJc w:val="left"/>
+      <w:pPr>
+        <w:ind w:left="2160" w:hanging="360"/>
+      </w:pPr>
+      <w:rPr>
+        <w:rFonts w:ascii="Wingdings" w:hAnsi="Wingdings" w:hint="default"/>
+      </w:rPr>
+    </w:lvl>
+    <w:lvl w:ilvl="3" w:tplc="0C0A0001" w:tentative="1">
+      <w:start w:val="1"/>
+      <w:numFmt w:val="bullet"/>
+      <w:lvlText w:val=""/>
+      <w:lvlJc w:val="left"/>
+      <w:pPr>
+        <w:ind w:left="2880" w:hanging="360"/>
+      </w:pPr>
+      <w:rPr>
+        <w:rFonts w:ascii="Symbol" w:hAnsi="Symbol" w:hint="default"/>
+      </w:rPr>
+    </w:lvl>
+    <w:lvl w:ilvl="4" w:tplc="0C0A0003" w:tentative="1">
+      <w:start w:val="1"/>
+      <w:numFmt w:val="bullet"/>
+      <w:lvlText w:val="o"/>
+      <w:lvlJc w:val="left"/>
+      <w:pPr>
+        <w:ind w:left="3600" w:hanging="360"/>
+      </w:pPr>
+      <w:rPr>
+        <w:rFonts w:ascii="Courier New" w:hAnsi="Courier New" w:cs="Courier New" w:hint="default"/>
+      </w:rPr>
+    </w:lvl>
+    <w:lvl w:ilvl="5" w:tplc="0C0A0005" w:tentative="1">
+      <w:start w:val="1"/>
+      <w:numFmt w:val="bullet"/>
+      <w:lvlText w:val=""/>
+      <w:lvlJc w:val="left"/>
+      <w:pPr>
+        <w:ind w:left="4320" w:hanging="360"/>
+      </w:pPr>
+      <w:rPr>
+        <w:rFonts w:ascii="Wingdings" w:hAnsi="Wingdings" w:hint="default"/>
+      </w:rPr>
+    </w:lvl>
+    <w:lvl w:ilvl="6" w:tplc="0C0A0001" w:tentative="1">
+      <w:start w:val="1"/>
+      <w:numFmt w:val="bullet"/>
+      <w:lvlText w:val=""/>
+      <w:lvlJc w:val="left"/>
+      <w:pPr>
+        <w:ind w:left="5040" w:hanging="360"/>
+      </w:pPr>
+      <w:rPr>
+        <w:rFonts w:ascii="Symbol" w:hAnsi="Symbol" w:hint="default"/>
+      </w:rPr>
+    </w:lvl>
+    <w:lvl w:ilvl="7" w:tplc="0C0A0003" w:tentative="1">
+      <w:start w:val="1"/>
+      <w:numFmt w:val="bullet"/>
+      <w:lvlText w:val="o"/>
+      <w:lvlJc w:val="left"/>
+      <w:pPr>
+        <w:ind w:left="5760" w:hanging="360"/>
+      </w:pPr>
+      <w:rPr>
+        <w:rFonts w:ascii="Courier New" w:hAnsi="Courier New" w:cs="Courier New" w:hint="default"/>
+      </w:rPr>
+    </w:lvl>
+    <w:lvl w:ilvl="8" w:tplc="0C0A0005" w:tentative="1">
+      <w:start w:val="1"/>
+      <w:numFmt w:val="bullet"/>
+      <w:lvlText w:val=""/>
+      <w:lvlJc w:val="left"/>
+      <w:pPr>
+        <w:ind w:left="6480" w:hanging="360"/>
+      </w:pPr>
+      <w:rPr>
+        <w:rFonts w:ascii="Wingdings" w:hAnsi="Wingdings" w:hint="default"/>
+      </w:rPr>
+    </w:lvl>
+  </w:abstractNum>
+  <w:abstractNum w:abstractNumId="9">
+    <w:nsid w:val="1E805B6B"/>
+    <w:multiLevelType w:val="multilevel"/>
+    <w:tmpl w:val="D99E1506"/>
+    <w:lvl w:ilvl="0">
+      <w:start w:val="1"/>
+      <w:numFmt w:val="decimal"/>
+      <w:lvlText w:val="%1"/>
+      <w:lvlJc w:val="left"/>
+      <w:pPr>
+        <w:ind w:left="420" w:hanging="420"/>
+      </w:pPr>
+      <w:rPr>
+        <w:rFonts w:hint="default"/>
+      </w:rPr>
+    </w:lvl>
+    <w:lvl w:ilvl="1">
+      <w:start w:val="1"/>
+      <w:numFmt w:val="decimal"/>
+      <w:lvlText w:val="%1.%2"/>
+      <w:lvlJc w:val="left"/>
+      <w:pPr>
+        <w:ind w:left="420" w:hanging="420"/>
+      </w:pPr>
+      <w:rPr>
+        <w:rFonts w:hint="default"/>
+      </w:rPr>
+    </w:lvl>
+    <w:lvl w:ilvl="2">
+      <w:start w:val="1"/>
+      <w:numFmt w:val="decimal"/>
+      <w:lvlText w:val="%1.%2.%3"/>
+      <w:lvlJc w:val="left"/>
+      <w:pPr>
+        <w:ind w:left="720" w:hanging="720"/>
+      </w:pPr>
+      <w:rPr>
+        <w:rFonts w:hint="default"/>
+      </w:rPr>
+    </w:lvl>
+    <w:lvl w:ilvl="3">
+      <w:start w:val="1"/>
+      <w:numFmt w:val="decimal"/>
+      <w:lvlText w:val="%1.%2.%3.%4"/>
+      <w:lvlJc w:val="left"/>
+      <w:pPr>
+        <w:ind w:left="720" w:hanging="720"/>
+      </w:pPr>
+      <w:rPr>
+        <w:rFonts w:hint="default"/>
+      </w:rPr>
+    </w:lvl>
+    <w:lvl w:ilvl="4">
+      <w:start w:val="1"/>
+      <w:numFmt w:val="decimal"/>
+      <w:lvlText w:val="%1.%2.%3.%4.%5"/>
+      <w:lvlJc w:val="left"/>
+      <w:pPr>
+        <w:ind w:left="1080" w:hanging="1080"/>
+      </w:pPr>
+      <w:rPr>
+        <w:rFonts w:hint="default"/>
+      </w:rPr>
+    </w:lvl>
+    <w:lvl w:ilvl="5">
+      <w:start w:val="1"/>
+      <w:numFmt w:val="decimal"/>
+      <w:lvlText w:val="%1.%2.%3.%4.%5.%6"/>
+      <w:lvlJc w:val="left"/>
+      <w:pPr>
+        <w:ind w:left="1080" w:hanging="1080"/>
+      </w:pPr>
+      <w:rPr>
+        <w:rFonts w:hint="default"/>
+      </w:rPr>
+    </w:lvl>
+    <w:lvl w:ilvl="6">
+      <w:start w:val="1"/>
+      <w:numFmt w:val="decimal"/>
+      <w:lvlText w:val="%1.%2.%3.%4.%5.%6.%7"/>
+      <w:lvlJc w:val="left"/>
+      <w:pPr>
+        <w:ind w:left="1440" w:hanging="1440"/>
+      </w:pPr>
+      <w:rPr>
+        <w:rFonts w:hint="default"/>
+      </w:rPr>
+    </w:lvl>
+    <w:lvl w:ilvl="7">
+      <w:start w:val="1"/>
+      <w:numFmt w:val="decimal"/>
+      <w:lvlText w:val="%1.%2.%3.%4.%5.%6.%7.%8"/>
+      <w:lvlJc w:val="left"/>
+      <w:pPr>
+        <w:ind w:left="1440" w:hanging="1440"/>
+      </w:pPr>
+      <w:rPr>
+        <w:rFonts w:hint="default"/>
+      </w:rPr>
+    </w:lvl>
+    <w:lvl w:ilvl="8">
+      <w:start w:val="1"/>
+      <w:numFmt w:val="decimal"/>
+      <w:lvlText w:val="%1.%2.%3.%4.%5.%6.%7.%8.%9"/>
+      <w:lvlJc w:val="left"/>
+      <w:pPr>
+        <w:ind w:left="1440" w:hanging="1440"/>
+      </w:pPr>
+      <w:rPr>
+        <w:rFonts w:hint="default"/>
+      </w:rPr>
+    </w:lvl>
+  </w:abstractNum>
+  <w:abstractNum w:abstractNumId="10">
     <w:nsid w:val="1EA90083"/>
     <w:multiLevelType w:val="hybridMultilevel"/>
     <w:tmpl w:val="067E5E80"/>
@@ -3690,7 +4776,120 @@
       </w:pPr>
     </w:lvl>
   </w:abstractNum>
-  <w:abstractNum w:abstractNumId="8">
+  <w:abstractNum w:abstractNumId="11">
+    <w:nsid w:val="200B0C1F"/>
+    <w:multiLevelType w:val="hybridMultilevel"/>
+    <w:tmpl w:val="4142E680"/>
+    <w:lvl w:ilvl="0" w:tplc="0C0A0001">
+      <w:start w:val="1"/>
+      <w:numFmt w:val="bullet"/>
+      <w:lvlText w:val=""/>
+      <w:lvlJc w:val="left"/>
+      <w:pPr>
+        <w:ind w:left="720" w:hanging="360"/>
+      </w:pPr>
+      <w:rPr>
+        <w:rFonts w:ascii="Symbol" w:hAnsi="Symbol" w:hint="default"/>
+      </w:rPr>
+    </w:lvl>
+    <w:lvl w:ilvl="1" w:tplc="0C0A0003" w:tentative="1">
+      <w:start w:val="1"/>
+      <w:numFmt w:val="bullet"/>
+      <w:lvlText w:val="o"/>
+      <w:lvlJc w:val="left"/>
+      <w:pPr>
+        <w:ind w:left="1440" w:hanging="360"/>
+      </w:pPr>
+      <w:rPr>
+        <w:rFonts w:ascii="Courier New" w:hAnsi="Courier New" w:cs="Courier New" w:hint="default"/>
+      </w:rPr>
+    </w:lvl>
+    <w:lvl w:ilvl="2" w:tplc="0C0A0005" w:tentative="1">
+      <w:start w:val="1"/>
+      <w:numFmt w:val="bullet"/>
+      <w:lvlText w:val=""/>
+      <w:lvlJc w:val="left"/>
+      <w:pPr>
+        <w:ind w:left="2160" w:hanging="360"/>
+      </w:pPr>
+      <w:rPr>
+        <w:rFonts w:ascii="Wingdings" w:hAnsi="Wingdings" w:hint="default"/>
+      </w:rPr>
+    </w:lvl>
+    <w:lvl w:ilvl="3" w:tplc="0C0A0001" w:tentative="1">
+      <w:start w:val="1"/>
+      <w:numFmt w:val="bullet"/>
+      <w:lvlText w:val=""/>
+      <w:lvlJc w:val="left"/>
+      <w:pPr>
+        <w:ind w:left="2880" w:hanging="360"/>
+      </w:pPr>
+      <w:rPr>
+        <w:rFonts w:ascii="Symbol" w:hAnsi="Symbol" w:hint="default"/>
+      </w:rPr>
+    </w:lvl>
+    <w:lvl w:ilvl="4" w:tplc="0C0A0003" w:tentative="1">
+      <w:start w:val="1"/>
+      <w:numFmt w:val="bullet"/>
+      <w:lvlText w:val="o"/>
+      <w:lvlJc w:val="left"/>
+      <w:pPr>
+        <w:ind w:left="3600" w:hanging="360"/>
+      </w:pPr>
+      <w:rPr>
+        <w:rFonts w:ascii="Courier New" w:hAnsi="Courier New" w:cs="Courier New" w:hint="default"/>
+      </w:rPr>
+    </w:lvl>
+    <w:lvl w:ilvl="5" w:tplc="0C0A0005" w:tentative="1">
+      <w:start w:val="1"/>
+      <w:numFmt w:val="bullet"/>
+      <w:lvlText w:val=""/>
+      <w:lvlJc w:val="left"/>
+      <w:pPr>
+        <w:ind w:left="4320" w:hanging="360"/>
+      </w:pPr>
+      <w:rPr>
+        <w:rFonts w:ascii="Wingdings" w:hAnsi="Wingdings" w:hint="default"/>
+      </w:rPr>
+    </w:lvl>
+    <w:lvl w:ilvl="6" w:tplc="0C0A0001" w:tentative="1">
+      <w:start w:val="1"/>
+      <w:numFmt w:val="bullet"/>
+      <w:lvlText w:val=""/>
+      <w:lvlJc w:val="left"/>
+      <w:pPr>
+        <w:ind w:left="5040" w:hanging="360"/>
+      </w:pPr>
+      <w:rPr>
+        <w:rFonts w:ascii="Symbol" w:hAnsi="Symbol" w:hint="default"/>
+      </w:rPr>
+    </w:lvl>
+    <w:lvl w:ilvl="7" w:tplc="0C0A0003" w:tentative="1">
+      <w:start w:val="1"/>
+      <w:numFmt w:val="bullet"/>
+      <w:lvlText w:val="o"/>
+      <w:lvlJc w:val="left"/>
+      <w:pPr>
+        <w:ind w:left="5760" w:hanging="360"/>
+      </w:pPr>
+      <w:rPr>
+        <w:rFonts w:ascii="Courier New" w:hAnsi="Courier New" w:cs="Courier New" w:hint="default"/>
+      </w:rPr>
+    </w:lvl>
+    <w:lvl w:ilvl="8" w:tplc="0C0A0005" w:tentative="1">
+      <w:start w:val="1"/>
+      <w:numFmt w:val="bullet"/>
+      <w:lvlText w:val=""/>
+      <w:lvlJc w:val="left"/>
+      <w:pPr>
+        <w:ind w:left="6480" w:hanging="360"/>
+      </w:pPr>
+      <w:rPr>
+        <w:rFonts w:ascii="Wingdings" w:hAnsi="Wingdings" w:hint="default"/>
+      </w:rPr>
+    </w:lvl>
+  </w:abstractNum>
+  <w:abstractNum w:abstractNumId="12">
     <w:nsid w:val="233278DE"/>
     <w:multiLevelType w:val="hybridMultilevel"/>
     <w:tmpl w:val="7AAA5BBE"/>
@@ -3803,7 +5002,7 @@
       </w:rPr>
     </w:lvl>
   </w:abstractNum>
-  <w:abstractNum w:abstractNumId="9">
+  <w:abstractNum w:abstractNumId="13">
     <w:nsid w:val="26216ED8"/>
     <w:multiLevelType w:val="hybridMultilevel"/>
     <w:tmpl w:val="F8C4329A"/>
@@ -3915,7 +5114,120 @@
       </w:rPr>
     </w:lvl>
   </w:abstractNum>
-  <w:abstractNum w:abstractNumId="10">
+  <w:abstractNum w:abstractNumId="14">
+    <w:nsid w:val="2B5E6C04"/>
+    <w:multiLevelType w:val="hybridMultilevel"/>
+    <w:tmpl w:val="62804C40"/>
+    <w:lvl w:ilvl="0" w:tplc="0C0A0001">
+      <w:start w:val="1"/>
+      <w:numFmt w:val="bullet"/>
+      <w:lvlText w:val=""/>
+      <w:lvlJc w:val="left"/>
+      <w:pPr>
+        <w:ind w:left="720" w:hanging="360"/>
+      </w:pPr>
+      <w:rPr>
+        <w:rFonts w:ascii="Symbol" w:hAnsi="Symbol" w:hint="default"/>
+      </w:rPr>
+    </w:lvl>
+    <w:lvl w:ilvl="1" w:tplc="0C0A0003" w:tentative="1">
+      <w:start w:val="1"/>
+      <w:numFmt w:val="bullet"/>
+      <w:lvlText w:val="o"/>
+      <w:lvlJc w:val="left"/>
+      <w:pPr>
+        <w:ind w:left="1440" w:hanging="360"/>
+      </w:pPr>
+      <w:rPr>
+        <w:rFonts w:ascii="Courier New" w:hAnsi="Courier New" w:cs="Courier New" w:hint="default"/>
+      </w:rPr>
+    </w:lvl>
+    <w:lvl w:ilvl="2" w:tplc="0C0A0005" w:tentative="1">
+      <w:start w:val="1"/>
+      <w:numFmt w:val="bullet"/>
+      <w:lvlText w:val=""/>
+      <w:lvlJc w:val="left"/>
+      <w:pPr>
+        <w:ind w:left="2160" w:hanging="360"/>
+      </w:pPr>
+      <w:rPr>
+        <w:rFonts w:ascii="Wingdings" w:hAnsi="Wingdings" w:hint="default"/>
+      </w:rPr>
+    </w:lvl>
+    <w:lvl w:ilvl="3" w:tplc="0C0A0001" w:tentative="1">
+      <w:start w:val="1"/>
+      <w:numFmt w:val="bullet"/>
+      <w:lvlText w:val=""/>
+      <w:lvlJc w:val="left"/>
+      <w:pPr>
+        <w:ind w:left="2880" w:hanging="360"/>
+      </w:pPr>
+      <w:rPr>
+        <w:rFonts w:ascii="Symbol" w:hAnsi="Symbol" w:hint="default"/>
+      </w:rPr>
+    </w:lvl>
+    <w:lvl w:ilvl="4" w:tplc="0C0A0003" w:tentative="1">
+      <w:start w:val="1"/>
+      <w:numFmt w:val="bullet"/>
+      <w:lvlText w:val="o"/>
+      <w:lvlJc w:val="left"/>
+      <w:pPr>
+        <w:ind w:left="3600" w:hanging="360"/>
+      </w:pPr>
+      <w:rPr>
+        <w:rFonts w:ascii="Courier New" w:hAnsi="Courier New" w:cs="Courier New" w:hint="default"/>
+      </w:rPr>
+    </w:lvl>
+    <w:lvl w:ilvl="5" w:tplc="0C0A0005" w:tentative="1">
+      <w:start w:val="1"/>
+      <w:numFmt w:val="bullet"/>
+      <w:lvlText w:val=""/>
+      <w:lvlJc w:val="left"/>
+      <w:pPr>
+        <w:ind w:left="4320" w:hanging="360"/>
+      </w:pPr>
+      <w:rPr>
+        <w:rFonts w:ascii="Wingdings" w:hAnsi="Wingdings" w:hint="default"/>
+      </w:rPr>
+    </w:lvl>
+    <w:lvl w:ilvl="6" w:tplc="0C0A0001" w:tentative="1">
+      <w:start w:val="1"/>
+      <w:numFmt w:val="bullet"/>
+      <w:lvlText w:val=""/>
+      <w:lvlJc w:val="left"/>
+      <w:pPr>
+        <w:ind w:left="5040" w:hanging="360"/>
+      </w:pPr>
+      <w:rPr>
+        <w:rFonts w:ascii="Symbol" w:hAnsi="Symbol" w:hint="default"/>
+      </w:rPr>
+    </w:lvl>
+    <w:lvl w:ilvl="7" w:tplc="0C0A0003" w:tentative="1">
+      <w:start w:val="1"/>
+      <w:numFmt w:val="bullet"/>
+      <w:lvlText w:val="o"/>
+      <w:lvlJc w:val="left"/>
+      <w:pPr>
+        <w:ind w:left="5760" w:hanging="360"/>
+      </w:pPr>
+      <w:rPr>
+        <w:rFonts w:ascii="Courier New" w:hAnsi="Courier New" w:cs="Courier New" w:hint="default"/>
+      </w:rPr>
+    </w:lvl>
+    <w:lvl w:ilvl="8" w:tplc="0C0A0005" w:tentative="1">
+      <w:start w:val="1"/>
+      <w:numFmt w:val="bullet"/>
+      <w:lvlText w:val=""/>
+      <w:lvlJc w:val="left"/>
+      <w:pPr>
+        <w:ind w:left="6480" w:hanging="360"/>
+      </w:pPr>
+      <w:rPr>
+        <w:rFonts w:ascii="Wingdings" w:hAnsi="Wingdings" w:hint="default"/>
+      </w:rPr>
+    </w:lvl>
+  </w:abstractNum>
+  <w:abstractNum w:abstractNumId="15">
     <w:nsid w:val="2C5212C1"/>
     <w:multiLevelType w:val="multilevel"/>
     <w:tmpl w:val="479CA55A"/>
@@ -4028,7 +5340,120 @@
       </w:rPr>
     </w:lvl>
   </w:abstractNum>
-  <w:abstractNum w:abstractNumId="11">
+  <w:abstractNum w:abstractNumId="16">
+    <w:nsid w:val="2D88076F"/>
+    <w:multiLevelType w:val="hybridMultilevel"/>
+    <w:tmpl w:val="BE427660"/>
+    <w:lvl w:ilvl="0" w:tplc="0C0A0001">
+      <w:start w:val="1"/>
+      <w:numFmt w:val="bullet"/>
+      <w:lvlText w:val=""/>
+      <w:lvlJc w:val="left"/>
+      <w:pPr>
+        <w:ind w:left="720" w:hanging="360"/>
+      </w:pPr>
+      <w:rPr>
+        <w:rFonts w:ascii="Symbol" w:hAnsi="Symbol" w:hint="default"/>
+      </w:rPr>
+    </w:lvl>
+    <w:lvl w:ilvl="1" w:tplc="0C0A0003" w:tentative="1">
+      <w:start w:val="1"/>
+      <w:numFmt w:val="bullet"/>
+      <w:lvlText w:val="o"/>
+      <w:lvlJc w:val="left"/>
+      <w:pPr>
+        <w:ind w:left="1440" w:hanging="360"/>
+      </w:pPr>
+      <w:rPr>
+        <w:rFonts w:ascii="Courier New" w:hAnsi="Courier New" w:cs="Courier New" w:hint="default"/>
+      </w:rPr>
+    </w:lvl>
+    <w:lvl w:ilvl="2" w:tplc="0C0A0005" w:tentative="1">
+      <w:start w:val="1"/>
+      <w:numFmt w:val="bullet"/>
+      <w:lvlText w:val=""/>
+      <w:lvlJc w:val="left"/>
+      <w:pPr>
+        <w:ind w:left="2160" w:hanging="360"/>
+      </w:pPr>
+      <w:rPr>
+        <w:rFonts w:ascii="Wingdings" w:hAnsi="Wingdings" w:hint="default"/>
+      </w:rPr>
+    </w:lvl>
+    <w:lvl w:ilvl="3" w:tplc="0C0A0001" w:tentative="1">
+      <w:start w:val="1"/>
+      <w:numFmt w:val="bullet"/>
+      <w:lvlText w:val=""/>
+      <w:lvlJc w:val="left"/>
+      <w:pPr>
+        <w:ind w:left="2880" w:hanging="360"/>
+      </w:pPr>
+      <w:rPr>
+        <w:rFonts w:ascii="Symbol" w:hAnsi="Symbol" w:hint="default"/>
+      </w:rPr>
+    </w:lvl>
+    <w:lvl w:ilvl="4" w:tplc="0C0A0003" w:tentative="1">
+      <w:start w:val="1"/>
+      <w:numFmt w:val="bullet"/>
+      <w:lvlText w:val="o"/>
+      <w:lvlJc w:val="left"/>
+      <w:pPr>
+        <w:ind w:left="3600" w:hanging="360"/>
+      </w:pPr>
+      <w:rPr>
+        <w:rFonts w:ascii="Courier New" w:hAnsi="Courier New" w:cs="Courier New" w:hint="default"/>
+      </w:rPr>
+    </w:lvl>
+    <w:lvl w:ilvl="5" w:tplc="0C0A0005" w:tentative="1">
+      <w:start w:val="1"/>
+      <w:numFmt w:val="bullet"/>
+      <w:lvlText w:val=""/>
+      <w:lvlJc w:val="left"/>
+      <w:pPr>
+        <w:ind w:left="4320" w:hanging="360"/>
+      </w:pPr>
+      <w:rPr>
+        <w:rFonts w:ascii="Wingdings" w:hAnsi="Wingdings" w:hint="default"/>
+      </w:rPr>
+    </w:lvl>
+    <w:lvl w:ilvl="6" w:tplc="0C0A0001" w:tentative="1">
+      <w:start w:val="1"/>
+      <w:numFmt w:val="bullet"/>
+      <w:lvlText w:val=""/>
+      <w:lvlJc w:val="left"/>
+      <w:pPr>
+        <w:ind w:left="5040" w:hanging="360"/>
+      </w:pPr>
+      <w:rPr>
+        <w:rFonts w:ascii="Symbol" w:hAnsi="Symbol" w:hint="default"/>
+      </w:rPr>
+    </w:lvl>
+    <w:lvl w:ilvl="7" w:tplc="0C0A0003" w:tentative="1">
+      <w:start w:val="1"/>
+      <w:numFmt w:val="bullet"/>
+      <w:lvlText w:val="o"/>
+      <w:lvlJc w:val="left"/>
+      <w:pPr>
+        <w:ind w:left="5760" w:hanging="360"/>
+      </w:pPr>
+      <w:rPr>
+        <w:rFonts w:ascii="Courier New" w:hAnsi="Courier New" w:cs="Courier New" w:hint="default"/>
+      </w:rPr>
+    </w:lvl>
+    <w:lvl w:ilvl="8" w:tplc="0C0A0005" w:tentative="1">
+      <w:start w:val="1"/>
+      <w:numFmt w:val="bullet"/>
+      <w:lvlText w:val=""/>
+      <w:lvlJc w:val="left"/>
+      <w:pPr>
+        <w:ind w:left="6480" w:hanging="360"/>
+      </w:pPr>
+      <w:rPr>
+        <w:rFonts w:ascii="Wingdings" w:hAnsi="Wingdings" w:hint="default"/>
+      </w:rPr>
+    </w:lvl>
+  </w:abstractNum>
+  <w:abstractNum w:abstractNumId="17">
     <w:nsid w:val="2FBD326C"/>
     <w:multiLevelType w:val="hybridMultilevel"/>
     <w:tmpl w:val="42F88EF6"/>
@@ -4141,7 +5566,7 @@
       </w:rPr>
     </w:lvl>
   </w:abstractNum>
-  <w:abstractNum w:abstractNumId="12">
+  <w:abstractNum w:abstractNumId="18">
     <w:nsid w:val="3F1966BA"/>
     <w:multiLevelType w:val="hybridMultilevel"/>
     <w:tmpl w:val="524CA6EE"/>
@@ -4254,7 +5679,120 @@
       </w:rPr>
     </w:lvl>
   </w:abstractNum>
-  <w:abstractNum w:abstractNumId="13">
+  <w:abstractNum w:abstractNumId="19">
+    <w:nsid w:val="44203A0B"/>
+    <w:multiLevelType w:val="hybridMultilevel"/>
+    <w:tmpl w:val="E43EB264"/>
+    <w:lvl w:ilvl="0" w:tplc="0C0A0001">
+      <w:start w:val="1"/>
+      <w:numFmt w:val="bullet"/>
+      <w:lvlText w:val=""/>
+      <w:lvlJc w:val="left"/>
+      <w:pPr>
+        <w:ind w:left="720" w:hanging="360"/>
+      </w:pPr>
+      <w:rPr>
+        <w:rFonts w:ascii="Symbol" w:hAnsi="Symbol" w:hint="default"/>
+      </w:rPr>
+    </w:lvl>
+    <w:lvl w:ilvl="1" w:tplc="0C0A0003" w:tentative="1">
+      <w:start w:val="1"/>
+      <w:numFmt w:val="bullet"/>
+      <w:lvlText w:val="o"/>
+      <w:lvlJc w:val="left"/>
+      <w:pPr>
+        <w:ind w:left="1440" w:hanging="360"/>
+      </w:pPr>
+      <w:rPr>
+        <w:rFonts w:ascii="Courier New" w:hAnsi="Courier New" w:cs="Courier New" w:hint="default"/>
+      </w:rPr>
+    </w:lvl>
+    <w:lvl w:ilvl="2" w:tplc="0C0A0005" w:tentative="1">
+      <w:start w:val="1"/>
+      <w:numFmt w:val="bullet"/>
+      <w:lvlText w:val=""/>
+      <w:lvlJc w:val="left"/>
+      <w:pPr>
+        <w:ind w:left="2160" w:hanging="360"/>
+      </w:pPr>
+      <w:rPr>
+        <w:rFonts w:ascii="Wingdings" w:hAnsi="Wingdings" w:hint="default"/>
+      </w:rPr>
+    </w:lvl>
+    <w:lvl w:ilvl="3" w:tplc="0C0A0001" w:tentative="1">
+      <w:start w:val="1"/>
+      <w:numFmt w:val="bullet"/>
+      <w:lvlText w:val=""/>
+      <w:lvlJc w:val="left"/>
+      <w:pPr>
+        <w:ind w:left="2880" w:hanging="360"/>
+      </w:pPr>
+      <w:rPr>
+        <w:rFonts w:ascii="Symbol" w:hAnsi="Symbol" w:hint="default"/>
+      </w:rPr>
+    </w:lvl>
+    <w:lvl w:ilvl="4" w:tplc="0C0A0003" w:tentative="1">
+      <w:start w:val="1"/>
+      <w:numFmt w:val="bullet"/>
+      <w:lvlText w:val="o"/>
+      <w:lvlJc w:val="left"/>
+      <w:pPr>
+        <w:ind w:left="3600" w:hanging="360"/>
+      </w:pPr>
+      <w:rPr>
+        <w:rFonts w:ascii="Courier New" w:hAnsi="Courier New" w:cs="Courier New" w:hint="default"/>
+      </w:rPr>
+    </w:lvl>
+    <w:lvl w:ilvl="5" w:tplc="0C0A0005" w:tentative="1">
+      <w:start w:val="1"/>
+      <w:numFmt w:val="bullet"/>
+      <w:lvlText w:val=""/>
+      <w:lvlJc w:val="left"/>
+      <w:pPr>
+        <w:ind w:left="4320" w:hanging="360"/>
+      </w:pPr>
+      <w:rPr>
+        <w:rFonts w:ascii="Wingdings" w:hAnsi="Wingdings" w:hint="default"/>
+      </w:rPr>
+    </w:lvl>
+    <w:lvl w:ilvl="6" w:tplc="0C0A0001" w:tentative="1">
+      <w:start w:val="1"/>
+      <w:numFmt w:val="bullet"/>
+      <w:lvlText w:val=""/>
+      <w:lvlJc w:val="left"/>
+      <w:pPr>
+        <w:ind w:left="5040" w:hanging="360"/>
+      </w:pPr>
+      <w:rPr>
+        <w:rFonts w:ascii="Symbol" w:hAnsi="Symbol" w:hint="default"/>
+      </w:rPr>
+    </w:lvl>
+    <w:lvl w:ilvl="7" w:tplc="0C0A0003" w:tentative="1">
+      <w:start w:val="1"/>
+      <w:numFmt w:val="bullet"/>
+      <w:lvlText w:val="o"/>
+      <w:lvlJc w:val="left"/>
+      <w:pPr>
+        <w:ind w:left="5760" w:hanging="360"/>
+      </w:pPr>
+      <w:rPr>
+        <w:rFonts w:ascii="Courier New" w:hAnsi="Courier New" w:cs="Courier New" w:hint="default"/>
+      </w:rPr>
+    </w:lvl>
+    <w:lvl w:ilvl="8" w:tplc="0C0A0005" w:tentative="1">
+      <w:start w:val="1"/>
+      <w:numFmt w:val="bullet"/>
+      <w:lvlText w:val=""/>
+      <w:lvlJc w:val="left"/>
+      <w:pPr>
+        <w:ind w:left="6480" w:hanging="360"/>
+      </w:pPr>
+      <w:rPr>
+        <w:rFonts w:ascii="Wingdings" w:hAnsi="Wingdings" w:hint="default"/>
+      </w:rPr>
+    </w:lvl>
+  </w:abstractNum>
+  <w:abstractNum w:abstractNumId="20">
     <w:nsid w:val="458010A1"/>
     <w:multiLevelType w:val="hybridMultilevel"/>
     <w:tmpl w:val="5EBE1426"/>
@@ -4367,7 +5905,7 @@
       </w:rPr>
     </w:lvl>
   </w:abstractNum>
-  <w:abstractNum w:abstractNumId="14">
+  <w:abstractNum w:abstractNumId="21">
     <w:nsid w:val="47E142E1"/>
     <w:multiLevelType w:val="hybridMultilevel"/>
     <w:tmpl w:val="CBA29EA0"/>
@@ -4480,7 +6018,7 @@
       </w:rPr>
     </w:lvl>
   </w:abstractNum>
-  <w:abstractNum w:abstractNumId="15">
+  <w:abstractNum w:abstractNumId="22">
     <w:nsid w:val="4A9274F4"/>
     <w:multiLevelType w:val="hybridMultilevel"/>
     <w:tmpl w:val="FFC02A6C"/>
@@ -4593,7 +6131,7 @@
       </w:rPr>
     </w:lvl>
   </w:abstractNum>
-  <w:abstractNum w:abstractNumId="16">
+  <w:abstractNum w:abstractNumId="23">
     <w:nsid w:val="4D5D1FB9"/>
     <w:multiLevelType w:val="hybridMultilevel"/>
     <w:tmpl w:val="3A52DF5A"/>
@@ -4706,7 +6244,7 @@
       </w:rPr>
     </w:lvl>
   </w:abstractNum>
-  <w:abstractNum w:abstractNumId="17">
+  <w:abstractNum w:abstractNumId="24">
     <w:nsid w:val="52152B56"/>
     <w:multiLevelType w:val="hybridMultilevel"/>
     <w:tmpl w:val="F4EA577A"/>
@@ -4820,7 +6358,7 @@
       </w:rPr>
     </w:lvl>
   </w:abstractNum>
-  <w:abstractNum w:abstractNumId="18">
+  <w:abstractNum w:abstractNumId="25">
     <w:nsid w:val="57647210"/>
     <w:multiLevelType w:val="hybridMultilevel"/>
     <w:tmpl w:val="3F6ED4FC"/>
@@ -4933,7 +6471,7 @@
       </w:rPr>
     </w:lvl>
   </w:abstractNum>
-  <w:abstractNum w:abstractNumId="19">
+  <w:abstractNum w:abstractNumId="26">
     <w:nsid w:val="5BDC3F67"/>
     <w:multiLevelType w:val="multilevel"/>
     <w:tmpl w:val="0570ED2C"/>
@@ -5046,7 +6584,7 @@
       </w:rPr>
     </w:lvl>
   </w:abstractNum>
-  <w:abstractNum w:abstractNumId="20">
+  <w:abstractNum w:abstractNumId="27">
     <w:nsid w:val="5DAF4401"/>
     <w:multiLevelType w:val="hybridMultilevel"/>
     <w:tmpl w:val="39283244"/>
@@ -5132,7 +6670,7 @@
       </w:pPr>
     </w:lvl>
   </w:abstractNum>
-  <w:abstractNum w:abstractNumId="21">
+  <w:abstractNum w:abstractNumId="28">
     <w:nsid w:val="63AF6AAA"/>
     <w:multiLevelType w:val="multilevel"/>
     <w:tmpl w:val="7C9878BE"/>
@@ -5245,7 +6783,7 @@
       </w:rPr>
     </w:lvl>
   </w:abstractNum>
-  <w:abstractNum w:abstractNumId="22">
+  <w:abstractNum w:abstractNumId="29">
     <w:nsid w:val="646133E8"/>
     <w:multiLevelType w:val="multilevel"/>
     <w:tmpl w:val="1C868444"/>
@@ -5367,7 +6905,7 @@
       </w:rPr>
     </w:lvl>
   </w:abstractNum>
-  <w:abstractNum w:abstractNumId="23">
+  <w:abstractNum w:abstractNumId="30">
     <w:nsid w:val="66DD79DE"/>
     <w:multiLevelType w:val="multilevel"/>
     <w:tmpl w:val="F3603DD2"/>
@@ -5480,7 +7018,7 @@
       </w:rPr>
     </w:lvl>
   </w:abstractNum>
-  <w:abstractNum w:abstractNumId="24">
+  <w:abstractNum w:abstractNumId="31">
     <w:nsid w:val="6A0B08B9"/>
     <w:multiLevelType w:val="hybridMultilevel"/>
     <w:tmpl w:val="83EC79AE"/>
@@ -5593,7 +7131,7 @@
       </w:rPr>
     </w:lvl>
   </w:abstractNum>
-  <w:abstractNum w:abstractNumId="25">
+  <w:abstractNum w:abstractNumId="32">
     <w:nsid w:val="6EB55E15"/>
     <w:multiLevelType w:val="hybridMultilevel"/>
     <w:tmpl w:val="471EAEFA"/>
@@ -5706,7 +7244,7 @@
       </w:rPr>
     </w:lvl>
   </w:abstractNum>
-  <w:abstractNum w:abstractNumId="26">
+  <w:abstractNum w:abstractNumId="33">
     <w:nsid w:val="725569C2"/>
     <w:multiLevelType w:val="hybridMultilevel"/>
     <w:tmpl w:val="7A3AA656"/>
@@ -5795,7 +7333,7 @@
       </w:pPr>
     </w:lvl>
   </w:abstractNum>
-  <w:abstractNum w:abstractNumId="27">
+  <w:abstractNum w:abstractNumId="34">
     <w:nsid w:val="751C7265"/>
     <w:multiLevelType w:val="hybridMultilevel"/>
     <w:tmpl w:val="C52845AE"/>
@@ -5908,7 +7446,7 @@
       </w:rPr>
     </w:lvl>
   </w:abstractNum>
-  <w:abstractNum w:abstractNumId="28">
+  <w:abstractNum w:abstractNumId="35">
     <w:nsid w:val="7539637E"/>
     <w:multiLevelType w:val="hybridMultilevel"/>
     <w:tmpl w:val="88B886FA"/>
@@ -6022,7 +7560,7 @@
       </w:rPr>
     </w:lvl>
   </w:abstractNum>
-  <w:abstractNum w:abstractNumId="29">
+  <w:abstractNum w:abstractNumId="36">
     <w:nsid w:val="76810EB9"/>
     <w:multiLevelType w:val="hybridMultilevel"/>
     <w:tmpl w:val="1EA04C84"/>
@@ -6135,7 +7673,7 @@
       </w:rPr>
     </w:lvl>
   </w:abstractNum>
-  <w:abstractNum w:abstractNumId="30">
+  <w:abstractNum w:abstractNumId="37">
     <w:nsid w:val="772813E8"/>
     <w:multiLevelType w:val="multilevel"/>
     <w:tmpl w:val="BB6C9D4E"/>
@@ -6248,7 +7786,7 @@
       </w:rPr>
     </w:lvl>
   </w:abstractNum>
-  <w:abstractNum w:abstractNumId="31">
+  <w:abstractNum w:abstractNumId="38">
     <w:nsid w:val="797E263C"/>
     <w:multiLevelType w:val="multilevel"/>
     <w:tmpl w:val="21565D78"/>
@@ -6361,7 +7899,120 @@
       </w:rPr>
     </w:lvl>
   </w:abstractNum>
-  <w:abstractNum w:abstractNumId="32">
+  <w:abstractNum w:abstractNumId="39">
+    <w:nsid w:val="79B96EA8"/>
+    <w:multiLevelType w:val="hybridMultilevel"/>
+    <w:tmpl w:val="F62E03F6"/>
+    <w:lvl w:ilvl="0" w:tplc="0C0A0009">
+      <w:start w:val="1"/>
+      <w:numFmt w:val="bullet"/>
+      <w:lvlText w:val=""/>
+      <w:lvlJc w:val="left"/>
+      <w:pPr>
+        <w:ind w:left="720" w:hanging="360"/>
+      </w:pPr>
+      <w:rPr>
+        <w:rFonts w:ascii="Wingdings" w:hAnsi="Wingdings" w:hint="default"/>
+      </w:rPr>
+    </w:lvl>
+    <w:lvl w:ilvl="1" w:tplc="0C0A0003" w:tentative="1">
+      <w:start w:val="1"/>
+      <w:numFmt w:val="bullet"/>
+      <w:lvlText w:val="o"/>
+      <w:lvlJc w:val="left"/>
+      <w:pPr>
+        <w:ind w:left="1440" w:hanging="360"/>
+      </w:pPr>
+      <w:rPr>
+        <w:rFonts w:ascii="Courier New" w:hAnsi="Courier New" w:cs="Courier New" w:hint="default"/>
+      </w:rPr>
+    </w:lvl>
+    <w:lvl w:ilvl="2" w:tplc="0C0A0005" w:tentative="1">
+      <w:start w:val="1"/>
+      <w:numFmt w:val="bullet"/>
+      <w:lvlText w:val=""/>
+      <w:lvlJc w:val="left"/>
+      <w:pPr>
+        <w:ind w:left="2160" w:hanging="360"/>
+      </w:pPr>
+      <w:rPr>
+        <w:rFonts w:ascii="Wingdings" w:hAnsi="Wingdings" w:hint="default"/>
+      </w:rPr>
+    </w:lvl>
+    <w:lvl w:ilvl="3" w:tplc="0C0A0001" w:tentative="1">
+      <w:start w:val="1"/>
+      <w:numFmt w:val="bullet"/>
+      <w:lvlText w:val=""/>
+      <w:lvlJc w:val="left"/>
+      <w:pPr>
+        <w:ind w:left="2880" w:hanging="360"/>
+      </w:pPr>
+      <w:rPr>
+        <w:rFonts w:ascii="Symbol" w:hAnsi="Symbol" w:hint="default"/>
+      </w:rPr>
+    </w:lvl>
+    <w:lvl w:ilvl="4" w:tplc="0C0A0003" w:tentative="1">
+      <w:start w:val="1"/>
+      <w:numFmt w:val="bullet"/>
+      <w:lvlText w:val="o"/>
+      <w:lvlJc w:val="left"/>
+      <w:pPr>
+        <w:ind w:left="3600" w:hanging="360"/>
+      </w:pPr>
+      <w:rPr>
+        <w:rFonts w:ascii="Courier New" w:hAnsi="Courier New" w:cs="Courier New" w:hint="default"/>
+      </w:rPr>
+    </w:lvl>
+    <w:lvl w:ilvl="5" w:tplc="0C0A0005" w:tentative="1">
+      <w:start w:val="1"/>
+      <w:numFmt w:val="bullet"/>
+      <w:lvlText w:val=""/>
+      <w:lvlJc w:val="left"/>
+      <w:pPr>
+        <w:ind w:left="4320" w:hanging="360"/>
+      </w:pPr>
+      <w:rPr>
+        <w:rFonts w:ascii="Wingdings" w:hAnsi="Wingdings" w:hint="default"/>
+      </w:rPr>
+    </w:lvl>
+    <w:lvl w:ilvl="6" w:tplc="0C0A0001" w:tentative="1">
+      <w:start w:val="1"/>
+      <w:numFmt w:val="bullet"/>
+      <w:lvlText w:val=""/>
+      <w:lvlJc w:val="left"/>
+      <w:pPr>
+        <w:ind w:left="5040" w:hanging="360"/>
+      </w:pPr>
+      <w:rPr>
+        <w:rFonts w:ascii="Symbol" w:hAnsi="Symbol" w:hint="default"/>
+      </w:rPr>
+    </w:lvl>
+    <w:lvl w:ilvl="7" w:tplc="0C0A0003" w:tentative="1">
+      <w:start w:val="1"/>
+      <w:numFmt w:val="bullet"/>
+      <w:lvlText w:val="o"/>
+      <w:lvlJc w:val="left"/>
+      <w:pPr>
+        <w:ind w:left="5760" w:hanging="360"/>
+      </w:pPr>
+      <w:rPr>
+        <w:rFonts w:ascii="Courier New" w:hAnsi="Courier New" w:cs="Courier New" w:hint="default"/>
+      </w:rPr>
+    </w:lvl>
+    <w:lvl w:ilvl="8" w:tplc="0C0A0005" w:tentative="1">
+      <w:start w:val="1"/>
+      <w:numFmt w:val="bullet"/>
+      <w:lvlText w:val=""/>
+      <w:lvlJc w:val="left"/>
+      <w:pPr>
+        <w:ind w:left="6480" w:hanging="360"/>
+      </w:pPr>
+      <w:rPr>
+        <w:rFonts w:ascii="Wingdings" w:hAnsi="Wingdings" w:hint="default"/>
+      </w:rPr>
+    </w:lvl>
+  </w:abstractNum>
+  <w:abstractNum w:abstractNumId="40">
     <w:nsid w:val="7A2E0A1D"/>
     <w:multiLevelType w:val="hybridMultilevel"/>
     <w:tmpl w:val="6B2017A8"/>
@@ -6474,7 +8125,7 @@
       </w:rPr>
     </w:lvl>
   </w:abstractNum>
-  <w:abstractNum w:abstractNumId="33">
+  <w:abstractNum w:abstractNumId="41">
     <w:nsid w:val="7AC80B03"/>
     <w:multiLevelType w:val="hybridMultilevel"/>
     <w:tmpl w:val="6CCAFAB8"/>
@@ -6560,7 +8211,7 @@
       </w:pPr>
     </w:lvl>
   </w:abstractNum>
-  <w:abstractNum w:abstractNumId="34">
+  <w:abstractNum w:abstractNumId="42">
     <w:nsid w:val="7F053399"/>
     <w:multiLevelType w:val="hybridMultilevel"/>
     <w:tmpl w:val="82F6BB22"/>
@@ -6674,109 +8325,133 @@
     </w:lvl>
   </w:abstractNum>
   <w:num w:numId="1">
-    <w:abstractNumId w:val="9"/>
+    <w:abstractNumId w:val="13"/>
   </w:num>
   <w:num w:numId="2">
-    <w:abstractNumId w:val="29"/>
+    <w:abstractNumId w:val="36"/>
   </w:num>
   <w:num w:numId="3">
     <w:abstractNumId w:val="3"/>
   </w:num>
   <w:num w:numId="4">
+    <w:abstractNumId w:val="32"/>
+  </w:num>
+  <w:num w:numId="5">
+    <w:abstractNumId w:val="21"/>
+  </w:num>
+  <w:num w:numId="6">
+    <w:abstractNumId w:val="12"/>
+  </w:num>
+  <w:num w:numId="7">
+    <w:abstractNumId w:val="27"/>
+  </w:num>
+  <w:num w:numId="8">
+    <w:abstractNumId w:val="18"/>
+  </w:num>
+  <w:num w:numId="9">
+    <w:abstractNumId w:val="41"/>
+  </w:num>
+  <w:num w:numId="10">
+    <w:abstractNumId w:val="17"/>
+  </w:num>
+  <w:num w:numId="11">
+    <w:abstractNumId w:val="7"/>
+  </w:num>
+  <w:num w:numId="12">
+    <w:abstractNumId w:val="23"/>
+  </w:num>
+  <w:num w:numId="13">
     <w:abstractNumId w:val="25"/>
   </w:num>
-  <w:num w:numId="5">
-    <w:abstractNumId w:val="14"/>
-  </w:num>
-  <w:num w:numId="6">
-    <w:abstractNumId w:val="8"/>
-  </w:num>
-  <w:num w:numId="7">
+  <w:num w:numId="14">
     <w:abstractNumId w:val="20"/>
   </w:num>
-  <w:num w:numId="8">
-    <w:abstractNumId w:val="12"/>
+  <w:num w:numId="15">
+    <w:abstractNumId w:val="34"/>
   </w:num>
-  <w:num w:numId="9">
+  <w:num w:numId="16">
+    <w:abstractNumId w:val="6"/>
+  </w:num>
+  <w:num w:numId="17">
+    <w:abstractNumId w:val="10"/>
+  </w:num>
+  <w:num w:numId="18">
+    <w:abstractNumId w:val="24"/>
+  </w:num>
+  <w:num w:numId="19">
     <w:abstractNumId w:val="33"/>
   </w:num>
-  <w:num w:numId="10">
-    <w:abstractNumId w:val="11"/>
+  <w:num w:numId="20">
+    <w:abstractNumId w:val="15"/>
   </w:num>
-  <w:num w:numId="11">
-    <w:abstractNumId w:val="6"/>
-  </w:num>
-  <w:num w:numId="12">
-    <w:abstractNumId w:val="16"/>
-  </w:num>
-  <w:num w:numId="13">
-    <w:abstractNumId w:val="18"/>
-  </w:num>
-  <w:num w:numId="14">
-    <w:abstractNumId w:val="13"/>
-  </w:num>
-  <w:num w:numId="15">
-    <w:abstractNumId w:val="27"/>
-  </w:num>
-  <w:num w:numId="16">
-    <w:abstractNumId w:val="5"/>
-  </w:num>
-  <w:num w:numId="17">
-    <w:abstractNumId w:val="7"/>
-  </w:num>
-  <w:num w:numId="18">
-    <w:abstractNumId w:val="17"/>
-  </w:num>
-  <w:num w:numId="19">
+  <w:num w:numId="21">
     <w:abstractNumId w:val="26"/>
   </w:num>
-  <w:num w:numId="20">
-    <w:abstractNumId w:val="10"/>
-  </w:num>
-  <w:num w:numId="21">
-    <w:abstractNumId w:val="19"/>
-  </w:num>
   <w:num w:numId="22">
-    <w:abstractNumId w:val="31"/>
+    <w:abstractNumId w:val="38"/>
   </w:num>
   <w:num w:numId="23">
-    <w:abstractNumId w:val="22"/>
+    <w:abstractNumId w:val="29"/>
   </w:num>
   <w:num w:numId="24">
-    <w:abstractNumId w:val="21"/>
+    <w:abstractNumId w:val="28"/>
   </w:num>
   <w:num w:numId="25">
     <w:abstractNumId w:val="2"/>
   </w:num>
   <w:num w:numId="26">
-    <w:abstractNumId w:val="15"/>
+    <w:abstractNumId w:val="22"/>
   </w:num>
   <w:num w:numId="27">
-    <w:abstractNumId w:val="32"/>
+    <w:abstractNumId w:val="40"/>
   </w:num>
   <w:num w:numId="28">
     <w:abstractNumId w:val="0"/>
   </w:num>
   <w:num w:numId="29">
-    <w:abstractNumId w:val="23"/>
+    <w:abstractNumId w:val="30"/>
   </w:num>
   <w:num w:numId="30">
-    <w:abstractNumId w:val="30"/>
+    <w:abstractNumId w:val="37"/>
   </w:num>
   <w:num w:numId="31">
-    <w:abstractNumId w:val="34"/>
+    <w:abstractNumId w:val="42"/>
   </w:num>
   <w:num w:numId="32">
-    <w:abstractNumId w:val="24"/>
+    <w:abstractNumId w:val="31"/>
   </w:num>
   <w:num w:numId="33">
     <w:abstractNumId w:val="1"/>
   </w:num>
   <w:num w:numId="34">
-    <w:abstractNumId w:val="28"/>
+    <w:abstractNumId w:val="35"/>
   </w:num>
   <w:num w:numId="35">
+    <w:abstractNumId w:val="5"/>
+  </w:num>
+  <w:num w:numId="36">
+    <w:abstractNumId w:val="9"/>
+  </w:num>
+  <w:num w:numId="37">
+    <w:abstractNumId w:val="39"/>
+  </w:num>
+  <w:num w:numId="38">
     <w:abstractNumId w:val="4"/>
+  </w:num>
+  <w:num w:numId="39">
+    <w:abstractNumId w:val="16"/>
+  </w:num>
+  <w:num w:numId="40">
+    <w:abstractNumId w:val="11"/>
+  </w:num>
+  <w:num w:numId="41">
+    <w:abstractNumId w:val="19"/>
+  </w:num>
+  <w:num w:numId="42">
+    <w:abstractNumId w:val="14"/>
+  </w:num>
+  <w:num w:numId="43">
+    <w:abstractNumId w:val="8"/>
   </w:num>
 </w:numbering>
 </file>
@@ -8402,6 +10077,7 @@
     <w:rsid w:val="00D23B65"/>
     <w:rsid w:val="00D30AE4"/>
     <w:rsid w:val="00D96EDA"/>
+    <w:rsid w:val="00E622AE"/>
     <w:rsid w:val="00E918B2"/>
     <w:rsid w:val="00EF3CA8"/>
   </w:rsids>
@@ -9227,7 +10903,7 @@
 </file>
 
 <file path=customXml/itemProps2.xml><?xml version="1.0" encoding="utf-8"?>
-<ds:datastoreItem xmlns:ds="http://schemas.openxmlformats.org/officeDocument/2006/customXml" ds:itemID="{B5824384-061F-4C3D-80DE-62A217DD528A}">
+<ds:datastoreItem xmlns:ds="http://schemas.openxmlformats.org/officeDocument/2006/customXml" ds:itemID="{84275AB0-4785-4622-B4C1-22E1E94E81D4}">
   <ds:schemaRefs>
     <ds:schemaRef ds:uri="http://schemas.openxmlformats.org/officeDocument/2006/bibliography"/>
   </ds:schemaRefs>

</xml_diff>

<commit_message>
Actualización del documento mejoras
</commit_message>
<xml_diff>
--- a/Documentacion/Mejoras.docx
+++ b/Documentacion/Mejoras.docx
@@ -1,6 +1,6 @@
 
 <file path=word/document.xml><?xml version="1.0" encoding="utf-8"?>
-<w:document xmlns:wpc="http://schemas.microsoft.com/office/word/2010/wordprocessingCanvas" xmlns:mc="http://schemas.openxmlformats.org/markup-compatibility/2006" xmlns:o="urn:schemas-microsoft-com:office:office" xmlns:r="http://schemas.openxmlformats.org/officeDocument/2006/relationships" xmlns:m="http://schemas.openxmlformats.org/officeDocument/2006/math" xmlns:v="urn:schemas-microsoft-com:vml" xmlns:wp14="http://schemas.microsoft.com/office/word/2010/wordprocessingDrawing" xmlns:wp="http://schemas.openxmlformats.org/drawingml/2006/wordprocessingDrawing" xmlns:w10="urn:schemas-microsoft-com:office:word" xmlns:w="http://schemas.openxmlformats.org/wordprocessingml/2006/main" xmlns:w14="http://schemas.microsoft.com/office/word/2010/wordml" xmlns:wpg="http://schemas.microsoft.com/office/word/2010/wordprocessingGroup" xmlns:wpi="http://schemas.microsoft.com/office/word/2010/wordprocessingInk" xmlns:wne="http://schemas.microsoft.com/office/word/2006/wordml" xmlns:wps="http://schemas.microsoft.com/office/word/2010/wordprocessingShape" mc:Ignorable="w14 wp14">
+<w:document xmlns:wpc="http://schemas.microsoft.com/office/word/2010/wordprocessingCanvas" xmlns:mc="http://schemas.openxmlformats.org/markup-compatibility/2006" xmlns:o="urn:schemas-microsoft-com:office:office" xmlns:r="http://schemas.openxmlformats.org/officeDocument/2006/relationships" xmlns:m="http://schemas.openxmlformats.org/officeDocument/2006/math" xmlns:v="urn:schemas-microsoft-com:vml" xmlns:wp14="http://schemas.microsoft.com/office/word/2010/wordprocessingDrawing" xmlns:wp="http://schemas.openxmlformats.org/drawingml/2006/wordprocessingDrawing" xmlns:w10="urn:schemas-microsoft-com:office:word" xmlns:w="http://schemas.openxmlformats.org/wordprocessingml/2006/main" xmlns:w14="http://schemas.microsoft.com/office/word/2010/wordml" xmlns:w15="http://schemas.microsoft.com/office/word/2012/wordml" xmlns:wpg="http://schemas.microsoft.com/office/word/2010/wordprocessingGroup" xmlns:wpi="http://schemas.microsoft.com/office/word/2010/wordprocessingInk" xmlns:wne="http://schemas.microsoft.com/office/word/2006/wordml" xmlns:wps="http://schemas.microsoft.com/office/word/2010/wordprocessingShape" mc:Ignorable="w14 w15 wp14">
   <w:body>
     <w:tbl>
       <w:tblPr>
@@ -19,7 +19,7 @@
           </w:tcPr>
           <w:p>
             <w:pPr>
-              <w:pStyle w:val="Ttulo"/>
+              <w:pStyle w:val="Puesto"/>
               <w:jc w:val="center"/>
               <w:rPr>
                 <w:color w:val="7030A0"/>
@@ -211,7 +211,25 @@
                 <w:sz w:val="24"/>
                 <w:szCs w:val="24"/>
               </w:rPr>
-              <w:t>Alejandro Tortolero Martín</w:t>
+              <w:t xml:space="preserve">Alejandro </w:t>
+            </w:r>
+            <w:proofErr w:type="spellStart"/>
+            <w:r>
+              <w:rPr>
+                <w:color w:val="0070C0"/>
+                <w:sz w:val="24"/>
+                <w:szCs w:val="24"/>
+              </w:rPr>
+              <w:t>Tortolero</w:t>
+            </w:r>
+            <w:proofErr w:type="spellEnd"/>
+            <w:r>
+              <w:rPr>
+                <w:color w:val="0070C0"/>
+                <w:sz w:val="24"/>
+                <w:szCs w:val="24"/>
+              </w:rPr>
+              <w:t xml:space="preserve"> Martín</w:t>
             </w:r>
           </w:p>
         </w:tc>
@@ -452,7 +470,7 @@
             </w:rPr>
             <w:pict>
               <v:rect id="Rectángulo 52" o:spid="_x0000_s1065" style="position:absolute;margin-left:0;margin-top:0;width:601.05pt;height:848.1pt;z-index:-251645952;visibility:visible;mso-position-horizontal:center;mso-position-horizontal-relative:page;mso-position-vertical:center;mso-position-vertical-relative:page;v-text-anchor:middle" stroked="f" strokeweight="2pt">
-                <v:fill r:id="rId10" o:title="" opacity="0" recolor="t" rotate="t" type="frame"/>
+                <v:fill r:id="rId9" o:title="" opacity="0" recolor="t" rotate="t" type="frame"/>
                 <v:imagedata recolortarget="#3f3f3f [801]"/>
                 <w10:wrap anchorx="page" anchory="page"/>
               </v:rect>
@@ -1564,10 +1582,7 @@
               <w:cnfStyle w:val="000000100000" w:firstRow="0" w:lastRow="0" w:firstColumn="0" w:lastColumn="0" w:oddVBand="0" w:evenVBand="0" w:oddHBand="1" w:evenHBand="0" w:firstRowFirstColumn="0" w:firstRowLastColumn="0" w:lastRowFirstColumn="0" w:lastRowLastColumn="0"/>
             </w:pPr>
             <w:r>
-              <w:t xml:space="preserve">Ampliación de </w:t>
-            </w:r>
-            <w:r>
-              <w:t>mejoras detalladas</w:t>
+              <w:t>Ampliación de mejoras detalladas</w:t>
             </w:r>
           </w:p>
         </w:tc>
@@ -1585,7 +1600,15 @@
               <w:cnfStyle w:val="000000100000" w:firstRow="0" w:lastRow="0" w:firstColumn="0" w:lastColumn="0" w:oddVBand="0" w:evenVBand="0" w:oddHBand="1" w:evenHBand="0" w:firstRowFirstColumn="0" w:firstRowLastColumn="0" w:lastRowFirstColumn="0" w:lastRowLastColumn="0"/>
             </w:pPr>
             <w:r>
-              <w:t>Alejandro Tortolero Martín</w:t>
+              <w:t xml:space="preserve">Alejandro </w:t>
+            </w:r>
+            <w:proofErr w:type="spellStart"/>
+            <w:r>
+              <w:t>Tortolero</w:t>
+            </w:r>
+            <w:proofErr w:type="spellEnd"/>
+            <w:r>
+              <w:t xml:space="preserve"> Martín</w:t>
             </w:r>
           </w:p>
         </w:tc>
@@ -1643,8 +1666,6 @@
             <w:r>
               <w:t xml:space="preserve"> y reestructuración</w:t>
             </w:r>
-            <w:bookmarkStart w:id="1" w:name="_GoBack"/>
-            <w:bookmarkEnd w:id="1"/>
           </w:p>
         </w:tc>
         <w:tc>
@@ -1665,7 +1686,15 @@
               </w:rPr>
             </w:pPr>
             <w:r>
-              <w:t>Alejandro Tortolero Martín</w:t>
+              <w:t xml:space="preserve">Alejandro </w:t>
+            </w:r>
+            <w:proofErr w:type="spellStart"/>
+            <w:r>
+              <w:t>Tortolero</w:t>
+            </w:r>
+            <w:proofErr w:type="spellEnd"/>
+            <w:r>
+              <w:t xml:space="preserve"> Martín</w:t>
             </w:r>
           </w:p>
         </w:tc>
@@ -1955,14 +1984,14 @@
     </w:tbl>
     <w:p>
       <w:pPr>
-        <w:pStyle w:val="Epgrafe"/>
+        <w:pStyle w:val="Descripcin"/>
         <w:jc w:val="center"/>
         <w:rPr>
           <w:noProof/>
         </w:rPr>
       </w:pPr>
-      <w:bookmarkStart w:id="2" w:name="_Toc441854244"/>
-      <w:bookmarkStart w:id="3" w:name="_Toc441854515"/>
+      <w:bookmarkStart w:id="1" w:name="_Toc441854244"/>
+      <w:bookmarkStart w:id="2" w:name="_Toc441854515"/>
       <w:r>
         <w:t xml:space="preserve">Tabla </w:t>
       </w:r>
@@ -1996,8 +2025,8 @@
       <w:r>
         <w:t>Control de versiones.</w:t>
       </w:r>
+      <w:bookmarkEnd w:id="1"/>
       <w:bookmarkEnd w:id="2"/>
-      <w:bookmarkEnd w:id="3"/>
     </w:p>
     <w:p/>
     <w:p>
@@ -2021,7 +2050,7 @@
         <w:pStyle w:val="Ttulo1"/>
         <w:jc w:val="center"/>
       </w:pPr>
-      <w:bookmarkStart w:id="4" w:name="_Toc442477865"/>
+      <w:bookmarkStart w:id="3" w:name="_Toc442477865"/>
       <w:r>
         <w:lastRenderedPageBreak/>
         <w:t>R</w:t>
@@ -2029,7 +2058,7 @@
       <w:r>
         <w:t>esumen</w:t>
       </w:r>
-      <w:bookmarkEnd w:id="4"/>
+      <w:bookmarkEnd w:id="3"/>
     </w:p>
     <w:p/>
     <w:p/>
@@ -2174,7 +2203,23 @@
           <w:sz w:val="24"/>
           <w:szCs w:val="24"/>
         </w:rPr>
-        <w:t xml:space="preserve">Se debe de mencionar que tras la correspondiente tutoría con el profesor que nos ha corregido la primera versión entregada, nos centramos principalmente en aspectos como la gestión del código, así como la ampliación de éste y sus correspondientes subapartados ya que se consideraba uno de los puntos más fuertes e importantes para alcanzar los objetivos de la asignatura cursada </w:t>
+        <w:t xml:space="preserve">Se debe de mencionar que tras la correspondiente tutoría con el profesor que nos ha corregido la primera versión entregada, nos centramos principalmente en aspectos como la gestión del código, así como la ampliación de éste y sus correspondientes </w:t>
+      </w:r>
+      <w:proofErr w:type="spellStart"/>
+      <w:r>
+        <w:rPr>
+          <w:sz w:val="24"/>
+          <w:szCs w:val="24"/>
+        </w:rPr>
+        <w:t>subapartados</w:t>
+      </w:r>
+      <w:proofErr w:type="spellEnd"/>
+      <w:r>
+        <w:rPr>
+          <w:sz w:val="24"/>
+          <w:szCs w:val="24"/>
+        </w:rPr>
+        <w:t xml:space="preserve"> ya que se consideraba uno de los puntos más fuertes e importantes para alcanzar los objetivos de la asignatura cursada </w:t>
       </w:r>
       <w:r>
         <w:rPr>
@@ -2225,7 +2270,55 @@
           <w:sz w:val="24"/>
           <w:szCs w:val="24"/>
         </w:rPr>
-        <w:t xml:space="preserve"> mejorando así la contribución de todos los miembros del grupo tanto en el desarrollo de código como en la parte de documentación, realizando más commit e issues en el repositorio de GitHub.</w:t>
+        <w:t xml:space="preserve"> mejorando así la contribución de todos los miembros del grupo tanto en el desarrollo de código como en la parte de documentación, realizando más </w:t>
+      </w:r>
+      <w:proofErr w:type="spellStart"/>
+      <w:r>
+        <w:rPr>
+          <w:sz w:val="24"/>
+          <w:szCs w:val="24"/>
+        </w:rPr>
+        <w:t>commit</w:t>
+      </w:r>
+      <w:proofErr w:type="spellEnd"/>
+      <w:r>
+        <w:rPr>
+          <w:sz w:val="24"/>
+          <w:szCs w:val="24"/>
+        </w:rPr>
+        <w:t xml:space="preserve"> e </w:t>
+      </w:r>
+      <w:proofErr w:type="spellStart"/>
+      <w:r>
+        <w:rPr>
+          <w:sz w:val="24"/>
+          <w:szCs w:val="24"/>
+        </w:rPr>
+        <w:t>issues</w:t>
+      </w:r>
+      <w:proofErr w:type="spellEnd"/>
+      <w:r>
+        <w:rPr>
+          <w:sz w:val="24"/>
+          <w:szCs w:val="24"/>
+        </w:rPr>
+        <w:t xml:space="preserve"> en el repositorio de </w:t>
+      </w:r>
+      <w:proofErr w:type="spellStart"/>
+      <w:r>
+        <w:rPr>
+          <w:sz w:val="24"/>
+          <w:szCs w:val="24"/>
+        </w:rPr>
+        <w:t>GitHub</w:t>
+      </w:r>
+      <w:proofErr w:type="spellEnd"/>
+      <w:r>
+        <w:rPr>
+          <w:sz w:val="24"/>
+          <w:szCs w:val="24"/>
+        </w:rPr>
+        <w:t>.</w:t>
       </w:r>
     </w:p>
     <w:p>
@@ -2274,7 +2367,7 @@
       <w:pPr>
         <w:pStyle w:val="Ttulo1"/>
       </w:pPr>
-      <w:bookmarkStart w:id="5" w:name="_Toc442477866"/>
+      <w:bookmarkStart w:id="4" w:name="_Toc442477866"/>
       <w:r>
         <w:lastRenderedPageBreak/>
         <w:t>1</w:t>
@@ -2288,7 +2381,7 @@
       <w:r>
         <w:t>Mejoras detalladas</w:t>
       </w:r>
-      <w:bookmarkEnd w:id="5"/>
+      <w:bookmarkEnd w:id="4"/>
     </w:p>
     <w:p>
       <w:pPr>
@@ -2353,17 +2446,11 @@
         <w:pStyle w:val="Ttulo2"/>
         <w:jc w:val="both"/>
       </w:pPr>
-      <w:bookmarkStart w:id="6" w:name="_Toc442477867"/>
-      <w:r>
-        <w:t>1.1 D</w:t>
-      </w:r>
-      <w:r>
-        <w:t>o</w:t>
-      </w:r>
-      <w:r>
-        <w:t>cumentación</w:t>
-      </w:r>
-      <w:bookmarkEnd w:id="6"/>
+      <w:bookmarkStart w:id="5" w:name="_Toc442477867"/>
+      <w:r>
+        <w:t>1.1 Documentación</w:t>
+      </w:r>
+      <w:bookmarkEnd w:id="5"/>
       <w:r>
         <w:t xml:space="preserve"> </w:t>
       </w:r>
@@ -2642,7 +2729,6 @@
         <w:tblStyle w:val="Tablaconcuadrcula"/>
         <w:tblW w:w="9120" w:type="dxa"/>
         <w:jc w:val="center"/>
-        <w:tblInd w:w="720" w:type="dxa"/>
         <w:tblLook w:val="04A0" w:firstRow="1" w:lastRow="0" w:firstColumn="1" w:lastColumn="0" w:noHBand="0" w:noVBand="1"/>
       </w:tblPr>
       <w:tblGrid>
@@ -3310,7 +3396,29 @@
           <w:szCs w:val="24"/>
           <w:shd w:val="clear" w:color="auto" w:fill="FFFFFF"/>
         </w:rPr>
-        <w:t xml:space="preserve"> (issues), página principal de nuestro subsistema alojado en la wiki, subsistema en remoto, etc.</w:t>
+        <w:t xml:space="preserve"> (</w:t>
+      </w:r>
+      <w:proofErr w:type="spellStart"/>
+      <w:r>
+        <w:rPr>
+          <w:rFonts w:cs="Arial"/>
+          <w:color w:val="000000"/>
+          <w:sz w:val="24"/>
+          <w:szCs w:val="24"/>
+          <w:shd w:val="clear" w:color="auto" w:fill="FFFFFF"/>
+        </w:rPr>
+        <w:t>issues</w:t>
+      </w:r>
+      <w:proofErr w:type="spellEnd"/>
+      <w:r>
+        <w:rPr>
+          <w:rFonts w:cs="Arial"/>
+          <w:color w:val="000000"/>
+          <w:sz w:val="24"/>
+          <w:szCs w:val="24"/>
+          <w:shd w:val="clear" w:color="auto" w:fill="FFFFFF"/>
+        </w:rPr>
+        <w:t>), página principal de nuestro subsistema alojado en la wiki, subsistema en remoto, etc.</w:t>
       </w:r>
     </w:p>
     <w:p>
@@ -3403,7 +3511,25 @@
           <w:szCs w:val="24"/>
           <w:u w:val="single"/>
         </w:rPr>
-        <w:t>apartados y subapartados añadidos</w:t>
+        <w:t xml:space="preserve">apartados y </w:t>
+      </w:r>
+      <w:proofErr w:type="spellStart"/>
+      <w:r>
+        <w:rPr>
+          <w:sz w:val="24"/>
+          <w:szCs w:val="24"/>
+          <w:u w:val="single"/>
+        </w:rPr>
+        <w:t>subapartados</w:t>
+      </w:r>
+      <w:proofErr w:type="spellEnd"/>
+      <w:r>
+        <w:rPr>
+          <w:sz w:val="24"/>
+          <w:szCs w:val="24"/>
+          <w:u w:val="single"/>
+        </w:rPr>
+        <w:t xml:space="preserve"> añadidos</w:t>
       </w:r>
       <w:r>
         <w:rPr>
@@ -3485,6 +3611,13 @@
         </w:rPr>
         <w:t xml:space="preserve"> las características del subsistema representado, así como los recursos que ofrece, respectivamente.</w:t>
       </w:r>
+      <w:r>
+        <w:rPr>
+          <w:sz w:val="24"/>
+          <w:szCs w:val="24"/>
+        </w:rPr>
+        <w:t xml:space="preserve"> </w:t>
+      </w:r>
     </w:p>
     <w:p>
       <w:pPr>
@@ -3543,11 +3676,27 @@
           <w:szCs w:val="24"/>
         </w:rPr>
       </w:pPr>
+      <w:r>
+        <w:rPr>
+          <w:b/>
+          <w:sz w:val="24"/>
+          <w:szCs w:val="24"/>
+        </w:rPr>
+        <w:t xml:space="preserve">Mapa de herramientas: </w:t>
+      </w:r>
+      <w:r>
+        <w:rPr>
+          <w:sz w:val="24"/>
+          <w:szCs w:val="24"/>
+        </w:rPr>
+        <w:t>en este apartado teníamos una imagen con las herramientas utilizadas en nuestro sistema, más abajo se ha añadido a la descripción del mapa un breve resumen de que la parte correspondiente a la wiki que todos los grupos hemos utilizado en común.</w:t>
+      </w:r>
     </w:p>
     <w:p>
       <w:pPr>
-        <w:jc w:val="both"/>
-        <w:rPr>
+        <w:pStyle w:val="Prrafodelista"/>
+        <w:rPr>
+          <w:b/>
           <w:sz w:val="24"/>
           <w:szCs w:val="24"/>
         </w:rPr>
@@ -3555,129 +3704,50 @@
     </w:p>
     <w:p>
       <w:pPr>
+        <w:pStyle w:val="Prrafodelista"/>
         <w:jc w:val="both"/>
         <w:rPr>
-          <w:sz w:val="24"/>
-          <w:szCs w:val="24"/>
-        </w:rPr>
-      </w:pPr>
-      <w:r>
-        <w:rPr>
-          <w:sz w:val="24"/>
-          <w:szCs w:val="24"/>
-        </w:rPr>
-        <w:t>-</w:t>
-      </w:r>
-      <w:r>
-        <w:rPr>
-          <w:sz w:val="24"/>
-          <w:szCs w:val="24"/>
-        </w:rPr>
-        <w:t xml:space="preserve"> </w:t>
-      </w:r>
-      <w:r>
-        <w:rPr>
-          <w:sz w:val="24"/>
-          <w:szCs w:val="24"/>
-        </w:rPr>
-        <w:t>Posteriormente, se</w:t>
-      </w:r>
-      <w:r>
-        <w:rPr>
-          <w:sz w:val="24"/>
-          <w:szCs w:val="24"/>
-        </w:rPr>
-        <w:t xml:space="preserve"> enumerarán aquellos</w:t>
-      </w:r>
-      <w:r>
-        <w:rPr>
-          <w:sz w:val="24"/>
-          <w:szCs w:val="24"/>
-        </w:rPr>
-        <w:t xml:space="preserve"> </w:t>
-      </w:r>
-      <w:r>
-        <w:rPr>
-          <w:sz w:val="24"/>
-          <w:szCs w:val="24"/>
-          <w:u w:val="single"/>
-        </w:rPr>
-        <w:t>apartados y subapartados</w:t>
-      </w:r>
-      <w:r>
-        <w:rPr>
-          <w:sz w:val="24"/>
-          <w:szCs w:val="24"/>
-        </w:rPr>
-        <w:t xml:space="preserve"> </w:t>
-      </w:r>
-      <w:r>
-        <w:rPr>
-          <w:sz w:val="24"/>
-          <w:szCs w:val="24"/>
-          <w:u w:val="single"/>
-        </w:rPr>
-        <w:t>mejorados</w:t>
-      </w:r>
-      <w:r>
-        <w:rPr>
-          <w:sz w:val="24"/>
-          <w:szCs w:val="24"/>
-        </w:rPr>
-        <w:t xml:space="preserve"> </w:t>
-      </w:r>
-      <w:r>
-        <w:rPr>
-          <w:sz w:val="24"/>
-          <w:szCs w:val="24"/>
-        </w:rPr>
-        <w:t xml:space="preserve"> </w:t>
-      </w:r>
-      <w:r>
-        <w:rPr>
-          <w:sz w:val="24"/>
-          <w:szCs w:val="24"/>
-        </w:rPr>
-        <w:t xml:space="preserve">y/o eliminados </w:t>
-      </w:r>
-      <w:r>
-        <w:rPr>
-          <w:sz w:val="24"/>
-          <w:szCs w:val="24"/>
-        </w:rPr>
-        <w:t xml:space="preserve">respecto a la </w:t>
-      </w:r>
-      <w:r>
-        <w:rPr>
-          <w:sz w:val="24"/>
-          <w:szCs w:val="24"/>
-        </w:rPr>
-        <w:t xml:space="preserve"> primera versi</w:t>
-      </w:r>
-      <w:r>
-        <w:rPr>
-          <w:sz w:val="24"/>
-          <w:szCs w:val="24"/>
-        </w:rPr>
-        <w:t>ón</w:t>
-      </w:r>
-      <w:r>
-        <w:rPr>
-          <w:sz w:val="24"/>
-          <w:szCs w:val="24"/>
-        </w:rPr>
-        <w:t>:</w:t>
-      </w:r>
+          <w:b/>
+          <w:sz w:val="24"/>
+          <w:szCs w:val="24"/>
+        </w:rPr>
+      </w:pPr>
     </w:p>
     <w:p>
       <w:pPr>
         <w:pStyle w:val="Prrafodelista"/>
         <w:numPr>
           <w:ilvl w:val="0"/>
-          <w:numId w:val="42"/>
+          <w:numId w:val="38"/>
         </w:numPr>
         <w:jc w:val="both"/>
         <w:rPr>
+          <w:b/>
+          <w:sz w:val="24"/>
+          <w:szCs w:val="24"/>
+        </w:rPr>
+      </w:pPr>
+      <w:r>
+        <w:rPr>
+          <w:b/>
+          <w:sz w:val="24"/>
+          <w:szCs w:val="24"/>
+        </w:rPr>
+        <w:t xml:space="preserve">Conclusiones: </w:t>
+      </w:r>
+      <w:r>
+        <w:rPr>
+          <w:sz w:val="24"/>
+          <w:szCs w:val="24"/>
+        </w:rPr>
+        <w:t>hemos añadido un apartado de conclusiones que no añadimos en el primer entregable donde se describen las conclusiones a nivel grupal y no individual que hemos sacado durante y al final del desarrollo de nuestro proyecto para el subsistema de Autenticación.</w:t>
+      </w:r>
+    </w:p>
+    <w:p>
+      <w:pPr>
+        <w:pStyle w:val="Prrafodelista"/>
+        <w:rPr>
+          <w:b/>
           <w:sz w:val="24"/>
           <w:szCs w:val="24"/>
         </w:rPr>
@@ -3688,14 +3758,332 @@
         <w:pStyle w:val="Prrafodelista"/>
         <w:numPr>
           <w:ilvl w:val="0"/>
-          <w:numId w:val="42"/>
+          <w:numId w:val="38"/>
         </w:numPr>
         <w:jc w:val="both"/>
         <w:rPr>
-          <w:sz w:val="24"/>
-          <w:szCs w:val="24"/>
-        </w:rPr>
-      </w:pPr>
+          <w:b/>
+          <w:sz w:val="24"/>
+          <w:szCs w:val="24"/>
+        </w:rPr>
+      </w:pPr>
+      <w:r>
+        <w:rPr>
+          <w:b/>
+          <w:sz w:val="24"/>
+          <w:szCs w:val="24"/>
+        </w:rPr>
+        <w:t xml:space="preserve">Bibliografía: </w:t>
+      </w:r>
+      <w:r>
+        <w:rPr>
+          <w:sz w:val="24"/>
+          <w:szCs w:val="24"/>
+        </w:rPr>
+        <w:t>hemos añadido un apartado de bibliografía que no añadimos en el primer entregable donde se describen evidentemente una breve bibliografía donde nos hemos apoyado para hacer nuestro proyecto para el subsistema de Autenticación.</w:t>
+      </w:r>
+    </w:p>
+    <w:p>
+      <w:pPr>
+        <w:pStyle w:val="Prrafodelista"/>
+        <w:rPr>
+          <w:b/>
+          <w:sz w:val="24"/>
+          <w:szCs w:val="24"/>
+        </w:rPr>
+      </w:pPr>
+    </w:p>
+    <w:p>
+      <w:pPr>
+        <w:pStyle w:val="Prrafodelista"/>
+        <w:numPr>
+          <w:ilvl w:val="0"/>
+          <w:numId w:val="38"/>
+        </w:numPr>
+        <w:jc w:val="both"/>
+        <w:rPr>
+          <w:b/>
+          <w:sz w:val="24"/>
+          <w:szCs w:val="24"/>
+        </w:rPr>
+      </w:pPr>
+      <w:r>
+        <w:rPr>
+          <w:b/>
+          <w:sz w:val="24"/>
+          <w:szCs w:val="24"/>
+        </w:rPr>
+        <w:t xml:space="preserve">Gestión de las </w:t>
+      </w:r>
+      <w:bookmarkStart w:id="6" w:name="_GoBack"/>
+      <w:bookmarkEnd w:id="6"/>
+      <w:r>
+        <w:rPr>
+          <w:b/>
+          <w:sz w:val="24"/>
+          <w:szCs w:val="24"/>
+        </w:rPr>
+        <w:t xml:space="preserve">liberaciones, despliegue y entregas: </w:t>
+      </w:r>
+      <w:r>
+        <w:rPr>
+          <w:sz w:val="24"/>
+          <w:szCs w:val="24"/>
+        </w:rPr>
+        <w:t>hemos añadido un apartado de bibliografía que no añadimos en el primer entregable</w:t>
+      </w:r>
+      <w:r>
+        <w:rPr>
+          <w:sz w:val="24"/>
+          <w:szCs w:val="24"/>
+        </w:rPr>
+        <w:t xml:space="preserve"> con cuatro sub-apartados que son entregables, entrega, roles y mecanismos de despliegue donde se especifica cada uno de estos apartados nombrados.</w:t>
+      </w:r>
+    </w:p>
+    <w:p>
+      <w:pPr>
+        <w:pStyle w:val="Prrafodelista"/>
+        <w:jc w:val="both"/>
+        <w:rPr>
+          <w:b/>
+          <w:sz w:val="24"/>
+          <w:szCs w:val="24"/>
+        </w:rPr>
+      </w:pPr>
+    </w:p>
+    <w:p>
+      <w:pPr>
+        <w:jc w:val="both"/>
+        <w:rPr>
+          <w:sz w:val="24"/>
+          <w:szCs w:val="24"/>
+        </w:rPr>
+      </w:pPr>
+    </w:p>
+    <w:p>
+      <w:pPr>
+        <w:jc w:val="both"/>
+        <w:rPr>
+          <w:sz w:val="24"/>
+          <w:szCs w:val="24"/>
+        </w:rPr>
+      </w:pPr>
+      <w:r>
+        <w:rPr>
+          <w:sz w:val="24"/>
+          <w:szCs w:val="24"/>
+        </w:rPr>
+        <w:t>-</w:t>
+      </w:r>
+      <w:r>
+        <w:rPr>
+          <w:sz w:val="24"/>
+          <w:szCs w:val="24"/>
+        </w:rPr>
+        <w:t xml:space="preserve"> </w:t>
+      </w:r>
+      <w:r>
+        <w:rPr>
+          <w:sz w:val="24"/>
+          <w:szCs w:val="24"/>
+        </w:rPr>
+        <w:t>Posteriormente, se</w:t>
+      </w:r>
+      <w:r>
+        <w:rPr>
+          <w:sz w:val="24"/>
+          <w:szCs w:val="24"/>
+        </w:rPr>
+        <w:t xml:space="preserve"> enumerarán aquellos</w:t>
+      </w:r>
+      <w:r>
+        <w:rPr>
+          <w:sz w:val="24"/>
+          <w:szCs w:val="24"/>
+        </w:rPr>
+        <w:t xml:space="preserve"> </w:t>
+      </w:r>
+      <w:r>
+        <w:rPr>
+          <w:sz w:val="24"/>
+          <w:szCs w:val="24"/>
+          <w:u w:val="single"/>
+        </w:rPr>
+        <w:t xml:space="preserve">apartados y </w:t>
+      </w:r>
+      <w:proofErr w:type="spellStart"/>
+      <w:r>
+        <w:rPr>
+          <w:sz w:val="24"/>
+          <w:szCs w:val="24"/>
+          <w:u w:val="single"/>
+        </w:rPr>
+        <w:t>subapartados</w:t>
+      </w:r>
+      <w:proofErr w:type="spellEnd"/>
+      <w:r>
+        <w:rPr>
+          <w:sz w:val="24"/>
+          <w:szCs w:val="24"/>
+        </w:rPr>
+        <w:t xml:space="preserve"> </w:t>
+      </w:r>
+      <w:r>
+        <w:rPr>
+          <w:sz w:val="24"/>
+          <w:szCs w:val="24"/>
+          <w:u w:val="single"/>
+        </w:rPr>
+        <w:t>mejorados</w:t>
+      </w:r>
+      <w:r>
+        <w:rPr>
+          <w:sz w:val="24"/>
+          <w:szCs w:val="24"/>
+        </w:rPr>
+        <w:t xml:space="preserve"> </w:t>
+      </w:r>
+      <w:r>
+        <w:rPr>
+          <w:sz w:val="24"/>
+          <w:szCs w:val="24"/>
+        </w:rPr>
+        <w:t xml:space="preserve"> </w:t>
+      </w:r>
+      <w:r>
+        <w:rPr>
+          <w:sz w:val="24"/>
+          <w:szCs w:val="24"/>
+        </w:rPr>
+        <w:t xml:space="preserve">y/o eliminados </w:t>
+      </w:r>
+      <w:r>
+        <w:rPr>
+          <w:sz w:val="24"/>
+          <w:szCs w:val="24"/>
+        </w:rPr>
+        <w:t xml:space="preserve">respecto a la </w:t>
+      </w:r>
+      <w:r>
+        <w:rPr>
+          <w:sz w:val="24"/>
+          <w:szCs w:val="24"/>
+        </w:rPr>
+        <w:t xml:space="preserve"> primera versi</w:t>
+      </w:r>
+      <w:r>
+        <w:rPr>
+          <w:sz w:val="24"/>
+          <w:szCs w:val="24"/>
+        </w:rPr>
+        <w:t>ón</w:t>
+      </w:r>
+      <w:r>
+        <w:rPr>
+          <w:sz w:val="24"/>
+          <w:szCs w:val="24"/>
+        </w:rPr>
+        <w:t>:</w:t>
+      </w:r>
+    </w:p>
+    <w:p>
+      <w:pPr>
+        <w:pStyle w:val="Prrafodelista"/>
+        <w:numPr>
+          <w:ilvl w:val="0"/>
+          <w:numId w:val="43"/>
+        </w:numPr>
+        <w:jc w:val="both"/>
+        <w:rPr>
+          <w:sz w:val="24"/>
+          <w:szCs w:val="24"/>
+        </w:rPr>
+      </w:pPr>
+      <w:r>
+        <w:rPr>
+          <w:b/>
+          <w:sz w:val="24"/>
+          <w:szCs w:val="24"/>
+        </w:rPr>
+        <w:t>Introducción:</w:t>
+      </w:r>
+      <w:r>
+        <w:rPr>
+          <w:sz w:val="24"/>
+          <w:szCs w:val="24"/>
+        </w:rPr>
+        <w:t xml:space="preserve"> </w:t>
+      </w:r>
+      <w:r>
+        <w:rPr>
+          <w:sz w:val="24"/>
+          <w:szCs w:val="24"/>
+        </w:rPr>
+        <w:t>aquí hemos incluido una parte del documento donde se resumen de manera breve cada herramienta que usamos en nuestro proyecto, aunque en los apartados correspondientes es donde se describen más en profundidad cada herramienta que se introduce en nuestro subsistema de Autenticación.</w:t>
+      </w:r>
+    </w:p>
+    <w:p>
+      <w:pPr>
+        <w:pStyle w:val="Prrafodelista"/>
+        <w:rPr>
+          <w:sz w:val="24"/>
+          <w:szCs w:val="24"/>
+        </w:rPr>
+      </w:pPr>
+    </w:p>
+    <w:p>
+      <w:pPr>
+        <w:pStyle w:val="Prrafodelista"/>
+        <w:jc w:val="both"/>
+        <w:rPr>
+          <w:sz w:val="24"/>
+          <w:szCs w:val="24"/>
+        </w:rPr>
+      </w:pPr>
+    </w:p>
+    <w:p>
+      <w:pPr>
+        <w:pStyle w:val="Prrafodelista"/>
+        <w:numPr>
+          <w:ilvl w:val="0"/>
+          <w:numId w:val="43"/>
+        </w:numPr>
+        <w:jc w:val="both"/>
+        <w:rPr>
+          <w:sz w:val="24"/>
+          <w:szCs w:val="24"/>
+        </w:rPr>
+      </w:pPr>
+      <w:r>
+        <w:rPr>
+          <w:b/>
+          <w:sz w:val="24"/>
+          <w:szCs w:val="24"/>
+        </w:rPr>
+        <w:t>Descripción del sistema:</w:t>
+      </w:r>
+      <w:r>
+        <w:rPr>
+          <w:b/>
+          <w:sz w:val="24"/>
+          <w:szCs w:val="24"/>
+        </w:rPr>
+        <w:t xml:space="preserve"> </w:t>
+      </w:r>
+      <w:r>
+        <w:rPr>
+          <w:sz w:val="24"/>
+          <w:szCs w:val="24"/>
+        </w:rPr>
+        <w:t xml:space="preserve">hemos añadido las nuevas capturas de los menús modificados en nuestro subsistema con la nueva funcionalidad o </w:t>
+      </w:r>
+      <w:r>
+        <w:rPr>
+          <w:sz w:val="24"/>
+          <w:szCs w:val="24"/>
+        </w:rPr>
+        <w:t>nuevas interfaces de las distintas funcionalidades.</w:t>
+      </w:r>
     </w:p>
     <w:p/>
     <w:p/>
@@ -3865,7 +4253,6 @@
           <w:sz w:val="24"/>
           <w:szCs w:val="24"/>
         </w:rPr>
-        <w:lastRenderedPageBreak/>
         <w:t>En segundo lugar, cabe destacar</w:t>
       </w:r>
       <w:r>
@@ -3884,13 +4271,23 @@
         </w:rPr>
         <w:t>-</w:t>
       </w:r>
+      <w:proofErr w:type="spellStart"/>
       <w:r>
         <w:rPr>
           <w:color w:val="548DD4" w:themeColor="text2" w:themeTint="99"/>
           <w:sz w:val="24"/>
           <w:szCs w:val="24"/>
         </w:rPr>
-        <w:t xml:space="preserve">factorizar el código heredado ya que la estructura del código era un poco caótica dificultando así su comprensión. </w:t>
+        <w:t>factorizar</w:t>
+      </w:r>
+      <w:proofErr w:type="spellEnd"/>
+      <w:r>
+        <w:rPr>
+          <w:color w:val="548DD4" w:themeColor="text2" w:themeTint="99"/>
+          <w:sz w:val="24"/>
+          <w:szCs w:val="24"/>
+        </w:rPr>
+        <w:t xml:space="preserve"> el código heredado ya que la estructura del código era un poco caótica dificultando así su comprensión. </w:t>
       </w:r>
       <w:r>
         <w:rPr>
@@ -3924,7 +4321,25 @@
           <w:sz w:val="24"/>
           <w:szCs w:val="24"/>
         </w:rPr>
-        <w:t>Finalmente, mencionar que este proyecto nos ha servido para enfrentarnos ante la complejidad de mejorar un código heredado, en nuestro caso, mejorar el subsistema de autenticación y la integridad de éste con los demás subsistemas pertenecientes a AgoraUs ya que es necesario una buena gestión de comunicación entre los subsistemas que contienen dependencias y gestión de incidencias para conseguir que todo funcio</w:t>
+        <w:t xml:space="preserve">Finalmente, mencionar que este proyecto nos ha servido para enfrentarnos ante la complejidad de mejorar un código heredado, en nuestro caso, mejorar el subsistema de autenticación y la integridad de éste con los demás subsistemas pertenecientes a </w:t>
+      </w:r>
+      <w:proofErr w:type="spellStart"/>
+      <w:r>
+        <w:rPr>
+          <w:color w:val="548DD4" w:themeColor="text2" w:themeTint="99"/>
+          <w:sz w:val="24"/>
+          <w:szCs w:val="24"/>
+        </w:rPr>
+        <w:t>AgoraUs</w:t>
+      </w:r>
+      <w:proofErr w:type="spellEnd"/>
+      <w:r>
+        <w:rPr>
+          <w:color w:val="548DD4" w:themeColor="text2" w:themeTint="99"/>
+          <w:sz w:val="24"/>
+          <w:szCs w:val="24"/>
+        </w:rPr>
+        <w:t xml:space="preserve"> ya que es necesario una buena gestión de comunicación entre los subsistemas que contienen dependencias y gestión de incidencias para conseguir que todo funcio</w:t>
       </w:r>
       <w:r>
         <w:rPr>
@@ -4025,7 +4440,7 @@
           <w:color w:val="548DD4" w:themeColor="text2" w:themeTint="99"/>
         </w:rPr>
       </w:pPr>
-      <w:hyperlink r:id="rId11" w:history="1">
+      <w:hyperlink r:id="rId10" w:history="1">
         <w:r>
           <w:rPr>
             <w:rStyle w:val="Hipervnculo"/>
@@ -4071,7 +4486,7 @@
       </w:pPr>
     </w:p>
     <w:sectPr>
-      <w:footerReference w:type="default" r:id="rId12"/>
+      <w:footerReference w:type="default" r:id="rId11"/>
       <w:pgSz w:w="11906" w:h="16838"/>
       <w:pgMar w:top="1417" w:right="1701" w:bottom="1417" w:left="1701" w:header="708" w:footer="708" w:gutter="0"/>
       <w:cols w:space="708"/>
@@ -4083,7 +4498,7 @@
 </file>
 
 <file path=word/endnotes.xml><?xml version="1.0" encoding="utf-8"?>
-<w:endnotes xmlns:wpc="http://schemas.microsoft.com/office/word/2010/wordprocessingCanvas" xmlns:mc="http://schemas.openxmlformats.org/markup-compatibility/2006" xmlns:o="urn:schemas-microsoft-com:office:office" xmlns:r="http://schemas.openxmlformats.org/officeDocument/2006/relationships" xmlns:m="http://schemas.openxmlformats.org/officeDocument/2006/math" xmlns:v="urn:schemas-microsoft-com:vml" xmlns:wp14="http://schemas.microsoft.com/office/word/2010/wordprocessingDrawing" xmlns:wp="http://schemas.openxmlformats.org/drawingml/2006/wordprocessingDrawing" xmlns:w10="urn:schemas-microsoft-com:office:word" xmlns:w="http://schemas.openxmlformats.org/wordprocessingml/2006/main" xmlns:w14="http://schemas.microsoft.com/office/word/2010/wordml" xmlns:wpg="http://schemas.microsoft.com/office/word/2010/wordprocessingGroup" xmlns:wpi="http://schemas.microsoft.com/office/word/2010/wordprocessingInk" xmlns:wne="http://schemas.microsoft.com/office/word/2006/wordml" xmlns:wps="http://schemas.microsoft.com/office/word/2010/wordprocessingShape" mc:Ignorable="w14 wp14">
+<w:endnotes xmlns:wpc="http://schemas.microsoft.com/office/word/2010/wordprocessingCanvas" xmlns:mc="http://schemas.openxmlformats.org/markup-compatibility/2006" xmlns:o="urn:schemas-microsoft-com:office:office" xmlns:r="http://schemas.openxmlformats.org/officeDocument/2006/relationships" xmlns:m="http://schemas.openxmlformats.org/officeDocument/2006/math" xmlns:v="urn:schemas-microsoft-com:vml" xmlns:wp14="http://schemas.microsoft.com/office/word/2010/wordprocessingDrawing" xmlns:wp="http://schemas.openxmlformats.org/drawingml/2006/wordprocessingDrawing" xmlns:w10="urn:schemas-microsoft-com:office:word" xmlns:w="http://schemas.openxmlformats.org/wordprocessingml/2006/main" xmlns:w14="http://schemas.microsoft.com/office/word/2010/wordml" xmlns:w15="http://schemas.microsoft.com/office/word/2012/wordml" xmlns:wpg="http://schemas.microsoft.com/office/word/2010/wordprocessingGroup" xmlns:wpi="http://schemas.microsoft.com/office/word/2010/wordprocessingInk" xmlns:wne="http://schemas.microsoft.com/office/word/2006/wordml" xmlns:wps="http://schemas.microsoft.com/office/word/2010/wordprocessingShape" mc:Ignorable="w14 w15 wp14">
   <w:endnote w:type="separator" w:id="-1">
     <w:p>
       <w:pPr>
@@ -4108,7 +4523,7 @@
 </file>
 
 <file path=word/footer1.xml><?xml version="1.0" encoding="utf-8"?>
-<w:ftr xmlns:wpc="http://schemas.microsoft.com/office/word/2010/wordprocessingCanvas" xmlns:mc="http://schemas.openxmlformats.org/markup-compatibility/2006" xmlns:o="urn:schemas-microsoft-com:office:office" xmlns:r="http://schemas.openxmlformats.org/officeDocument/2006/relationships" xmlns:m="http://schemas.openxmlformats.org/officeDocument/2006/math" xmlns:v="urn:schemas-microsoft-com:vml" xmlns:wp14="http://schemas.microsoft.com/office/word/2010/wordprocessingDrawing" xmlns:wp="http://schemas.openxmlformats.org/drawingml/2006/wordprocessingDrawing" xmlns:w10="urn:schemas-microsoft-com:office:word" xmlns:w="http://schemas.openxmlformats.org/wordprocessingml/2006/main" xmlns:w14="http://schemas.microsoft.com/office/word/2010/wordml" xmlns:wpg="http://schemas.microsoft.com/office/word/2010/wordprocessingGroup" xmlns:wpi="http://schemas.microsoft.com/office/word/2010/wordprocessingInk" xmlns:wne="http://schemas.microsoft.com/office/word/2006/wordml" xmlns:wps="http://schemas.microsoft.com/office/word/2010/wordprocessingShape" mc:Ignorable="w14 wp14">
+<w:ftr xmlns:wpc="http://schemas.microsoft.com/office/word/2010/wordprocessingCanvas" xmlns:mc="http://schemas.openxmlformats.org/markup-compatibility/2006" xmlns:o="urn:schemas-microsoft-com:office:office" xmlns:r="http://schemas.openxmlformats.org/officeDocument/2006/relationships" xmlns:m="http://schemas.openxmlformats.org/officeDocument/2006/math" xmlns:v="urn:schemas-microsoft-com:vml" xmlns:wp14="http://schemas.microsoft.com/office/word/2010/wordprocessingDrawing" xmlns:wp="http://schemas.openxmlformats.org/drawingml/2006/wordprocessingDrawing" xmlns:w10="urn:schemas-microsoft-com:office:word" xmlns:w="http://schemas.openxmlformats.org/wordprocessingml/2006/main" xmlns:w14="http://schemas.microsoft.com/office/word/2010/wordml" xmlns:w15="http://schemas.microsoft.com/office/word/2012/wordml" xmlns:wpg="http://schemas.microsoft.com/office/word/2010/wordprocessingGroup" xmlns:wpi="http://schemas.microsoft.com/office/word/2010/wordprocessingInk" xmlns:wne="http://schemas.microsoft.com/office/word/2006/wordml" xmlns:wps="http://schemas.microsoft.com/office/word/2010/wordprocessingShape" mc:Ignorable="w14 w15 wp14">
   <w:sdt>
     <w:sdtPr>
       <w:rPr>
@@ -4165,7 +4580,7 @@
             <w:sz w:val="24"/>
             <w:szCs w:val="24"/>
           </w:rPr>
-          <w:t>3</w:t>
+          <w:t>9</w:t>
         </w:r>
         <w:r>
           <w:rPr>
@@ -4187,7 +4602,7 @@
 </file>
 
 <file path=word/footnotes.xml><?xml version="1.0" encoding="utf-8"?>
-<w:footnotes xmlns:wpc="http://schemas.microsoft.com/office/word/2010/wordprocessingCanvas" xmlns:mc="http://schemas.openxmlformats.org/markup-compatibility/2006" xmlns:o="urn:schemas-microsoft-com:office:office" xmlns:r="http://schemas.openxmlformats.org/officeDocument/2006/relationships" xmlns:m="http://schemas.openxmlformats.org/officeDocument/2006/math" xmlns:v="urn:schemas-microsoft-com:vml" xmlns:wp14="http://schemas.microsoft.com/office/word/2010/wordprocessingDrawing" xmlns:wp="http://schemas.openxmlformats.org/drawingml/2006/wordprocessingDrawing" xmlns:w10="urn:schemas-microsoft-com:office:word" xmlns:w="http://schemas.openxmlformats.org/wordprocessingml/2006/main" xmlns:w14="http://schemas.microsoft.com/office/word/2010/wordml" xmlns:wpg="http://schemas.microsoft.com/office/word/2010/wordprocessingGroup" xmlns:wpi="http://schemas.microsoft.com/office/word/2010/wordprocessingInk" xmlns:wne="http://schemas.microsoft.com/office/word/2006/wordml" xmlns:wps="http://schemas.microsoft.com/office/word/2010/wordprocessingShape" mc:Ignorable="w14 wp14">
+<w:footnotes xmlns:wpc="http://schemas.microsoft.com/office/word/2010/wordprocessingCanvas" xmlns:mc="http://schemas.openxmlformats.org/markup-compatibility/2006" xmlns:o="urn:schemas-microsoft-com:office:office" xmlns:r="http://schemas.openxmlformats.org/officeDocument/2006/relationships" xmlns:m="http://schemas.openxmlformats.org/officeDocument/2006/math" xmlns:v="urn:schemas-microsoft-com:vml" xmlns:wp14="http://schemas.microsoft.com/office/word/2010/wordprocessingDrawing" xmlns:wp="http://schemas.openxmlformats.org/drawingml/2006/wordprocessingDrawing" xmlns:w10="urn:schemas-microsoft-com:office:word" xmlns:w="http://schemas.openxmlformats.org/wordprocessingml/2006/main" xmlns:w14="http://schemas.microsoft.com/office/word/2010/wordml" xmlns:w15="http://schemas.microsoft.com/office/word/2012/wordml" xmlns:wpg="http://schemas.microsoft.com/office/word/2010/wordprocessingGroup" xmlns:wpi="http://schemas.microsoft.com/office/word/2010/wordprocessingInk" xmlns:wne="http://schemas.microsoft.com/office/word/2006/wordml" xmlns:wps="http://schemas.microsoft.com/office/word/2010/wordprocessingShape" mc:Ignorable="w14 w15 wp14">
   <w:footnote w:type="separator" w:id="-1">
     <w:p>
       <w:pPr>
@@ -4212,7 +4627,7 @@
 </file>
 
 <file path=word/numbering.xml><?xml version="1.0" encoding="utf-8"?>
-<w:numbering xmlns:wpc="http://schemas.microsoft.com/office/word/2010/wordprocessingCanvas" xmlns:mc="http://schemas.openxmlformats.org/markup-compatibility/2006" xmlns:o="urn:schemas-microsoft-com:office:office" xmlns:r="http://schemas.openxmlformats.org/officeDocument/2006/relationships" xmlns:m="http://schemas.openxmlformats.org/officeDocument/2006/math" xmlns:v="urn:schemas-microsoft-com:vml" xmlns:wp14="http://schemas.microsoft.com/office/word/2010/wordprocessingDrawing" xmlns:wp="http://schemas.openxmlformats.org/drawingml/2006/wordprocessingDrawing" xmlns:w10="urn:schemas-microsoft-com:office:word" xmlns:w="http://schemas.openxmlformats.org/wordprocessingml/2006/main" xmlns:w14="http://schemas.microsoft.com/office/word/2010/wordml" xmlns:wpg="http://schemas.microsoft.com/office/word/2010/wordprocessingGroup" xmlns:wpi="http://schemas.microsoft.com/office/word/2010/wordprocessingInk" xmlns:wne="http://schemas.microsoft.com/office/word/2006/wordml" xmlns:wps="http://schemas.microsoft.com/office/word/2010/wordprocessingShape" mc:Ignorable="w14 wp14">
+<w:numbering xmlns:wpc="http://schemas.microsoft.com/office/word/2010/wordprocessingCanvas" xmlns:mc="http://schemas.openxmlformats.org/markup-compatibility/2006" xmlns:o="urn:schemas-microsoft-com:office:office" xmlns:r="http://schemas.openxmlformats.org/officeDocument/2006/relationships" xmlns:m="http://schemas.openxmlformats.org/officeDocument/2006/math" xmlns:v="urn:schemas-microsoft-com:vml" xmlns:wp14="http://schemas.microsoft.com/office/word/2010/wordprocessingDrawing" xmlns:wp="http://schemas.openxmlformats.org/drawingml/2006/wordprocessingDrawing" xmlns:w10="urn:schemas-microsoft-com:office:word" xmlns:w="http://schemas.openxmlformats.org/wordprocessingml/2006/main" xmlns:w14="http://schemas.microsoft.com/office/word/2010/wordml" xmlns:w15="http://schemas.microsoft.com/office/word/2012/wordml" xmlns:wpg="http://schemas.microsoft.com/office/word/2010/wordprocessingGroup" xmlns:wpi="http://schemas.microsoft.com/office/word/2010/wordprocessingInk" xmlns:wne="http://schemas.microsoft.com/office/word/2006/wordml" xmlns:wps="http://schemas.microsoft.com/office/word/2010/wordprocessingShape" mc:Ignorable="w14 w15 wp14">
   <w:abstractNum w:abstractNumId="0">
     <w:nsid w:val="04FF4AD2"/>
     <w:multiLevelType w:val="hybridMultilevel"/>
@@ -5319,7 +5734,7 @@
   <w:abstractNum w:abstractNumId="10">
     <w:nsid w:val="1E5317B5"/>
     <w:multiLevelType w:val="hybridMultilevel"/>
-    <w:tmpl w:val="40EE41EC"/>
+    <w:tmpl w:val="18C80F56"/>
     <w:lvl w:ilvl="0" w:tplc="0C0A0001">
       <w:start w:val="1"/>
       <w:numFmt w:val="bullet"/>
@@ -9645,7 +10060,7 @@
 </file>
 
 <file path=word/styles.xml><?xml version="1.0" encoding="utf-8"?>
-<w:styles xmlns:mc="http://schemas.openxmlformats.org/markup-compatibility/2006" xmlns:r="http://schemas.openxmlformats.org/officeDocument/2006/relationships" xmlns:w="http://schemas.openxmlformats.org/wordprocessingml/2006/main" xmlns:w14="http://schemas.microsoft.com/office/word/2010/wordml" mc:Ignorable="w14">
+<w:styles xmlns:mc="http://schemas.openxmlformats.org/markup-compatibility/2006" xmlns:r="http://schemas.openxmlformats.org/officeDocument/2006/relationships" xmlns:w="http://schemas.openxmlformats.org/wordprocessingml/2006/main" xmlns:w14="http://schemas.microsoft.com/office/word/2010/wordml" xmlns:w15="http://schemas.microsoft.com/office/word/2012/wordml" mc:Ignorable="w14 w15">
   <w:docDefaults>
     <w:rPrDefault>
       <w:rPr>
@@ -9661,144 +10076,378 @@
       </w:pPr>
     </w:pPrDefault>
   </w:docDefaults>
-  <w:latentStyles w:defLockedState="0" w:defUIPriority="99" w:defSemiHidden="1" w:defUnhideWhenUsed="1" w:defQFormat="0" w:count="267">
-    <w:lsdException w:name="Normal" w:semiHidden="0" w:uiPriority="0" w:unhideWhenUsed="0" w:qFormat="1"/>
-    <w:lsdException w:name="heading 1" w:semiHidden="0" w:uiPriority="9" w:unhideWhenUsed="0" w:qFormat="1"/>
-    <w:lsdException w:name="heading 2" w:uiPriority="9" w:qFormat="1"/>
-    <w:lsdException w:name="heading 3" w:uiPriority="9" w:qFormat="1"/>
-    <w:lsdException w:name="heading 4" w:uiPriority="9" w:qFormat="1"/>
-    <w:lsdException w:name="heading 5" w:uiPriority="9" w:qFormat="1"/>
-    <w:lsdException w:name="heading 6" w:uiPriority="9" w:qFormat="1"/>
-    <w:lsdException w:name="heading 7" w:uiPriority="9" w:qFormat="1"/>
-    <w:lsdException w:name="heading 8" w:uiPriority="9" w:qFormat="1"/>
-    <w:lsdException w:name="heading 9" w:uiPriority="9" w:qFormat="1"/>
-    <w:lsdException w:name="toc 1" w:uiPriority="39"/>
-    <w:lsdException w:name="toc 2" w:uiPriority="39"/>
-    <w:lsdException w:name="toc 3" w:uiPriority="39"/>
-    <w:lsdException w:name="toc 4" w:uiPriority="39"/>
-    <w:lsdException w:name="toc 5" w:uiPriority="39"/>
-    <w:lsdException w:name="toc 6" w:uiPriority="39"/>
-    <w:lsdException w:name="toc 7" w:uiPriority="39"/>
-    <w:lsdException w:name="toc 8" w:uiPriority="39"/>
-    <w:lsdException w:name="toc 9" w:uiPriority="39"/>
-    <w:lsdException w:name="caption" w:uiPriority="35" w:qFormat="1"/>
-    <w:lsdException w:name="Title" w:semiHidden="0" w:uiPriority="10" w:unhideWhenUsed="0" w:qFormat="1"/>
-    <w:lsdException w:name="Default Paragraph Font" w:uiPriority="1"/>
-    <w:lsdException w:name="Subtitle" w:semiHidden="0" w:uiPriority="11" w:unhideWhenUsed="0" w:qFormat="1"/>
-    <w:lsdException w:name="Strong" w:semiHidden="0" w:uiPriority="22" w:unhideWhenUsed="0" w:qFormat="1"/>
-    <w:lsdException w:name="Emphasis" w:semiHidden="0" w:uiPriority="20" w:unhideWhenUsed="0" w:qFormat="1"/>
-    <w:lsdException w:name="Table Grid" w:semiHidden="0" w:uiPriority="59" w:unhideWhenUsed="0"/>
-    <w:lsdException w:name="Placeholder Text" w:unhideWhenUsed="0"/>
-    <w:lsdException w:name="No Spacing" w:semiHidden="0" w:uiPriority="1" w:unhideWhenUsed="0" w:qFormat="1"/>
-    <w:lsdException w:name="Light Shading" w:semiHidden="0" w:uiPriority="60" w:unhideWhenUsed="0"/>
-    <w:lsdException w:name="Light List" w:semiHidden="0" w:uiPriority="61" w:unhideWhenUsed="0"/>
-    <w:lsdException w:name="Light Grid" w:semiHidden="0" w:uiPriority="62" w:unhideWhenUsed="0"/>
-    <w:lsdException w:name="Medium Shading 1" w:semiHidden="0" w:uiPriority="63" w:unhideWhenUsed="0"/>
-    <w:lsdException w:name="Medium Shading 2" w:semiHidden="0" w:uiPriority="64" w:unhideWhenUsed="0"/>
-    <w:lsdException w:name="Medium List 1" w:semiHidden="0" w:uiPriority="65" w:unhideWhenUsed="0"/>
-    <w:lsdException w:name="Medium List 2" w:semiHidden="0" w:uiPriority="66" w:unhideWhenUsed="0"/>
-    <w:lsdException w:name="Medium Grid 1" w:semiHidden="0" w:uiPriority="67" w:unhideWhenUsed="0"/>
-    <w:lsdException w:name="Medium Grid 2" w:semiHidden="0" w:uiPriority="68" w:unhideWhenUsed="0"/>
-    <w:lsdException w:name="Medium Grid 3" w:semiHidden="0" w:uiPriority="69" w:unhideWhenUsed="0"/>
-    <w:lsdException w:name="Dark List" w:semiHidden="0" w:uiPriority="70" w:unhideWhenUsed="0"/>
-    <w:lsdException w:name="Colorful Shading" w:semiHidden="0" w:uiPriority="71" w:unhideWhenUsed="0"/>
-    <w:lsdException w:name="Colorful List" w:semiHidden="0" w:uiPriority="72" w:unhideWhenUsed="0"/>
-    <w:lsdException w:name="Colorful Grid" w:semiHidden="0" w:uiPriority="73" w:unhideWhenUsed="0"/>
-    <w:lsdException w:name="Light Shading Accent 1" w:semiHidden="0" w:uiPriority="60" w:unhideWhenUsed="0"/>
-    <w:lsdException w:name="Light List Accent 1" w:semiHidden="0" w:uiPriority="61" w:unhideWhenUsed="0"/>
-    <w:lsdException w:name="Light Grid Accent 1" w:semiHidden="0" w:uiPriority="62" w:unhideWhenUsed="0"/>
-    <w:lsdException w:name="Medium Shading 1 Accent 1" w:semiHidden="0" w:uiPriority="63" w:unhideWhenUsed="0"/>
-    <w:lsdException w:name="Medium Shading 2 Accent 1" w:semiHidden="0" w:uiPriority="64" w:unhideWhenUsed="0"/>
-    <w:lsdException w:name="Medium List 1 Accent 1" w:semiHidden="0" w:uiPriority="65" w:unhideWhenUsed="0"/>
-    <w:lsdException w:name="Revision" w:unhideWhenUsed="0"/>
-    <w:lsdException w:name="List Paragraph" w:semiHidden="0" w:uiPriority="34" w:unhideWhenUsed="0" w:qFormat="1"/>
-    <w:lsdException w:name="Quote" w:semiHidden="0" w:uiPriority="29" w:unhideWhenUsed="0" w:qFormat="1"/>
-    <w:lsdException w:name="Intense Quote" w:semiHidden="0" w:uiPriority="30" w:unhideWhenUsed="0" w:qFormat="1"/>
-    <w:lsdException w:name="Medium List 2 Accent 1" w:semiHidden="0" w:uiPriority="66" w:unhideWhenUsed="0"/>
-    <w:lsdException w:name="Medium Grid 1 Accent 1" w:semiHidden="0" w:uiPriority="67" w:unhideWhenUsed="0"/>
-    <w:lsdException w:name="Medium Grid 2 Accent 1" w:semiHidden="0" w:uiPriority="68" w:unhideWhenUsed="0"/>
-    <w:lsdException w:name="Medium Grid 3 Accent 1" w:semiHidden="0" w:uiPriority="69" w:unhideWhenUsed="0"/>
-    <w:lsdException w:name="Dark List Accent 1" w:semiHidden="0" w:uiPriority="70" w:unhideWhenUsed="0"/>
-    <w:lsdException w:name="Colorful Shading Accent 1" w:semiHidden="0" w:uiPriority="71" w:unhideWhenUsed="0"/>
-    <w:lsdException w:name="Colorful List Accent 1" w:semiHidden="0" w:uiPriority="72" w:unhideWhenUsed="0"/>
-    <w:lsdException w:name="Colorful Grid Accent 1" w:semiHidden="0" w:uiPriority="73" w:unhideWhenUsed="0"/>
-    <w:lsdException w:name="Light Shading Accent 2" w:semiHidden="0" w:uiPriority="60" w:unhideWhenUsed="0"/>
-    <w:lsdException w:name="Light List Accent 2" w:semiHidden="0" w:uiPriority="61" w:unhideWhenUsed="0"/>
-    <w:lsdException w:name="Light Grid Accent 2" w:semiHidden="0" w:uiPriority="62" w:unhideWhenUsed="0"/>
-    <w:lsdException w:name="Medium Shading 1 Accent 2" w:semiHidden="0" w:uiPriority="63" w:unhideWhenUsed="0"/>
-    <w:lsdException w:name="Medium Shading 2 Accent 2" w:semiHidden="0" w:uiPriority="64" w:unhideWhenUsed="0"/>
-    <w:lsdException w:name="Medium List 1 Accent 2" w:semiHidden="0" w:uiPriority="65" w:unhideWhenUsed="0"/>
-    <w:lsdException w:name="Medium List 2 Accent 2" w:semiHidden="0" w:uiPriority="66" w:unhideWhenUsed="0"/>
-    <w:lsdException w:name="Medium Grid 1 Accent 2" w:semiHidden="0" w:uiPriority="67" w:unhideWhenUsed="0"/>
-    <w:lsdException w:name="Medium Grid 2 Accent 2" w:semiHidden="0" w:uiPriority="68" w:unhideWhenUsed="0"/>
-    <w:lsdException w:name="Medium Grid 3 Accent 2" w:semiHidden="0" w:uiPriority="69" w:unhideWhenUsed="0"/>
-    <w:lsdException w:name="Dark List Accent 2" w:semiHidden="0" w:uiPriority="70" w:unhideWhenUsed="0"/>
-    <w:lsdException w:name="Colorful Shading Accent 2" w:semiHidden="0" w:uiPriority="71" w:unhideWhenUsed="0"/>
-    <w:lsdException w:name="Colorful List Accent 2" w:semiHidden="0" w:uiPriority="72" w:unhideWhenUsed="0"/>
-    <w:lsdException w:name="Colorful Grid Accent 2" w:semiHidden="0" w:uiPriority="73" w:unhideWhenUsed="0"/>
-    <w:lsdException w:name="Light Shading Accent 3" w:semiHidden="0" w:uiPriority="60" w:unhideWhenUsed="0"/>
-    <w:lsdException w:name="Light List Accent 3" w:semiHidden="0" w:uiPriority="61" w:unhideWhenUsed="0"/>
-    <w:lsdException w:name="Light Grid Accent 3" w:semiHidden="0" w:uiPriority="62" w:unhideWhenUsed="0"/>
-    <w:lsdException w:name="Medium Shading 1 Accent 3" w:semiHidden="0" w:uiPriority="63" w:unhideWhenUsed="0"/>
-    <w:lsdException w:name="Medium Shading 2 Accent 3" w:semiHidden="0" w:uiPriority="64" w:unhideWhenUsed="0"/>
-    <w:lsdException w:name="Medium List 1 Accent 3" w:semiHidden="0" w:uiPriority="65" w:unhideWhenUsed="0"/>
-    <w:lsdException w:name="Medium List 2 Accent 3" w:semiHidden="0" w:uiPriority="66" w:unhideWhenUsed="0"/>
-    <w:lsdException w:name="Medium Grid 1 Accent 3" w:semiHidden="0" w:uiPriority="67" w:unhideWhenUsed="0"/>
-    <w:lsdException w:name="Medium Grid 2 Accent 3" w:semiHidden="0" w:uiPriority="68" w:unhideWhenUsed="0"/>
-    <w:lsdException w:name="Medium Grid 3 Accent 3" w:semiHidden="0" w:uiPriority="69" w:unhideWhenUsed="0"/>
-    <w:lsdException w:name="Dark List Accent 3" w:semiHidden="0" w:uiPriority="70" w:unhideWhenUsed="0"/>
-    <w:lsdException w:name="Colorful Shading Accent 3" w:semiHidden="0" w:uiPriority="71" w:unhideWhenUsed="0"/>
-    <w:lsdException w:name="Colorful List Accent 3" w:semiHidden="0" w:uiPriority="72" w:unhideWhenUsed="0"/>
-    <w:lsdException w:name="Colorful Grid Accent 3" w:semiHidden="0" w:uiPriority="73" w:unhideWhenUsed="0"/>
-    <w:lsdException w:name="Light Shading Accent 4" w:semiHidden="0" w:uiPriority="60" w:unhideWhenUsed="0"/>
-    <w:lsdException w:name="Light List Accent 4" w:semiHidden="0" w:uiPriority="61" w:unhideWhenUsed="0"/>
-    <w:lsdException w:name="Light Grid Accent 4" w:semiHidden="0" w:uiPriority="62" w:unhideWhenUsed="0"/>
-    <w:lsdException w:name="Medium Shading 1 Accent 4" w:semiHidden="0" w:uiPriority="63" w:unhideWhenUsed="0"/>
-    <w:lsdException w:name="Medium Shading 2 Accent 4" w:semiHidden="0" w:uiPriority="64" w:unhideWhenUsed="0"/>
-    <w:lsdException w:name="Medium List 1 Accent 4" w:semiHidden="0" w:uiPriority="65" w:unhideWhenUsed="0"/>
-    <w:lsdException w:name="Medium List 2 Accent 4" w:semiHidden="0" w:uiPriority="66" w:unhideWhenUsed="0"/>
-    <w:lsdException w:name="Medium Grid 1 Accent 4" w:semiHidden="0" w:uiPriority="67" w:unhideWhenUsed="0"/>
-    <w:lsdException w:name="Medium Grid 2 Accent 4" w:semiHidden="0" w:uiPriority="68" w:unhideWhenUsed="0"/>
-    <w:lsdException w:name="Medium Grid 3 Accent 4" w:semiHidden="0" w:uiPriority="69" w:unhideWhenUsed="0"/>
-    <w:lsdException w:name="Dark List Accent 4" w:semiHidden="0" w:uiPriority="70" w:unhideWhenUsed="0"/>
-    <w:lsdException w:name="Colorful Shading Accent 4" w:semiHidden="0" w:uiPriority="71" w:unhideWhenUsed="0"/>
-    <w:lsdException w:name="Colorful List Accent 4" w:semiHidden="0" w:uiPriority="72" w:unhideWhenUsed="0"/>
-    <w:lsdException w:name="Colorful Grid Accent 4" w:semiHidden="0" w:uiPriority="73" w:unhideWhenUsed="0"/>
-    <w:lsdException w:name="Light Shading Accent 5" w:semiHidden="0" w:uiPriority="60" w:unhideWhenUsed="0"/>
-    <w:lsdException w:name="Light List Accent 5" w:semiHidden="0" w:uiPriority="61" w:unhideWhenUsed="0"/>
-    <w:lsdException w:name="Light Grid Accent 5" w:semiHidden="0" w:uiPriority="62" w:unhideWhenUsed="0"/>
-    <w:lsdException w:name="Medium Shading 1 Accent 5" w:semiHidden="0" w:uiPriority="63" w:unhideWhenUsed="0"/>
-    <w:lsdException w:name="Medium Shading 2 Accent 5" w:semiHidden="0" w:uiPriority="64" w:unhideWhenUsed="0"/>
-    <w:lsdException w:name="Medium List 1 Accent 5" w:semiHidden="0" w:uiPriority="65" w:unhideWhenUsed="0"/>
-    <w:lsdException w:name="Medium List 2 Accent 5" w:semiHidden="0" w:uiPriority="66" w:unhideWhenUsed="0"/>
-    <w:lsdException w:name="Medium Grid 1 Accent 5" w:semiHidden="0" w:uiPriority="67" w:unhideWhenUsed="0"/>
-    <w:lsdException w:name="Medium Grid 2 Accent 5" w:semiHidden="0" w:uiPriority="68" w:unhideWhenUsed="0"/>
-    <w:lsdException w:name="Medium Grid 3 Accent 5" w:semiHidden="0" w:uiPriority="69" w:unhideWhenUsed="0"/>
-    <w:lsdException w:name="Dark List Accent 5" w:semiHidden="0" w:uiPriority="70" w:unhideWhenUsed="0"/>
-    <w:lsdException w:name="Colorful Shading Accent 5" w:semiHidden="0" w:uiPriority="71" w:unhideWhenUsed="0"/>
-    <w:lsdException w:name="Colorful List Accent 5" w:semiHidden="0" w:uiPriority="72" w:unhideWhenUsed="0"/>
-    <w:lsdException w:name="Colorful Grid Accent 5" w:semiHidden="0" w:uiPriority="73" w:unhideWhenUsed="0"/>
-    <w:lsdException w:name="Light Shading Accent 6" w:semiHidden="0" w:uiPriority="60" w:unhideWhenUsed="0"/>
-    <w:lsdException w:name="Light List Accent 6" w:semiHidden="0" w:uiPriority="61" w:unhideWhenUsed="0"/>
-    <w:lsdException w:name="Light Grid Accent 6" w:semiHidden="0" w:uiPriority="62" w:unhideWhenUsed="0"/>
-    <w:lsdException w:name="Medium Shading 1 Accent 6" w:semiHidden="0" w:uiPriority="63" w:unhideWhenUsed="0"/>
-    <w:lsdException w:name="Medium Shading 2 Accent 6" w:semiHidden="0" w:uiPriority="64" w:unhideWhenUsed="0"/>
-    <w:lsdException w:name="Medium List 1 Accent 6" w:semiHidden="0" w:uiPriority="65" w:unhideWhenUsed="0"/>
-    <w:lsdException w:name="Medium List 2 Accent 6" w:semiHidden="0" w:uiPriority="66" w:unhideWhenUsed="0"/>
-    <w:lsdException w:name="Medium Grid 1 Accent 6" w:semiHidden="0" w:uiPriority="67" w:unhideWhenUsed="0"/>
-    <w:lsdException w:name="Medium Grid 2 Accent 6" w:semiHidden="0" w:uiPriority="68" w:unhideWhenUsed="0"/>
-    <w:lsdException w:name="Medium Grid 3 Accent 6" w:semiHidden="0" w:uiPriority="69" w:unhideWhenUsed="0"/>
-    <w:lsdException w:name="Dark List Accent 6" w:semiHidden="0" w:uiPriority="70" w:unhideWhenUsed="0"/>
-    <w:lsdException w:name="Colorful Shading Accent 6" w:semiHidden="0" w:uiPriority="71" w:unhideWhenUsed="0"/>
-    <w:lsdException w:name="Colorful List Accent 6" w:semiHidden="0" w:uiPriority="72" w:unhideWhenUsed="0"/>
-    <w:lsdException w:name="Colorful Grid Accent 6" w:semiHidden="0" w:uiPriority="73" w:unhideWhenUsed="0"/>
-    <w:lsdException w:name="Subtle Emphasis" w:semiHidden="0" w:uiPriority="19" w:unhideWhenUsed="0" w:qFormat="1"/>
-    <w:lsdException w:name="Intense Emphasis" w:semiHidden="0" w:uiPriority="21" w:unhideWhenUsed="0" w:qFormat="1"/>
-    <w:lsdException w:name="Subtle Reference" w:semiHidden="0" w:uiPriority="31" w:unhideWhenUsed="0" w:qFormat="1"/>
-    <w:lsdException w:name="Intense Reference" w:semiHidden="0" w:uiPriority="32" w:unhideWhenUsed="0" w:qFormat="1"/>
-    <w:lsdException w:name="Book Title" w:semiHidden="0" w:uiPriority="33" w:unhideWhenUsed="0" w:qFormat="1"/>
-    <w:lsdException w:name="Bibliography" w:uiPriority="37"/>
-    <w:lsdException w:name="TOC Heading" w:uiPriority="39" w:qFormat="1"/>
+  <w:latentStyles w:defLockedState="0" w:defUIPriority="99" w:defSemiHidden="0" w:defUnhideWhenUsed="0" w:defQFormat="0" w:count="371">
+    <w:lsdException w:name="Normal" w:uiPriority="0" w:qFormat="1"/>
+    <w:lsdException w:name="heading 1" w:uiPriority="9" w:qFormat="1"/>
+    <w:lsdException w:name="heading 2" w:semiHidden="1" w:uiPriority="9" w:unhideWhenUsed="1" w:qFormat="1"/>
+    <w:lsdException w:name="heading 3" w:semiHidden="1" w:uiPriority="9" w:unhideWhenUsed="1" w:qFormat="1"/>
+    <w:lsdException w:name="heading 4" w:semiHidden="1" w:uiPriority="9" w:unhideWhenUsed="1" w:qFormat="1"/>
+    <w:lsdException w:name="heading 5" w:semiHidden="1" w:uiPriority="9" w:unhideWhenUsed="1" w:qFormat="1"/>
+    <w:lsdException w:name="heading 6" w:semiHidden="1" w:uiPriority="9" w:unhideWhenUsed="1" w:qFormat="1"/>
+    <w:lsdException w:name="heading 7" w:semiHidden="1" w:uiPriority="9" w:unhideWhenUsed="1" w:qFormat="1"/>
+    <w:lsdException w:name="heading 8" w:semiHidden="1" w:uiPriority="9" w:unhideWhenUsed="1" w:qFormat="1"/>
+    <w:lsdException w:name="heading 9" w:semiHidden="1" w:uiPriority="9" w:unhideWhenUsed="1" w:qFormat="1"/>
+    <w:lsdException w:name="index 1" w:semiHidden="1" w:unhideWhenUsed="1"/>
+    <w:lsdException w:name="index 2" w:semiHidden="1" w:unhideWhenUsed="1"/>
+    <w:lsdException w:name="index 3" w:semiHidden="1" w:unhideWhenUsed="1"/>
+    <w:lsdException w:name="index 4" w:semiHidden="1" w:unhideWhenUsed="1"/>
+    <w:lsdException w:name="index 5" w:semiHidden="1" w:unhideWhenUsed="1"/>
+    <w:lsdException w:name="index 6" w:semiHidden="1" w:unhideWhenUsed="1"/>
+    <w:lsdException w:name="index 7" w:semiHidden="1" w:unhideWhenUsed="1"/>
+    <w:lsdException w:name="index 8" w:semiHidden="1" w:unhideWhenUsed="1"/>
+    <w:lsdException w:name="index 9" w:semiHidden="1" w:unhideWhenUsed="1"/>
+    <w:lsdException w:name="toc 1" w:semiHidden="1" w:uiPriority="39" w:unhideWhenUsed="1"/>
+    <w:lsdException w:name="toc 2" w:semiHidden="1" w:uiPriority="39" w:unhideWhenUsed="1"/>
+    <w:lsdException w:name="toc 3" w:semiHidden="1" w:uiPriority="39" w:unhideWhenUsed="1"/>
+    <w:lsdException w:name="toc 4" w:semiHidden="1" w:uiPriority="39" w:unhideWhenUsed="1"/>
+    <w:lsdException w:name="toc 5" w:semiHidden="1" w:uiPriority="39" w:unhideWhenUsed="1"/>
+    <w:lsdException w:name="toc 6" w:semiHidden="1" w:uiPriority="39" w:unhideWhenUsed="1"/>
+    <w:lsdException w:name="toc 7" w:semiHidden="1" w:uiPriority="39" w:unhideWhenUsed="1"/>
+    <w:lsdException w:name="toc 8" w:semiHidden="1" w:uiPriority="39" w:unhideWhenUsed="1"/>
+    <w:lsdException w:name="toc 9" w:semiHidden="1" w:uiPriority="39" w:unhideWhenUsed="1"/>
+    <w:lsdException w:name="Normal Indent" w:semiHidden="1" w:unhideWhenUsed="1"/>
+    <w:lsdException w:name="footnote text" w:semiHidden="1" w:unhideWhenUsed="1"/>
+    <w:lsdException w:name="annotation text" w:semiHidden="1" w:unhideWhenUsed="1"/>
+    <w:lsdException w:name="header" w:semiHidden="1" w:unhideWhenUsed="1"/>
+    <w:lsdException w:name="footer" w:semiHidden="1" w:unhideWhenUsed="1"/>
+    <w:lsdException w:name="index heading" w:semiHidden="1" w:unhideWhenUsed="1"/>
+    <w:lsdException w:name="caption" w:semiHidden="1" w:uiPriority="35" w:unhideWhenUsed="1" w:qFormat="1"/>
+    <w:lsdException w:name="table of figures" w:semiHidden="1" w:unhideWhenUsed="1"/>
+    <w:lsdException w:name="envelope address" w:semiHidden="1" w:unhideWhenUsed="1"/>
+    <w:lsdException w:name="envelope return" w:semiHidden="1" w:unhideWhenUsed="1"/>
+    <w:lsdException w:name="footnote reference" w:semiHidden="1" w:unhideWhenUsed="1"/>
+    <w:lsdException w:name="annotation reference" w:semiHidden="1" w:unhideWhenUsed="1"/>
+    <w:lsdException w:name="line number" w:semiHidden="1" w:unhideWhenUsed="1"/>
+    <w:lsdException w:name="page number" w:semiHidden="1" w:unhideWhenUsed="1"/>
+    <w:lsdException w:name="endnote reference" w:semiHidden="1" w:unhideWhenUsed="1"/>
+    <w:lsdException w:name="endnote text" w:semiHidden="1" w:unhideWhenUsed="1"/>
+    <w:lsdException w:name="table of authorities" w:semiHidden="1" w:unhideWhenUsed="1"/>
+    <w:lsdException w:name="macro" w:semiHidden="1" w:unhideWhenUsed="1"/>
+    <w:lsdException w:name="toa heading" w:semiHidden="1" w:unhideWhenUsed="1"/>
+    <w:lsdException w:name="List" w:semiHidden="1" w:unhideWhenUsed="1"/>
+    <w:lsdException w:name="List Bullet" w:semiHidden="1" w:unhideWhenUsed="1"/>
+    <w:lsdException w:name="List Number" w:semiHidden="1" w:unhideWhenUsed="1"/>
+    <w:lsdException w:name="List 2" w:semiHidden="1" w:unhideWhenUsed="1"/>
+    <w:lsdException w:name="List 3" w:semiHidden="1" w:unhideWhenUsed="1"/>
+    <w:lsdException w:name="List 4" w:semiHidden="1" w:unhideWhenUsed="1"/>
+    <w:lsdException w:name="List 5" w:semiHidden="1" w:unhideWhenUsed="1"/>
+    <w:lsdException w:name="List Bullet 2" w:semiHidden="1" w:unhideWhenUsed="1"/>
+    <w:lsdException w:name="List Bullet 3" w:semiHidden="1" w:unhideWhenUsed="1"/>
+    <w:lsdException w:name="List Bullet 4" w:semiHidden="1" w:unhideWhenUsed="1"/>
+    <w:lsdException w:name="List Bullet 5" w:semiHidden="1" w:unhideWhenUsed="1"/>
+    <w:lsdException w:name="List Number 2" w:semiHidden="1" w:unhideWhenUsed="1"/>
+    <w:lsdException w:name="List Number 3" w:semiHidden="1" w:unhideWhenUsed="1"/>
+    <w:lsdException w:name="List Number 4" w:semiHidden="1" w:unhideWhenUsed="1"/>
+    <w:lsdException w:name="List Number 5" w:semiHidden="1" w:unhideWhenUsed="1"/>
+    <w:lsdException w:name="Title" w:uiPriority="10" w:qFormat="1"/>
+    <w:lsdException w:name="Closing" w:semiHidden="1" w:unhideWhenUsed="1"/>
+    <w:lsdException w:name="Signature" w:semiHidden="1" w:unhideWhenUsed="1"/>
+    <w:lsdException w:name="Default Paragraph Font" w:semiHidden="1" w:uiPriority="1" w:unhideWhenUsed="1"/>
+    <w:lsdException w:name="Body Text" w:semiHidden="1" w:unhideWhenUsed="1"/>
+    <w:lsdException w:name="Body Text Indent" w:semiHidden="1" w:unhideWhenUsed="1"/>
+    <w:lsdException w:name="List Continue" w:semiHidden="1" w:unhideWhenUsed="1"/>
+    <w:lsdException w:name="List Continue 2" w:semiHidden="1" w:unhideWhenUsed="1"/>
+    <w:lsdException w:name="List Continue 3" w:semiHidden="1" w:unhideWhenUsed="1"/>
+    <w:lsdException w:name="List Continue 4" w:semiHidden="1" w:unhideWhenUsed="1"/>
+    <w:lsdException w:name="List Continue 5" w:semiHidden="1" w:unhideWhenUsed="1"/>
+    <w:lsdException w:name="Message Header" w:semiHidden="1" w:unhideWhenUsed="1"/>
+    <w:lsdException w:name="Subtitle" w:uiPriority="11" w:qFormat="1"/>
+    <w:lsdException w:name="Salutation" w:semiHidden="1" w:unhideWhenUsed="1"/>
+    <w:lsdException w:name="Date" w:semiHidden="1" w:unhideWhenUsed="1"/>
+    <w:lsdException w:name="Body Text First Indent" w:semiHidden="1" w:unhideWhenUsed="1"/>
+    <w:lsdException w:name="Body Text First Indent 2" w:semiHidden="1" w:unhideWhenUsed="1"/>
+    <w:lsdException w:name="Note Heading" w:semiHidden="1" w:unhideWhenUsed="1"/>
+    <w:lsdException w:name="Body Text 2" w:semiHidden="1" w:unhideWhenUsed="1"/>
+    <w:lsdException w:name="Body Text 3" w:semiHidden="1" w:unhideWhenUsed="1"/>
+    <w:lsdException w:name="Body Text Indent 2" w:semiHidden="1" w:unhideWhenUsed="1"/>
+    <w:lsdException w:name="Body Text Indent 3" w:semiHidden="1" w:unhideWhenUsed="1"/>
+    <w:lsdException w:name="Block Text" w:semiHidden="1" w:unhideWhenUsed="1"/>
+    <w:lsdException w:name="Hyperlink" w:semiHidden="1" w:unhideWhenUsed="1"/>
+    <w:lsdException w:name="FollowedHyperlink" w:semiHidden="1" w:unhideWhenUsed="1"/>
+    <w:lsdException w:name="Strong" w:uiPriority="22" w:qFormat="1"/>
+    <w:lsdException w:name="Emphasis" w:uiPriority="20" w:qFormat="1"/>
+    <w:lsdException w:name="Document Map" w:semiHidden="1" w:unhideWhenUsed="1"/>
+    <w:lsdException w:name="Plain Text" w:semiHidden="1" w:unhideWhenUsed="1"/>
+    <w:lsdException w:name="E-mail Signature" w:semiHidden="1" w:unhideWhenUsed="1"/>
+    <w:lsdException w:name="HTML Top of Form" w:semiHidden="1" w:unhideWhenUsed="1"/>
+    <w:lsdException w:name="HTML Bottom of Form" w:semiHidden="1" w:unhideWhenUsed="1"/>
+    <w:lsdException w:name="Normal (Web)" w:semiHidden="1" w:unhideWhenUsed="1"/>
+    <w:lsdException w:name="HTML Acronym" w:semiHidden="1" w:unhideWhenUsed="1"/>
+    <w:lsdException w:name="HTML Address" w:semiHidden="1" w:unhideWhenUsed="1"/>
+    <w:lsdException w:name="HTML Cite" w:semiHidden="1" w:unhideWhenUsed="1"/>
+    <w:lsdException w:name="HTML Code" w:semiHidden="1" w:unhideWhenUsed="1"/>
+    <w:lsdException w:name="HTML Definition" w:semiHidden="1" w:unhideWhenUsed="1"/>
+    <w:lsdException w:name="HTML Keyboard" w:semiHidden="1" w:unhideWhenUsed="1"/>
+    <w:lsdException w:name="HTML Preformatted" w:semiHidden="1" w:unhideWhenUsed="1"/>
+    <w:lsdException w:name="HTML Sample" w:semiHidden="1" w:unhideWhenUsed="1"/>
+    <w:lsdException w:name="HTML Typewriter" w:semiHidden="1" w:unhideWhenUsed="1"/>
+    <w:lsdException w:name="HTML Variable" w:semiHidden="1" w:unhideWhenUsed="1"/>
+    <w:lsdException w:name="Normal Table" w:semiHidden="1" w:unhideWhenUsed="1"/>
+    <w:lsdException w:name="annotation subject" w:semiHidden="1" w:unhideWhenUsed="1"/>
+    <w:lsdException w:name="No List" w:semiHidden="1" w:unhideWhenUsed="1"/>
+    <w:lsdException w:name="Outline List 1" w:semiHidden="1" w:unhideWhenUsed="1"/>
+    <w:lsdException w:name="Outline List 2" w:semiHidden="1" w:unhideWhenUsed="1"/>
+    <w:lsdException w:name="Outline List 3" w:semiHidden="1" w:unhideWhenUsed="1"/>
+    <w:lsdException w:name="Table Simple 1" w:semiHidden="1" w:unhideWhenUsed="1"/>
+    <w:lsdException w:name="Table Simple 2" w:semiHidden="1" w:unhideWhenUsed="1"/>
+    <w:lsdException w:name="Table Simple 3" w:semiHidden="1" w:unhideWhenUsed="1"/>
+    <w:lsdException w:name="Table Classic 1" w:semiHidden="1" w:unhideWhenUsed="1"/>
+    <w:lsdException w:name="Table Classic 2" w:semiHidden="1" w:unhideWhenUsed="1"/>
+    <w:lsdException w:name="Table Classic 3" w:semiHidden="1" w:unhideWhenUsed="1"/>
+    <w:lsdException w:name="Table Classic 4" w:semiHidden="1" w:unhideWhenUsed="1"/>
+    <w:lsdException w:name="Table Colorful 1" w:semiHidden="1" w:unhideWhenUsed="1"/>
+    <w:lsdException w:name="Table Colorful 2" w:semiHidden="1" w:unhideWhenUsed="1"/>
+    <w:lsdException w:name="Table Colorful 3" w:semiHidden="1" w:unhideWhenUsed="1"/>
+    <w:lsdException w:name="Table Columns 1" w:semiHidden="1" w:unhideWhenUsed="1"/>
+    <w:lsdException w:name="Table Columns 2" w:semiHidden="1" w:unhideWhenUsed="1"/>
+    <w:lsdException w:name="Table Columns 3" w:semiHidden="1" w:unhideWhenUsed="1"/>
+    <w:lsdException w:name="Table Columns 4" w:semiHidden="1" w:unhideWhenUsed="1"/>
+    <w:lsdException w:name="Table Columns 5" w:semiHidden="1" w:unhideWhenUsed="1"/>
+    <w:lsdException w:name="Table Grid 1" w:semiHidden="1" w:unhideWhenUsed="1"/>
+    <w:lsdException w:name="Table Grid 2" w:semiHidden="1" w:unhideWhenUsed="1"/>
+    <w:lsdException w:name="Table Grid 3" w:semiHidden="1" w:unhideWhenUsed="1"/>
+    <w:lsdException w:name="Table Grid 4" w:semiHidden="1" w:unhideWhenUsed="1"/>
+    <w:lsdException w:name="Table Grid 5" w:semiHidden="1" w:unhideWhenUsed="1"/>
+    <w:lsdException w:name="Table Grid 6" w:semiHidden="1" w:unhideWhenUsed="1"/>
+    <w:lsdException w:name="Table Grid 7" w:semiHidden="1" w:unhideWhenUsed="1"/>
+    <w:lsdException w:name="Table Grid 8" w:semiHidden="1" w:unhideWhenUsed="1"/>
+    <w:lsdException w:name="Table List 1" w:semiHidden="1" w:unhideWhenUsed="1"/>
+    <w:lsdException w:name="Table List 2" w:semiHidden="1" w:unhideWhenUsed="1"/>
+    <w:lsdException w:name="Table List 3" w:semiHidden="1" w:unhideWhenUsed="1"/>
+    <w:lsdException w:name="Table List 4" w:semiHidden="1" w:unhideWhenUsed="1"/>
+    <w:lsdException w:name="Table List 5" w:semiHidden="1" w:unhideWhenUsed="1"/>
+    <w:lsdException w:name="Table List 6" w:semiHidden="1" w:unhideWhenUsed="1"/>
+    <w:lsdException w:name="Table List 7" w:semiHidden="1" w:unhideWhenUsed="1"/>
+    <w:lsdException w:name="Table List 8" w:semiHidden="1" w:unhideWhenUsed="1"/>
+    <w:lsdException w:name="Table 3D effects 1" w:semiHidden="1" w:unhideWhenUsed="1"/>
+    <w:lsdException w:name="Table 3D effects 2" w:semiHidden="1" w:unhideWhenUsed="1"/>
+    <w:lsdException w:name="Table 3D effects 3" w:semiHidden="1" w:unhideWhenUsed="1"/>
+    <w:lsdException w:name="Table Contemporary" w:semiHidden="1" w:unhideWhenUsed="1"/>
+    <w:lsdException w:name="Table Elegant" w:semiHidden="1" w:unhideWhenUsed="1"/>
+    <w:lsdException w:name="Table Professional" w:semiHidden="1" w:unhideWhenUsed="1"/>
+    <w:lsdException w:name="Table Subtle 1" w:semiHidden="1" w:unhideWhenUsed="1"/>
+    <w:lsdException w:name="Table Subtle 2" w:semiHidden="1" w:unhideWhenUsed="1"/>
+    <w:lsdException w:name="Table Web 1" w:semiHidden="1" w:unhideWhenUsed="1"/>
+    <w:lsdException w:name="Table Web 2" w:semiHidden="1" w:unhideWhenUsed="1"/>
+    <w:lsdException w:name="Table Web 3" w:semiHidden="1" w:unhideWhenUsed="1"/>
+    <w:lsdException w:name="Balloon Text" w:semiHidden="1" w:unhideWhenUsed="1"/>
+    <w:lsdException w:name="Table Grid" w:uiPriority="59"/>
+    <w:lsdException w:name="Table Theme" w:semiHidden="1" w:unhideWhenUsed="1"/>
+    <w:lsdException w:name="Placeholder Text" w:semiHidden="1"/>
+    <w:lsdException w:name="No Spacing" w:uiPriority="1" w:qFormat="1"/>
+    <w:lsdException w:name="Light Shading" w:uiPriority="60"/>
+    <w:lsdException w:name="Light List" w:uiPriority="61"/>
+    <w:lsdException w:name="Light Grid" w:uiPriority="62"/>
+    <w:lsdException w:name="Medium Shading 1" w:uiPriority="63"/>
+    <w:lsdException w:name="Medium Shading 2" w:uiPriority="64"/>
+    <w:lsdException w:name="Medium List 1" w:uiPriority="65"/>
+    <w:lsdException w:name="Medium List 2" w:uiPriority="66"/>
+    <w:lsdException w:name="Medium Grid 1" w:uiPriority="67"/>
+    <w:lsdException w:name="Medium Grid 2" w:uiPriority="68"/>
+    <w:lsdException w:name="Medium Grid 3" w:uiPriority="69"/>
+    <w:lsdException w:name="Dark List" w:uiPriority="70"/>
+    <w:lsdException w:name="Colorful Shading" w:uiPriority="71"/>
+    <w:lsdException w:name="Colorful List" w:uiPriority="72"/>
+    <w:lsdException w:name="Colorful Grid" w:uiPriority="73"/>
+    <w:lsdException w:name="Light Shading Accent 1" w:uiPriority="60"/>
+    <w:lsdException w:name="Light List Accent 1" w:uiPriority="61"/>
+    <w:lsdException w:name="Light Grid Accent 1" w:uiPriority="62"/>
+    <w:lsdException w:name="Medium Shading 1 Accent 1" w:uiPriority="63"/>
+    <w:lsdException w:name="Medium Shading 2 Accent 1" w:uiPriority="64"/>
+    <w:lsdException w:name="Medium List 1 Accent 1" w:uiPriority="65"/>
+    <w:lsdException w:name="Revision" w:semiHidden="1"/>
+    <w:lsdException w:name="List Paragraph" w:uiPriority="34" w:qFormat="1"/>
+    <w:lsdException w:name="Quote" w:uiPriority="29" w:qFormat="1"/>
+    <w:lsdException w:name="Intense Quote" w:uiPriority="30" w:qFormat="1"/>
+    <w:lsdException w:name="Medium List 2 Accent 1" w:uiPriority="66"/>
+    <w:lsdException w:name="Medium Grid 1 Accent 1" w:uiPriority="67"/>
+    <w:lsdException w:name="Medium Grid 2 Accent 1" w:uiPriority="68"/>
+    <w:lsdException w:name="Medium Grid 3 Accent 1" w:uiPriority="69"/>
+    <w:lsdException w:name="Dark List Accent 1" w:uiPriority="70"/>
+    <w:lsdException w:name="Colorful Shading Accent 1" w:uiPriority="71"/>
+    <w:lsdException w:name="Colorful List Accent 1" w:uiPriority="72"/>
+    <w:lsdException w:name="Colorful Grid Accent 1" w:uiPriority="73"/>
+    <w:lsdException w:name="Light Shading Accent 2" w:uiPriority="60"/>
+    <w:lsdException w:name="Light List Accent 2" w:uiPriority="61"/>
+    <w:lsdException w:name="Light Grid Accent 2" w:uiPriority="62"/>
+    <w:lsdException w:name="Medium Shading 1 Accent 2" w:uiPriority="63"/>
+    <w:lsdException w:name="Medium Shading 2 Accent 2" w:uiPriority="64"/>
+    <w:lsdException w:name="Medium List 1 Accent 2" w:uiPriority="65"/>
+    <w:lsdException w:name="Medium List 2 Accent 2" w:uiPriority="66"/>
+    <w:lsdException w:name="Medium Grid 1 Accent 2" w:uiPriority="67"/>
+    <w:lsdException w:name="Medium Grid 2 Accent 2" w:uiPriority="68"/>
+    <w:lsdException w:name="Medium Grid 3 Accent 2" w:uiPriority="69"/>
+    <w:lsdException w:name="Dark List Accent 2" w:uiPriority="70"/>
+    <w:lsdException w:name="Colorful Shading Accent 2" w:uiPriority="71"/>
+    <w:lsdException w:name="Colorful List Accent 2" w:uiPriority="72"/>
+    <w:lsdException w:name="Colorful Grid Accent 2" w:uiPriority="73"/>
+    <w:lsdException w:name="Light Shading Accent 3" w:uiPriority="60"/>
+    <w:lsdException w:name="Light List Accent 3" w:uiPriority="61"/>
+    <w:lsdException w:name="Light Grid Accent 3" w:uiPriority="62"/>
+    <w:lsdException w:name="Medium Shading 1 Accent 3" w:uiPriority="63"/>
+    <w:lsdException w:name="Medium Shading 2 Accent 3" w:uiPriority="64"/>
+    <w:lsdException w:name="Medium List 1 Accent 3" w:uiPriority="65"/>
+    <w:lsdException w:name="Medium List 2 Accent 3" w:uiPriority="66"/>
+    <w:lsdException w:name="Medium Grid 1 Accent 3" w:uiPriority="67"/>
+    <w:lsdException w:name="Medium Grid 2 Accent 3" w:uiPriority="68"/>
+    <w:lsdException w:name="Medium Grid 3 Accent 3" w:uiPriority="69"/>
+    <w:lsdException w:name="Dark List Accent 3" w:uiPriority="70"/>
+    <w:lsdException w:name="Colorful Shading Accent 3" w:uiPriority="71"/>
+    <w:lsdException w:name="Colorful List Accent 3" w:uiPriority="72"/>
+    <w:lsdException w:name="Colorful Grid Accent 3" w:uiPriority="73"/>
+    <w:lsdException w:name="Light Shading Accent 4" w:uiPriority="60"/>
+    <w:lsdException w:name="Light List Accent 4" w:uiPriority="61"/>
+    <w:lsdException w:name="Light Grid Accent 4" w:uiPriority="62"/>
+    <w:lsdException w:name="Medium Shading 1 Accent 4" w:uiPriority="63"/>
+    <w:lsdException w:name="Medium Shading 2 Accent 4" w:uiPriority="64"/>
+    <w:lsdException w:name="Medium List 1 Accent 4" w:uiPriority="65"/>
+    <w:lsdException w:name="Medium List 2 Accent 4" w:uiPriority="66"/>
+    <w:lsdException w:name="Medium Grid 1 Accent 4" w:uiPriority="67"/>
+    <w:lsdException w:name="Medium Grid 2 Accent 4" w:uiPriority="68"/>
+    <w:lsdException w:name="Medium Grid 3 Accent 4" w:uiPriority="69"/>
+    <w:lsdException w:name="Dark List Accent 4" w:uiPriority="70"/>
+    <w:lsdException w:name="Colorful Shading Accent 4" w:uiPriority="71"/>
+    <w:lsdException w:name="Colorful List Accent 4" w:uiPriority="72"/>
+    <w:lsdException w:name="Colorful Grid Accent 4" w:uiPriority="73"/>
+    <w:lsdException w:name="Light Shading Accent 5" w:uiPriority="60"/>
+    <w:lsdException w:name="Light List Accent 5" w:uiPriority="61"/>
+    <w:lsdException w:name="Light Grid Accent 5" w:uiPriority="62"/>
+    <w:lsdException w:name="Medium Shading 1 Accent 5" w:uiPriority="63"/>
+    <w:lsdException w:name="Medium Shading 2 Accent 5" w:uiPriority="64"/>
+    <w:lsdException w:name="Medium List 1 Accent 5" w:uiPriority="65"/>
+    <w:lsdException w:name="Medium List 2 Accent 5" w:uiPriority="66"/>
+    <w:lsdException w:name="Medium Grid 1 Accent 5" w:uiPriority="67"/>
+    <w:lsdException w:name="Medium Grid 2 Accent 5" w:uiPriority="68"/>
+    <w:lsdException w:name="Medium Grid 3 Accent 5" w:uiPriority="69"/>
+    <w:lsdException w:name="Dark List Accent 5" w:uiPriority="70"/>
+    <w:lsdException w:name="Colorful Shading Accent 5" w:uiPriority="71"/>
+    <w:lsdException w:name="Colorful List Accent 5" w:uiPriority="72"/>
+    <w:lsdException w:name="Colorful Grid Accent 5" w:uiPriority="73"/>
+    <w:lsdException w:name="Light Shading Accent 6" w:uiPriority="60"/>
+    <w:lsdException w:name="Light List Accent 6" w:uiPriority="61"/>
+    <w:lsdException w:name="Light Grid Accent 6" w:uiPriority="62"/>
+    <w:lsdException w:name="Medium Shading 1 Accent 6" w:uiPriority="63"/>
+    <w:lsdException w:name="Medium Shading 2 Accent 6" w:uiPriority="64"/>
+    <w:lsdException w:name="Medium List 1 Accent 6" w:uiPriority="65"/>
+    <w:lsdException w:name="Medium List 2 Accent 6" w:uiPriority="66"/>
+    <w:lsdException w:name="Medium Grid 1 Accent 6" w:uiPriority="67"/>
+    <w:lsdException w:name="Medium Grid 2 Accent 6" w:uiPriority="68"/>
+    <w:lsdException w:name="Medium Grid 3 Accent 6" w:uiPriority="69"/>
+    <w:lsdException w:name="Dark List Accent 6" w:uiPriority="70"/>
+    <w:lsdException w:name="Colorful Shading Accent 6" w:uiPriority="71"/>
+    <w:lsdException w:name="Colorful List Accent 6" w:uiPriority="72"/>
+    <w:lsdException w:name="Colorful Grid Accent 6" w:uiPriority="73"/>
+    <w:lsdException w:name="Subtle Emphasis" w:uiPriority="19" w:qFormat="1"/>
+    <w:lsdException w:name="Intense Emphasis" w:uiPriority="21" w:qFormat="1"/>
+    <w:lsdException w:name="Subtle Reference" w:uiPriority="31" w:qFormat="1"/>
+    <w:lsdException w:name="Intense Reference" w:uiPriority="32" w:qFormat="1"/>
+    <w:lsdException w:name="Book Title" w:uiPriority="33" w:qFormat="1"/>
+    <w:lsdException w:name="Bibliography" w:semiHidden="1" w:uiPriority="37" w:unhideWhenUsed="1"/>
+    <w:lsdException w:name="TOC Heading" w:semiHidden="1" w:uiPriority="39" w:unhideWhenUsed="1" w:qFormat="1"/>
+    <w:lsdException w:name="Plain Table 1" w:uiPriority="41"/>
+    <w:lsdException w:name="Plain Table 2" w:uiPriority="42"/>
+    <w:lsdException w:name="Plain Table 3" w:uiPriority="43"/>
+    <w:lsdException w:name="Plain Table 4" w:uiPriority="44"/>
+    <w:lsdException w:name="Plain Table 5" w:uiPriority="45"/>
+    <w:lsdException w:name="Grid Table Light" w:uiPriority="40"/>
+    <w:lsdException w:name="Grid Table 1 Light" w:uiPriority="46"/>
+    <w:lsdException w:name="Grid Table 2" w:uiPriority="47"/>
+    <w:lsdException w:name="Grid Table 3" w:uiPriority="48"/>
+    <w:lsdException w:name="Grid Table 4" w:uiPriority="49"/>
+    <w:lsdException w:name="Grid Table 5 Dark" w:uiPriority="50"/>
+    <w:lsdException w:name="Grid Table 6 Colorful" w:uiPriority="51"/>
+    <w:lsdException w:name="Grid Table 7 Colorful" w:uiPriority="52"/>
+    <w:lsdException w:name="Grid Table 1 Light Accent 1" w:uiPriority="46"/>
+    <w:lsdException w:name="Grid Table 2 Accent 1" w:uiPriority="47"/>
+    <w:lsdException w:name="Grid Table 3 Accent 1" w:uiPriority="48"/>
+    <w:lsdException w:name="Grid Table 4 Accent 1" w:uiPriority="49"/>
+    <w:lsdException w:name="Grid Table 5 Dark Accent 1" w:uiPriority="50"/>
+    <w:lsdException w:name="Grid Table 6 Colorful Accent 1" w:uiPriority="51"/>
+    <w:lsdException w:name="Grid Table 7 Colorful Accent 1" w:uiPriority="52"/>
+    <w:lsdException w:name="Grid Table 1 Light Accent 2" w:uiPriority="46"/>
+    <w:lsdException w:name="Grid Table 2 Accent 2" w:uiPriority="47"/>
+    <w:lsdException w:name="Grid Table 3 Accent 2" w:uiPriority="48"/>
+    <w:lsdException w:name="Grid Table 4 Accent 2" w:uiPriority="49"/>
+    <w:lsdException w:name="Grid Table 5 Dark Accent 2" w:uiPriority="50"/>
+    <w:lsdException w:name="Grid Table 6 Colorful Accent 2" w:uiPriority="51"/>
+    <w:lsdException w:name="Grid Table 7 Colorful Accent 2" w:uiPriority="52"/>
+    <w:lsdException w:name="Grid Table 1 Light Accent 3" w:uiPriority="46"/>
+    <w:lsdException w:name="Grid Table 2 Accent 3" w:uiPriority="47"/>
+    <w:lsdException w:name="Grid Table 3 Accent 3" w:uiPriority="48"/>
+    <w:lsdException w:name="Grid Table 4 Accent 3" w:uiPriority="49"/>
+    <w:lsdException w:name="Grid Table 5 Dark Accent 3" w:uiPriority="50"/>
+    <w:lsdException w:name="Grid Table 6 Colorful Accent 3" w:uiPriority="51"/>
+    <w:lsdException w:name="Grid Table 7 Colorful Accent 3" w:uiPriority="52"/>
+    <w:lsdException w:name="Grid Table 1 Light Accent 4" w:uiPriority="46"/>
+    <w:lsdException w:name="Grid Table 2 Accent 4" w:uiPriority="47"/>
+    <w:lsdException w:name="Grid Table 3 Accent 4" w:uiPriority="48"/>
+    <w:lsdException w:name="Grid Table 4 Accent 4" w:uiPriority="49"/>
+    <w:lsdException w:name="Grid Table 5 Dark Accent 4" w:uiPriority="50"/>
+    <w:lsdException w:name="Grid Table 6 Colorful Accent 4" w:uiPriority="51"/>
+    <w:lsdException w:name="Grid Table 7 Colorful Accent 4" w:uiPriority="52"/>
+    <w:lsdException w:name="Grid Table 1 Light Accent 5" w:uiPriority="46"/>
+    <w:lsdException w:name="Grid Table 2 Accent 5" w:uiPriority="47"/>
+    <w:lsdException w:name="Grid Table 3 Accent 5" w:uiPriority="48"/>
+    <w:lsdException w:name="Grid Table 4 Accent 5" w:uiPriority="49"/>
+    <w:lsdException w:name="Grid Table 5 Dark Accent 5" w:uiPriority="50"/>
+    <w:lsdException w:name="Grid Table 6 Colorful Accent 5" w:uiPriority="51"/>
+    <w:lsdException w:name="Grid Table 7 Colorful Accent 5" w:uiPriority="52"/>
+    <w:lsdException w:name="Grid Table 1 Light Accent 6" w:uiPriority="46"/>
+    <w:lsdException w:name="Grid Table 2 Accent 6" w:uiPriority="47"/>
+    <w:lsdException w:name="Grid Table 3 Accent 6" w:uiPriority="48"/>
+    <w:lsdException w:name="Grid Table 4 Accent 6" w:uiPriority="49"/>
+    <w:lsdException w:name="Grid Table 5 Dark Accent 6" w:uiPriority="50"/>
+    <w:lsdException w:name="Grid Table 6 Colorful Accent 6" w:uiPriority="51"/>
+    <w:lsdException w:name="Grid Table 7 Colorful Accent 6" w:uiPriority="52"/>
+    <w:lsdException w:name="List Table 1 Light" w:uiPriority="46"/>
+    <w:lsdException w:name="List Table 2" w:uiPriority="47"/>
+    <w:lsdException w:name="List Table 3" w:uiPriority="48"/>
+    <w:lsdException w:name="List Table 4" w:uiPriority="49"/>
+    <w:lsdException w:name="List Table 5 Dark" w:uiPriority="50"/>
+    <w:lsdException w:name="List Table 6 Colorful" w:uiPriority="51"/>
+    <w:lsdException w:name="List Table 7 Colorful" w:uiPriority="52"/>
+    <w:lsdException w:name="List Table 1 Light Accent 1" w:uiPriority="46"/>
+    <w:lsdException w:name="List Table 2 Accent 1" w:uiPriority="47"/>
+    <w:lsdException w:name="List Table 3 Accent 1" w:uiPriority="48"/>
+    <w:lsdException w:name="List Table 4 Accent 1" w:uiPriority="49"/>
+    <w:lsdException w:name="List Table 5 Dark Accent 1" w:uiPriority="50"/>
+    <w:lsdException w:name="List Table 6 Colorful Accent 1" w:uiPriority="51"/>
+    <w:lsdException w:name="List Table 7 Colorful Accent 1" w:uiPriority="52"/>
+    <w:lsdException w:name="List Table 1 Light Accent 2" w:uiPriority="46"/>
+    <w:lsdException w:name="List Table 2 Accent 2" w:uiPriority="47"/>
+    <w:lsdException w:name="List Table 3 Accent 2" w:uiPriority="48"/>
+    <w:lsdException w:name="List Table 4 Accent 2" w:uiPriority="49"/>
+    <w:lsdException w:name="List Table 5 Dark Accent 2" w:uiPriority="50"/>
+    <w:lsdException w:name="List Table 6 Colorful Accent 2" w:uiPriority="51"/>
+    <w:lsdException w:name="List Table 7 Colorful Accent 2" w:uiPriority="52"/>
+    <w:lsdException w:name="List Table 1 Light Accent 3" w:uiPriority="46"/>
+    <w:lsdException w:name="List Table 2 Accent 3" w:uiPriority="47"/>
+    <w:lsdException w:name="List Table 3 Accent 3" w:uiPriority="48"/>
+    <w:lsdException w:name="List Table 4 Accent 3" w:uiPriority="49"/>
+    <w:lsdException w:name="List Table 5 Dark Accent 3" w:uiPriority="50"/>
+    <w:lsdException w:name="List Table 6 Colorful Accent 3" w:uiPriority="51"/>
+    <w:lsdException w:name="List Table 7 Colorful Accent 3" w:uiPriority="52"/>
+    <w:lsdException w:name="List Table 1 Light Accent 4" w:uiPriority="46"/>
+    <w:lsdException w:name="List Table 2 Accent 4" w:uiPriority="47"/>
+    <w:lsdException w:name="List Table 3 Accent 4" w:uiPriority="48"/>
+    <w:lsdException w:name="List Table 4 Accent 4" w:uiPriority="49"/>
+    <w:lsdException w:name="List Table 5 Dark Accent 4" w:uiPriority="50"/>
+    <w:lsdException w:name="List Table 6 Colorful Accent 4" w:uiPriority="51"/>
+    <w:lsdException w:name="List Table 7 Colorful Accent 4" w:uiPriority="52"/>
+    <w:lsdException w:name="List Table 1 Light Accent 5" w:uiPriority="46"/>
+    <w:lsdException w:name="List Table 2 Accent 5" w:uiPriority="47"/>
+    <w:lsdException w:name="List Table 3 Accent 5" w:uiPriority="48"/>
+    <w:lsdException w:name="List Table 4 Accent 5" w:uiPriority="49"/>
+    <w:lsdException w:name="List Table 5 Dark Accent 5" w:uiPriority="50"/>
+    <w:lsdException w:name="List Table 6 Colorful Accent 5" w:uiPriority="51"/>
+    <w:lsdException w:name="List Table 7 Colorful Accent 5" w:uiPriority="52"/>
+    <w:lsdException w:name="List Table 1 Light Accent 6" w:uiPriority="46"/>
+    <w:lsdException w:name="List Table 2 Accent 6" w:uiPriority="47"/>
+    <w:lsdException w:name="List Table 3 Accent 6" w:uiPriority="48"/>
+    <w:lsdException w:name="List Table 4 Accent 6" w:uiPriority="49"/>
+    <w:lsdException w:name="List Table 5 Dark Accent 6" w:uiPriority="50"/>
+    <w:lsdException w:name="List Table 6 Colorful Accent 6" w:uiPriority="51"/>
+    <w:lsdException w:name="List Table 7 Colorful Accent 6" w:uiPriority="52"/>
   </w:latentStyles>
   <w:style w:type="paragraph" w:default="1" w:styleId="Normal">
     <w:name w:val="Normal"/>
@@ -9927,7 +10576,7 @@
       <w:szCs w:val="28"/>
     </w:rPr>
   </w:style>
-  <w:style w:type="paragraph" w:styleId="Epgrafe">
+  <w:style w:type="paragraph" w:styleId="Descripcin">
     <w:name w:val="caption"/>
     <w:basedOn w:val="Normal"/>
     <w:next w:val="Normal"/>
@@ -10063,11 +10712,11 @@
       <w:lang w:eastAsia="es-ES"/>
     </w:rPr>
   </w:style>
-  <w:style w:type="paragraph" w:styleId="Ttulo">
+  <w:style w:type="paragraph" w:styleId="Puesto">
     <w:name w:val="Title"/>
     <w:basedOn w:val="Normal"/>
     <w:next w:val="Normal"/>
-    <w:link w:val="TtuloCar"/>
+    <w:link w:val="PuestoCar"/>
     <w:uiPriority w:val="10"/>
     <w:qFormat/>
     <w:rsid w:val="00F2154E"/>
@@ -10088,10 +10737,10 @@
       <w:lang w:eastAsia="es-ES"/>
     </w:rPr>
   </w:style>
-  <w:style w:type="character" w:customStyle="1" w:styleId="TtuloCar">
-    <w:name w:val="Título Car"/>
+  <w:style w:type="character" w:customStyle="1" w:styleId="PuestoCar">
+    <w:name w:val="Puesto Car"/>
     <w:basedOn w:val="Fuentedeprrafopredeter"/>
-    <w:link w:val="Ttulo"/>
+    <w:link w:val="Puesto"/>
     <w:uiPriority w:val="10"/>
     <w:rsid w:val="00F2154E"/>
     <w:rPr>
@@ -10210,6 +10859,7 @@
       <w:spacing w:after="0" w:line="240" w:lineRule="auto"/>
     </w:pPr>
     <w:tblPr>
+      <w:tblInd w:w="0" w:type="dxa"/>
       <w:tblBorders>
         <w:top w:val="single" w:sz="4" w:space="0" w:color="auto"/>
         <w:left w:val="single" w:sz="4" w:space="0" w:color="auto"/>
@@ -10218,6 +10868,12 @@
         <w:insideH w:val="single" w:sz="4" w:space="0" w:color="auto"/>
         <w:insideV w:val="single" w:sz="4" w:space="0" w:color="auto"/>
       </w:tblBorders>
+      <w:tblCellMar>
+        <w:top w:w="0" w:type="dxa"/>
+        <w:left w:w="108" w:type="dxa"/>
+        <w:bottom w:w="0" w:type="dxa"/>
+        <w:right w:w="108" w:type="dxa"/>
+      </w:tblCellMar>
     </w:tblPr>
   </w:style>
   <w:style w:type="table" w:styleId="Sombreadoclaro-nfasis5">
@@ -10234,10 +10890,17 @@
     <w:tblPr>
       <w:tblStyleRowBandSize w:val="1"/>
       <w:tblStyleColBandSize w:val="1"/>
+      <w:tblInd w:w="0" w:type="dxa"/>
       <w:tblBorders>
         <w:top w:val="single" w:sz="8" w:space="0" w:color="4BACC6" w:themeColor="accent5"/>
         <w:bottom w:val="single" w:sz="8" w:space="0" w:color="4BACC6" w:themeColor="accent5"/>
       </w:tblBorders>
+      <w:tblCellMar>
+        <w:top w:w="0" w:type="dxa"/>
+        <w:left w:w="108" w:type="dxa"/>
+        <w:bottom w:w="0" w:type="dxa"/>
+        <w:right w:w="108" w:type="dxa"/>
+      </w:tblCellMar>
     </w:tblPr>
     <w:tblStylePr w:type="firstRow">
       <w:pPr>
@@ -10327,12 +10990,19 @@
     <w:tblPr>
       <w:tblStyleRowBandSize w:val="1"/>
       <w:tblStyleColBandSize w:val="1"/>
+      <w:tblInd w:w="0" w:type="dxa"/>
       <w:tblBorders>
         <w:top w:val="single" w:sz="8" w:space="0" w:color="4BACC6" w:themeColor="accent5"/>
         <w:left w:val="single" w:sz="8" w:space="0" w:color="4BACC6" w:themeColor="accent5"/>
         <w:bottom w:val="single" w:sz="8" w:space="0" w:color="4BACC6" w:themeColor="accent5"/>
         <w:right w:val="single" w:sz="8" w:space="0" w:color="4BACC6" w:themeColor="accent5"/>
       </w:tblBorders>
+      <w:tblCellMar>
+        <w:top w:w="0" w:type="dxa"/>
+        <w:left w:w="108" w:type="dxa"/>
+        <w:bottom w:w="0" w:type="dxa"/>
+        <w:right w:w="108" w:type="dxa"/>
+      </w:tblCellMar>
     </w:tblPr>
     <w:tblStylePr w:type="firstRow">
       <w:pPr>
@@ -10412,6 +11082,7 @@
     <w:tblPr>
       <w:tblStyleRowBandSize w:val="1"/>
       <w:tblStyleColBandSize w:val="1"/>
+      <w:tblInd w:w="0" w:type="dxa"/>
       <w:tblBorders>
         <w:top w:val="single" w:sz="8" w:space="0" w:color="4BACC6" w:themeColor="accent5"/>
         <w:left w:val="single" w:sz="8" w:space="0" w:color="4BACC6" w:themeColor="accent5"/>
@@ -10420,6 +11091,12 @@
         <w:insideH w:val="single" w:sz="8" w:space="0" w:color="4BACC6" w:themeColor="accent5"/>
         <w:insideV w:val="single" w:sz="8" w:space="0" w:color="4BACC6" w:themeColor="accent5"/>
       </w:tblBorders>
+      <w:tblCellMar>
+        <w:top w:w="0" w:type="dxa"/>
+        <w:left w:w="108" w:type="dxa"/>
+        <w:bottom w:w="0" w:type="dxa"/>
+        <w:right w:w="108" w:type="dxa"/>
+      </w:tblCellMar>
     </w:tblPr>
     <w:tblStylePr w:type="firstRow">
       <w:pPr>
@@ -10535,10 +11212,17 @@
     <w:tblPr>
       <w:tblStyleRowBandSize w:val="1"/>
       <w:tblStyleColBandSize w:val="1"/>
+      <w:tblInd w:w="0" w:type="dxa"/>
       <w:tblBorders>
         <w:top w:val="single" w:sz="18" w:space="0" w:color="auto"/>
         <w:bottom w:val="single" w:sz="18" w:space="0" w:color="auto"/>
       </w:tblBorders>
+      <w:tblCellMar>
+        <w:top w:w="0" w:type="dxa"/>
+        <w:left w:w="108" w:type="dxa"/>
+        <w:bottom w:w="0" w:type="dxa"/>
+        <w:right w:w="108" w:type="dxa"/>
+      </w:tblCellMar>
     </w:tblPr>
     <w:tblStylePr w:type="firstRow">
       <w:pPr>
@@ -10680,10 +11364,17 @@
     <w:tblPr>
       <w:tblStyleRowBandSize w:val="1"/>
       <w:tblStyleColBandSize w:val="1"/>
+      <w:tblInd w:w="0" w:type="dxa"/>
       <w:tblBorders>
         <w:top w:val="single" w:sz="8" w:space="0" w:color="4BACC6" w:themeColor="accent5"/>
         <w:bottom w:val="single" w:sz="8" w:space="0" w:color="4BACC6" w:themeColor="accent5"/>
       </w:tblBorders>
+      <w:tblCellMar>
+        <w:top w:w="0" w:type="dxa"/>
+        <w:left w:w="108" w:type="dxa"/>
+        <w:bottom w:w="0" w:type="dxa"/>
+        <w:right w:w="108" w:type="dxa"/>
+      </w:tblCellMar>
     </w:tblPr>
     <w:tblStylePr w:type="firstRow">
       <w:rPr>
@@ -10754,6 +11445,7 @@
     <w:tblPr>
       <w:tblStyleRowBandSize w:val="1"/>
       <w:tblStyleColBandSize w:val="1"/>
+      <w:tblInd w:w="0" w:type="dxa"/>
       <w:tblBorders>
         <w:top w:val="single" w:sz="8" w:space="0" w:color="78C0D4" w:themeColor="accent5" w:themeTint="BF"/>
         <w:left w:val="single" w:sz="8" w:space="0" w:color="78C0D4" w:themeColor="accent5" w:themeTint="BF"/>
@@ -10762,6 +11454,12 @@
         <w:insideH w:val="single" w:sz="8" w:space="0" w:color="78C0D4" w:themeColor="accent5" w:themeTint="BF"/>
         <w:insideV w:val="single" w:sz="8" w:space="0" w:color="78C0D4" w:themeColor="accent5" w:themeTint="BF"/>
       </w:tblBorders>
+      <w:tblCellMar>
+        <w:top w:w="0" w:type="dxa"/>
+        <w:left w:w="108" w:type="dxa"/>
+        <w:bottom w:w="0" w:type="dxa"/>
+        <w:right w:w="108" w:type="dxa"/>
+      </w:tblCellMar>
     </w:tblPr>
     <w:tcPr>
       <w:shd w:val="clear" w:color="auto" w:fill="D2EAF1" w:themeFill="accent5" w:themeFillTint="3F"/>
@@ -10820,6 +11518,7 @@
     <w:tblPr>
       <w:tblStyleRowBandSize w:val="1"/>
       <w:tblStyleColBandSize w:val="1"/>
+      <w:tblInd w:w="0" w:type="dxa"/>
       <w:tblBorders>
         <w:top w:val="single" w:sz="8" w:space="0" w:color="7BA0CD" w:themeColor="accent1" w:themeTint="BF"/>
         <w:left w:val="single" w:sz="8" w:space="0" w:color="7BA0CD" w:themeColor="accent1" w:themeTint="BF"/>
@@ -10828,6 +11527,12 @@
         <w:insideH w:val="single" w:sz="8" w:space="0" w:color="7BA0CD" w:themeColor="accent1" w:themeTint="BF"/>
         <w:insideV w:val="single" w:sz="8" w:space="0" w:color="7BA0CD" w:themeColor="accent1" w:themeTint="BF"/>
       </w:tblBorders>
+      <w:tblCellMar>
+        <w:top w:w="0" w:type="dxa"/>
+        <w:left w:w="108" w:type="dxa"/>
+        <w:bottom w:w="0" w:type="dxa"/>
+        <w:right w:w="108" w:type="dxa"/>
+      </w:tblCellMar>
     </w:tblPr>
     <w:tcPr>
       <w:shd w:val="clear" w:color="auto" w:fill="D3DFEE" w:themeFill="accent1" w:themeFillTint="3F"/>
@@ -10937,198 +11642,8 @@
 </w:styles>
 </file>
 
-<file path=word/stylesWithEffects.xml><?xml version="1.0" encoding="utf-8"?>
-<w:styles xmlns:wpc="http://schemas.microsoft.com/office/word/2010/wordprocessingCanvas" xmlns:mc="http://schemas.openxmlformats.org/markup-compatibility/2006" xmlns:o="urn:schemas-microsoft-com:office:office" xmlns:r="http://schemas.openxmlformats.org/officeDocument/2006/relationships" xmlns:m="http://schemas.openxmlformats.org/officeDocument/2006/math" xmlns:v="urn:schemas-microsoft-com:vml" xmlns:wp14="http://schemas.microsoft.com/office/word/2010/wordprocessingDrawing" xmlns:wp="http://schemas.openxmlformats.org/drawingml/2006/wordprocessingDrawing" xmlns:w10="urn:schemas-microsoft-com:office:word" xmlns:w="http://schemas.openxmlformats.org/wordprocessingml/2006/main" xmlns:w14="http://schemas.microsoft.com/office/word/2010/wordml" xmlns:wpg="http://schemas.microsoft.com/office/word/2010/wordprocessingGroup" xmlns:wpi="http://schemas.microsoft.com/office/word/2010/wordprocessingInk" xmlns:wne="http://schemas.microsoft.com/office/word/2006/wordml" xmlns:wps="http://schemas.microsoft.com/office/word/2010/wordprocessingShape" mc:Ignorable="w14 wp14">
-  <w:docDefaults>
-    <w:rPrDefault>
-      <w:rPr>
-        <w:rFonts w:asciiTheme="minorHAnsi" w:eastAsiaTheme="minorEastAsia" w:hAnsiTheme="minorHAnsi" w:cstheme="minorBidi"/>
-        <w:sz w:val="22"/>
-        <w:szCs w:val="22"/>
-        <w:lang w:val="es-ES" w:eastAsia="es-ES" w:bidi="ar-SA"/>
-      </w:rPr>
-    </w:rPrDefault>
-    <w:pPrDefault>
-      <w:pPr>
-        <w:spacing w:after="200" w:line="276" w:lineRule="auto"/>
-      </w:pPr>
-    </w:pPrDefault>
-  </w:docDefaults>
-  <w:latentStyles w:defLockedState="0" w:defUIPriority="99" w:defSemiHidden="1" w:defUnhideWhenUsed="1" w:defQFormat="0" w:count="267">
-    <w:lsdException w:name="Normal" w:semiHidden="0" w:uiPriority="0" w:unhideWhenUsed="0" w:qFormat="1"/>
-    <w:lsdException w:name="heading 1" w:semiHidden="0" w:uiPriority="9" w:unhideWhenUsed="0" w:qFormat="1"/>
-    <w:lsdException w:name="heading 2" w:uiPriority="9" w:qFormat="1"/>
-    <w:lsdException w:name="heading 3" w:uiPriority="9" w:qFormat="1"/>
-    <w:lsdException w:name="heading 4" w:uiPriority="9" w:qFormat="1"/>
-    <w:lsdException w:name="heading 5" w:uiPriority="9" w:qFormat="1"/>
-    <w:lsdException w:name="heading 6" w:uiPriority="9" w:qFormat="1"/>
-    <w:lsdException w:name="heading 7" w:uiPriority="9" w:qFormat="1"/>
-    <w:lsdException w:name="heading 8" w:uiPriority="9" w:qFormat="1"/>
-    <w:lsdException w:name="heading 9" w:uiPriority="9" w:qFormat="1"/>
-    <w:lsdException w:name="toc 1" w:uiPriority="39"/>
-    <w:lsdException w:name="toc 2" w:uiPriority="39"/>
-    <w:lsdException w:name="toc 3" w:uiPriority="39"/>
-    <w:lsdException w:name="toc 4" w:uiPriority="39"/>
-    <w:lsdException w:name="toc 5" w:uiPriority="39"/>
-    <w:lsdException w:name="toc 6" w:uiPriority="39"/>
-    <w:lsdException w:name="toc 7" w:uiPriority="39"/>
-    <w:lsdException w:name="toc 8" w:uiPriority="39"/>
-    <w:lsdException w:name="toc 9" w:uiPriority="39"/>
-    <w:lsdException w:name="caption" w:uiPriority="35" w:qFormat="1"/>
-    <w:lsdException w:name="Title" w:semiHidden="0" w:uiPriority="10" w:unhideWhenUsed="0" w:qFormat="1"/>
-    <w:lsdException w:name="Default Paragraph Font" w:uiPriority="1"/>
-    <w:lsdException w:name="Subtitle" w:semiHidden="0" w:uiPriority="11" w:unhideWhenUsed="0" w:qFormat="1"/>
-    <w:lsdException w:name="Strong" w:semiHidden="0" w:uiPriority="22" w:unhideWhenUsed="0" w:qFormat="1"/>
-    <w:lsdException w:name="Emphasis" w:semiHidden="0" w:uiPriority="20" w:unhideWhenUsed="0" w:qFormat="1"/>
-    <w:lsdException w:name="Table Grid" w:semiHidden="0" w:uiPriority="59" w:unhideWhenUsed="0"/>
-    <w:lsdException w:name="Placeholder Text" w:unhideWhenUsed="0"/>
-    <w:lsdException w:name="No Spacing" w:semiHidden="0" w:uiPriority="1" w:unhideWhenUsed="0" w:qFormat="1"/>
-    <w:lsdException w:name="Light Shading" w:semiHidden="0" w:uiPriority="60" w:unhideWhenUsed="0"/>
-    <w:lsdException w:name="Light List" w:semiHidden="0" w:uiPriority="61" w:unhideWhenUsed="0"/>
-    <w:lsdException w:name="Light Grid" w:semiHidden="0" w:uiPriority="62" w:unhideWhenUsed="0"/>
-    <w:lsdException w:name="Medium Shading 1" w:semiHidden="0" w:uiPriority="63" w:unhideWhenUsed="0"/>
-    <w:lsdException w:name="Medium Shading 2" w:semiHidden="0" w:uiPriority="64" w:unhideWhenUsed="0"/>
-    <w:lsdException w:name="Medium List 1" w:semiHidden="0" w:uiPriority="65" w:unhideWhenUsed="0"/>
-    <w:lsdException w:name="Medium List 2" w:semiHidden="0" w:uiPriority="66" w:unhideWhenUsed="0"/>
-    <w:lsdException w:name="Medium Grid 1" w:semiHidden="0" w:uiPriority="67" w:unhideWhenUsed="0"/>
-    <w:lsdException w:name="Medium Grid 2" w:semiHidden="0" w:uiPriority="68" w:unhideWhenUsed="0"/>
-    <w:lsdException w:name="Medium Grid 3" w:semiHidden="0" w:uiPriority="69" w:unhideWhenUsed="0"/>
-    <w:lsdException w:name="Dark List" w:semiHidden="0" w:uiPriority="70" w:unhideWhenUsed="0"/>
-    <w:lsdException w:name="Colorful Shading" w:semiHidden="0" w:uiPriority="71" w:unhideWhenUsed="0"/>
-    <w:lsdException w:name="Colorful List" w:semiHidden="0" w:uiPriority="72" w:unhideWhenUsed="0"/>
-    <w:lsdException w:name="Colorful Grid" w:semiHidden="0" w:uiPriority="73" w:unhideWhenUsed="0"/>
-    <w:lsdException w:name="Light Shading Accent 1" w:semiHidden="0" w:uiPriority="60" w:unhideWhenUsed="0"/>
-    <w:lsdException w:name="Light List Accent 1" w:semiHidden="0" w:uiPriority="61" w:unhideWhenUsed="0"/>
-    <w:lsdException w:name="Light Grid Accent 1" w:semiHidden="0" w:uiPriority="62" w:unhideWhenUsed="0"/>
-    <w:lsdException w:name="Medium Shading 1 Accent 1" w:semiHidden="0" w:uiPriority="63" w:unhideWhenUsed="0"/>
-    <w:lsdException w:name="Medium Shading 2 Accent 1" w:semiHidden="0" w:uiPriority="64" w:unhideWhenUsed="0"/>
-    <w:lsdException w:name="Medium List 1 Accent 1" w:semiHidden="0" w:uiPriority="65" w:unhideWhenUsed="0"/>
-    <w:lsdException w:name="Revision" w:unhideWhenUsed="0"/>
-    <w:lsdException w:name="List Paragraph" w:semiHidden="0" w:uiPriority="34" w:unhideWhenUsed="0" w:qFormat="1"/>
-    <w:lsdException w:name="Quote" w:semiHidden="0" w:uiPriority="29" w:unhideWhenUsed="0" w:qFormat="1"/>
-    <w:lsdException w:name="Intense Quote" w:semiHidden="0" w:uiPriority="30" w:unhideWhenUsed="0" w:qFormat="1"/>
-    <w:lsdException w:name="Medium List 2 Accent 1" w:semiHidden="0" w:uiPriority="66" w:unhideWhenUsed="0"/>
-    <w:lsdException w:name="Medium Grid 1 Accent 1" w:semiHidden="0" w:uiPriority="67" w:unhideWhenUsed="0"/>
-    <w:lsdException w:name="Medium Grid 2 Accent 1" w:semiHidden="0" w:uiPriority="68" w:unhideWhenUsed="0"/>
-    <w:lsdException w:name="Medium Grid 3 Accent 1" w:semiHidden="0" w:uiPriority="69" w:unhideWhenUsed="0"/>
-    <w:lsdException w:name="Dark List Accent 1" w:semiHidden="0" w:uiPriority="70" w:unhideWhenUsed="0"/>
-    <w:lsdException w:name="Colorful Shading Accent 1" w:semiHidden="0" w:uiPriority="71" w:unhideWhenUsed="0"/>
-    <w:lsdException w:name="Colorful List Accent 1" w:semiHidden="0" w:uiPriority="72" w:unhideWhenUsed="0"/>
-    <w:lsdException w:name="Colorful Grid Accent 1" w:semiHidden="0" w:uiPriority="73" w:unhideWhenUsed="0"/>
-    <w:lsdException w:name="Light Shading Accent 2" w:semiHidden="0" w:uiPriority="60" w:unhideWhenUsed="0"/>
-    <w:lsdException w:name="Light List Accent 2" w:semiHidden="0" w:uiPriority="61" w:unhideWhenUsed="0"/>
-    <w:lsdException w:name="Light Grid Accent 2" w:semiHidden="0" w:uiPriority="62" w:unhideWhenUsed="0"/>
-    <w:lsdException w:name="Medium Shading 1 Accent 2" w:semiHidden="0" w:uiPriority="63" w:unhideWhenUsed="0"/>
-    <w:lsdException w:name="Medium Shading 2 Accent 2" w:semiHidden="0" w:uiPriority="64" w:unhideWhenUsed="0"/>
-    <w:lsdException w:name="Medium List 1 Accent 2" w:semiHidden="0" w:uiPriority="65" w:unhideWhenUsed="0"/>
-    <w:lsdException w:name="Medium List 2 Accent 2" w:semiHidden="0" w:uiPriority="66" w:unhideWhenUsed="0"/>
-    <w:lsdException w:name="Medium Grid 1 Accent 2" w:semiHidden="0" w:uiPriority="67" w:unhideWhenUsed="0"/>
-    <w:lsdException w:name="Medium Grid 2 Accent 2" w:semiHidden="0" w:uiPriority="68" w:unhideWhenUsed="0"/>
-    <w:lsdException w:name="Medium Grid 3 Accent 2" w:semiHidden="0" w:uiPriority="69" w:unhideWhenUsed="0"/>
-    <w:lsdException w:name="Dark List Accent 2" w:semiHidden="0" w:uiPriority="70" w:unhideWhenUsed="0"/>
-    <w:lsdException w:name="Colorful Shading Accent 2" w:semiHidden="0" w:uiPriority="71" w:unhideWhenUsed="0"/>
-    <w:lsdException w:name="Colorful List Accent 2" w:semiHidden="0" w:uiPriority="72" w:unhideWhenUsed="0"/>
-    <w:lsdException w:name="Colorful Grid Accent 2" w:semiHidden="0" w:uiPriority="73" w:unhideWhenUsed="0"/>
-    <w:lsdException w:name="Light Shading Accent 3" w:semiHidden="0" w:uiPriority="60" w:unhideWhenUsed="0"/>
-    <w:lsdException w:name="Light List Accent 3" w:semiHidden="0" w:uiPriority="61" w:unhideWhenUsed="0"/>
-    <w:lsdException w:name="Light Grid Accent 3" w:semiHidden="0" w:uiPriority="62" w:unhideWhenUsed="0"/>
-    <w:lsdException w:name="Medium Shading 1 Accent 3" w:semiHidden="0" w:uiPriority="63" w:unhideWhenUsed="0"/>
-    <w:lsdException w:name="Medium Shading 2 Accent 3" w:semiHidden="0" w:uiPriority="64" w:unhideWhenUsed="0"/>
-    <w:lsdException w:name="Medium List 1 Accent 3" w:semiHidden="0" w:uiPriority="65" w:unhideWhenUsed="0"/>
-    <w:lsdException w:name="Medium List 2 Accent 3" w:semiHidden="0" w:uiPriority="66" w:unhideWhenUsed="0"/>
-    <w:lsdException w:name="Medium Grid 1 Accent 3" w:semiHidden="0" w:uiPriority="67" w:unhideWhenUsed="0"/>
-    <w:lsdException w:name="Medium Grid 2 Accent 3" w:semiHidden="0" w:uiPriority="68" w:unhideWhenUsed="0"/>
-    <w:lsdException w:name="Medium Grid 3 Accent 3" w:semiHidden="0" w:uiPriority="69" w:unhideWhenUsed="0"/>
-    <w:lsdException w:name="Dark List Accent 3" w:semiHidden="0" w:uiPriority="70" w:unhideWhenUsed="0"/>
-    <w:lsdException w:name="Colorful Shading Accent 3" w:semiHidden="0" w:uiPriority="71" w:unhideWhenUsed="0"/>
-    <w:lsdException w:name="Colorful List Accent 3" w:semiHidden="0" w:uiPriority="72" w:unhideWhenUsed="0"/>
-    <w:lsdException w:name="Colorful Grid Accent 3" w:semiHidden="0" w:uiPriority="73" w:unhideWhenUsed="0"/>
-    <w:lsdException w:name="Light Shading Accent 4" w:semiHidden="0" w:uiPriority="60" w:unhideWhenUsed="0"/>
-    <w:lsdException w:name="Light List Accent 4" w:semiHidden="0" w:uiPriority="61" w:unhideWhenUsed="0"/>
-    <w:lsdException w:name="Light Grid Accent 4" w:semiHidden="0" w:uiPriority="62" w:unhideWhenUsed="0"/>
-    <w:lsdException w:name="Medium Shading 1 Accent 4" w:semiHidden="0" w:uiPriority="63" w:unhideWhenUsed="0"/>
-    <w:lsdException w:name="Medium Shading 2 Accent 4" w:semiHidden="0" w:uiPriority="64" w:unhideWhenUsed="0"/>
-    <w:lsdException w:name="Medium List 1 Accent 4" w:semiHidden="0" w:uiPriority="65" w:unhideWhenUsed="0"/>
-    <w:lsdException w:name="Medium List 2 Accent 4" w:semiHidden="0" w:uiPriority="66" w:unhideWhenUsed="0"/>
-    <w:lsdException w:name="Medium Grid 1 Accent 4" w:semiHidden="0" w:uiPriority="67" w:unhideWhenUsed="0"/>
-    <w:lsdException w:name="Medium Grid 2 Accent 4" w:semiHidden="0" w:uiPriority="68" w:unhideWhenUsed="0"/>
-    <w:lsdException w:name="Medium Grid 3 Accent 4" w:semiHidden="0" w:uiPriority="69" w:unhideWhenUsed="0"/>
-    <w:lsdException w:name="Dark List Accent 4" w:semiHidden="0" w:uiPriority="70" w:unhideWhenUsed="0"/>
-    <w:lsdException w:name="Colorful Shading Accent 4" w:semiHidden="0" w:uiPriority="71" w:unhideWhenUsed="0"/>
-    <w:lsdException w:name="Colorful List Accent 4" w:semiHidden="0" w:uiPriority="72" w:unhideWhenUsed="0"/>
-    <w:lsdException w:name="Colorful Grid Accent 4" w:semiHidden="0" w:uiPriority="73" w:unhideWhenUsed="0"/>
-    <w:lsdException w:name="Light Shading Accent 5" w:semiHidden="0" w:uiPriority="60" w:unhideWhenUsed="0"/>
-    <w:lsdException w:name="Light List Accent 5" w:semiHidden="0" w:uiPriority="61" w:unhideWhenUsed="0"/>
-    <w:lsdException w:name="Light Grid Accent 5" w:semiHidden="0" w:uiPriority="62" w:unhideWhenUsed="0"/>
-    <w:lsdException w:name="Medium Shading 1 Accent 5" w:semiHidden="0" w:uiPriority="63" w:unhideWhenUsed="0"/>
-    <w:lsdException w:name="Medium Shading 2 Accent 5" w:semiHidden="0" w:uiPriority="64" w:unhideWhenUsed="0"/>
-    <w:lsdException w:name="Medium List 1 Accent 5" w:semiHidden="0" w:uiPriority="65" w:unhideWhenUsed="0"/>
-    <w:lsdException w:name="Medium List 2 Accent 5" w:semiHidden="0" w:uiPriority="66" w:unhideWhenUsed="0"/>
-    <w:lsdException w:name="Medium Grid 1 Accent 5" w:semiHidden="0" w:uiPriority="67" w:unhideWhenUsed="0"/>
-    <w:lsdException w:name="Medium Grid 2 Accent 5" w:semiHidden="0" w:uiPriority="68" w:unhideWhenUsed="0"/>
-    <w:lsdException w:name="Medium Grid 3 Accent 5" w:semiHidden="0" w:uiPriority="69" w:unhideWhenUsed="0"/>
-    <w:lsdException w:name="Dark List Accent 5" w:semiHidden="0" w:uiPriority="70" w:unhideWhenUsed="0"/>
-    <w:lsdException w:name="Colorful Shading Accent 5" w:semiHidden="0" w:uiPriority="71" w:unhideWhenUsed="0"/>
-    <w:lsdException w:name="Colorful List Accent 5" w:semiHidden="0" w:uiPriority="72" w:unhideWhenUsed="0"/>
-    <w:lsdException w:name="Colorful Grid Accent 5" w:semiHidden="0" w:uiPriority="73" w:unhideWhenUsed="0"/>
-    <w:lsdException w:name="Light Shading Accent 6" w:semiHidden="0" w:uiPriority="60" w:unhideWhenUsed="0"/>
-    <w:lsdException w:name="Light List Accent 6" w:semiHidden="0" w:uiPriority="61" w:unhideWhenUsed="0"/>
-    <w:lsdException w:name="Light Grid Accent 6" w:semiHidden="0" w:uiPriority="62" w:unhideWhenUsed="0"/>
-    <w:lsdException w:name="Medium Shading 1 Accent 6" w:semiHidden="0" w:uiPriority="63" w:unhideWhenUsed="0"/>
-    <w:lsdException w:name="Medium Shading 2 Accent 6" w:semiHidden="0" w:uiPriority="64" w:unhideWhenUsed="0"/>
-    <w:lsdException w:name="Medium List 1 Accent 6" w:semiHidden="0" w:uiPriority="65" w:unhideWhenUsed="0"/>
-    <w:lsdException w:name="Medium List 2 Accent 6" w:semiHidden="0" w:uiPriority="66" w:unhideWhenUsed="0"/>
-    <w:lsdException w:name="Medium Grid 1 Accent 6" w:semiHidden="0" w:uiPriority="67" w:unhideWhenUsed="0"/>
-    <w:lsdException w:name="Medium Grid 2 Accent 6" w:semiHidden="0" w:uiPriority="68" w:unhideWhenUsed="0"/>
-    <w:lsdException w:name="Medium Grid 3 Accent 6" w:semiHidden="0" w:uiPriority="69" w:unhideWhenUsed="0"/>
-    <w:lsdException w:name="Dark List Accent 6" w:semiHidden="0" w:uiPriority="70" w:unhideWhenUsed="0"/>
-    <w:lsdException w:name="Colorful Shading Accent 6" w:semiHidden="0" w:uiPriority="71" w:unhideWhenUsed="0"/>
-    <w:lsdException w:name="Colorful List Accent 6" w:semiHidden="0" w:uiPriority="72" w:unhideWhenUsed="0"/>
-    <w:lsdException w:name="Colorful Grid Accent 6" w:semiHidden="0" w:uiPriority="73" w:unhideWhenUsed="0"/>
-    <w:lsdException w:name="Subtle Emphasis" w:semiHidden="0" w:uiPriority="19" w:unhideWhenUsed="0" w:qFormat="1"/>
-    <w:lsdException w:name="Intense Emphasis" w:semiHidden="0" w:uiPriority="21" w:unhideWhenUsed="0" w:qFormat="1"/>
-    <w:lsdException w:name="Subtle Reference" w:semiHidden="0" w:uiPriority="31" w:unhideWhenUsed="0" w:qFormat="1"/>
-    <w:lsdException w:name="Intense Reference" w:semiHidden="0" w:uiPriority="32" w:unhideWhenUsed="0" w:qFormat="1"/>
-    <w:lsdException w:name="Book Title" w:semiHidden="0" w:uiPriority="33" w:unhideWhenUsed="0" w:qFormat="1"/>
-    <w:lsdException w:name="Bibliography" w:uiPriority="37"/>
-    <w:lsdException w:name="TOC Heading" w:uiPriority="39" w:qFormat="1"/>
-  </w:latentStyles>
-  <w:style w:type="paragraph" w:default="1" w:styleId="Normal">
-    <w:name w:val="Normal"/>
-    <w:qFormat/>
-  </w:style>
-  <w:style w:type="character" w:default="1" w:styleId="Fuentedeprrafopredeter">
-    <w:name w:val="Default Paragraph Font"/>
-    <w:uiPriority w:val="1"/>
-    <w:semiHidden/>
-    <w:unhideWhenUsed/>
-  </w:style>
-  <w:style w:type="table" w:default="1" w:styleId="Tablanormal">
-    <w:name w:val="Normal Table"/>
-    <w:uiPriority w:val="99"/>
-    <w:semiHidden/>
-    <w:unhideWhenUsed/>
-    <w:tblPr>
-      <w:tblInd w:w="0" w:type="dxa"/>
-      <w:tblCellMar>
-        <w:top w:w="0" w:type="dxa"/>
-        <w:left w:w="108" w:type="dxa"/>
-        <w:bottom w:w="0" w:type="dxa"/>
-        <w:right w:w="108" w:type="dxa"/>
-      </w:tblCellMar>
-    </w:tblPr>
-  </w:style>
-  <w:style w:type="numbering" w:default="1" w:styleId="Sinlista">
-    <w:name w:val="No List"/>
-    <w:uiPriority w:val="99"/>
-    <w:semiHidden/>
-    <w:unhideWhenUsed/>
-  </w:style>
-</w:styles>
-</file>
-
 <file path=word/glossary/document.xml><?xml version="1.0" encoding="utf-8"?>
-<w:glossaryDocument xmlns:wpc="http://schemas.microsoft.com/office/word/2010/wordprocessingCanvas" xmlns:mc="http://schemas.openxmlformats.org/markup-compatibility/2006" xmlns:o="urn:schemas-microsoft-com:office:office" xmlns:r="http://schemas.openxmlformats.org/officeDocument/2006/relationships" xmlns:m="http://schemas.openxmlformats.org/officeDocument/2006/math" xmlns:v="urn:schemas-microsoft-com:vml" xmlns:wp14="http://schemas.microsoft.com/office/word/2010/wordprocessingDrawing" xmlns:wp="http://schemas.openxmlformats.org/drawingml/2006/wordprocessingDrawing" xmlns:w10="urn:schemas-microsoft-com:office:word" xmlns:w="http://schemas.openxmlformats.org/wordprocessingml/2006/main" xmlns:w14="http://schemas.microsoft.com/office/word/2010/wordml" xmlns:wpg="http://schemas.microsoft.com/office/word/2010/wordprocessingGroup" xmlns:wpi="http://schemas.microsoft.com/office/word/2010/wordprocessingInk" xmlns:wne="http://schemas.microsoft.com/office/word/2006/wordml" xmlns:wps="http://schemas.microsoft.com/office/word/2010/wordprocessingShape" mc:Ignorable="w14 wp14">
+<w:glossaryDocument xmlns:wpc="http://schemas.microsoft.com/office/word/2010/wordprocessingCanvas" xmlns:mc="http://schemas.openxmlformats.org/markup-compatibility/2006" xmlns:o="urn:schemas-microsoft-com:office:office" xmlns:r="http://schemas.openxmlformats.org/officeDocument/2006/relationships" xmlns:m="http://schemas.openxmlformats.org/officeDocument/2006/math" xmlns:v="urn:schemas-microsoft-com:vml" xmlns:wp14="http://schemas.microsoft.com/office/word/2010/wordprocessingDrawing" xmlns:wp="http://schemas.openxmlformats.org/drawingml/2006/wordprocessingDrawing" xmlns:w10="urn:schemas-microsoft-com:office:word" xmlns:w="http://schemas.openxmlformats.org/wordprocessingml/2006/main" xmlns:w14="http://schemas.microsoft.com/office/word/2010/wordml" xmlns:w15="http://schemas.microsoft.com/office/word/2012/wordml" xmlns:wpg="http://schemas.microsoft.com/office/word/2010/wordprocessingGroup" xmlns:wpi="http://schemas.microsoft.com/office/word/2010/wordprocessingInk" xmlns:wne="http://schemas.microsoft.com/office/word/2006/wordml" xmlns:wps="http://schemas.microsoft.com/office/word/2010/wordprocessingShape" mc:Ignorable="w14 w15 wp14">
   <w:docParts>
     <w:docPart>
       <w:docPartPr>
@@ -11166,7 +11681,7 @@
 </file>
 
 <file path=word/glossary/fontTable.xml><?xml version="1.0" encoding="utf-8"?>
-<w:fonts xmlns:mc="http://schemas.openxmlformats.org/markup-compatibility/2006" xmlns:r="http://schemas.openxmlformats.org/officeDocument/2006/relationships" xmlns:w="http://schemas.openxmlformats.org/wordprocessingml/2006/main" xmlns:w14="http://schemas.microsoft.com/office/word/2010/wordml" mc:Ignorable="w14">
+<w:fonts xmlns:mc="http://schemas.openxmlformats.org/markup-compatibility/2006" xmlns:r="http://schemas.openxmlformats.org/officeDocument/2006/relationships" xmlns:w="http://schemas.openxmlformats.org/wordprocessingml/2006/main" xmlns:w14="http://schemas.microsoft.com/office/word/2010/wordml" xmlns:w15="http://schemas.microsoft.com/office/word/2012/wordml" mc:Ignorable="w14 w15">
   <w:font w:name="Symbol">
     <w:panose1 w:val="05050102010706020507"/>
     <w:charset w:val="02"/>
@@ -11179,7 +11694,7 @@
     <w:charset w:val="00"/>
     <w:family w:val="roman"/>
     <w:pitch w:val="variable"/>
-    <w:sig w:usb0="E0002AFF" w:usb1="C0007841" w:usb2="00000009" w:usb3="00000000" w:csb0="000001FF" w:csb1="00000000"/>
+    <w:sig w:usb0="E0002EFF" w:usb1="C0007843" w:usb2="00000009" w:usb3="00000000" w:csb0="000001FF" w:csb1="00000000"/>
   </w:font>
   <w:font w:name="Courier New">
     <w:panose1 w:val="02070309020205020404"/>
@@ -11213,9 +11728,8 @@
     <w:panose1 w:val="020B0604030504040204"/>
     <w:charset w:val="00"/>
     <w:family w:val="swiss"/>
-    <w:notTrueType/>
     <w:pitch w:val="variable"/>
-    <w:sig w:usb0="00000003" w:usb1="00000000" w:usb2="00000000" w:usb3="00000000" w:csb0="00000001" w:csb1="00000000"/>
+    <w:sig w:usb0="E1002EFF" w:usb1="C000605B" w:usb2="00000029" w:usb3="00000000" w:csb0="000101FF" w:csb1="00000000"/>
   </w:font>
   <w:font w:name="Arial">
     <w:panose1 w:val="020B0604020202020204"/>
@@ -11224,11 +11738,18 @@
     <w:pitch w:val="variable"/>
     <w:sig w:usb0="E0002AFF" w:usb1="C0007843" w:usb2="00000009" w:usb3="00000000" w:csb0="000001FF" w:csb1="00000000"/>
   </w:font>
+  <w:font w:name="Calibri Light">
+    <w:panose1 w:val="020F0302020204030204"/>
+    <w:charset w:val="00"/>
+    <w:family w:val="swiss"/>
+    <w:pitch w:val="variable"/>
+    <w:sig w:usb0="A00002EF" w:usb1="4000207B" w:usb2="00000000" w:usb3="00000000" w:csb0="0000019F" w:csb1="00000000"/>
+  </w:font>
 </w:fonts>
 </file>
 
 <file path=word/glossary/settings.xml><?xml version="1.0" encoding="utf-8"?>
-<w:settings xmlns:mc="http://schemas.openxmlformats.org/markup-compatibility/2006" xmlns:o="urn:schemas-microsoft-com:office:office" xmlns:r="http://schemas.openxmlformats.org/officeDocument/2006/relationships" xmlns:m="http://schemas.openxmlformats.org/officeDocument/2006/math" xmlns:v="urn:schemas-microsoft-com:vml" xmlns:w10="urn:schemas-microsoft-com:office:word" xmlns:w="http://schemas.openxmlformats.org/wordprocessingml/2006/main" xmlns:w14="http://schemas.microsoft.com/office/word/2010/wordml" xmlns:sl="http://schemas.openxmlformats.org/schemaLibrary/2006/main" mc:Ignorable="w14">
+<w:settings xmlns:mc="http://schemas.openxmlformats.org/markup-compatibility/2006" xmlns:o="urn:schemas-microsoft-com:office:office" xmlns:r="http://schemas.openxmlformats.org/officeDocument/2006/relationships" xmlns:m="http://schemas.openxmlformats.org/officeDocument/2006/math" xmlns:v="urn:schemas-microsoft-com:vml" xmlns:w10="urn:schemas-microsoft-com:office:word" xmlns:w="http://schemas.openxmlformats.org/wordprocessingml/2006/main" xmlns:w14="http://schemas.microsoft.com/office/word/2010/wordml" xmlns:w15="http://schemas.microsoft.com/office/word/2012/wordml" xmlns:sl="http://schemas.openxmlformats.org/schemaLibrary/2006/main" mc:Ignorable="w14 w15">
   <w:view w:val="normal"/>
   <w:defaultTabStop w:val="708"/>
   <w:hyphenationZone w:val="425"/>
@@ -11258,6 +11779,7 @@
     <w:rsid w:val="00913598"/>
     <w:rsid w:val="00980D6F"/>
     <w:rsid w:val="009C7FF7"/>
+    <w:rsid w:val="009F416C"/>
     <w:rsid w:val="00A61484"/>
     <w:rsid w:val="00A928A3"/>
     <w:rsid w:val="00AD5924"/>
@@ -11293,7 +11815,7 @@
 </file>
 
 <file path=word/glossary/styles.xml><?xml version="1.0" encoding="utf-8"?>
-<w:styles xmlns:mc="http://schemas.openxmlformats.org/markup-compatibility/2006" xmlns:r="http://schemas.openxmlformats.org/officeDocument/2006/relationships" xmlns:w="http://schemas.openxmlformats.org/wordprocessingml/2006/main" xmlns:w14="http://schemas.microsoft.com/office/word/2010/wordml" mc:Ignorable="w14">
+<w:styles xmlns:mc="http://schemas.openxmlformats.org/markup-compatibility/2006" xmlns:r="http://schemas.openxmlformats.org/officeDocument/2006/relationships" xmlns:w="http://schemas.openxmlformats.org/wordprocessingml/2006/main" xmlns:w14="http://schemas.microsoft.com/office/word/2010/wordml" xmlns:w15="http://schemas.microsoft.com/office/word/2012/wordml" mc:Ignorable="w14 w15">
   <w:docDefaults>
     <w:rPrDefault>
       <w:rPr>
@@ -11309,144 +11831,378 @@
       </w:pPr>
     </w:pPrDefault>
   </w:docDefaults>
-  <w:latentStyles w:defLockedState="0" w:defUIPriority="99" w:defSemiHidden="1" w:defUnhideWhenUsed="1" w:defQFormat="0" w:count="267">
-    <w:lsdException w:name="Normal" w:semiHidden="0" w:uiPriority="0" w:unhideWhenUsed="0" w:qFormat="1"/>
-    <w:lsdException w:name="heading 1" w:semiHidden="0" w:uiPriority="9" w:unhideWhenUsed="0" w:qFormat="1"/>
-    <w:lsdException w:name="heading 2" w:uiPriority="9" w:qFormat="1"/>
-    <w:lsdException w:name="heading 3" w:uiPriority="9" w:qFormat="1"/>
-    <w:lsdException w:name="heading 4" w:uiPriority="9" w:qFormat="1"/>
-    <w:lsdException w:name="heading 5" w:uiPriority="9" w:qFormat="1"/>
-    <w:lsdException w:name="heading 6" w:uiPriority="9" w:qFormat="1"/>
-    <w:lsdException w:name="heading 7" w:uiPriority="9" w:qFormat="1"/>
-    <w:lsdException w:name="heading 8" w:uiPriority="9" w:qFormat="1"/>
-    <w:lsdException w:name="heading 9" w:uiPriority="9" w:qFormat="1"/>
-    <w:lsdException w:name="toc 1" w:uiPriority="39"/>
-    <w:lsdException w:name="toc 2" w:uiPriority="39"/>
-    <w:lsdException w:name="toc 3" w:uiPriority="39"/>
-    <w:lsdException w:name="toc 4" w:uiPriority="39"/>
-    <w:lsdException w:name="toc 5" w:uiPriority="39"/>
-    <w:lsdException w:name="toc 6" w:uiPriority="39"/>
-    <w:lsdException w:name="toc 7" w:uiPriority="39"/>
-    <w:lsdException w:name="toc 8" w:uiPriority="39"/>
-    <w:lsdException w:name="toc 9" w:uiPriority="39"/>
-    <w:lsdException w:name="caption" w:uiPriority="35" w:qFormat="1"/>
-    <w:lsdException w:name="Title" w:semiHidden="0" w:uiPriority="10" w:unhideWhenUsed="0" w:qFormat="1"/>
-    <w:lsdException w:name="Default Paragraph Font" w:uiPriority="1"/>
-    <w:lsdException w:name="Subtitle" w:semiHidden="0" w:uiPriority="11" w:unhideWhenUsed="0" w:qFormat="1"/>
-    <w:lsdException w:name="Strong" w:semiHidden="0" w:uiPriority="22" w:unhideWhenUsed="0" w:qFormat="1"/>
-    <w:lsdException w:name="Emphasis" w:semiHidden="0" w:uiPriority="20" w:unhideWhenUsed="0" w:qFormat="1"/>
-    <w:lsdException w:name="Table Grid" w:semiHidden="0" w:uiPriority="59" w:unhideWhenUsed="0"/>
-    <w:lsdException w:name="Placeholder Text" w:unhideWhenUsed="0"/>
-    <w:lsdException w:name="No Spacing" w:semiHidden="0" w:uiPriority="1" w:unhideWhenUsed="0" w:qFormat="1"/>
-    <w:lsdException w:name="Light Shading" w:semiHidden="0" w:uiPriority="60" w:unhideWhenUsed="0"/>
-    <w:lsdException w:name="Light List" w:semiHidden="0" w:uiPriority="61" w:unhideWhenUsed="0"/>
-    <w:lsdException w:name="Light Grid" w:semiHidden="0" w:uiPriority="62" w:unhideWhenUsed="0"/>
-    <w:lsdException w:name="Medium Shading 1" w:semiHidden="0" w:uiPriority="63" w:unhideWhenUsed="0"/>
-    <w:lsdException w:name="Medium Shading 2" w:semiHidden="0" w:uiPriority="64" w:unhideWhenUsed="0"/>
-    <w:lsdException w:name="Medium List 1" w:semiHidden="0" w:uiPriority="65" w:unhideWhenUsed="0"/>
-    <w:lsdException w:name="Medium List 2" w:semiHidden="0" w:uiPriority="66" w:unhideWhenUsed="0"/>
-    <w:lsdException w:name="Medium Grid 1" w:semiHidden="0" w:uiPriority="67" w:unhideWhenUsed="0"/>
-    <w:lsdException w:name="Medium Grid 2" w:semiHidden="0" w:uiPriority="68" w:unhideWhenUsed="0"/>
-    <w:lsdException w:name="Medium Grid 3" w:semiHidden="0" w:uiPriority="69" w:unhideWhenUsed="0"/>
-    <w:lsdException w:name="Dark List" w:semiHidden="0" w:uiPriority="70" w:unhideWhenUsed="0"/>
-    <w:lsdException w:name="Colorful Shading" w:semiHidden="0" w:uiPriority="71" w:unhideWhenUsed="0"/>
-    <w:lsdException w:name="Colorful List" w:semiHidden="0" w:uiPriority="72" w:unhideWhenUsed="0"/>
-    <w:lsdException w:name="Colorful Grid" w:semiHidden="0" w:uiPriority="73" w:unhideWhenUsed="0"/>
-    <w:lsdException w:name="Light Shading Accent 1" w:semiHidden="0" w:uiPriority="60" w:unhideWhenUsed="0"/>
-    <w:lsdException w:name="Light List Accent 1" w:semiHidden="0" w:uiPriority="61" w:unhideWhenUsed="0"/>
-    <w:lsdException w:name="Light Grid Accent 1" w:semiHidden="0" w:uiPriority="62" w:unhideWhenUsed="0"/>
-    <w:lsdException w:name="Medium Shading 1 Accent 1" w:semiHidden="0" w:uiPriority="63" w:unhideWhenUsed="0"/>
-    <w:lsdException w:name="Medium Shading 2 Accent 1" w:semiHidden="0" w:uiPriority="64" w:unhideWhenUsed="0"/>
-    <w:lsdException w:name="Medium List 1 Accent 1" w:semiHidden="0" w:uiPriority="65" w:unhideWhenUsed="0"/>
-    <w:lsdException w:name="Revision" w:unhideWhenUsed="0"/>
-    <w:lsdException w:name="List Paragraph" w:semiHidden="0" w:uiPriority="34" w:unhideWhenUsed="0" w:qFormat="1"/>
-    <w:lsdException w:name="Quote" w:semiHidden="0" w:uiPriority="29" w:unhideWhenUsed="0" w:qFormat="1"/>
-    <w:lsdException w:name="Intense Quote" w:semiHidden="0" w:uiPriority="30" w:unhideWhenUsed="0" w:qFormat="1"/>
-    <w:lsdException w:name="Medium List 2 Accent 1" w:semiHidden="0" w:uiPriority="66" w:unhideWhenUsed="0"/>
-    <w:lsdException w:name="Medium Grid 1 Accent 1" w:semiHidden="0" w:uiPriority="67" w:unhideWhenUsed="0"/>
-    <w:lsdException w:name="Medium Grid 2 Accent 1" w:semiHidden="0" w:uiPriority="68" w:unhideWhenUsed="0"/>
-    <w:lsdException w:name="Medium Grid 3 Accent 1" w:semiHidden="0" w:uiPriority="69" w:unhideWhenUsed="0"/>
-    <w:lsdException w:name="Dark List Accent 1" w:semiHidden="0" w:uiPriority="70" w:unhideWhenUsed="0"/>
-    <w:lsdException w:name="Colorful Shading Accent 1" w:semiHidden="0" w:uiPriority="71" w:unhideWhenUsed="0"/>
-    <w:lsdException w:name="Colorful List Accent 1" w:semiHidden="0" w:uiPriority="72" w:unhideWhenUsed="0"/>
-    <w:lsdException w:name="Colorful Grid Accent 1" w:semiHidden="0" w:uiPriority="73" w:unhideWhenUsed="0"/>
-    <w:lsdException w:name="Light Shading Accent 2" w:semiHidden="0" w:uiPriority="60" w:unhideWhenUsed="0"/>
-    <w:lsdException w:name="Light List Accent 2" w:semiHidden="0" w:uiPriority="61" w:unhideWhenUsed="0"/>
-    <w:lsdException w:name="Light Grid Accent 2" w:semiHidden="0" w:uiPriority="62" w:unhideWhenUsed="0"/>
-    <w:lsdException w:name="Medium Shading 1 Accent 2" w:semiHidden="0" w:uiPriority="63" w:unhideWhenUsed="0"/>
-    <w:lsdException w:name="Medium Shading 2 Accent 2" w:semiHidden="0" w:uiPriority="64" w:unhideWhenUsed="0"/>
-    <w:lsdException w:name="Medium List 1 Accent 2" w:semiHidden="0" w:uiPriority="65" w:unhideWhenUsed="0"/>
-    <w:lsdException w:name="Medium List 2 Accent 2" w:semiHidden="0" w:uiPriority="66" w:unhideWhenUsed="0"/>
-    <w:lsdException w:name="Medium Grid 1 Accent 2" w:semiHidden="0" w:uiPriority="67" w:unhideWhenUsed="0"/>
-    <w:lsdException w:name="Medium Grid 2 Accent 2" w:semiHidden="0" w:uiPriority="68" w:unhideWhenUsed="0"/>
-    <w:lsdException w:name="Medium Grid 3 Accent 2" w:semiHidden="0" w:uiPriority="69" w:unhideWhenUsed="0"/>
-    <w:lsdException w:name="Dark List Accent 2" w:semiHidden="0" w:uiPriority="70" w:unhideWhenUsed="0"/>
-    <w:lsdException w:name="Colorful Shading Accent 2" w:semiHidden="0" w:uiPriority="71" w:unhideWhenUsed="0"/>
-    <w:lsdException w:name="Colorful List Accent 2" w:semiHidden="0" w:uiPriority="72" w:unhideWhenUsed="0"/>
-    <w:lsdException w:name="Colorful Grid Accent 2" w:semiHidden="0" w:uiPriority="73" w:unhideWhenUsed="0"/>
-    <w:lsdException w:name="Light Shading Accent 3" w:semiHidden="0" w:uiPriority="60" w:unhideWhenUsed="0"/>
-    <w:lsdException w:name="Light List Accent 3" w:semiHidden="0" w:uiPriority="61" w:unhideWhenUsed="0"/>
-    <w:lsdException w:name="Light Grid Accent 3" w:semiHidden="0" w:uiPriority="62" w:unhideWhenUsed="0"/>
-    <w:lsdException w:name="Medium Shading 1 Accent 3" w:semiHidden="0" w:uiPriority="63" w:unhideWhenUsed="0"/>
-    <w:lsdException w:name="Medium Shading 2 Accent 3" w:semiHidden="0" w:uiPriority="64" w:unhideWhenUsed="0"/>
-    <w:lsdException w:name="Medium List 1 Accent 3" w:semiHidden="0" w:uiPriority="65" w:unhideWhenUsed="0"/>
-    <w:lsdException w:name="Medium List 2 Accent 3" w:semiHidden="0" w:uiPriority="66" w:unhideWhenUsed="0"/>
-    <w:lsdException w:name="Medium Grid 1 Accent 3" w:semiHidden="0" w:uiPriority="67" w:unhideWhenUsed="0"/>
-    <w:lsdException w:name="Medium Grid 2 Accent 3" w:semiHidden="0" w:uiPriority="68" w:unhideWhenUsed="0"/>
-    <w:lsdException w:name="Medium Grid 3 Accent 3" w:semiHidden="0" w:uiPriority="69" w:unhideWhenUsed="0"/>
-    <w:lsdException w:name="Dark List Accent 3" w:semiHidden="0" w:uiPriority="70" w:unhideWhenUsed="0"/>
-    <w:lsdException w:name="Colorful Shading Accent 3" w:semiHidden="0" w:uiPriority="71" w:unhideWhenUsed="0"/>
-    <w:lsdException w:name="Colorful List Accent 3" w:semiHidden="0" w:uiPriority="72" w:unhideWhenUsed="0"/>
-    <w:lsdException w:name="Colorful Grid Accent 3" w:semiHidden="0" w:uiPriority="73" w:unhideWhenUsed="0"/>
-    <w:lsdException w:name="Light Shading Accent 4" w:semiHidden="0" w:uiPriority="60" w:unhideWhenUsed="0"/>
-    <w:lsdException w:name="Light List Accent 4" w:semiHidden="0" w:uiPriority="61" w:unhideWhenUsed="0"/>
-    <w:lsdException w:name="Light Grid Accent 4" w:semiHidden="0" w:uiPriority="62" w:unhideWhenUsed="0"/>
-    <w:lsdException w:name="Medium Shading 1 Accent 4" w:semiHidden="0" w:uiPriority="63" w:unhideWhenUsed="0"/>
-    <w:lsdException w:name="Medium Shading 2 Accent 4" w:semiHidden="0" w:uiPriority="64" w:unhideWhenUsed="0"/>
-    <w:lsdException w:name="Medium List 1 Accent 4" w:semiHidden="0" w:uiPriority="65" w:unhideWhenUsed="0"/>
-    <w:lsdException w:name="Medium List 2 Accent 4" w:semiHidden="0" w:uiPriority="66" w:unhideWhenUsed="0"/>
-    <w:lsdException w:name="Medium Grid 1 Accent 4" w:semiHidden="0" w:uiPriority="67" w:unhideWhenUsed="0"/>
-    <w:lsdException w:name="Medium Grid 2 Accent 4" w:semiHidden="0" w:uiPriority="68" w:unhideWhenUsed="0"/>
-    <w:lsdException w:name="Medium Grid 3 Accent 4" w:semiHidden="0" w:uiPriority="69" w:unhideWhenUsed="0"/>
-    <w:lsdException w:name="Dark List Accent 4" w:semiHidden="0" w:uiPriority="70" w:unhideWhenUsed="0"/>
-    <w:lsdException w:name="Colorful Shading Accent 4" w:semiHidden="0" w:uiPriority="71" w:unhideWhenUsed="0"/>
-    <w:lsdException w:name="Colorful List Accent 4" w:semiHidden="0" w:uiPriority="72" w:unhideWhenUsed="0"/>
-    <w:lsdException w:name="Colorful Grid Accent 4" w:semiHidden="0" w:uiPriority="73" w:unhideWhenUsed="0"/>
-    <w:lsdException w:name="Light Shading Accent 5" w:semiHidden="0" w:uiPriority="60" w:unhideWhenUsed="0"/>
-    <w:lsdException w:name="Light List Accent 5" w:semiHidden="0" w:uiPriority="61" w:unhideWhenUsed="0"/>
-    <w:lsdException w:name="Light Grid Accent 5" w:semiHidden="0" w:uiPriority="62" w:unhideWhenUsed="0"/>
-    <w:lsdException w:name="Medium Shading 1 Accent 5" w:semiHidden="0" w:uiPriority="63" w:unhideWhenUsed="0"/>
-    <w:lsdException w:name="Medium Shading 2 Accent 5" w:semiHidden="0" w:uiPriority="64" w:unhideWhenUsed="0"/>
-    <w:lsdException w:name="Medium List 1 Accent 5" w:semiHidden="0" w:uiPriority="65" w:unhideWhenUsed="0"/>
-    <w:lsdException w:name="Medium List 2 Accent 5" w:semiHidden="0" w:uiPriority="66" w:unhideWhenUsed="0"/>
-    <w:lsdException w:name="Medium Grid 1 Accent 5" w:semiHidden="0" w:uiPriority="67" w:unhideWhenUsed="0"/>
-    <w:lsdException w:name="Medium Grid 2 Accent 5" w:semiHidden="0" w:uiPriority="68" w:unhideWhenUsed="0"/>
-    <w:lsdException w:name="Medium Grid 3 Accent 5" w:semiHidden="0" w:uiPriority="69" w:unhideWhenUsed="0"/>
-    <w:lsdException w:name="Dark List Accent 5" w:semiHidden="0" w:uiPriority="70" w:unhideWhenUsed="0"/>
-    <w:lsdException w:name="Colorful Shading Accent 5" w:semiHidden="0" w:uiPriority="71" w:unhideWhenUsed="0"/>
-    <w:lsdException w:name="Colorful List Accent 5" w:semiHidden="0" w:uiPriority="72" w:unhideWhenUsed="0"/>
-    <w:lsdException w:name="Colorful Grid Accent 5" w:semiHidden="0" w:uiPriority="73" w:unhideWhenUsed="0"/>
-    <w:lsdException w:name="Light Shading Accent 6" w:semiHidden="0" w:uiPriority="60" w:unhideWhenUsed="0"/>
-    <w:lsdException w:name="Light List Accent 6" w:semiHidden="0" w:uiPriority="61" w:unhideWhenUsed="0"/>
-    <w:lsdException w:name="Light Grid Accent 6" w:semiHidden="0" w:uiPriority="62" w:unhideWhenUsed="0"/>
-    <w:lsdException w:name="Medium Shading 1 Accent 6" w:semiHidden="0" w:uiPriority="63" w:unhideWhenUsed="0"/>
-    <w:lsdException w:name="Medium Shading 2 Accent 6" w:semiHidden="0" w:uiPriority="64" w:unhideWhenUsed="0"/>
-    <w:lsdException w:name="Medium List 1 Accent 6" w:semiHidden="0" w:uiPriority="65" w:unhideWhenUsed="0"/>
-    <w:lsdException w:name="Medium List 2 Accent 6" w:semiHidden="0" w:uiPriority="66" w:unhideWhenUsed="0"/>
-    <w:lsdException w:name="Medium Grid 1 Accent 6" w:semiHidden="0" w:uiPriority="67" w:unhideWhenUsed="0"/>
-    <w:lsdException w:name="Medium Grid 2 Accent 6" w:semiHidden="0" w:uiPriority="68" w:unhideWhenUsed="0"/>
-    <w:lsdException w:name="Medium Grid 3 Accent 6" w:semiHidden="0" w:uiPriority="69" w:unhideWhenUsed="0"/>
-    <w:lsdException w:name="Dark List Accent 6" w:semiHidden="0" w:uiPriority="70" w:unhideWhenUsed="0"/>
-    <w:lsdException w:name="Colorful Shading Accent 6" w:semiHidden="0" w:uiPriority="71" w:unhideWhenUsed="0"/>
-    <w:lsdException w:name="Colorful List Accent 6" w:semiHidden="0" w:uiPriority="72" w:unhideWhenUsed="0"/>
-    <w:lsdException w:name="Colorful Grid Accent 6" w:semiHidden="0" w:uiPriority="73" w:unhideWhenUsed="0"/>
-    <w:lsdException w:name="Subtle Emphasis" w:semiHidden="0" w:uiPriority="19" w:unhideWhenUsed="0" w:qFormat="1"/>
-    <w:lsdException w:name="Intense Emphasis" w:semiHidden="0" w:uiPriority="21" w:unhideWhenUsed="0" w:qFormat="1"/>
-    <w:lsdException w:name="Subtle Reference" w:semiHidden="0" w:uiPriority="31" w:unhideWhenUsed="0" w:qFormat="1"/>
-    <w:lsdException w:name="Intense Reference" w:semiHidden="0" w:uiPriority="32" w:unhideWhenUsed="0" w:qFormat="1"/>
-    <w:lsdException w:name="Book Title" w:semiHidden="0" w:uiPriority="33" w:unhideWhenUsed="0" w:qFormat="1"/>
-    <w:lsdException w:name="Bibliography" w:uiPriority="37"/>
-    <w:lsdException w:name="TOC Heading" w:uiPriority="39" w:qFormat="1"/>
+  <w:latentStyles w:defLockedState="0" w:defUIPriority="99" w:defSemiHidden="0" w:defUnhideWhenUsed="0" w:defQFormat="0" w:count="371">
+    <w:lsdException w:name="Normal" w:uiPriority="0" w:qFormat="1"/>
+    <w:lsdException w:name="heading 1" w:uiPriority="9" w:qFormat="1"/>
+    <w:lsdException w:name="heading 2" w:semiHidden="1" w:uiPriority="9" w:unhideWhenUsed="1" w:qFormat="1"/>
+    <w:lsdException w:name="heading 3" w:semiHidden="1" w:uiPriority="9" w:unhideWhenUsed="1" w:qFormat="1"/>
+    <w:lsdException w:name="heading 4" w:semiHidden="1" w:uiPriority="9" w:unhideWhenUsed="1" w:qFormat="1"/>
+    <w:lsdException w:name="heading 5" w:semiHidden="1" w:uiPriority="9" w:unhideWhenUsed="1" w:qFormat="1"/>
+    <w:lsdException w:name="heading 6" w:semiHidden="1" w:uiPriority="9" w:unhideWhenUsed="1" w:qFormat="1"/>
+    <w:lsdException w:name="heading 7" w:semiHidden="1" w:uiPriority="9" w:unhideWhenUsed="1" w:qFormat="1"/>
+    <w:lsdException w:name="heading 8" w:semiHidden="1" w:uiPriority="9" w:unhideWhenUsed="1" w:qFormat="1"/>
+    <w:lsdException w:name="heading 9" w:semiHidden="1" w:uiPriority="9" w:unhideWhenUsed="1" w:qFormat="1"/>
+    <w:lsdException w:name="index 1" w:semiHidden="1" w:unhideWhenUsed="1"/>
+    <w:lsdException w:name="index 2" w:semiHidden="1" w:unhideWhenUsed="1"/>
+    <w:lsdException w:name="index 3" w:semiHidden="1" w:unhideWhenUsed="1"/>
+    <w:lsdException w:name="index 4" w:semiHidden="1" w:unhideWhenUsed="1"/>
+    <w:lsdException w:name="index 5" w:semiHidden="1" w:unhideWhenUsed="1"/>
+    <w:lsdException w:name="index 6" w:semiHidden="1" w:unhideWhenUsed="1"/>
+    <w:lsdException w:name="index 7" w:semiHidden="1" w:unhideWhenUsed="1"/>
+    <w:lsdException w:name="index 8" w:semiHidden="1" w:unhideWhenUsed="1"/>
+    <w:lsdException w:name="index 9" w:semiHidden="1" w:unhideWhenUsed="1"/>
+    <w:lsdException w:name="toc 1" w:semiHidden="1" w:uiPriority="39" w:unhideWhenUsed="1"/>
+    <w:lsdException w:name="toc 2" w:semiHidden="1" w:uiPriority="39" w:unhideWhenUsed="1"/>
+    <w:lsdException w:name="toc 3" w:semiHidden="1" w:uiPriority="39" w:unhideWhenUsed="1"/>
+    <w:lsdException w:name="toc 4" w:semiHidden="1" w:uiPriority="39" w:unhideWhenUsed="1"/>
+    <w:lsdException w:name="toc 5" w:semiHidden="1" w:uiPriority="39" w:unhideWhenUsed="1"/>
+    <w:lsdException w:name="toc 6" w:semiHidden="1" w:uiPriority="39" w:unhideWhenUsed="1"/>
+    <w:lsdException w:name="toc 7" w:semiHidden="1" w:uiPriority="39" w:unhideWhenUsed="1"/>
+    <w:lsdException w:name="toc 8" w:semiHidden="1" w:uiPriority="39" w:unhideWhenUsed="1"/>
+    <w:lsdException w:name="toc 9" w:semiHidden="1" w:uiPriority="39" w:unhideWhenUsed="1"/>
+    <w:lsdException w:name="Normal Indent" w:semiHidden="1" w:unhideWhenUsed="1"/>
+    <w:lsdException w:name="footnote text" w:semiHidden="1" w:unhideWhenUsed="1"/>
+    <w:lsdException w:name="annotation text" w:semiHidden="1" w:unhideWhenUsed="1"/>
+    <w:lsdException w:name="header" w:semiHidden="1" w:unhideWhenUsed="1"/>
+    <w:lsdException w:name="footer" w:semiHidden="1" w:unhideWhenUsed="1"/>
+    <w:lsdException w:name="index heading" w:semiHidden="1" w:unhideWhenUsed="1"/>
+    <w:lsdException w:name="caption" w:semiHidden="1" w:uiPriority="35" w:unhideWhenUsed="1" w:qFormat="1"/>
+    <w:lsdException w:name="table of figures" w:semiHidden="1" w:unhideWhenUsed="1"/>
+    <w:lsdException w:name="envelope address" w:semiHidden="1" w:unhideWhenUsed="1"/>
+    <w:lsdException w:name="envelope return" w:semiHidden="1" w:unhideWhenUsed="1"/>
+    <w:lsdException w:name="footnote reference" w:semiHidden="1" w:unhideWhenUsed="1"/>
+    <w:lsdException w:name="annotation reference" w:semiHidden="1" w:unhideWhenUsed="1"/>
+    <w:lsdException w:name="line number" w:semiHidden="1" w:unhideWhenUsed="1"/>
+    <w:lsdException w:name="page number" w:semiHidden="1" w:unhideWhenUsed="1"/>
+    <w:lsdException w:name="endnote reference" w:semiHidden="1" w:unhideWhenUsed="1"/>
+    <w:lsdException w:name="endnote text" w:semiHidden="1" w:unhideWhenUsed="1"/>
+    <w:lsdException w:name="table of authorities" w:semiHidden="1" w:unhideWhenUsed="1"/>
+    <w:lsdException w:name="macro" w:semiHidden="1" w:unhideWhenUsed="1"/>
+    <w:lsdException w:name="toa heading" w:semiHidden="1" w:unhideWhenUsed="1"/>
+    <w:lsdException w:name="List" w:semiHidden="1" w:unhideWhenUsed="1"/>
+    <w:lsdException w:name="List Bullet" w:semiHidden="1" w:unhideWhenUsed="1"/>
+    <w:lsdException w:name="List Number" w:semiHidden="1" w:unhideWhenUsed="1"/>
+    <w:lsdException w:name="List 2" w:semiHidden="1" w:unhideWhenUsed="1"/>
+    <w:lsdException w:name="List 3" w:semiHidden="1" w:unhideWhenUsed="1"/>
+    <w:lsdException w:name="List 4" w:semiHidden="1" w:unhideWhenUsed="1"/>
+    <w:lsdException w:name="List 5" w:semiHidden="1" w:unhideWhenUsed="1"/>
+    <w:lsdException w:name="List Bullet 2" w:semiHidden="1" w:unhideWhenUsed="1"/>
+    <w:lsdException w:name="List Bullet 3" w:semiHidden="1" w:unhideWhenUsed="1"/>
+    <w:lsdException w:name="List Bullet 4" w:semiHidden="1" w:unhideWhenUsed="1"/>
+    <w:lsdException w:name="List Bullet 5" w:semiHidden="1" w:unhideWhenUsed="1"/>
+    <w:lsdException w:name="List Number 2" w:semiHidden="1" w:unhideWhenUsed="1"/>
+    <w:lsdException w:name="List Number 3" w:semiHidden="1" w:unhideWhenUsed="1"/>
+    <w:lsdException w:name="List Number 4" w:semiHidden="1" w:unhideWhenUsed="1"/>
+    <w:lsdException w:name="List Number 5" w:semiHidden="1" w:unhideWhenUsed="1"/>
+    <w:lsdException w:name="Title" w:uiPriority="10" w:qFormat="1"/>
+    <w:lsdException w:name="Closing" w:semiHidden="1" w:unhideWhenUsed="1"/>
+    <w:lsdException w:name="Signature" w:semiHidden="1" w:unhideWhenUsed="1"/>
+    <w:lsdException w:name="Default Paragraph Font" w:semiHidden="1" w:uiPriority="1" w:unhideWhenUsed="1"/>
+    <w:lsdException w:name="Body Text" w:semiHidden="1" w:unhideWhenUsed="1"/>
+    <w:lsdException w:name="Body Text Indent" w:semiHidden="1" w:unhideWhenUsed="1"/>
+    <w:lsdException w:name="List Continue" w:semiHidden="1" w:unhideWhenUsed="1"/>
+    <w:lsdException w:name="List Continue 2" w:semiHidden="1" w:unhideWhenUsed="1"/>
+    <w:lsdException w:name="List Continue 3" w:semiHidden="1" w:unhideWhenUsed="1"/>
+    <w:lsdException w:name="List Continue 4" w:semiHidden="1" w:unhideWhenUsed="1"/>
+    <w:lsdException w:name="List Continue 5" w:semiHidden="1" w:unhideWhenUsed="1"/>
+    <w:lsdException w:name="Message Header" w:semiHidden="1" w:unhideWhenUsed="1"/>
+    <w:lsdException w:name="Subtitle" w:uiPriority="11" w:qFormat="1"/>
+    <w:lsdException w:name="Salutation" w:semiHidden="1" w:unhideWhenUsed="1"/>
+    <w:lsdException w:name="Date" w:semiHidden="1" w:unhideWhenUsed="1"/>
+    <w:lsdException w:name="Body Text First Indent" w:semiHidden="1" w:unhideWhenUsed="1"/>
+    <w:lsdException w:name="Body Text First Indent 2" w:semiHidden="1" w:unhideWhenUsed="1"/>
+    <w:lsdException w:name="Note Heading" w:semiHidden="1" w:unhideWhenUsed="1"/>
+    <w:lsdException w:name="Body Text 2" w:semiHidden="1" w:unhideWhenUsed="1"/>
+    <w:lsdException w:name="Body Text 3" w:semiHidden="1" w:unhideWhenUsed="1"/>
+    <w:lsdException w:name="Body Text Indent 2" w:semiHidden="1" w:unhideWhenUsed="1"/>
+    <w:lsdException w:name="Body Text Indent 3" w:semiHidden="1" w:unhideWhenUsed="1"/>
+    <w:lsdException w:name="Block Text" w:semiHidden="1" w:unhideWhenUsed="1"/>
+    <w:lsdException w:name="Hyperlink" w:semiHidden="1" w:unhideWhenUsed="1"/>
+    <w:lsdException w:name="FollowedHyperlink" w:semiHidden="1" w:unhideWhenUsed="1"/>
+    <w:lsdException w:name="Strong" w:uiPriority="22" w:qFormat="1"/>
+    <w:lsdException w:name="Emphasis" w:uiPriority="20" w:qFormat="1"/>
+    <w:lsdException w:name="Document Map" w:semiHidden="1" w:unhideWhenUsed="1"/>
+    <w:lsdException w:name="Plain Text" w:semiHidden="1" w:unhideWhenUsed="1"/>
+    <w:lsdException w:name="E-mail Signature" w:semiHidden="1" w:unhideWhenUsed="1"/>
+    <w:lsdException w:name="HTML Top of Form" w:semiHidden="1" w:unhideWhenUsed="1"/>
+    <w:lsdException w:name="HTML Bottom of Form" w:semiHidden="1" w:unhideWhenUsed="1"/>
+    <w:lsdException w:name="Normal (Web)" w:semiHidden="1" w:unhideWhenUsed="1"/>
+    <w:lsdException w:name="HTML Acronym" w:semiHidden="1" w:unhideWhenUsed="1"/>
+    <w:lsdException w:name="HTML Address" w:semiHidden="1" w:unhideWhenUsed="1"/>
+    <w:lsdException w:name="HTML Cite" w:semiHidden="1" w:unhideWhenUsed="1"/>
+    <w:lsdException w:name="HTML Code" w:semiHidden="1" w:unhideWhenUsed="1"/>
+    <w:lsdException w:name="HTML Definition" w:semiHidden="1" w:unhideWhenUsed="1"/>
+    <w:lsdException w:name="HTML Keyboard" w:semiHidden="1" w:unhideWhenUsed="1"/>
+    <w:lsdException w:name="HTML Preformatted" w:semiHidden="1" w:unhideWhenUsed="1"/>
+    <w:lsdException w:name="HTML Sample" w:semiHidden="1" w:unhideWhenUsed="1"/>
+    <w:lsdException w:name="HTML Typewriter" w:semiHidden="1" w:unhideWhenUsed="1"/>
+    <w:lsdException w:name="HTML Variable" w:semiHidden="1" w:unhideWhenUsed="1"/>
+    <w:lsdException w:name="Normal Table" w:semiHidden="1" w:unhideWhenUsed="1"/>
+    <w:lsdException w:name="annotation subject" w:semiHidden="1" w:unhideWhenUsed="1"/>
+    <w:lsdException w:name="No List" w:semiHidden="1" w:unhideWhenUsed="1"/>
+    <w:lsdException w:name="Outline List 1" w:semiHidden="1" w:unhideWhenUsed="1"/>
+    <w:lsdException w:name="Outline List 2" w:semiHidden="1" w:unhideWhenUsed="1"/>
+    <w:lsdException w:name="Outline List 3" w:semiHidden="1" w:unhideWhenUsed="1"/>
+    <w:lsdException w:name="Table Simple 1" w:semiHidden="1" w:unhideWhenUsed="1"/>
+    <w:lsdException w:name="Table Simple 2" w:semiHidden="1" w:unhideWhenUsed="1"/>
+    <w:lsdException w:name="Table Simple 3" w:semiHidden="1" w:unhideWhenUsed="1"/>
+    <w:lsdException w:name="Table Classic 1" w:semiHidden="1" w:unhideWhenUsed="1"/>
+    <w:lsdException w:name="Table Classic 2" w:semiHidden="1" w:unhideWhenUsed="1"/>
+    <w:lsdException w:name="Table Classic 3" w:semiHidden="1" w:unhideWhenUsed="1"/>
+    <w:lsdException w:name="Table Classic 4" w:semiHidden="1" w:unhideWhenUsed="1"/>
+    <w:lsdException w:name="Table Colorful 1" w:semiHidden="1" w:unhideWhenUsed="1"/>
+    <w:lsdException w:name="Table Colorful 2" w:semiHidden="1" w:unhideWhenUsed="1"/>
+    <w:lsdException w:name="Table Colorful 3" w:semiHidden="1" w:unhideWhenUsed="1"/>
+    <w:lsdException w:name="Table Columns 1" w:semiHidden="1" w:unhideWhenUsed="1"/>
+    <w:lsdException w:name="Table Columns 2" w:semiHidden="1" w:unhideWhenUsed="1"/>
+    <w:lsdException w:name="Table Columns 3" w:semiHidden="1" w:unhideWhenUsed="1"/>
+    <w:lsdException w:name="Table Columns 4" w:semiHidden="1" w:unhideWhenUsed="1"/>
+    <w:lsdException w:name="Table Columns 5" w:semiHidden="1" w:unhideWhenUsed="1"/>
+    <w:lsdException w:name="Table Grid 1" w:semiHidden="1" w:unhideWhenUsed="1"/>
+    <w:lsdException w:name="Table Grid 2" w:semiHidden="1" w:unhideWhenUsed="1"/>
+    <w:lsdException w:name="Table Grid 3" w:semiHidden="1" w:unhideWhenUsed="1"/>
+    <w:lsdException w:name="Table Grid 4" w:semiHidden="1" w:unhideWhenUsed="1"/>
+    <w:lsdException w:name="Table Grid 5" w:semiHidden="1" w:unhideWhenUsed="1"/>
+    <w:lsdException w:name="Table Grid 6" w:semiHidden="1" w:unhideWhenUsed="1"/>
+    <w:lsdException w:name="Table Grid 7" w:semiHidden="1" w:unhideWhenUsed="1"/>
+    <w:lsdException w:name="Table Grid 8" w:semiHidden="1" w:unhideWhenUsed="1"/>
+    <w:lsdException w:name="Table List 1" w:semiHidden="1" w:unhideWhenUsed="1"/>
+    <w:lsdException w:name="Table List 2" w:semiHidden="1" w:unhideWhenUsed="1"/>
+    <w:lsdException w:name="Table List 3" w:semiHidden="1" w:unhideWhenUsed="1"/>
+    <w:lsdException w:name="Table List 4" w:semiHidden="1" w:unhideWhenUsed="1"/>
+    <w:lsdException w:name="Table List 5" w:semiHidden="1" w:unhideWhenUsed="1"/>
+    <w:lsdException w:name="Table List 6" w:semiHidden="1" w:unhideWhenUsed="1"/>
+    <w:lsdException w:name="Table List 7" w:semiHidden="1" w:unhideWhenUsed="1"/>
+    <w:lsdException w:name="Table List 8" w:semiHidden="1" w:unhideWhenUsed="1"/>
+    <w:lsdException w:name="Table 3D effects 1" w:semiHidden="1" w:unhideWhenUsed="1"/>
+    <w:lsdException w:name="Table 3D effects 2" w:semiHidden="1" w:unhideWhenUsed="1"/>
+    <w:lsdException w:name="Table 3D effects 3" w:semiHidden="1" w:unhideWhenUsed="1"/>
+    <w:lsdException w:name="Table Contemporary" w:semiHidden="1" w:unhideWhenUsed="1"/>
+    <w:lsdException w:name="Table Elegant" w:semiHidden="1" w:unhideWhenUsed="1"/>
+    <w:lsdException w:name="Table Professional" w:semiHidden="1" w:unhideWhenUsed="1"/>
+    <w:lsdException w:name="Table Subtle 1" w:semiHidden="1" w:unhideWhenUsed="1"/>
+    <w:lsdException w:name="Table Subtle 2" w:semiHidden="1" w:unhideWhenUsed="1"/>
+    <w:lsdException w:name="Table Web 1" w:semiHidden="1" w:unhideWhenUsed="1"/>
+    <w:lsdException w:name="Table Web 2" w:semiHidden="1" w:unhideWhenUsed="1"/>
+    <w:lsdException w:name="Table Web 3" w:semiHidden="1" w:unhideWhenUsed="1"/>
+    <w:lsdException w:name="Balloon Text" w:semiHidden="1" w:unhideWhenUsed="1"/>
+    <w:lsdException w:name="Table Grid" w:uiPriority="59"/>
+    <w:lsdException w:name="Table Theme" w:semiHidden="1" w:unhideWhenUsed="1"/>
+    <w:lsdException w:name="Placeholder Text" w:semiHidden="1"/>
+    <w:lsdException w:name="No Spacing" w:uiPriority="1" w:qFormat="1"/>
+    <w:lsdException w:name="Light Shading" w:uiPriority="60"/>
+    <w:lsdException w:name="Light List" w:uiPriority="61"/>
+    <w:lsdException w:name="Light Grid" w:uiPriority="62"/>
+    <w:lsdException w:name="Medium Shading 1" w:uiPriority="63"/>
+    <w:lsdException w:name="Medium Shading 2" w:uiPriority="64"/>
+    <w:lsdException w:name="Medium List 1" w:uiPriority="65"/>
+    <w:lsdException w:name="Medium List 2" w:uiPriority="66"/>
+    <w:lsdException w:name="Medium Grid 1" w:uiPriority="67"/>
+    <w:lsdException w:name="Medium Grid 2" w:uiPriority="68"/>
+    <w:lsdException w:name="Medium Grid 3" w:uiPriority="69"/>
+    <w:lsdException w:name="Dark List" w:uiPriority="70"/>
+    <w:lsdException w:name="Colorful Shading" w:uiPriority="71"/>
+    <w:lsdException w:name="Colorful List" w:uiPriority="72"/>
+    <w:lsdException w:name="Colorful Grid" w:uiPriority="73"/>
+    <w:lsdException w:name="Light Shading Accent 1" w:uiPriority="60"/>
+    <w:lsdException w:name="Light List Accent 1" w:uiPriority="61"/>
+    <w:lsdException w:name="Light Grid Accent 1" w:uiPriority="62"/>
+    <w:lsdException w:name="Medium Shading 1 Accent 1" w:uiPriority="63"/>
+    <w:lsdException w:name="Medium Shading 2 Accent 1" w:uiPriority="64"/>
+    <w:lsdException w:name="Medium List 1 Accent 1" w:uiPriority="65"/>
+    <w:lsdException w:name="Revision" w:semiHidden="1"/>
+    <w:lsdException w:name="List Paragraph" w:uiPriority="34" w:qFormat="1"/>
+    <w:lsdException w:name="Quote" w:uiPriority="29" w:qFormat="1"/>
+    <w:lsdException w:name="Intense Quote" w:uiPriority="30" w:qFormat="1"/>
+    <w:lsdException w:name="Medium List 2 Accent 1" w:uiPriority="66"/>
+    <w:lsdException w:name="Medium Grid 1 Accent 1" w:uiPriority="67"/>
+    <w:lsdException w:name="Medium Grid 2 Accent 1" w:uiPriority="68"/>
+    <w:lsdException w:name="Medium Grid 3 Accent 1" w:uiPriority="69"/>
+    <w:lsdException w:name="Dark List Accent 1" w:uiPriority="70"/>
+    <w:lsdException w:name="Colorful Shading Accent 1" w:uiPriority="71"/>
+    <w:lsdException w:name="Colorful List Accent 1" w:uiPriority="72"/>
+    <w:lsdException w:name="Colorful Grid Accent 1" w:uiPriority="73"/>
+    <w:lsdException w:name="Light Shading Accent 2" w:uiPriority="60"/>
+    <w:lsdException w:name="Light List Accent 2" w:uiPriority="61"/>
+    <w:lsdException w:name="Light Grid Accent 2" w:uiPriority="62"/>
+    <w:lsdException w:name="Medium Shading 1 Accent 2" w:uiPriority="63"/>
+    <w:lsdException w:name="Medium Shading 2 Accent 2" w:uiPriority="64"/>
+    <w:lsdException w:name="Medium List 1 Accent 2" w:uiPriority="65"/>
+    <w:lsdException w:name="Medium List 2 Accent 2" w:uiPriority="66"/>
+    <w:lsdException w:name="Medium Grid 1 Accent 2" w:uiPriority="67"/>
+    <w:lsdException w:name="Medium Grid 2 Accent 2" w:uiPriority="68"/>
+    <w:lsdException w:name="Medium Grid 3 Accent 2" w:uiPriority="69"/>
+    <w:lsdException w:name="Dark List Accent 2" w:uiPriority="70"/>
+    <w:lsdException w:name="Colorful Shading Accent 2" w:uiPriority="71"/>
+    <w:lsdException w:name="Colorful List Accent 2" w:uiPriority="72"/>
+    <w:lsdException w:name="Colorful Grid Accent 2" w:uiPriority="73"/>
+    <w:lsdException w:name="Light Shading Accent 3" w:uiPriority="60"/>
+    <w:lsdException w:name="Light List Accent 3" w:uiPriority="61"/>
+    <w:lsdException w:name="Light Grid Accent 3" w:uiPriority="62"/>
+    <w:lsdException w:name="Medium Shading 1 Accent 3" w:uiPriority="63"/>
+    <w:lsdException w:name="Medium Shading 2 Accent 3" w:uiPriority="64"/>
+    <w:lsdException w:name="Medium List 1 Accent 3" w:uiPriority="65"/>
+    <w:lsdException w:name="Medium List 2 Accent 3" w:uiPriority="66"/>
+    <w:lsdException w:name="Medium Grid 1 Accent 3" w:uiPriority="67"/>
+    <w:lsdException w:name="Medium Grid 2 Accent 3" w:uiPriority="68"/>
+    <w:lsdException w:name="Medium Grid 3 Accent 3" w:uiPriority="69"/>
+    <w:lsdException w:name="Dark List Accent 3" w:uiPriority="70"/>
+    <w:lsdException w:name="Colorful Shading Accent 3" w:uiPriority="71"/>
+    <w:lsdException w:name="Colorful List Accent 3" w:uiPriority="72"/>
+    <w:lsdException w:name="Colorful Grid Accent 3" w:uiPriority="73"/>
+    <w:lsdException w:name="Light Shading Accent 4" w:uiPriority="60"/>
+    <w:lsdException w:name="Light List Accent 4" w:uiPriority="61"/>
+    <w:lsdException w:name="Light Grid Accent 4" w:uiPriority="62"/>
+    <w:lsdException w:name="Medium Shading 1 Accent 4" w:uiPriority="63"/>
+    <w:lsdException w:name="Medium Shading 2 Accent 4" w:uiPriority="64"/>
+    <w:lsdException w:name="Medium List 1 Accent 4" w:uiPriority="65"/>
+    <w:lsdException w:name="Medium List 2 Accent 4" w:uiPriority="66"/>
+    <w:lsdException w:name="Medium Grid 1 Accent 4" w:uiPriority="67"/>
+    <w:lsdException w:name="Medium Grid 2 Accent 4" w:uiPriority="68"/>
+    <w:lsdException w:name="Medium Grid 3 Accent 4" w:uiPriority="69"/>
+    <w:lsdException w:name="Dark List Accent 4" w:uiPriority="70"/>
+    <w:lsdException w:name="Colorful Shading Accent 4" w:uiPriority="71"/>
+    <w:lsdException w:name="Colorful List Accent 4" w:uiPriority="72"/>
+    <w:lsdException w:name="Colorful Grid Accent 4" w:uiPriority="73"/>
+    <w:lsdException w:name="Light Shading Accent 5" w:uiPriority="60"/>
+    <w:lsdException w:name="Light List Accent 5" w:uiPriority="61"/>
+    <w:lsdException w:name="Light Grid Accent 5" w:uiPriority="62"/>
+    <w:lsdException w:name="Medium Shading 1 Accent 5" w:uiPriority="63"/>
+    <w:lsdException w:name="Medium Shading 2 Accent 5" w:uiPriority="64"/>
+    <w:lsdException w:name="Medium List 1 Accent 5" w:uiPriority="65"/>
+    <w:lsdException w:name="Medium List 2 Accent 5" w:uiPriority="66"/>
+    <w:lsdException w:name="Medium Grid 1 Accent 5" w:uiPriority="67"/>
+    <w:lsdException w:name="Medium Grid 2 Accent 5" w:uiPriority="68"/>
+    <w:lsdException w:name="Medium Grid 3 Accent 5" w:uiPriority="69"/>
+    <w:lsdException w:name="Dark List Accent 5" w:uiPriority="70"/>
+    <w:lsdException w:name="Colorful Shading Accent 5" w:uiPriority="71"/>
+    <w:lsdException w:name="Colorful List Accent 5" w:uiPriority="72"/>
+    <w:lsdException w:name="Colorful Grid Accent 5" w:uiPriority="73"/>
+    <w:lsdException w:name="Light Shading Accent 6" w:uiPriority="60"/>
+    <w:lsdException w:name="Light List Accent 6" w:uiPriority="61"/>
+    <w:lsdException w:name="Light Grid Accent 6" w:uiPriority="62"/>
+    <w:lsdException w:name="Medium Shading 1 Accent 6" w:uiPriority="63"/>
+    <w:lsdException w:name="Medium Shading 2 Accent 6" w:uiPriority="64"/>
+    <w:lsdException w:name="Medium List 1 Accent 6" w:uiPriority="65"/>
+    <w:lsdException w:name="Medium List 2 Accent 6" w:uiPriority="66"/>
+    <w:lsdException w:name="Medium Grid 1 Accent 6" w:uiPriority="67"/>
+    <w:lsdException w:name="Medium Grid 2 Accent 6" w:uiPriority="68"/>
+    <w:lsdException w:name="Medium Grid 3 Accent 6" w:uiPriority="69"/>
+    <w:lsdException w:name="Dark List Accent 6" w:uiPriority="70"/>
+    <w:lsdException w:name="Colorful Shading Accent 6" w:uiPriority="71"/>
+    <w:lsdException w:name="Colorful List Accent 6" w:uiPriority="72"/>
+    <w:lsdException w:name="Colorful Grid Accent 6" w:uiPriority="73"/>
+    <w:lsdException w:name="Subtle Emphasis" w:uiPriority="19" w:qFormat="1"/>
+    <w:lsdException w:name="Intense Emphasis" w:uiPriority="21" w:qFormat="1"/>
+    <w:lsdException w:name="Subtle Reference" w:uiPriority="31" w:qFormat="1"/>
+    <w:lsdException w:name="Intense Reference" w:uiPriority="32" w:qFormat="1"/>
+    <w:lsdException w:name="Book Title" w:uiPriority="33" w:qFormat="1"/>
+    <w:lsdException w:name="Bibliography" w:semiHidden="1" w:uiPriority="37" w:unhideWhenUsed="1"/>
+    <w:lsdException w:name="TOC Heading" w:semiHidden="1" w:uiPriority="39" w:unhideWhenUsed="1" w:qFormat="1"/>
+    <w:lsdException w:name="Plain Table 1" w:uiPriority="41"/>
+    <w:lsdException w:name="Plain Table 2" w:uiPriority="42"/>
+    <w:lsdException w:name="Plain Table 3" w:uiPriority="43"/>
+    <w:lsdException w:name="Plain Table 4" w:uiPriority="44"/>
+    <w:lsdException w:name="Plain Table 5" w:uiPriority="45"/>
+    <w:lsdException w:name="Grid Table Light" w:uiPriority="40"/>
+    <w:lsdException w:name="Grid Table 1 Light" w:uiPriority="46"/>
+    <w:lsdException w:name="Grid Table 2" w:uiPriority="47"/>
+    <w:lsdException w:name="Grid Table 3" w:uiPriority="48"/>
+    <w:lsdException w:name="Grid Table 4" w:uiPriority="49"/>
+    <w:lsdException w:name="Grid Table 5 Dark" w:uiPriority="50"/>
+    <w:lsdException w:name="Grid Table 6 Colorful" w:uiPriority="51"/>
+    <w:lsdException w:name="Grid Table 7 Colorful" w:uiPriority="52"/>
+    <w:lsdException w:name="Grid Table 1 Light Accent 1" w:uiPriority="46"/>
+    <w:lsdException w:name="Grid Table 2 Accent 1" w:uiPriority="47"/>
+    <w:lsdException w:name="Grid Table 3 Accent 1" w:uiPriority="48"/>
+    <w:lsdException w:name="Grid Table 4 Accent 1" w:uiPriority="49"/>
+    <w:lsdException w:name="Grid Table 5 Dark Accent 1" w:uiPriority="50"/>
+    <w:lsdException w:name="Grid Table 6 Colorful Accent 1" w:uiPriority="51"/>
+    <w:lsdException w:name="Grid Table 7 Colorful Accent 1" w:uiPriority="52"/>
+    <w:lsdException w:name="Grid Table 1 Light Accent 2" w:uiPriority="46"/>
+    <w:lsdException w:name="Grid Table 2 Accent 2" w:uiPriority="47"/>
+    <w:lsdException w:name="Grid Table 3 Accent 2" w:uiPriority="48"/>
+    <w:lsdException w:name="Grid Table 4 Accent 2" w:uiPriority="49"/>
+    <w:lsdException w:name="Grid Table 5 Dark Accent 2" w:uiPriority="50"/>
+    <w:lsdException w:name="Grid Table 6 Colorful Accent 2" w:uiPriority="51"/>
+    <w:lsdException w:name="Grid Table 7 Colorful Accent 2" w:uiPriority="52"/>
+    <w:lsdException w:name="Grid Table 1 Light Accent 3" w:uiPriority="46"/>
+    <w:lsdException w:name="Grid Table 2 Accent 3" w:uiPriority="47"/>
+    <w:lsdException w:name="Grid Table 3 Accent 3" w:uiPriority="48"/>
+    <w:lsdException w:name="Grid Table 4 Accent 3" w:uiPriority="49"/>
+    <w:lsdException w:name="Grid Table 5 Dark Accent 3" w:uiPriority="50"/>
+    <w:lsdException w:name="Grid Table 6 Colorful Accent 3" w:uiPriority="51"/>
+    <w:lsdException w:name="Grid Table 7 Colorful Accent 3" w:uiPriority="52"/>
+    <w:lsdException w:name="Grid Table 1 Light Accent 4" w:uiPriority="46"/>
+    <w:lsdException w:name="Grid Table 2 Accent 4" w:uiPriority="47"/>
+    <w:lsdException w:name="Grid Table 3 Accent 4" w:uiPriority="48"/>
+    <w:lsdException w:name="Grid Table 4 Accent 4" w:uiPriority="49"/>
+    <w:lsdException w:name="Grid Table 5 Dark Accent 4" w:uiPriority="50"/>
+    <w:lsdException w:name="Grid Table 6 Colorful Accent 4" w:uiPriority="51"/>
+    <w:lsdException w:name="Grid Table 7 Colorful Accent 4" w:uiPriority="52"/>
+    <w:lsdException w:name="Grid Table 1 Light Accent 5" w:uiPriority="46"/>
+    <w:lsdException w:name="Grid Table 2 Accent 5" w:uiPriority="47"/>
+    <w:lsdException w:name="Grid Table 3 Accent 5" w:uiPriority="48"/>
+    <w:lsdException w:name="Grid Table 4 Accent 5" w:uiPriority="49"/>
+    <w:lsdException w:name="Grid Table 5 Dark Accent 5" w:uiPriority="50"/>
+    <w:lsdException w:name="Grid Table 6 Colorful Accent 5" w:uiPriority="51"/>
+    <w:lsdException w:name="Grid Table 7 Colorful Accent 5" w:uiPriority="52"/>
+    <w:lsdException w:name="Grid Table 1 Light Accent 6" w:uiPriority="46"/>
+    <w:lsdException w:name="Grid Table 2 Accent 6" w:uiPriority="47"/>
+    <w:lsdException w:name="Grid Table 3 Accent 6" w:uiPriority="48"/>
+    <w:lsdException w:name="Grid Table 4 Accent 6" w:uiPriority="49"/>
+    <w:lsdException w:name="Grid Table 5 Dark Accent 6" w:uiPriority="50"/>
+    <w:lsdException w:name="Grid Table 6 Colorful Accent 6" w:uiPriority="51"/>
+    <w:lsdException w:name="Grid Table 7 Colorful Accent 6" w:uiPriority="52"/>
+    <w:lsdException w:name="List Table 1 Light" w:uiPriority="46"/>
+    <w:lsdException w:name="List Table 2" w:uiPriority="47"/>
+    <w:lsdException w:name="List Table 3" w:uiPriority="48"/>
+    <w:lsdException w:name="List Table 4" w:uiPriority="49"/>
+    <w:lsdException w:name="List Table 5 Dark" w:uiPriority="50"/>
+    <w:lsdException w:name="List Table 6 Colorful" w:uiPriority="51"/>
+    <w:lsdException w:name="List Table 7 Colorful" w:uiPriority="52"/>
+    <w:lsdException w:name="List Table 1 Light Accent 1" w:uiPriority="46"/>
+    <w:lsdException w:name="List Table 2 Accent 1" w:uiPriority="47"/>
+    <w:lsdException w:name="List Table 3 Accent 1" w:uiPriority="48"/>
+    <w:lsdException w:name="List Table 4 Accent 1" w:uiPriority="49"/>
+    <w:lsdException w:name="List Table 5 Dark Accent 1" w:uiPriority="50"/>
+    <w:lsdException w:name="List Table 6 Colorful Accent 1" w:uiPriority="51"/>
+    <w:lsdException w:name="List Table 7 Colorful Accent 1" w:uiPriority="52"/>
+    <w:lsdException w:name="List Table 1 Light Accent 2" w:uiPriority="46"/>
+    <w:lsdException w:name="List Table 2 Accent 2" w:uiPriority="47"/>
+    <w:lsdException w:name="List Table 3 Accent 2" w:uiPriority="48"/>
+    <w:lsdException w:name="List Table 4 Accent 2" w:uiPriority="49"/>
+    <w:lsdException w:name="List Table 5 Dark Accent 2" w:uiPriority="50"/>
+    <w:lsdException w:name="List Table 6 Colorful Accent 2" w:uiPriority="51"/>
+    <w:lsdException w:name="List Table 7 Colorful Accent 2" w:uiPriority="52"/>
+    <w:lsdException w:name="List Table 1 Light Accent 3" w:uiPriority="46"/>
+    <w:lsdException w:name="List Table 2 Accent 3" w:uiPriority="47"/>
+    <w:lsdException w:name="List Table 3 Accent 3" w:uiPriority="48"/>
+    <w:lsdException w:name="List Table 4 Accent 3" w:uiPriority="49"/>
+    <w:lsdException w:name="List Table 5 Dark Accent 3" w:uiPriority="50"/>
+    <w:lsdException w:name="List Table 6 Colorful Accent 3" w:uiPriority="51"/>
+    <w:lsdException w:name="List Table 7 Colorful Accent 3" w:uiPriority="52"/>
+    <w:lsdException w:name="List Table 1 Light Accent 4" w:uiPriority="46"/>
+    <w:lsdException w:name="List Table 2 Accent 4" w:uiPriority="47"/>
+    <w:lsdException w:name="List Table 3 Accent 4" w:uiPriority="48"/>
+    <w:lsdException w:name="List Table 4 Accent 4" w:uiPriority="49"/>
+    <w:lsdException w:name="List Table 5 Dark Accent 4" w:uiPriority="50"/>
+    <w:lsdException w:name="List Table 6 Colorful Accent 4" w:uiPriority="51"/>
+    <w:lsdException w:name="List Table 7 Colorful Accent 4" w:uiPriority="52"/>
+    <w:lsdException w:name="List Table 1 Light Accent 5" w:uiPriority="46"/>
+    <w:lsdException w:name="List Table 2 Accent 5" w:uiPriority="47"/>
+    <w:lsdException w:name="List Table 3 Accent 5" w:uiPriority="48"/>
+    <w:lsdException w:name="List Table 4 Accent 5" w:uiPriority="49"/>
+    <w:lsdException w:name="List Table 5 Dark Accent 5" w:uiPriority="50"/>
+    <w:lsdException w:name="List Table 6 Colorful Accent 5" w:uiPriority="51"/>
+    <w:lsdException w:name="List Table 7 Colorful Accent 5" w:uiPriority="52"/>
+    <w:lsdException w:name="List Table 1 Light Accent 6" w:uiPriority="46"/>
+    <w:lsdException w:name="List Table 2 Accent 6" w:uiPriority="47"/>
+    <w:lsdException w:name="List Table 3 Accent 6" w:uiPriority="48"/>
+    <w:lsdException w:name="List Table 4 Accent 6" w:uiPriority="49"/>
+    <w:lsdException w:name="List Table 5 Dark Accent 6" w:uiPriority="50"/>
+    <w:lsdException w:name="List Table 6 Colorful Accent 6" w:uiPriority="51"/>
+    <w:lsdException w:name="List Table 7 Colorful Accent 6" w:uiPriority="52"/>
   </w:latentStyles>
   <w:style w:type="paragraph" w:default="1" w:styleId="Normal">
     <w:name w:val="Normal"/>
@@ -11591,198 +12347,8 @@
 </w:styles>
 </file>
 
-<file path=word/glossary/stylesWithEffects.xml><?xml version="1.0" encoding="utf-8"?>
-<w:styles xmlns:wpc="http://schemas.microsoft.com/office/word/2010/wordprocessingCanvas" xmlns:mc="http://schemas.openxmlformats.org/markup-compatibility/2006" xmlns:o="urn:schemas-microsoft-com:office:office" xmlns:r="http://schemas.openxmlformats.org/officeDocument/2006/relationships" xmlns:m="http://schemas.openxmlformats.org/officeDocument/2006/math" xmlns:v="urn:schemas-microsoft-com:vml" xmlns:wp14="http://schemas.microsoft.com/office/word/2010/wordprocessingDrawing" xmlns:wp="http://schemas.openxmlformats.org/drawingml/2006/wordprocessingDrawing" xmlns:w10="urn:schemas-microsoft-com:office:word" xmlns:w="http://schemas.openxmlformats.org/wordprocessingml/2006/main" xmlns:w14="http://schemas.microsoft.com/office/word/2010/wordml" xmlns:wpg="http://schemas.microsoft.com/office/word/2010/wordprocessingGroup" xmlns:wpi="http://schemas.microsoft.com/office/word/2010/wordprocessingInk" xmlns:wne="http://schemas.microsoft.com/office/word/2006/wordml" xmlns:wps="http://schemas.microsoft.com/office/word/2010/wordprocessingShape" mc:Ignorable="w14 wp14">
-  <w:docDefaults>
-    <w:rPrDefault>
-      <w:rPr>
-        <w:rFonts w:asciiTheme="minorHAnsi" w:eastAsiaTheme="minorEastAsia" w:hAnsiTheme="minorHAnsi" w:cstheme="minorBidi"/>
-        <w:sz w:val="22"/>
-        <w:szCs w:val="22"/>
-        <w:lang w:val="es-ES" w:eastAsia="es-ES" w:bidi="ar-SA"/>
-      </w:rPr>
-    </w:rPrDefault>
-    <w:pPrDefault>
-      <w:pPr>
-        <w:spacing w:after="200" w:line="276" w:lineRule="auto"/>
-      </w:pPr>
-    </w:pPrDefault>
-  </w:docDefaults>
-  <w:latentStyles w:defLockedState="0" w:defUIPriority="99" w:defSemiHidden="1" w:defUnhideWhenUsed="1" w:defQFormat="0" w:count="267">
-    <w:lsdException w:name="Normal" w:semiHidden="0" w:uiPriority="0" w:unhideWhenUsed="0" w:qFormat="1"/>
-    <w:lsdException w:name="heading 1" w:semiHidden="0" w:uiPriority="9" w:unhideWhenUsed="0" w:qFormat="1"/>
-    <w:lsdException w:name="heading 2" w:uiPriority="9" w:qFormat="1"/>
-    <w:lsdException w:name="heading 3" w:uiPriority="9" w:qFormat="1"/>
-    <w:lsdException w:name="heading 4" w:uiPriority="9" w:qFormat="1"/>
-    <w:lsdException w:name="heading 5" w:uiPriority="9" w:qFormat="1"/>
-    <w:lsdException w:name="heading 6" w:uiPriority="9" w:qFormat="1"/>
-    <w:lsdException w:name="heading 7" w:uiPriority="9" w:qFormat="1"/>
-    <w:lsdException w:name="heading 8" w:uiPriority="9" w:qFormat="1"/>
-    <w:lsdException w:name="heading 9" w:uiPriority="9" w:qFormat="1"/>
-    <w:lsdException w:name="toc 1" w:uiPriority="39"/>
-    <w:lsdException w:name="toc 2" w:uiPriority="39"/>
-    <w:lsdException w:name="toc 3" w:uiPriority="39"/>
-    <w:lsdException w:name="toc 4" w:uiPriority="39"/>
-    <w:lsdException w:name="toc 5" w:uiPriority="39"/>
-    <w:lsdException w:name="toc 6" w:uiPriority="39"/>
-    <w:lsdException w:name="toc 7" w:uiPriority="39"/>
-    <w:lsdException w:name="toc 8" w:uiPriority="39"/>
-    <w:lsdException w:name="toc 9" w:uiPriority="39"/>
-    <w:lsdException w:name="caption" w:uiPriority="35" w:qFormat="1"/>
-    <w:lsdException w:name="Title" w:semiHidden="0" w:uiPriority="10" w:unhideWhenUsed="0" w:qFormat="1"/>
-    <w:lsdException w:name="Default Paragraph Font" w:uiPriority="1"/>
-    <w:lsdException w:name="Subtitle" w:semiHidden="0" w:uiPriority="11" w:unhideWhenUsed="0" w:qFormat="1"/>
-    <w:lsdException w:name="Strong" w:semiHidden="0" w:uiPriority="22" w:unhideWhenUsed="0" w:qFormat="1"/>
-    <w:lsdException w:name="Emphasis" w:semiHidden="0" w:uiPriority="20" w:unhideWhenUsed="0" w:qFormat="1"/>
-    <w:lsdException w:name="Table Grid" w:semiHidden="0" w:uiPriority="59" w:unhideWhenUsed="0"/>
-    <w:lsdException w:name="Placeholder Text" w:unhideWhenUsed="0"/>
-    <w:lsdException w:name="No Spacing" w:semiHidden="0" w:uiPriority="1" w:unhideWhenUsed="0" w:qFormat="1"/>
-    <w:lsdException w:name="Light Shading" w:semiHidden="0" w:uiPriority="60" w:unhideWhenUsed="0"/>
-    <w:lsdException w:name="Light List" w:semiHidden="0" w:uiPriority="61" w:unhideWhenUsed="0"/>
-    <w:lsdException w:name="Light Grid" w:semiHidden="0" w:uiPriority="62" w:unhideWhenUsed="0"/>
-    <w:lsdException w:name="Medium Shading 1" w:semiHidden="0" w:uiPriority="63" w:unhideWhenUsed="0"/>
-    <w:lsdException w:name="Medium Shading 2" w:semiHidden="0" w:uiPriority="64" w:unhideWhenUsed="0"/>
-    <w:lsdException w:name="Medium List 1" w:semiHidden="0" w:uiPriority="65" w:unhideWhenUsed="0"/>
-    <w:lsdException w:name="Medium List 2" w:semiHidden="0" w:uiPriority="66" w:unhideWhenUsed="0"/>
-    <w:lsdException w:name="Medium Grid 1" w:semiHidden="0" w:uiPriority="67" w:unhideWhenUsed="0"/>
-    <w:lsdException w:name="Medium Grid 2" w:semiHidden="0" w:uiPriority="68" w:unhideWhenUsed="0"/>
-    <w:lsdException w:name="Medium Grid 3" w:semiHidden="0" w:uiPriority="69" w:unhideWhenUsed="0"/>
-    <w:lsdException w:name="Dark List" w:semiHidden="0" w:uiPriority="70" w:unhideWhenUsed="0"/>
-    <w:lsdException w:name="Colorful Shading" w:semiHidden="0" w:uiPriority="71" w:unhideWhenUsed="0"/>
-    <w:lsdException w:name="Colorful List" w:semiHidden="0" w:uiPriority="72" w:unhideWhenUsed="0"/>
-    <w:lsdException w:name="Colorful Grid" w:semiHidden="0" w:uiPriority="73" w:unhideWhenUsed="0"/>
-    <w:lsdException w:name="Light Shading Accent 1" w:semiHidden="0" w:uiPriority="60" w:unhideWhenUsed="0"/>
-    <w:lsdException w:name="Light List Accent 1" w:semiHidden="0" w:uiPriority="61" w:unhideWhenUsed="0"/>
-    <w:lsdException w:name="Light Grid Accent 1" w:semiHidden="0" w:uiPriority="62" w:unhideWhenUsed="0"/>
-    <w:lsdException w:name="Medium Shading 1 Accent 1" w:semiHidden="0" w:uiPriority="63" w:unhideWhenUsed="0"/>
-    <w:lsdException w:name="Medium Shading 2 Accent 1" w:semiHidden="0" w:uiPriority="64" w:unhideWhenUsed="0"/>
-    <w:lsdException w:name="Medium List 1 Accent 1" w:semiHidden="0" w:uiPriority="65" w:unhideWhenUsed="0"/>
-    <w:lsdException w:name="Revision" w:unhideWhenUsed="0"/>
-    <w:lsdException w:name="List Paragraph" w:semiHidden="0" w:uiPriority="34" w:unhideWhenUsed="0" w:qFormat="1"/>
-    <w:lsdException w:name="Quote" w:semiHidden="0" w:uiPriority="29" w:unhideWhenUsed="0" w:qFormat="1"/>
-    <w:lsdException w:name="Intense Quote" w:semiHidden="0" w:uiPriority="30" w:unhideWhenUsed="0" w:qFormat="1"/>
-    <w:lsdException w:name="Medium List 2 Accent 1" w:semiHidden="0" w:uiPriority="66" w:unhideWhenUsed="0"/>
-    <w:lsdException w:name="Medium Grid 1 Accent 1" w:semiHidden="0" w:uiPriority="67" w:unhideWhenUsed="0"/>
-    <w:lsdException w:name="Medium Grid 2 Accent 1" w:semiHidden="0" w:uiPriority="68" w:unhideWhenUsed="0"/>
-    <w:lsdException w:name="Medium Grid 3 Accent 1" w:semiHidden="0" w:uiPriority="69" w:unhideWhenUsed="0"/>
-    <w:lsdException w:name="Dark List Accent 1" w:semiHidden="0" w:uiPriority="70" w:unhideWhenUsed="0"/>
-    <w:lsdException w:name="Colorful Shading Accent 1" w:semiHidden="0" w:uiPriority="71" w:unhideWhenUsed="0"/>
-    <w:lsdException w:name="Colorful List Accent 1" w:semiHidden="0" w:uiPriority="72" w:unhideWhenUsed="0"/>
-    <w:lsdException w:name="Colorful Grid Accent 1" w:semiHidden="0" w:uiPriority="73" w:unhideWhenUsed="0"/>
-    <w:lsdException w:name="Light Shading Accent 2" w:semiHidden="0" w:uiPriority="60" w:unhideWhenUsed="0"/>
-    <w:lsdException w:name="Light List Accent 2" w:semiHidden="0" w:uiPriority="61" w:unhideWhenUsed="0"/>
-    <w:lsdException w:name="Light Grid Accent 2" w:semiHidden="0" w:uiPriority="62" w:unhideWhenUsed="0"/>
-    <w:lsdException w:name="Medium Shading 1 Accent 2" w:semiHidden="0" w:uiPriority="63" w:unhideWhenUsed="0"/>
-    <w:lsdException w:name="Medium Shading 2 Accent 2" w:semiHidden="0" w:uiPriority="64" w:unhideWhenUsed="0"/>
-    <w:lsdException w:name="Medium List 1 Accent 2" w:semiHidden="0" w:uiPriority="65" w:unhideWhenUsed="0"/>
-    <w:lsdException w:name="Medium List 2 Accent 2" w:semiHidden="0" w:uiPriority="66" w:unhideWhenUsed="0"/>
-    <w:lsdException w:name="Medium Grid 1 Accent 2" w:semiHidden="0" w:uiPriority="67" w:unhideWhenUsed="0"/>
-    <w:lsdException w:name="Medium Grid 2 Accent 2" w:semiHidden="0" w:uiPriority="68" w:unhideWhenUsed="0"/>
-    <w:lsdException w:name="Medium Grid 3 Accent 2" w:semiHidden="0" w:uiPriority="69" w:unhideWhenUsed="0"/>
-    <w:lsdException w:name="Dark List Accent 2" w:semiHidden="0" w:uiPriority="70" w:unhideWhenUsed="0"/>
-    <w:lsdException w:name="Colorful Shading Accent 2" w:semiHidden="0" w:uiPriority="71" w:unhideWhenUsed="0"/>
-    <w:lsdException w:name="Colorful List Accent 2" w:semiHidden="0" w:uiPriority="72" w:unhideWhenUsed="0"/>
-    <w:lsdException w:name="Colorful Grid Accent 2" w:semiHidden="0" w:uiPriority="73" w:unhideWhenUsed="0"/>
-    <w:lsdException w:name="Light Shading Accent 3" w:semiHidden="0" w:uiPriority="60" w:unhideWhenUsed="0"/>
-    <w:lsdException w:name="Light List Accent 3" w:semiHidden="0" w:uiPriority="61" w:unhideWhenUsed="0"/>
-    <w:lsdException w:name="Light Grid Accent 3" w:semiHidden="0" w:uiPriority="62" w:unhideWhenUsed="0"/>
-    <w:lsdException w:name="Medium Shading 1 Accent 3" w:semiHidden="0" w:uiPriority="63" w:unhideWhenUsed="0"/>
-    <w:lsdException w:name="Medium Shading 2 Accent 3" w:semiHidden="0" w:uiPriority="64" w:unhideWhenUsed="0"/>
-    <w:lsdException w:name="Medium List 1 Accent 3" w:semiHidden="0" w:uiPriority="65" w:unhideWhenUsed="0"/>
-    <w:lsdException w:name="Medium List 2 Accent 3" w:semiHidden="0" w:uiPriority="66" w:unhideWhenUsed="0"/>
-    <w:lsdException w:name="Medium Grid 1 Accent 3" w:semiHidden="0" w:uiPriority="67" w:unhideWhenUsed="0"/>
-    <w:lsdException w:name="Medium Grid 2 Accent 3" w:semiHidden="0" w:uiPriority="68" w:unhideWhenUsed="0"/>
-    <w:lsdException w:name="Medium Grid 3 Accent 3" w:semiHidden="0" w:uiPriority="69" w:unhideWhenUsed="0"/>
-    <w:lsdException w:name="Dark List Accent 3" w:semiHidden="0" w:uiPriority="70" w:unhideWhenUsed="0"/>
-    <w:lsdException w:name="Colorful Shading Accent 3" w:semiHidden="0" w:uiPriority="71" w:unhideWhenUsed="0"/>
-    <w:lsdException w:name="Colorful List Accent 3" w:semiHidden="0" w:uiPriority="72" w:unhideWhenUsed="0"/>
-    <w:lsdException w:name="Colorful Grid Accent 3" w:semiHidden="0" w:uiPriority="73" w:unhideWhenUsed="0"/>
-    <w:lsdException w:name="Light Shading Accent 4" w:semiHidden="0" w:uiPriority="60" w:unhideWhenUsed="0"/>
-    <w:lsdException w:name="Light List Accent 4" w:semiHidden="0" w:uiPriority="61" w:unhideWhenUsed="0"/>
-    <w:lsdException w:name="Light Grid Accent 4" w:semiHidden="0" w:uiPriority="62" w:unhideWhenUsed="0"/>
-    <w:lsdException w:name="Medium Shading 1 Accent 4" w:semiHidden="0" w:uiPriority="63" w:unhideWhenUsed="0"/>
-    <w:lsdException w:name="Medium Shading 2 Accent 4" w:semiHidden="0" w:uiPriority="64" w:unhideWhenUsed="0"/>
-    <w:lsdException w:name="Medium List 1 Accent 4" w:semiHidden="0" w:uiPriority="65" w:unhideWhenUsed="0"/>
-    <w:lsdException w:name="Medium List 2 Accent 4" w:semiHidden="0" w:uiPriority="66" w:unhideWhenUsed="0"/>
-    <w:lsdException w:name="Medium Grid 1 Accent 4" w:semiHidden="0" w:uiPriority="67" w:unhideWhenUsed="0"/>
-    <w:lsdException w:name="Medium Grid 2 Accent 4" w:semiHidden="0" w:uiPriority="68" w:unhideWhenUsed="0"/>
-    <w:lsdException w:name="Medium Grid 3 Accent 4" w:semiHidden="0" w:uiPriority="69" w:unhideWhenUsed="0"/>
-    <w:lsdException w:name="Dark List Accent 4" w:semiHidden="0" w:uiPriority="70" w:unhideWhenUsed="0"/>
-    <w:lsdException w:name="Colorful Shading Accent 4" w:semiHidden="0" w:uiPriority="71" w:unhideWhenUsed="0"/>
-    <w:lsdException w:name="Colorful List Accent 4" w:semiHidden="0" w:uiPriority="72" w:unhideWhenUsed="0"/>
-    <w:lsdException w:name="Colorful Grid Accent 4" w:semiHidden="0" w:uiPriority="73" w:unhideWhenUsed="0"/>
-    <w:lsdException w:name="Light Shading Accent 5" w:semiHidden="0" w:uiPriority="60" w:unhideWhenUsed="0"/>
-    <w:lsdException w:name="Light List Accent 5" w:semiHidden="0" w:uiPriority="61" w:unhideWhenUsed="0"/>
-    <w:lsdException w:name="Light Grid Accent 5" w:semiHidden="0" w:uiPriority="62" w:unhideWhenUsed="0"/>
-    <w:lsdException w:name="Medium Shading 1 Accent 5" w:semiHidden="0" w:uiPriority="63" w:unhideWhenUsed="0"/>
-    <w:lsdException w:name="Medium Shading 2 Accent 5" w:semiHidden="0" w:uiPriority="64" w:unhideWhenUsed="0"/>
-    <w:lsdException w:name="Medium List 1 Accent 5" w:semiHidden="0" w:uiPriority="65" w:unhideWhenUsed="0"/>
-    <w:lsdException w:name="Medium List 2 Accent 5" w:semiHidden="0" w:uiPriority="66" w:unhideWhenUsed="0"/>
-    <w:lsdException w:name="Medium Grid 1 Accent 5" w:semiHidden="0" w:uiPriority="67" w:unhideWhenUsed="0"/>
-    <w:lsdException w:name="Medium Grid 2 Accent 5" w:semiHidden="0" w:uiPriority="68" w:unhideWhenUsed="0"/>
-    <w:lsdException w:name="Medium Grid 3 Accent 5" w:semiHidden="0" w:uiPriority="69" w:unhideWhenUsed="0"/>
-    <w:lsdException w:name="Dark List Accent 5" w:semiHidden="0" w:uiPriority="70" w:unhideWhenUsed="0"/>
-    <w:lsdException w:name="Colorful Shading Accent 5" w:semiHidden="0" w:uiPriority="71" w:unhideWhenUsed="0"/>
-    <w:lsdException w:name="Colorful List Accent 5" w:semiHidden="0" w:uiPriority="72" w:unhideWhenUsed="0"/>
-    <w:lsdException w:name="Colorful Grid Accent 5" w:semiHidden="0" w:uiPriority="73" w:unhideWhenUsed="0"/>
-    <w:lsdException w:name="Light Shading Accent 6" w:semiHidden="0" w:uiPriority="60" w:unhideWhenUsed="0"/>
-    <w:lsdException w:name="Light List Accent 6" w:semiHidden="0" w:uiPriority="61" w:unhideWhenUsed="0"/>
-    <w:lsdException w:name="Light Grid Accent 6" w:semiHidden="0" w:uiPriority="62" w:unhideWhenUsed="0"/>
-    <w:lsdException w:name="Medium Shading 1 Accent 6" w:semiHidden="0" w:uiPriority="63" w:unhideWhenUsed="0"/>
-    <w:lsdException w:name="Medium Shading 2 Accent 6" w:semiHidden="0" w:uiPriority="64" w:unhideWhenUsed="0"/>
-    <w:lsdException w:name="Medium List 1 Accent 6" w:semiHidden="0" w:uiPriority="65" w:unhideWhenUsed="0"/>
-    <w:lsdException w:name="Medium List 2 Accent 6" w:semiHidden="0" w:uiPriority="66" w:unhideWhenUsed="0"/>
-    <w:lsdException w:name="Medium Grid 1 Accent 6" w:semiHidden="0" w:uiPriority="67" w:unhideWhenUsed="0"/>
-    <w:lsdException w:name="Medium Grid 2 Accent 6" w:semiHidden="0" w:uiPriority="68" w:unhideWhenUsed="0"/>
-    <w:lsdException w:name="Medium Grid 3 Accent 6" w:semiHidden="0" w:uiPriority="69" w:unhideWhenUsed="0"/>
-    <w:lsdException w:name="Dark List Accent 6" w:semiHidden="0" w:uiPriority="70" w:unhideWhenUsed="0"/>
-    <w:lsdException w:name="Colorful Shading Accent 6" w:semiHidden="0" w:uiPriority="71" w:unhideWhenUsed="0"/>
-    <w:lsdException w:name="Colorful List Accent 6" w:semiHidden="0" w:uiPriority="72" w:unhideWhenUsed="0"/>
-    <w:lsdException w:name="Colorful Grid Accent 6" w:semiHidden="0" w:uiPriority="73" w:unhideWhenUsed="0"/>
-    <w:lsdException w:name="Subtle Emphasis" w:semiHidden="0" w:uiPriority="19" w:unhideWhenUsed="0" w:qFormat="1"/>
-    <w:lsdException w:name="Intense Emphasis" w:semiHidden="0" w:uiPriority="21" w:unhideWhenUsed="0" w:qFormat="1"/>
-    <w:lsdException w:name="Subtle Reference" w:semiHidden="0" w:uiPriority="31" w:unhideWhenUsed="0" w:qFormat="1"/>
-    <w:lsdException w:name="Intense Reference" w:semiHidden="0" w:uiPriority="32" w:unhideWhenUsed="0" w:qFormat="1"/>
-    <w:lsdException w:name="Book Title" w:semiHidden="0" w:uiPriority="33" w:unhideWhenUsed="0" w:qFormat="1"/>
-    <w:lsdException w:name="Bibliography" w:uiPriority="37"/>
-    <w:lsdException w:name="TOC Heading" w:uiPriority="39" w:qFormat="1"/>
-  </w:latentStyles>
-  <w:style w:type="paragraph" w:default="1" w:styleId="Normal">
-    <w:name w:val="Normal"/>
-    <w:qFormat/>
-  </w:style>
-  <w:style w:type="character" w:default="1" w:styleId="Fuentedeprrafopredeter">
-    <w:name w:val="Default Paragraph Font"/>
-    <w:uiPriority w:val="1"/>
-    <w:semiHidden/>
-    <w:unhideWhenUsed/>
-  </w:style>
-  <w:style w:type="table" w:default="1" w:styleId="Tablanormal">
-    <w:name w:val="Normal Table"/>
-    <w:uiPriority w:val="99"/>
-    <w:semiHidden/>
-    <w:unhideWhenUsed/>
-    <w:tblPr>
-      <w:tblInd w:w="0" w:type="dxa"/>
-      <w:tblCellMar>
-        <w:top w:w="0" w:type="dxa"/>
-        <w:left w:w="108" w:type="dxa"/>
-        <w:bottom w:w="0" w:type="dxa"/>
-        <w:right w:w="108" w:type="dxa"/>
-      </w:tblCellMar>
-    </w:tblPr>
-  </w:style>
-  <w:style w:type="numbering" w:default="1" w:styleId="Sinlista">
-    <w:name w:val="No List"/>
-    <w:uiPriority w:val="99"/>
-    <w:semiHidden/>
-    <w:unhideWhenUsed/>
-  </w:style>
-</w:styles>
-</file>
-
 <file path=word/glossary/webSettings.xml><?xml version="1.0" encoding="utf-8"?>
-<w:webSettings xmlns:mc="http://schemas.openxmlformats.org/markup-compatibility/2006" xmlns:r="http://schemas.openxmlformats.org/officeDocument/2006/relationships" xmlns:w="http://schemas.openxmlformats.org/wordprocessingml/2006/main" xmlns:w14="http://schemas.microsoft.com/office/word/2010/wordml" mc:Ignorable="w14">
+<w:webSettings xmlns:mc="http://schemas.openxmlformats.org/markup-compatibility/2006" xmlns:r="http://schemas.openxmlformats.org/officeDocument/2006/relationships" xmlns:w="http://schemas.openxmlformats.org/wordprocessingml/2006/main" xmlns:w14="http://schemas.microsoft.com/office/word/2010/wordml" xmlns:w15="http://schemas.microsoft.com/office/word/2012/wordml" mc:Ignorable="w14 w15">
   <w:optimizeForBrowser/>
 </w:webSettings>
 </file>
@@ -12094,7 +12660,7 @@
 </file>
 
 <file path=customXml/itemProps2.xml><?xml version="1.0" encoding="utf-8"?>
-<ds:datastoreItem xmlns:ds="http://schemas.openxmlformats.org/officeDocument/2006/customXml" ds:itemID="{FE3349DB-F4BC-4C85-AFB3-9C3AF6D2CF83}">
+<ds:datastoreItem xmlns:ds="http://schemas.openxmlformats.org/officeDocument/2006/customXml" ds:itemID="{27D96857-7646-4470-AEC3-EE388E48271D}">
   <ds:schemaRefs>
     <ds:schemaRef ds:uri="http://schemas.openxmlformats.org/officeDocument/2006/bibliography"/>
   </ds:schemaRefs>

</xml_diff>

<commit_message>
Ampliación de los apartados y subapartados añadidos
</commit_message>
<xml_diff>
--- a/Documentacion/Mejoras.docx
+++ b/Documentacion/Mejoras.docx
@@ -1,6 +1,6 @@
 
 <file path=word/document.xml><?xml version="1.0" encoding="utf-8"?>
-<w:document xmlns:wpc="http://schemas.microsoft.com/office/word/2010/wordprocessingCanvas" xmlns:mc="http://schemas.openxmlformats.org/markup-compatibility/2006" xmlns:o="urn:schemas-microsoft-com:office:office" xmlns:r="http://schemas.openxmlformats.org/officeDocument/2006/relationships" xmlns:m="http://schemas.openxmlformats.org/officeDocument/2006/math" xmlns:v="urn:schemas-microsoft-com:vml" xmlns:wp14="http://schemas.microsoft.com/office/word/2010/wordprocessingDrawing" xmlns:wp="http://schemas.openxmlformats.org/drawingml/2006/wordprocessingDrawing" xmlns:w10="urn:schemas-microsoft-com:office:word" xmlns:w="http://schemas.openxmlformats.org/wordprocessingml/2006/main" xmlns:w14="http://schemas.microsoft.com/office/word/2010/wordml" xmlns:w15="http://schemas.microsoft.com/office/word/2012/wordml" xmlns:wpg="http://schemas.microsoft.com/office/word/2010/wordprocessingGroup" xmlns:wpi="http://schemas.microsoft.com/office/word/2010/wordprocessingInk" xmlns:wne="http://schemas.microsoft.com/office/word/2006/wordml" xmlns:wps="http://schemas.microsoft.com/office/word/2010/wordprocessingShape" mc:Ignorable="w14 w15 wp14">
+<w:document xmlns:wpc="http://schemas.microsoft.com/office/word/2010/wordprocessingCanvas" xmlns:mc="http://schemas.openxmlformats.org/markup-compatibility/2006" xmlns:o="urn:schemas-microsoft-com:office:office" xmlns:r="http://schemas.openxmlformats.org/officeDocument/2006/relationships" xmlns:m="http://schemas.openxmlformats.org/officeDocument/2006/math" xmlns:v="urn:schemas-microsoft-com:vml" xmlns:wp14="http://schemas.microsoft.com/office/word/2010/wordprocessingDrawing" xmlns:wp="http://schemas.openxmlformats.org/drawingml/2006/wordprocessingDrawing" xmlns:w10="urn:schemas-microsoft-com:office:word" xmlns:w="http://schemas.openxmlformats.org/wordprocessingml/2006/main" xmlns:w14="http://schemas.microsoft.com/office/word/2010/wordml" xmlns:wpg="http://schemas.microsoft.com/office/word/2010/wordprocessingGroup" xmlns:wpi="http://schemas.microsoft.com/office/word/2010/wordprocessingInk" xmlns:wne="http://schemas.microsoft.com/office/word/2006/wordml" xmlns:wps="http://schemas.microsoft.com/office/word/2010/wordprocessingShape" mc:Ignorable="w14 wp14">
   <w:body>
     <w:tbl>
       <w:tblPr>
@@ -19,7 +19,7 @@
           </w:tcPr>
           <w:p>
             <w:pPr>
-              <w:pStyle w:val="Puesto"/>
+              <w:pStyle w:val="Ttulo"/>
               <w:jc w:val="center"/>
               <w:rPr>
                 <w:color w:val="7030A0"/>
@@ -470,7 +470,7 @@
             </w:rPr>
             <w:pict>
               <v:rect id="Rectángulo 52" o:spid="_x0000_s1065" style="position:absolute;margin-left:0;margin-top:0;width:601.05pt;height:848.1pt;z-index:-251645952;visibility:visible;mso-position-horizontal:center;mso-position-horizontal-relative:page;mso-position-vertical:center;mso-position-vertical-relative:page;v-text-anchor:middle" stroked="f" strokeweight="2pt">
-                <v:fill r:id="rId9" o:title="" opacity="0" recolor="t" rotate="t" type="frame"/>
+                <v:fill r:id="rId10" o:title="" opacity="0" recolor="t" rotate="t" type="frame"/>
                 <v:imagedata recolortarget="#3f3f3f [801]"/>
                 <w10:wrap anchorx="page" anchory="page"/>
               </v:rect>
@@ -1984,7 +1984,7 @@
     </w:tbl>
     <w:p>
       <w:pPr>
-        <w:pStyle w:val="Descripcin"/>
+        <w:pStyle w:val="Epgrafe"/>
         <w:jc w:val="center"/>
         <w:rPr>
           <w:noProof/>
@@ -3682,25 +3682,148 @@
           <w:sz w:val="24"/>
           <w:szCs w:val="24"/>
         </w:rPr>
-        <w:t xml:space="preserve">Mapa de herramientas: </w:t>
-      </w:r>
-      <w:r>
-        <w:rPr>
-          <w:sz w:val="24"/>
-          <w:szCs w:val="24"/>
-        </w:rPr>
-        <w:t>en este apartado teníamos una imagen con las herramientas utilizadas en nuestro sistema, más abajo se ha añadido a la descripción del mapa un breve resumen de que la parte correspondiente a la wiki que todos los grupos hemos utilizado en común.</w:t>
+        <w:t>Gestión de la construcción e integración continua:</w:t>
+      </w:r>
+      <w:r>
+        <w:rPr>
+          <w:b/>
+          <w:sz w:val="24"/>
+          <w:szCs w:val="24"/>
+        </w:rPr>
+        <w:t xml:space="preserve"> </w:t>
+      </w:r>
+      <w:r>
+        <w:rPr>
+          <w:sz w:val="24"/>
+          <w:szCs w:val="24"/>
+        </w:rPr>
+        <w:t>este apartado ha sido añadido a nuestro documento ya que no se había documentado en la primera entrega. Éste se ha dividido en dos sub-apartados denominados gestión de la construcción y gestión de la construcción continua. En el primer sub-apartado,</w:t>
+      </w:r>
+      <w:r>
+        <w:rPr>
+          <w:b/>
+          <w:color w:val="FF0000"/>
+          <w:sz w:val="24"/>
+          <w:szCs w:val="24"/>
+        </w:rPr>
+        <w:t>…C</w:t>
+      </w:r>
+      <w:r>
+        <w:rPr>
+          <w:b/>
+          <w:color w:val="FF0000"/>
+          <w:sz w:val="24"/>
+          <w:szCs w:val="24"/>
+        </w:rPr>
+        <w:t>OMPLETAR</w:t>
+      </w:r>
+      <w:r>
+        <w:rPr>
+          <w:b/>
+          <w:color w:val="FF0000"/>
+          <w:sz w:val="24"/>
+          <w:szCs w:val="24"/>
+        </w:rPr>
+        <w:t xml:space="preserve">. </w:t>
+      </w:r>
+      <w:r>
+        <w:rPr>
+          <w:sz w:val="24"/>
+          <w:szCs w:val="24"/>
+        </w:rPr>
+        <w:t>En el segundo sub-apartado, se define claramente el proceso de gestión continua, definiendo así los objetivos y ventajas que presenta su uso.</w:t>
+      </w:r>
+      <w:r>
+        <w:rPr>
+          <w:sz w:val="24"/>
+          <w:szCs w:val="24"/>
+        </w:rPr>
+        <w:t xml:space="preserve"> A su vez, se subdivide en 4 apartados: herramientas, uso de herramientas, tiempo entre construcción entre proyectos y ejemplo propuesto.</w:t>
       </w:r>
     </w:p>
     <w:p>
       <w:pPr>
         <w:pStyle w:val="Prrafodelista"/>
-        <w:rPr>
-          <w:b/>
-          <w:sz w:val="24"/>
-          <w:szCs w:val="24"/>
-        </w:rPr>
-      </w:pPr>
+        <w:jc w:val="both"/>
+        <w:rPr>
+          <w:sz w:val="24"/>
+          <w:szCs w:val="24"/>
+        </w:rPr>
+      </w:pPr>
+      <w:r>
+        <w:rPr>
+          <w:sz w:val="24"/>
+          <w:szCs w:val="24"/>
+        </w:rPr>
+        <w:t xml:space="preserve">En ellos, se especifican la herramienta que hemos decidido usar para la gestión de integración continua justificándose el por qué esta decisión y una breve definición de ésta, los servicios que nos ofrece nuestra herramienta Jenkins y el/los software/s que necesita para sacarle partido a ésta </w:t>
+      </w:r>
+      <w:r>
+        <w:rPr>
+          <w:sz w:val="24"/>
+          <w:szCs w:val="24"/>
+        </w:rPr>
+        <w:t>(</w:t>
+      </w:r>
+      <w:r>
+        <w:rPr>
+          <w:sz w:val="24"/>
+          <w:szCs w:val="24"/>
+        </w:rPr>
+        <w:t>por ej</w:t>
+      </w:r>
+      <w:r>
+        <w:rPr>
+          <w:sz w:val="24"/>
+          <w:szCs w:val="24"/>
+        </w:rPr>
+        <w:t>e</w:t>
+      </w:r>
+      <w:r>
+        <w:rPr>
+          <w:sz w:val="24"/>
+          <w:szCs w:val="24"/>
+        </w:rPr>
+        <w:t>mplo</w:t>
+      </w:r>
+      <w:r>
+        <w:rPr>
+          <w:sz w:val="24"/>
+          <w:szCs w:val="24"/>
+        </w:rPr>
+        <w:t xml:space="preserve">: </w:t>
+      </w:r>
+      <w:proofErr w:type="spellStart"/>
+      <w:r>
+        <w:rPr>
+          <w:sz w:val="24"/>
+          <w:szCs w:val="24"/>
+        </w:rPr>
+        <w:t>Git</w:t>
+      </w:r>
+      <w:proofErr w:type="spellEnd"/>
+      <w:r>
+        <w:rPr>
+          <w:sz w:val="24"/>
+          <w:szCs w:val="24"/>
+        </w:rPr>
+        <w:t>)</w:t>
+      </w:r>
+      <w:r>
+        <w:rPr>
+          <w:sz w:val="24"/>
+          <w:szCs w:val="24"/>
+        </w:rPr>
+        <w:t xml:space="preserve">, la configuración usada para la construcción del proyecto y un ejemplo concreto sobre nuestro proyecto </w:t>
+      </w:r>
+      <w:bookmarkStart w:id="6" w:name="_GoBack"/>
+      <w:bookmarkEnd w:id="6"/>
+      <w:r>
+        <w:rPr>
+          <w:sz w:val="24"/>
+          <w:szCs w:val="24"/>
+        </w:rPr>
+        <w:t>con el fin de poner el práctica dicha herramienta vista en clase.</w:t>
+      </w:r>
     </w:p>
     <w:p>
       <w:pPr>
@@ -3733,19 +3856,141 @@
           <w:sz w:val="24"/>
           <w:szCs w:val="24"/>
         </w:rPr>
-        <w:t xml:space="preserve">Conclusiones: </w:t>
-      </w:r>
-      <w:r>
-        <w:rPr>
-          <w:sz w:val="24"/>
-          <w:szCs w:val="24"/>
-        </w:rPr>
-        <w:t>hemos añadido un apartado de conclusiones que no añadimos en el primer entregable donde se describen las conclusiones a nivel grupal y no individual que hemos sacado durante y al final del desarrollo de nuestro proyecto para el subsistema de Autenticación.</w:t>
+        <w:t xml:space="preserve">Gestión de las liberaciones, despliegue y entregas: </w:t>
+      </w:r>
+      <w:r>
+        <w:rPr>
+          <w:sz w:val="24"/>
+          <w:szCs w:val="24"/>
+        </w:rPr>
+        <w:t>en</w:t>
+      </w:r>
+      <w:r>
+        <w:rPr>
+          <w:sz w:val="24"/>
+          <w:szCs w:val="24"/>
+        </w:rPr>
+        <w:t xml:space="preserve"> esta sección se ha eliminado el párrafo que contenía el documento primitivo ya que no entendimos como es debido en qué consistía dicha sección y no se documentó correctamente. Por lo tanto, hemos decidido añadir cuatro sub</w:t>
+      </w:r>
+      <w:r>
+        <w:rPr>
+          <w:sz w:val="24"/>
+          <w:szCs w:val="24"/>
+        </w:rPr>
+        <w:t>-</w:t>
+      </w:r>
+      <w:r>
+        <w:rPr>
+          <w:sz w:val="24"/>
+          <w:szCs w:val="24"/>
+        </w:rPr>
+        <w:t xml:space="preserve">apartados </w:t>
+      </w:r>
+      <w:r>
+        <w:rPr>
+          <w:sz w:val="24"/>
+          <w:szCs w:val="24"/>
+        </w:rPr>
+        <w:t>que son</w:t>
+      </w:r>
+      <w:r>
+        <w:rPr>
+          <w:sz w:val="24"/>
+          <w:szCs w:val="24"/>
+        </w:rPr>
+        <w:t>:</w:t>
+      </w:r>
+      <w:r>
+        <w:rPr>
+          <w:sz w:val="24"/>
+          <w:szCs w:val="24"/>
+        </w:rPr>
+        <w:t xml:space="preserve"> entregables, entrega, roles y mecanismos de</w:t>
+      </w:r>
+      <w:r>
+        <w:rPr>
+          <w:sz w:val="24"/>
+          <w:szCs w:val="24"/>
+        </w:rPr>
+        <w:t xml:space="preserve"> despliegue. En ellos, se especifican </w:t>
+      </w:r>
+      <w:r>
+        <w:rPr>
+          <w:rFonts w:cs="NimbusRomNo9L-Regu"/>
+          <w:sz w:val="24"/>
+          <w:szCs w:val="24"/>
+        </w:rPr>
+        <w:t>los</w:t>
+      </w:r>
+      <w:r>
+        <w:rPr>
+          <w:rFonts w:cs="NimbusRomNo9L-Regu"/>
+          <w:sz w:val="24"/>
+          <w:szCs w:val="24"/>
+        </w:rPr>
+        <w:t xml:space="preserve"> entregables a desarrollar</w:t>
+      </w:r>
+      <w:r>
+        <w:rPr>
+          <w:rFonts w:cs="NimbusRomNo9L-Regu"/>
+          <w:sz w:val="24"/>
+          <w:szCs w:val="24"/>
+        </w:rPr>
+        <w:t xml:space="preserve"> durante el desarrollo del proyecto</w:t>
+      </w:r>
+      <w:r>
+        <w:rPr>
+          <w:rFonts w:cs="NimbusRomNo9L-Regu"/>
+          <w:sz w:val="24"/>
+          <w:szCs w:val="24"/>
+        </w:rPr>
+        <w:t>, el portal web donde subiremos todos los entregables, los roles creados a la hora de entregar el proyecto completo desarrollado y el mecanismo de despliegue usado en nuestro proyecto.</w:t>
       </w:r>
     </w:p>
     <w:p>
       <w:pPr>
         <w:pStyle w:val="Prrafodelista"/>
+        <w:rPr>
+          <w:b/>
+          <w:sz w:val="24"/>
+          <w:szCs w:val="24"/>
+        </w:rPr>
+      </w:pPr>
+    </w:p>
+    <w:p>
+      <w:pPr>
+        <w:pStyle w:val="Prrafodelista"/>
+        <w:numPr>
+          <w:ilvl w:val="0"/>
+          <w:numId w:val="43"/>
+        </w:numPr>
+        <w:jc w:val="both"/>
+        <w:rPr>
+          <w:b/>
+          <w:sz w:val="24"/>
+          <w:szCs w:val="24"/>
+        </w:rPr>
+      </w:pPr>
+      <w:r>
+        <w:rPr>
+          <w:b/>
+          <w:sz w:val="24"/>
+          <w:szCs w:val="24"/>
+        </w:rPr>
+        <w:t xml:space="preserve">Mapa de herramientas: </w:t>
+      </w:r>
+      <w:r>
+        <w:rPr>
+          <w:sz w:val="24"/>
+          <w:szCs w:val="24"/>
+        </w:rPr>
+        <w:t>en este apartado teníamos una imagen con las herramientas utilizadas en nuestro sistema, más abajo se ha añadido a la descripción del mapa un breve resumen de que la parte correspondiente a la wiki que todos los grupos hemos utilizado en común.</w:t>
+      </w:r>
+    </w:p>
+    <w:p>
+      <w:pPr>
+        <w:pStyle w:val="Prrafodelista"/>
+        <w:jc w:val="both"/>
         <w:rPr>
           <w:b/>
           <w:sz w:val="24"/>
@@ -3773,14 +4018,14 @@
           <w:sz w:val="24"/>
           <w:szCs w:val="24"/>
         </w:rPr>
-        <w:t xml:space="preserve">Bibliografía: </w:t>
-      </w:r>
-      <w:r>
-        <w:rPr>
-          <w:sz w:val="24"/>
-          <w:szCs w:val="24"/>
-        </w:rPr>
-        <w:t>hemos añadido un apartado de bibliografía que no añadimos en el primer entregable donde se describen evidentemente una breve bibliografía donde nos hemos apoyado para hacer nuestro proyecto para el subsistema de Autenticación.</w:t>
+        <w:t xml:space="preserve">Conclusiones: </w:t>
+      </w:r>
+      <w:r>
+        <w:rPr>
+          <w:sz w:val="24"/>
+          <w:szCs w:val="24"/>
+        </w:rPr>
+        <w:t>hemos añadido un apartado de conclusiones que no añadimos en el primer entregable donde se describen las conclusiones a nivel grupal y no individual que hemos sacado durante y al final del desarrollo de nuestro proyecto para el subsistema de Autenticación.</w:t>
       </w:r>
     </w:p>
     <w:p>
@@ -3813,32 +4058,25 @@
           <w:sz w:val="24"/>
           <w:szCs w:val="24"/>
         </w:rPr>
-        <w:t xml:space="preserve">Gestión de las </w:t>
-      </w:r>
-      <w:bookmarkStart w:id="6" w:name="_GoBack"/>
-      <w:bookmarkEnd w:id="6"/>
-      <w:r>
+        <w:t xml:space="preserve">Bibliografía: </w:t>
+      </w:r>
+      <w:r>
+        <w:rPr>
+          <w:sz w:val="24"/>
+          <w:szCs w:val="24"/>
+        </w:rPr>
+        <w:t>hemos añadido un apartado de bibliografía que no añadimos en el primer entregable donde se describen evidentemente una breve bibliografía donde nos hemos apoyado para hacer nuestro proyecto para el subsistema de Autenticación.</w:t>
+      </w:r>
+    </w:p>
+    <w:p>
+      <w:pPr>
+        <w:pStyle w:val="Prrafodelista"/>
         <w:rPr>
           <w:b/>
           <w:sz w:val="24"/>
           <w:szCs w:val="24"/>
         </w:rPr>
-        <w:t xml:space="preserve">liberaciones, despliegue y entregas: </w:t>
-      </w:r>
-      <w:r>
-        <w:rPr>
-          <w:sz w:val="24"/>
-          <w:szCs w:val="24"/>
-        </w:rPr>
-        <w:t>hemos añadido un apartado de bibliografía que no añadimos en el primer entregable</w:t>
-      </w:r>
-      <w:r>
-        <w:rPr>
-          <w:sz w:val="24"/>
-          <w:szCs w:val="24"/>
-        </w:rPr>
-        <w:t xml:space="preserve"> con cuatro sub-apartados que son entregables, entrega, roles y mecanismos de despliegue donde se especifica cada uno de estos apartados nombrados.</w:t>
-      </w:r>
+      </w:pPr>
     </w:p>
     <w:p>
       <w:pPr>
@@ -4235,7 +4473,16 @@
           <w:sz w:val="24"/>
           <w:szCs w:val="24"/>
         </w:rPr>
-        <w:t>mejorar un código desarrollado por alumnos que cursaron la asignatura de Evolución y Gestión de la Configuración el curso pasado, así como la interpretación de éste tanto su estructura como su funcionamiento. Por lo tanto, nos enfrentamos ante un primer muro para la realización de este proyecto ya que no nos habíamos enfrentado a este tipo de situación anteriormente, dedicando así bastante tiempo para el entendimiento de éste.</w:t>
+        <w:t xml:space="preserve">mejorar un código desarrollado por alumnos que cursaron la asignatura de Evolución y Gestión de la Configuración el curso pasado, así como la interpretación de éste tanto su estructura como su funcionamiento. Por lo tanto, nos enfrentamos ante un primer muro para la </w:t>
+      </w:r>
+      <w:r>
+        <w:rPr>
+          <w:color w:val="548DD4" w:themeColor="text2" w:themeTint="99"/>
+          <w:sz w:val="24"/>
+          <w:szCs w:val="24"/>
+        </w:rPr>
+        <w:lastRenderedPageBreak/>
+        <w:t>realización de este proyecto ya que no nos habíamos enfrentado a este tipo de situación anteriormente, dedicando así bastante tiempo para el entendimiento de éste.</w:t>
       </w:r>
     </w:p>
     <w:p>
@@ -4271,23 +4518,13 @@
         </w:rPr>
         <w:t>-</w:t>
       </w:r>
-      <w:proofErr w:type="spellStart"/>
       <w:r>
         <w:rPr>
           <w:color w:val="548DD4" w:themeColor="text2" w:themeTint="99"/>
           <w:sz w:val="24"/>
           <w:szCs w:val="24"/>
         </w:rPr>
-        <w:t>factorizar</w:t>
-      </w:r>
-      <w:proofErr w:type="spellEnd"/>
-      <w:r>
-        <w:rPr>
-          <w:color w:val="548DD4" w:themeColor="text2" w:themeTint="99"/>
-          <w:sz w:val="24"/>
-          <w:szCs w:val="24"/>
-        </w:rPr>
-        <w:t xml:space="preserve"> el código heredado ya que la estructura del código era un poco caótica dificultando así su comprensión. </w:t>
+        <w:t xml:space="preserve">factorizar el código heredado ya que la estructura del código era un poco caótica dificultando así su comprensión. </w:t>
       </w:r>
       <w:r>
         <w:rPr>
@@ -4440,7 +4677,7 @@
           <w:color w:val="548DD4" w:themeColor="text2" w:themeTint="99"/>
         </w:rPr>
       </w:pPr>
-      <w:hyperlink r:id="rId10" w:history="1">
+      <w:hyperlink r:id="rId11" w:history="1">
         <w:r>
           <w:rPr>
             <w:rStyle w:val="Hipervnculo"/>
@@ -4486,7 +4723,7 @@
       </w:pPr>
     </w:p>
     <w:sectPr>
-      <w:footerReference w:type="default" r:id="rId11"/>
+      <w:footerReference w:type="default" r:id="rId12"/>
       <w:pgSz w:w="11906" w:h="16838"/>
       <w:pgMar w:top="1417" w:right="1701" w:bottom="1417" w:left="1701" w:header="708" w:footer="708" w:gutter="0"/>
       <w:cols w:space="708"/>
@@ -4498,7 +4735,7 @@
 </file>
 
 <file path=word/endnotes.xml><?xml version="1.0" encoding="utf-8"?>
-<w:endnotes xmlns:wpc="http://schemas.microsoft.com/office/word/2010/wordprocessingCanvas" xmlns:mc="http://schemas.openxmlformats.org/markup-compatibility/2006" xmlns:o="urn:schemas-microsoft-com:office:office" xmlns:r="http://schemas.openxmlformats.org/officeDocument/2006/relationships" xmlns:m="http://schemas.openxmlformats.org/officeDocument/2006/math" xmlns:v="urn:schemas-microsoft-com:vml" xmlns:wp14="http://schemas.microsoft.com/office/word/2010/wordprocessingDrawing" xmlns:wp="http://schemas.openxmlformats.org/drawingml/2006/wordprocessingDrawing" xmlns:w10="urn:schemas-microsoft-com:office:word" xmlns:w="http://schemas.openxmlformats.org/wordprocessingml/2006/main" xmlns:w14="http://schemas.microsoft.com/office/word/2010/wordml" xmlns:w15="http://schemas.microsoft.com/office/word/2012/wordml" xmlns:wpg="http://schemas.microsoft.com/office/word/2010/wordprocessingGroup" xmlns:wpi="http://schemas.microsoft.com/office/word/2010/wordprocessingInk" xmlns:wne="http://schemas.microsoft.com/office/word/2006/wordml" xmlns:wps="http://schemas.microsoft.com/office/word/2010/wordprocessingShape" mc:Ignorable="w14 w15 wp14">
+<w:endnotes xmlns:wpc="http://schemas.microsoft.com/office/word/2010/wordprocessingCanvas" xmlns:mc="http://schemas.openxmlformats.org/markup-compatibility/2006" xmlns:o="urn:schemas-microsoft-com:office:office" xmlns:r="http://schemas.openxmlformats.org/officeDocument/2006/relationships" xmlns:m="http://schemas.openxmlformats.org/officeDocument/2006/math" xmlns:v="urn:schemas-microsoft-com:vml" xmlns:wp14="http://schemas.microsoft.com/office/word/2010/wordprocessingDrawing" xmlns:wp="http://schemas.openxmlformats.org/drawingml/2006/wordprocessingDrawing" xmlns:w10="urn:schemas-microsoft-com:office:word" xmlns:w="http://schemas.openxmlformats.org/wordprocessingml/2006/main" xmlns:w14="http://schemas.microsoft.com/office/word/2010/wordml" xmlns:wpg="http://schemas.microsoft.com/office/word/2010/wordprocessingGroup" xmlns:wpi="http://schemas.microsoft.com/office/word/2010/wordprocessingInk" xmlns:wne="http://schemas.microsoft.com/office/word/2006/wordml" xmlns:wps="http://schemas.microsoft.com/office/word/2010/wordprocessingShape" mc:Ignorable="w14 wp14">
   <w:endnote w:type="separator" w:id="-1">
     <w:p>
       <w:pPr>
@@ -4523,7 +4760,7 @@
 </file>
 
 <file path=word/footer1.xml><?xml version="1.0" encoding="utf-8"?>
-<w:ftr xmlns:wpc="http://schemas.microsoft.com/office/word/2010/wordprocessingCanvas" xmlns:mc="http://schemas.openxmlformats.org/markup-compatibility/2006" xmlns:o="urn:schemas-microsoft-com:office:office" xmlns:r="http://schemas.openxmlformats.org/officeDocument/2006/relationships" xmlns:m="http://schemas.openxmlformats.org/officeDocument/2006/math" xmlns:v="urn:schemas-microsoft-com:vml" xmlns:wp14="http://schemas.microsoft.com/office/word/2010/wordprocessingDrawing" xmlns:wp="http://schemas.openxmlformats.org/drawingml/2006/wordprocessingDrawing" xmlns:w10="urn:schemas-microsoft-com:office:word" xmlns:w="http://schemas.openxmlformats.org/wordprocessingml/2006/main" xmlns:w14="http://schemas.microsoft.com/office/word/2010/wordml" xmlns:w15="http://schemas.microsoft.com/office/word/2012/wordml" xmlns:wpg="http://schemas.microsoft.com/office/word/2010/wordprocessingGroup" xmlns:wpi="http://schemas.microsoft.com/office/word/2010/wordprocessingInk" xmlns:wne="http://schemas.microsoft.com/office/word/2006/wordml" xmlns:wps="http://schemas.microsoft.com/office/word/2010/wordprocessingShape" mc:Ignorable="w14 w15 wp14">
+<w:ftr xmlns:wpc="http://schemas.microsoft.com/office/word/2010/wordprocessingCanvas" xmlns:mc="http://schemas.openxmlformats.org/markup-compatibility/2006" xmlns:o="urn:schemas-microsoft-com:office:office" xmlns:r="http://schemas.openxmlformats.org/officeDocument/2006/relationships" xmlns:m="http://schemas.openxmlformats.org/officeDocument/2006/math" xmlns:v="urn:schemas-microsoft-com:vml" xmlns:wp14="http://schemas.microsoft.com/office/word/2010/wordprocessingDrawing" xmlns:wp="http://schemas.openxmlformats.org/drawingml/2006/wordprocessingDrawing" xmlns:w10="urn:schemas-microsoft-com:office:word" xmlns:w="http://schemas.openxmlformats.org/wordprocessingml/2006/main" xmlns:w14="http://schemas.microsoft.com/office/word/2010/wordml" xmlns:wpg="http://schemas.microsoft.com/office/word/2010/wordprocessingGroup" xmlns:wpi="http://schemas.microsoft.com/office/word/2010/wordprocessingInk" xmlns:wne="http://schemas.microsoft.com/office/word/2006/wordml" xmlns:wps="http://schemas.microsoft.com/office/word/2010/wordprocessingShape" mc:Ignorable="w14 wp14">
   <w:sdt>
     <w:sdtPr>
       <w:rPr>
@@ -4580,7 +4817,7 @@
             <w:sz w:val="24"/>
             <w:szCs w:val="24"/>
           </w:rPr>
-          <w:t>9</w:t>
+          <w:t>7</w:t>
         </w:r>
         <w:r>
           <w:rPr>
@@ -4602,7 +4839,7 @@
 </file>
 
 <file path=word/footnotes.xml><?xml version="1.0" encoding="utf-8"?>
-<w:footnotes xmlns:wpc="http://schemas.microsoft.com/office/word/2010/wordprocessingCanvas" xmlns:mc="http://schemas.openxmlformats.org/markup-compatibility/2006" xmlns:o="urn:schemas-microsoft-com:office:office" xmlns:r="http://schemas.openxmlformats.org/officeDocument/2006/relationships" xmlns:m="http://schemas.openxmlformats.org/officeDocument/2006/math" xmlns:v="urn:schemas-microsoft-com:vml" xmlns:wp14="http://schemas.microsoft.com/office/word/2010/wordprocessingDrawing" xmlns:wp="http://schemas.openxmlformats.org/drawingml/2006/wordprocessingDrawing" xmlns:w10="urn:schemas-microsoft-com:office:word" xmlns:w="http://schemas.openxmlformats.org/wordprocessingml/2006/main" xmlns:w14="http://schemas.microsoft.com/office/word/2010/wordml" xmlns:w15="http://schemas.microsoft.com/office/word/2012/wordml" xmlns:wpg="http://schemas.microsoft.com/office/word/2010/wordprocessingGroup" xmlns:wpi="http://schemas.microsoft.com/office/word/2010/wordprocessingInk" xmlns:wne="http://schemas.microsoft.com/office/word/2006/wordml" xmlns:wps="http://schemas.microsoft.com/office/word/2010/wordprocessingShape" mc:Ignorable="w14 w15 wp14">
+<w:footnotes xmlns:wpc="http://schemas.microsoft.com/office/word/2010/wordprocessingCanvas" xmlns:mc="http://schemas.openxmlformats.org/markup-compatibility/2006" xmlns:o="urn:schemas-microsoft-com:office:office" xmlns:r="http://schemas.openxmlformats.org/officeDocument/2006/relationships" xmlns:m="http://schemas.openxmlformats.org/officeDocument/2006/math" xmlns:v="urn:schemas-microsoft-com:vml" xmlns:wp14="http://schemas.microsoft.com/office/word/2010/wordprocessingDrawing" xmlns:wp="http://schemas.openxmlformats.org/drawingml/2006/wordprocessingDrawing" xmlns:w10="urn:schemas-microsoft-com:office:word" xmlns:w="http://schemas.openxmlformats.org/wordprocessingml/2006/main" xmlns:w14="http://schemas.microsoft.com/office/word/2010/wordml" xmlns:wpg="http://schemas.microsoft.com/office/word/2010/wordprocessingGroup" xmlns:wpi="http://schemas.microsoft.com/office/word/2010/wordprocessingInk" xmlns:wne="http://schemas.microsoft.com/office/word/2006/wordml" xmlns:wps="http://schemas.microsoft.com/office/word/2010/wordprocessingShape" mc:Ignorable="w14 wp14">
   <w:footnote w:type="separator" w:id="-1">
     <w:p>
       <w:pPr>
@@ -4627,7 +4864,7 @@
 </file>
 
 <file path=word/numbering.xml><?xml version="1.0" encoding="utf-8"?>
-<w:numbering xmlns:wpc="http://schemas.microsoft.com/office/word/2010/wordprocessingCanvas" xmlns:mc="http://schemas.openxmlformats.org/markup-compatibility/2006" xmlns:o="urn:schemas-microsoft-com:office:office" xmlns:r="http://schemas.openxmlformats.org/officeDocument/2006/relationships" xmlns:m="http://schemas.openxmlformats.org/officeDocument/2006/math" xmlns:v="urn:schemas-microsoft-com:vml" xmlns:wp14="http://schemas.microsoft.com/office/word/2010/wordprocessingDrawing" xmlns:wp="http://schemas.openxmlformats.org/drawingml/2006/wordprocessingDrawing" xmlns:w10="urn:schemas-microsoft-com:office:word" xmlns:w="http://schemas.openxmlformats.org/wordprocessingml/2006/main" xmlns:w14="http://schemas.microsoft.com/office/word/2010/wordml" xmlns:w15="http://schemas.microsoft.com/office/word/2012/wordml" xmlns:wpg="http://schemas.microsoft.com/office/word/2010/wordprocessingGroup" xmlns:wpi="http://schemas.microsoft.com/office/word/2010/wordprocessingInk" xmlns:wne="http://schemas.microsoft.com/office/word/2006/wordml" xmlns:wps="http://schemas.microsoft.com/office/word/2010/wordprocessingShape" mc:Ignorable="w14 w15 wp14">
+<w:numbering xmlns:wpc="http://schemas.microsoft.com/office/word/2010/wordprocessingCanvas" xmlns:mc="http://schemas.openxmlformats.org/markup-compatibility/2006" xmlns:o="urn:schemas-microsoft-com:office:office" xmlns:r="http://schemas.openxmlformats.org/officeDocument/2006/relationships" xmlns:m="http://schemas.openxmlformats.org/officeDocument/2006/math" xmlns:v="urn:schemas-microsoft-com:vml" xmlns:wp14="http://schemas.microsoft.com/office/word/2010/wordprocessingDrawing" xmlns:wp="http://schemas.openxmlformats.org/drawingml/2006/wordprocessingDrawing" xmlns:w10="urn:schemas-microsoft-com:office:word" xmlns:w="http://schemas.openxmlformats.org/wordprocessingml/2006/main" xmlns:w14="http://schemas.microsoft.com/office/word/2010/wordml" xmlns:wpg="http://schemas.microsoft.com/office/word/2010/wordprocessingGroup" xmlns:wpi="http://schemas.microsoft.com/office/word/2010/wordprocessingInk" xmlns:wne="http://schemas.microsoft.com/office/word/2006/wordml" xmlns:wps="http://schemas.microsoft.com/office/word/2010/wordprocessingShape" mc:Ignorable="w14 wp14">
   <w:abstractNum w:abstractNumId="0">
     <w:nsid w:val="04FF4AD2"/>
     <w:multiLevelType w:val="hybridMultilevel"/>
@@ -10060,7 +10297,7 @@
 </file>
 
 <file path=word/styles.xml><?xml version="1.0" encoding="utf-8"?>
-<w:styles xmlns:mc="http://schemas.openxmlformats.org/markup-compatibility/2006" xmlns:r="http://schemas.openxmlformats.org/officeDocument/2006/relationships" xmlns:w="http://schemas.openxmlformats.org/wordprocessingml/2006/main" xmlns:w14="http://schemas.microsoft.com/office/word/2010/wordml" xmlns:w15="http://schemas.microsoft.com/office/word/2012/wordml" mc:Ignorable="w14 w15">
+<w:styles xmlns:mc="http://schemas.openxmlformats.org/markup-compatibility/2006" xmlns:r="http://schemas.openxmlformats.org/officeDocument/2006/relationships" xmlns:w="http://schemas.openxmlformats.org/wordprocessingml/2006/main" xmlns:w14="http://schemas.microsoft.com/office/word/2010/wordml" mc:Ignorable="w14">
   <w:docDefaults>
     <w:rPrDefault>
       <w:rPr>
@@ -10076,378 +10313,144 @@
       </w:pPr>
     </w:pPrDefault>
   </w:docDefaults>
-  <w:latentStyles w:defLockedState="0" w:defUIPriority="99" w:defSemiHidden="0" w:defUnhideWhenUsed="0" w:defQFormat="0" w:count="371">
-    <w:lsdException w:name="Normal" w:uiPriority="0" w:qFormat="1"/>
-    <w:lsdException w:name="heading 1" w:uiPriority="9" w:qFormat="1"/>
-    <w:lsdException w:name="heading 2" w:semiHidden="1" w:uiPriority="9" w:unhideWhenUsed="1" w:qFormat="1"/>
-    <w:lsdException w:name="heading 3" w:semiHidden="1" w:uiPriority="9" w:unhideWhenUsed="1" w:qFormat="1"/>
-    <w:lsdException w:name="heading 4" w:semiHidden="1" w:uiPriority="9" w:unhideWhenUsed="1" w:qFormat="1"/>
-    <w:lsdException w:name="heading 5" w:semiHidden="1" w:uiPriority="9" w:unhideWhenUsed="1" w:qFormat="1"/>
-    <w:lsdException w:name="heading 6" w:semiHidden="1" w:uiPriority="9" w:unhideWhenUsed="1" w:qFormat="1"/>
-    <w:lsdException w:name="heading 7" w:semiHidden="1" w:uiPriority="9" w:unhideWhenUsed="1" w:qFormat="1"/>
-    <w:lsdException w:name="heading 8" w:semiHidden="1" w:uiPriority="9" w:unhideWhenUsed="1" w:qFormat="1"/>
-    <w:lsdException w:name="heading 9" w:semiHidden="1" w:uiPriority="9" w:unhideWhenUsed="1" w:qFormat="1"/>
-    <w:lsdException w:name="index 1" w:semiHidden="1" w:unhideWhenUsed="1"/>
-    <w:lsdException w:name="index 2" w:semiHidden="1" w:unhideWhenUsed="1"/>
-    <w:lsdException w:name="index 3" w:semiHidden="1" w:unhideWhenUsed="1"/>
-    <w:lsdException w:name="index 4" w:semiHidden="1" w:unhideWhenUsed="1"/>
-    <w:lsdException w:name="index 5" w:semiHidden="1" w:unhideWhenUsed="1"/>
-    <w:lsdException w:name="index 6" w:semiHidden="1" w:unhideWhenUsed="1"/>
-    <w:lsdException w:name="index 7" w:semiHidden="1" w:unhideWhenUsed="1"/>
-    <w:lsdException w:name="index 8" w:semiHidden="1" w:unhideWhenUsed="1"/>
-    <w:lsdException w:name="index 9" w:semiHidden="1" w:unhideWhenUsed="1"/>
-    <w:lsdException w:name="toc 1" w:semiHidden="1" w:uiPriority="39" w:unhideWhenUsed="1"/>
-    <w:lsdException w:name="toc 2" w:semiHidden="1" w:uiPriority="39" w:unhideWhenUsed="1"/>
-    <w:lsdException w:name="toc 3" w:semiHidden="1" w:uiPriority="39" w:unhideWhenUsed="1"/>
-    <w:lsdException w:name="toc 4" w:semiHidden="1" w:uiPriority="39" w:unhideWhenUsed="1"/>
-    <w:lsdException w:name="toc 5" w:semiHidden="1" w:uiPriority="39" w:unhideWhenUsed="1"/>
-    <w:lsdException w:name="toc 6" w:semiHidden="1" w:uiPriority="39" w:unhideWhenUsed="1"/>
-    <w:lsdException w:name="toc 7" w:semiHidden="1" w:uiPriority="39" w:unhideWhenUsed="1"/>
-    <w:lsdException w:name="toc 8" w:semiHidden="1" w:uiPriority="39" w:unhideWhenUsed="1"/>
-    <w:lsdException w:name="toc 9" w:semiHidden="1" w:uiPriority="39" w:unhideWhenUsed="1"/>
-    <w:lsdException w:name="Normal Indent" w:semiHidden="1" w:unhideWhenUsed="1"/>
-    <w:lsdException w:name="footnote text" w:semiHidden="1" w:unhideWhenUsed="1"/>
-    <w:lsdException w:name="annotation text" w:semiHidden="1" w:unhideWhenUsed="1"/>
-    <w:lsdException w:name="header" w:semiHidden="1" w:unhideWhenUsed="1"/>
-    <w:lsdException w:name="footer" w:semiHidden="1" w:unhideWhenUsed="1"/>
-    <w:lsdException w:name="index heading" w:semiHidden="1" w:unhideWhenUsed="1"/>
-    <w:lsdException w:name="caption" w:semiHidden="1" w:uiPriority="35" w:unhideWhenUsed="1" w:qFormat="1"/>
-    <w:lsdException w:name="table of figures" w:semiHidden="1" w:unhideWhenUsed="1"/>
-    <w:lsdException w:name="envelope address" w:semiHidden="1" w:unhideWhenUsed="1"/>
-    <w:lsdException w:name="envelope return" w:semiHidden="1" w:unhideWhenUsed="1"/>
-    <w:lsdException w:name="footnote reference" w:semiHidden="1" w:unhideWhenUsed="1"/>
-    <w:lsdException w:name="annotation reference" w:semiHidden="1" w:unhideWhenUsed="1"/>
-    <w:lsdException w:name="line number" w:semiHidden="1" w:unhideWhenUsed="1"/>
-    <w:lsdException w:name="page number" w:semiHidden="1" w:unhideWhenUsed="1"/>
-    <w:lsdException w:name="endnote reference" w:semiHidden="1" w:unhideWhenUsed="1"/>
-    <w:lsdException w:name="endnote text" w:semiHidden="1" w:unhideWhenUsed="1"/>
-    <w:lsdException w:name="table of authorities" w:semiHidden="1" w:unhideWhenUsed="1"/>
-    <w:lsdException w:name="macro" w:semiHidden="1" w:unhideWhenUsed="1"/>
-    <w:lsdException w:name="toa heading" w:semiHidden="1" w:unhideWhenUsed="1"/>
-    <w:lsdException w:name="List" w:semiHidden="1" w:unhideWhenUsed="1"/>
-    <w:lsdException w:name="List Bullet" w:semiHidden="1" w:unhideWhenUsed="1"/>
-    <w:lsdException w:name="List Number" w:semiHidden="1" w:unhideWhenUsed="1"/>
-    <w:lsdException w:name="List 2" w:semiHidden="1" w:unhideWhenUsed="1"/>
-    <w:lsdException w:name="List 3" w:semiHidden="1" w:unhideWhenUsed="1"/>
-    <w:lsdException w:name="List 4" w:semiHidden="1" w:unhideWhenUsed="1"/>
-    <w:lsdException w:name="List 5" w:semiHidden="1" w:unhideWhenUsed="1"/>
-    <w:lsdException w:name="List Bullet 2" w:semiHidden="1" w:unhideWhenUsed="1"/>
-    <w:lsdException w:name="List Bullet 3" w:semiHidden="1" w:unhideWhenUsed="1"/>
-    <w:lsdException w:name="List Bullet 4" w:semiHidden="1" w:unhideWhenUsed="1"/>
-    <w:lsdException w:name="List Bullet 5" w:semiHidden="1" w:unhideWhenUsed="1"/>
-    <w:lsdException w:name="List Number 2" w:semiHidden="1" w:unhideWhenUsed="1"/>
-    <w:lsdException w:name="List Number 3" w:semiHidden="1" w:unhideWhenUsed="1"/>
-    <w:lsdException w:name="List Number 4" w:semiHidden="1" w:unhideWhenUsed="1"/>
-    <w:lsdException w:name="List Number 5" w:semiHidden="1" w:unhideWhenUsed="1"/>
-    <w:lsdException w:name="Title" w:uiPriority="10" w:qFormat="1"/>
-    <w:lsdException w:name="Closing" w:semiHidden="1" w:unhideWhenUsed="1"/>
-    <w:lsdException w:name="Signature" w:semiHidden="1" w:unhideWhenUsed="1"/>
-    <w:lsdException w:name="Default Paragraph Font" w:semiHidden="1" w:uiPriority="1" w:unhideWhenUsed="1"/>
-    <w:lsdException w:name="Body Text" w:semiHidden="1" w:unhideWhenUsed="1"/>
-    <w:lsdException w:name="Body Text Indent" w:semiHidden="1" w:unhideWhenUsed="1"/>
-    <w:lsdException w:name="List Continue" w:semiHidden="1" w:unhideWhenUsed="1"/>
-    <w:lsdException w:name="List Continue 2" w:semiHidden="1" w:unhideWhenUsed="1"/>
-    <w:lsdException w:name="List Continue 3" w:semiHidden="1" w:unhideWhenUsed="1"/>
-    <w:lsdException w:name="List Continue 4" w:semiHidden="1" w:unhideWhenUsed="1"/>
-    <w:lsdException w:name="List Continue 5" w:semiHidden="1" w:unhideWhenUsed="1"/>
-    <w:lsdException w:name="Message Header" w:semiHidden="1" w:unhideWhenUsed="1"/>
-    <w:lsdException w:name="Subtitle" w:uiPriority="11" w:qFormat="1"/>
-    <w:lsdException w:name="Salutation" w:semiHidden="1" w:unhideWhenUsed="1"/>
-    <w:lsdException w:name="Date" w:semiHidden="1" w:unhideWhenUsed="1"/>
-    <w:lsdException w:name="Body Text First Indent" w:semiHidden="1" w:unhideWhenUsed="1"/>
-    <w:lsdException w:name="Body Text First Indent 2" w:semiHidden="1" w:unhideWhenUsed="1"/>
-    <w:lsdException w:name="Note Heading" w:semiHidden="1" w:unhideWhenUsed="1"/>
-    <w:lsdException w:name="Body Text 2" w:semiHidden="1" w:unhideWhenUsed="1"/>
-    <w:lsdException w:name="Body Text 3" w:semiHidden="1" w:unhideWhenUsed="1"/>
-    <w:lsdException w:name="Body Text Indent 2" w:semiHidden="1" w:unhideWhenUsed="1"/>
-    <w:lsdException w:name="Body Text Indent 3" w:semiHidden="1" w:unhideWhenUsed="1"/>
-    <w:lsdException w:name="Block Text" w:semiHidden="1" w:unhideWhenUsed="1"/>
-    <w:lsdException w:name="Hyperlink" w:semiHidden="1" w:unhideWhenUsed="1"/>
-    <w:lsdException w:name="FollowedHyperlink" w:semiHidden="1" w:unhideWhenUsed="1"/>
-    <w:lsdException w:name="Strong" w:uiPriority="22" w:qFormat="1"/>
-    <w:lsdException w:name="Emphasis" w:uiPriority="20" w:qFormat="1"/>
-    <w:lsdException w:name="Document Map" w:semiHidden="1" w:unhideWhenUsed="1"/>
-    <w:lsdException w:name="Plain Text" w:semiHidden="1" w:unhideWhenUsed="1"/>
-    <w:lsdException w:name="E-mail Signature" w:semiHidden="1" w:unhideWhenUsed="1"/>
-    <w:lsdException w:name="HTML Top of Form" w:semiHidden="1" w:unhideWhenUsed="1"/>
-    <w:lsdException w:name="HTML Bottom of Form" w:semiHidden="1" w:unhideWhenUsed="1"/>
-    <w:lsdException w:name="Normal (Web)" w:semiHidden="1" w:unhideWhenUsed="1"/>
-    <w:lsdException w:name="HTML Acronym" w:semiHidden="1" w:unhideWhenUsed="1"/>
-    <w:lsdException w:name="HTML Address" w:semiHidden="1" w:unhideWhenUsed="1"/>
-    <w:lsdException w:name="HTML Cite" w:semiHidden="1" w:unhideWhenUsed="1"/>
-    <w:lsdException w:name="HTML Code" w:semiHidden="1" w:unhideWhenUsed="1"/>
-    <w:lsdException w:name="HTML Definition" w:semiHidden="1" w:unhideWhenUsed="1"/>
-    <w:lsdException w:name="HTML Keyboard" w:semiHidden="1" w:unhideWhenUsed="1"/>
-    <w:lsdException w:name="HTML Preformatted" w:semiHidden="1" w:unhideWhenUsed="1"/>
-    <w:lsdException w:name="HTML Sample" w:semiHidden="1" w:unhideWhenUsed="1"/>
-    <w:lsdException w:name="HTML Typewriter" w:semiHidden="1" w:unhideWhenUsed="1"/>
-    <w:lsdException w:name="HTML Variable" w:semiHidden="1" w:unhideWhenUsed="1"/>
-    <w:lsdException w:name="Normal Table" w:semiHidden="1" w:unhideWhenUsed="1"/>
-    <w:lsdException w:name="annotation subject" w:semiHidden="1" w:unhideWhenUsed="1"/>
-    <w:lsdException w:name="No List" w:semiHidden="1" w:unhideWhenUsed="1"/>
-    <w:lsdException w:name="Outline List 1" w:semiHidden="1" w:unhideWhenUsed="1"/>
-    <w:lsdException w:name="Outline List 2" w:semiHidden="1" w:unhideWhenUsed="1"/>
-    <w:lsdException w:name="Outline List 3" w:semiHidden="1" w:unhideWhenUsed="1"/>
-    <w:lsdException w:name="Table Simple 1" w:semiHidden="1" w:unhideWhenUsed="1"/>
-    <w:lsdException w:name="Table Simple 2" w:semiHidden="1" w:unhideWhenUsed="1"/>
-    <w:lsdException w:name="Table Simple 3" w:semiHidden="1" w:unhideWhenUsed="1"/>
-    <w:lsdException w:name="Table Classic 1" w:semiHidden="1" w:unhideWhenUsed="1"/>
-    <w:lsdException w:name="Table Classic 2" w:semiHidden="1" w:unhideWhenUsed="1"/>
-    <w:lsdException w:name="Table Classic 3" w:semiHidden="1" w:unhideWhenUsed="1"/>
-    <w:lsdException w:name="Table Classic 4" w:semiHidden="1" w:unhideWhenUsed="1"/>
-    <w:lsdException w:name="Table Colorful 1" w:semiHidden="1" w:unhideWhenUsed="1"/>
-    <w:lsdException w:name="Table Colorful 2" w:semiHidden="1" w:unhideWhenUsed="1"/>
-    <w:lsdException w:name="Table Colorful 3" w:semiHidden="1" w:unhideWhenUsed="1"/>
-    <w:lsdException w:name="Table Columns 1" w:semiHidden="1" w:unhideWhenUsed="1"/>
-    <w:lsdException w:name="Table Columns 2" w:semiHidden="1" w:unhideWhenUsed="1"/>
-    <w:lsdException w:name="Table Columns 3" w:semiHidden="1" w:unhideWhenUsed="1"/>
-    <w:lsdException w:name="Table Columns 4" w:semiHidden="1" w:unhideWhenUsed="1"/>
-    <w:lsdException w:name="Table Columns 5" w:semiHidden="1" w:unhideWhenUsed="1"/>
-    <w:lsdException w:name="Table Grid 1" w:semiHidden="1" w:unhideWhenUsed="1"/>
-    <w:lsdException w:name="Table Grid 2" w:semiHidden="1" w:unhideWhenUsed="1"/>
-    <w:lsdException w:name="Table Grid 3" w:semiHidden="1" w:unhideWhenUsed="1"/>
-    <w:lsdException w:name="Table Grid 4" w:semiHidden="1" w:unhideWhenUsed="1"/>
-    <w:lsdException w:name="Table Grid 5" w:semiHidden="1" w:unhideWhenUsed="1"/>
-    <w:lsdException w:name="Table Grid 6" w:semiHidden="1" w:unhideWhenUsed="1"/>
-    <w:lsdException w:name="Table Grid 7" w:semiHidden="1" w:unhideWhenUsed="1"/>
-    <w:lsdException w:name="Table Grid 8" w:semiHidden="1" w:unhideWhenUsed="1"/>
-    <w:lsdException w:name="Table List 1" w:semiHidden="1" w:unhideWhenUsed="1"/>
-    <w:lsdException w:name="Table List 2" w:semiHidden="1" w:unhideWhenUsed="1"/>
-    <w:lsdException w:name="Table List 3" w:semiHidden="1" w:unhideWhenUsed="1"/>
-    <w:lsdException w:name="Table List 4" w:semiHidden="1" w:unhideWhenUsed="1"/>
-    <w:lsdException w:name="Table List 5" w:semiHidden="1" w:unhideWhenUsed="1"/>
-    <w:lsdException w:name="Table List 6" w:semiHidden="1" w:unhideWhenUsed="1"/>
-    <w:lsdException w:name="Table List 7" w:semiHidden="1" w:unhideWhenUsed="1"/>
-    <w:lsdException w:name="Table List 8" w:semiHidden="1" w:unhideWhenUsed="1"/>
-    <w:lsdException w:name="Table 3D effects 1" w:semiHidden="1" w:unhideWhenUsed="1"/>
-    <w:lsdException w:name="Table 3D effects 2" w:semiHidden="1" w:unhideWhenUsed="1"/>
-    <w:lsdException w:name="Table 3D effects 3" w:semiHidden="1" w:unhideWhenUsed="1"/>
-    <w:lsdException w:name="Table Contemporary" w:semiHidden="1" w:unhideWhenUsed="1"/>
-    <w:lsdException w:name="Table Elegant" w:semiHidden="1" w:unhideWhenUsed="1"/>
-    <w:lsdException w:name="Table Professional" w:semiHidden="1" w:unhideWhenUsed="1"/>
-    <w:lsdException w:name="Table Subtle 1" w:semiHidden="1" w:unhideWhenUsed="1"/>
-    <w:lsdException w:name="Table Subtle 2" w:semiHidden="1" w:unhideWhenUsed="1"/>
-    <w:lsdException w:name="Table Web 1" w:semiHidden="1" w:unhideWhenUsed="1"/>
-    <w:lsdException w:name="Table Web 2" w:semiHidden="1" w:unhideWhenUsed="1"/>
-    <w:lsdException w:name="Table Web 3" w:semiHidden="1" w:unhideWhenUsed="1"/>
-    <w:lsdException w:name="Balloon Text" w:semiHidden="1" w:unhideWhenUsed="1"/>
-    <w:lsdException w:name="Table Grid" w:uiPriority="59"/>
-    <w:lsdException w:name="Table Theme" w:semiHidden="1" w:unhideWhenUsed="1"/>
-    <w:lsdException w:name="Placeholder Text" w:semiHidden="1"/>
-    <w:lsdException w:name="No Spacing" w:uiPriority="1" w:qFormat="1"/>
-    <w:lsdException w:name="Light Shading" w:uiPriority="60"/>
-    <w:lsdException w:name="Light List" w:uiPriority="61"/>
-    <w:lsdException w:name="Light Grid" w:uiPriority="62"/>
-    <w:lsdException w:name="Medium Shading 1" w:uiPriority="63"/>
-    <w:lsdException w:name="Medium Shading 2" w:uiPriority="64"/>
-    <w:lsdException w:name="Medium List 1" w:uiPriority="65"/>
-    <w:lsdException w:name="Medium List 2" w:uiPriority="66"/>
-    <w:lsdException w:name="Medium Grid 1" w:uiPriority="67"/>
-    <w:lsdException w:name="Medium Grid 2" w:uiPriority="68"/>
-    <w:lsdException w:name="Medium Grid 3" w:uiPriority="69"/>
-    <w:lsdException w:name="Dark List" w:uiPriority="70"/>
-    <w:lsdException w:name="Colorful Shading" w:uiPriority="71"/>
-    <w:lsdException w:name="Colorful List" w:uiPriority="72"/>
-    <w:lsdException w:name="Colorful Grid" w:uiPriority="73"/>
-    <w:lsdException w:name="Light Shading Accent 1" w:uiPriority="60"/>
-    <w:lsdException w:name="Light List Accent 1" w:uiPriority="61"/>
-    <w:lsdException w:name="Light Grid Accent 1" w:uiPriority="62"/>
-    <w:lsdException w:name="Medium Shading 1 Accent 1" w:uiPriority="63"/>
-    <w:lsdException w:name="Medium Shading 2 Accent 1" w:uiPriority="64"/>
-    <w:lsdException w:name="Medium List 1 Accent 1" w:uiPriority="65"/>
-    <w:lsdException w:name="Revision" w:semiHidden="1"/>
-    <w:lsdException w:name="List Paragraph" w:uiPriority="34" w:qFormat="1"/>
-    <w:lsdException w:name="Quote" w:uiPriority="29" w:qFormat="1"/>
-    <w:lsdException w:name="Intense Quote" w:uiPriority="30" w:qFormat="1"/>
-    <w:lsdException w:name="Medium List 2 Accent 1" w:uiPriority="66"/>
-    <w:lsdException w:name="Medium Grid 1 Accent 1" w:uiPriority="67"/>
-    <w:lsdException w:name="Medium Grid 2 Accent 1" w:uiPriority="68"/>
-    <w:lsdException w:name="Medium Grid 3 Accent 1" w:uiPriority="69"/>
-    <w:lsdException w:name="Dark List Accent 1" w:uiPriority="70"/>
-    <w:lsdException w:name="Colorful Shading Accent 1" w:uiPriority="71"/>
-    <w:lsdException w:name="Colorful List Accent 1" w:uiPriority="72"/>
-    <w:lsdException w:name="Colorful Grid Accent 1" w:uiPriority="73"/>
-    <w:lsdException w:name="Light Shading Accent 2" w:uiPriority="60"/>
-    <w:lsdException w:name="Light List Accent 2" w:uiPriority="61"/>
-    <w:lsdException w:name="Light Grid Accent 2" w:uiPriority="62"/>
-    <w:lsdException w:name="Medium Shading 1 Accent 2" w:uiPriority="63"/>
-    <w:lsdException w:name="Medium Shading 2 Accent 2" w:uiPriority="64"/>
-    <w:lsdException w:name="Medium List 1 Accent 2" w:uiPriority="65"/>
-    <w:lsdException w:name="Medium List 2 Accent 2" w:uiPriority="66"/>
-    <w:lsdException w:name="Medium Grid 1 Accent 2" w:uiPriority="67"/>
-    <w:lsdException w:name="Medium Grid 2 Accent 2" w:uiPriority="68"/>
-    <w:lsdException w:name="Medium Grid 3 Accent 2" w:uiPriority="69"/>
-    <w:lsdException w:name="Dark List Accent 2" w:uiPriority="70"/>
-    <w:lsdException w:name="Colorful Shading Accent 2" w:uiPriority="71"/>
-    <w:lsdException w:name="Colorful List Accent 2" w:uiPriority="72"/>
-    <w:lsdException w:name="Colorful Grid Accent 2" w:uiPriority="73"/>
-    <w:lsdException w:name="Light Shading Accent 3" w:uiPriority="60"/>
-    <w:lsdException w:name="Light List Accent 3" w:uiPriority="61"/>
-    <w:lsdException w:name="Light Grid Accent 3" w:uiPriority="62"/>
-    <w:lsdException w:name="Medium Shading 1 Accent 3" w:uiPriority="63"/>
-    <w:lsdException w:name="Medium Shading 2 Accent 3" w:uiPriority="64"/>
-    <w:lsdException w:name="Medium List 1 Accent 3" w:uiPriority="65"/>
-    <w:lsdException w:name="Medium List 2 Accent 3" w:uiPriority="66"/>
-    <w:lsdException w:name="Medium Grid 1 Accent 3" w:uiPriority="67"/>
-    <w:lsdException w:name="Medium Grid 2 Accent 3" w:uiPriority="68"/>
-    <w:lsdException w:name="Medium Grid 3 Accent 3" w:uiPriority="69"/>
-    <w:lsdException w:name="Dark List Accent 3" w:uiPriority="70"/>
-    <w:lsdException w:name="Colorful Shading Accent 3" w:uiPriority="71"/>
-    <w:lsdException w:name="Colorful List Accent 3" w:uiPriority="72"/>
-    <w:lsdException w:name="Colorful Grid Accent 3" w:uiPriority="73"/>
-    <w:lsdException w:name="Light Shading Accent 4" w:uiPriority="60"/>
-    <w:lsdException w:name="Light List Accent 4" w:uiPriority="61"/>
-    <w:lsdException w:name="Light Grid Accent 4" w:uiPriority="62"/>
-    <w:lsdException w:name="Medium Shading 1 Accent 4" w:uiPriority="63"/>
-    <w:lsdException w:name="Medium Shading 2 Accent 4" w:uiPriority="64"/>
-    <w:lsdException w:name="Medium List 1 Accent 4" w:uiPriority="65"/>
-    <w:lsdException w:name="Medium List 2 Accent 4" w:uiPriority="66"/>
-    <w:lsdException w:name="Medium Grid 1 Accent 4" w:uiPriority="67"/>
-    <w:lsdException w:name="Medium Grid 2 Accent 4" w:uiPriority="68"/>
-    <w:lsdException w:name="Medium Grid 3 Accent 4" w:uiPriority="69"/>
-    <w:lsdException w:name="Dark List Accent 4" w:uiPriority="70"/>
-    <w:lsdException w:name="Colorful Shading Accent 4" w:uiPriority="71"/>
-    <w:lsdException w:name="Colorful List Accent 4" w:uiPriority="72"/>
-    <w:lsdException w:name="Colorful Grid Accent 4" w:uiPriority="73"/>
-    <w:lsdException w:name="Light Shading Accent 5" w:uiPriority="60"/>
-    <w:lsdException w:name="Light List Accent 5" w:uiPriority="61"/>
-    <w:lsdException w:name="Light Grid Accent 5" w:uiPriority="62"/>
-    <w:lsdException w:name="Medium Shading 1 Accent 5" w:uiPriority="63"/>
-    <w:lsdException w:name="Medium Shading 2 Accent 5" w:uiPriority="64"/>
-    <w:lsdException w:name="Medium List 1 Accent 5" w:uiPriority="65"/>
-    <w:lsdException w:name="Medium List 2 Accent 5" w:uiPriority="66"/>
-    <w:lsdException w:name="Medium Grid 1 Accent 5" w:uiPriority="67"/>
-    <w:lsdException w:name="Medium Grid 2 Accent 5" w:uiPriority="68"/>
-    <w:lsdException w:name="Medium Grid 3 Accent 5" w:uiPriority="69"/>
-    <w:lsdException w:name="Dark List Accent 5" w:uiPriority="70"/>
-    <w:lsdException w:name="Colorful Shading Accent 5" w:uiPriority="71"/>
-    <w:lsdException w:name="Colorful List Accent 5" w:uiPriority="72"/>
-    <w:lsdException w:name="Colorful Grid Accent 5" w:uiPriority="73"/>
-    <w:lsdException w:name="Light Shading Accent 6" w:uiPriority="60"/>
-    <w:lsdException w:name="Light List Accent 6" w:uiPriority="61"/>
-    <w:lsdException w:name="Light Grid Accent 6" w:uiPriority="62"/>
-    <w:lsdException w:name="Medium Shading 1 Accent 6" w:uiPriority="63"/>
-    <w:lsdException w:name="Medium Shading 2 Accent 6" w:uiPriority="64"/>
-    <w:lsdException w:name="Medium List 1 Accent 6" w:uiPriority="65"/>
-    <w:lsdException w:name="Medium List 2 Accent 6" w:uiPriority="66"/>
-    <w:lsdException w:name="Medium Grid 1 Accent 6" w:uiPriority="67"/>
-    <w:lsdException w:name="Medium Grid 2 Accent 6" w:uiPriority="68"/>
-    <w:lsdException w:name="Medium Grid 3 Accent 6" w:uiPriority="69"/>
-    <w:lsdException w:name="Dark List Accent 6" w:uiPriority="70"/>
-    <w:lsdException w:name="Colorful Shading Accent 6" w:uiPriority="71"/>
-    <w:lsdException w:name="Colorful List Accent 6" w:uiPriority="72"/>
-    <w:lsdException w:name="Colorful Grid Accent 6" w:uiPriority="73"/>
-    <w:lsdException w:name="Subtle Emphasis" w:uiPriority="19" w:qFormat="1"/>
-    <w:lsdException w:name="Intense Emphasis" w:uiPriority="21" w:qFormat="1"/>
-    <w:lsdException w:name="Subtle Reference" w:uiPriority="31" w:qFormat="1"/>
-    <w:lsdException w:name="Intense Reference" w:uiPriority="32" w:qFormat="1"/>
-    <w:lsdException w:name="Book Title" w:uiPriority="33" w:qFormat="1"/>
-    <w:lsdException w:name="Bibliography" w:semiHidden="1" w:uiPriority="37" w:unhideWhenUsed="1"/>
-    <w:lsdException w:name="TOC Heading" w:semiHidden="1" w:uiPriority="39" w:unhideWhenUsed="1" w:qFormat="1"/>
-    <w:lsdException w:name="Plain Table 1" w:uiPriority="41"/>
-    <w:lsdException w:name="Plain Table 2" w:uiPriority="42"/>
-    <w:lsdException w:name="Plain Table 3" w:uiPriority="43"/>
-    <w:lsdException w:name="Plain Table 4" w:uiPriority="44"/>
-    <w:lsdException w:name="Plain Table 5" w:uiPriority="45"/>
-    <w:lsdException w:name="Grid Table Light" w:uiPriority="40"/>
-    <w:lsdException w:name="Grid Table 1 Light" w:uiPriority="46"/>
-    <w:lsdException w:name="Grid Table 2" w:uiPriority="47"/>
-    <w:lsdException w:name="Grid Table 3" w:uiPriority="48"/>
-    <w:lsdException w:name="Grid Table 4" w:uiPriority="49"/>
-    <w:lsdException w:name="Grid Table 5 Dark" w:uiPriority="50"/>
-    <w:lsdException w:name="Grid Table 6 Colorful" w:uiPriority="51"/>
-    <w:lsdException w:name="Grid Table 7 Colorful" w:uiPriority="52"/>
-    <w:lsdException w:name="Grid Table 1 Light Accent 1" w:uiPriority="46"/>
-    <w:lsdException w:name="Grid Table 2 Accent 1" w:uiPriority="47"/>
-    <w:lsdException w:name="Grid Table 3 Accent 1" w:uiPriority="48"/>
-    <w:lsdException w:name="Grid Table 4 Accent 1" w:uiPriority="49"/>
-    <w:lsdException w:name="Grid Table 5 Dark Accent 1" w:uiPriority="50"/>
-    <w:lsdException w:name="Grid Table 6 Colorful Accent 1" w:uiPriority="51"/>
-    <w:lsdException w:name="Grid Table 7 Colorful Accent 1" w:uiPriority="52"/>
-    <w:lsdException w:name="Grid Table 1 Light Accent 2" w:uiPriority="46"/>
-    <w:lsdException w:name="Grid Table 2 Accent 2" w:uiPriority="47"/>
-    <w:lsdException w:name="Grid Table 3 Accent 2" w:uiPriority="48"/>
-    <w:lsdException w:name="Grid Table 4 Accent 2" w:uiPriority="49"/>
-    <w:lsdException w:name="Grid Table 5 Dark Accent 2" w:uiPriority="50"/>
-    <w:lsdException w:name="Grid Table 6 Colorful Accent 2" w:uiPriority="51"/>
-    <w:lsdException w:name="Grid Table 7 Colorful Accent 2" w:uiPriority="52"/>
-    <w:lsdException w:name="Grid Table 1 Light Accent 3" w:uiPriority="46"/>
-    <w:lsdException w:name="Grid Table 2 Accent 3" w:uiPriority="47"/>
-    <w:lsdException w:name="Grid Table 3 Accent 3" w:uiPriority="48"/>
-    <w:lsdException w:name="Grid Table 4 Accent 3" w:uiPriority="49"/>
-    <w:lsdException w:name="Grid Table 5 Dark Accent 3" w:uiPriority="50"/>
-    <w:lsdException w:name="Grid Table 6 Colorful Accent 3" w:uiPriority="51"/>
-    <w:lsdException w:name="Grid Table 7 Colorful Accent 3" w:uiPriority="52"/>
-    <w:lsdException w:name="Grid Table 1 Light Accent 4" w:uiPriority="46"/>
-    <w:lsdException w:name="Grid Table 2 Accent 4" w:uiPriority="47"/>
-    <w:lsdException w:name="Grid Table 3 Accent 4" w:uiPriority="48"/>
-    <w:lsdException w:name="Grid Table 4 Accent 4" w:uiPriority="49"/>
-    <w:lsdException w:name="Grid Table 5 Dark Accent 4" w:uiPriority="50"/>
-    <w:lsdException w:name="Grid Table 6 Colorful Accent 4" w:uiPriority="51"/>
-    <w:lsdException w:name="Grid Table 7 Colorful Accent 4" w:uiPriority="52"/>
-    <w:lsdException w:name="Grid Table 1 Light Accent 5" w:uiPriority="46"/>
-    <w:lsdException w:name="Grid Table 2 Accent 5" w:uiPriority="47"/>
-    <w:lsdException w:name="Grid Table 3 Accent 5" w:uiPriority="48"/>
-    <w:lsdException w:name="Grid Table 4 Accent 5" w:uiPriority="49"/>
-    <w:lsdException w:name="Grid Table 5 Dark Accent 5" w:uiPriority="50"/>
-    <w:lsdException w:name="Grid Table 6 Colorful Accent 5" w:uiPriority="51"/>
-    <w:lsdException w:name="Grid Table 7 Colorful Accent 5" w:uiPriority="52"/>
-    <w:lsdException w:name="Grid Table 1 Light Accent 6" w:uiPriority="46"/>
-    <w:lsdException w:name="Grid Table 2 Accent 6" w:uiPriority="47"/>
-    <w:lsdException w:name="Grid Table 3 Accent 6" w:uiPriority="48"/>
-    <w:lsdException w:name="Grid Table 4 Accent 6" w:uiPriority="49"/>
-    <w:lsdException w:name="Grid Table 5 Dark Accent 6" w:uiPriority="50"/>
-    <w:lsdException w:name="Grid Table 6 Colorful Accent 6" w:uiPriority="51"/>
-    <w:lsdException w:name="Grid Table 7 Colorful Accent 6" w:uiPriority="52"/>
-    <w:lsdException w:name="List Table 1 Light" w:uiPriority="46"/>
-    <w:lsdException w:name="List Table 2" w:uiPriority="47"/>
-    <w:lsdException w:name="List Table 3" w:uiPriority="48"/>
-    <w:lsdException w:name="List Table 4" w:uiPriority="49"/>
-    <w:lsdException w:name="List Table 5 Dark" w:uiPriority="50"/>
-    <w:lsdException w:name="List Table 6 Colorful" w:uiPriority="51"/>
-    <w:lsdException w:name="List Table 7 Colorful" w:uiPriority="52"/>
-    <w:lsdException w:name="List Table 1 Light Accent 1" w:uiPriority="46"/>
-    <w:lsdException w:name="List Table 2 Accent 1" w:uiPriority="47"/>
-    <w:lsdException w:name="List Table 3 Accent 1" w:uiPriority="48"/>
-    <w:lsdException w:name="List Table 4 Accent 1" w:uiPriority="49"/>
-    <w:lsdException w:name="List Table 5 Dark Accent 1" w:uiPriority="50"/>
-    <w:lsdException w:name="List Table 6 Colorful Accent 1" w:uiPriority="51"/>
-    <w:lsdException w:name="List Table 7 Colorful Accent 1" w:uiPriority="52"/>
-    <w:lsdException w:name="List Table 1 Light Accent 2" w:uiPriority="46"/>
-    <w:lsdException w:name="List Table 2 Accent 2" w:uiPriority="47"/>
-    <w:lsdException w:name="List Table 3 Accent 2" w:uiPriority="48"/>
-    <w:lsdException w:name="List Table 4 Accent 2" w:uiPriority="49"/>
-    <w:lsdException w:name="List Table 5 Dark Accent 2" w:uiPriority="50"/>
-    <w:lsdException w:name="List Table 6 Colorful Accent 2" w:uiPriority="51"/>
-    <w:lsdException w:name="List Table 7 Colorful Accent 2" w:uiPriority="52"/>
-    <w:lsdException w:name="List Table 1 Light Accent 3" w:uiPriority="46"/>
-    <w:lsdException w:name="List Table 2 Accent 3" w:uiPriority="47"/>
-    <w:lsdException w:name="List Table 3 Accent 3" w:uiPriority="48"/>
-    <w:lsdException w:name="List Table 4 Accent 3" w:uiPriority="49"/>
-    <w:lsdException w:name="List Table 5 Dark Accent 3" w:uiPriority="50"/>
-    <w:lsdException w:name="List Table 6 Colorful Accent 3" w:uiPriority="51"/>
-    <w:lsdException w:name="List Table 7 Colorful Accent 3" w:uiPriority="52"/>
-    <w:lsdException w:name="List Table 1 Light Accent 4" w:uiPriority="46"/>
-    <w:lsdException w:name="List Table 2 Accent 4" w:uiPriority="47"/>
-    <w:lsdException w:name="List Table 3 Accent 4" w:uiPriority="48"/>
-    <w:lsdException w:name="List Table 4 Accent 4" w:uiPriority="49"/>
-    <w:lsdException w:name="List Table 5 Dark Accent 4" w:uiPriority="50"/>
-    <w:lsdException w:name="List Table 6 Colorful Accent 4" w:uiPriority="51"/>
-    <w:lsdException w:name="List Table 7 Colorful Accent 4" w:uiPriority="52"/>
-    <w:lsdException w:name="List Table 1 Light Accent 5" w:uiPriority="46"/>
-    <w:lsdException w:name="List Table 2 Accent 5" w:uiPriority="47"/>
-    <w:lsdException w:name="List Table 3 Accent 5" w:uiPriority="48"/>
-    <w:lsdException w:name="List Table 4 Accent 5" w:uiPriority="49"/>
-    <w:lsdException w:name="List Table 5 Dark Accent 5" w:uiPriority="50"/>
-    <w:lsdException w:name="List Table 6 Colorful Accent 5" w:uiPriority="51"/>
-    <w:lsdException w:name="List Table 7 Colorful Accent 5" w:uiPriority="52"/>
-    <w:lsdException w:name="List Table 1 Light Accent 6" w:uiPriority="46"/>
-    <w:lsdException w:name="List Table 2 Accent 6" w:uiPriority="47"/>
-    <w:lsdException w:name="List Table 3 Accent 6" w:uiPriority="48"/>
-    <w:lsdException w:name="List Table 4 Accent 6" w:uiPriority="49"/>
-    <w:lsdException w:name="List Table 5 Dark Accent 6" w:uiPriority="50"/>
-    <w:lsdException w:name="List Table 6 Colorful Accent 6" w:uiPriority="51"/>
-    <w:lsdException w:name="List Table 7 Colorful Accent 6" w:uiPriority="52"/>
+  <w:latentStyles w:defLockedState="0" w:defUIPriority="99" w:defSemiHidden="1" w:defUnhideWhenUsed="1" w:defQFormat="0" w:count="267">
+    <w:lsdException w:name="Normal" w:semiHidden="0" w:uiPriority="0" w:unhideWhenUsed="0" w:qFormat="1"/>
+    <w:lsdException w:name="heading 1" w:semiHidden="0" w:uiPriority="9" w:unhideWhenUsed="0" w:qFormat="1"/>
+    <w:lsdException w:name="heading 2" w:uiPriority="9" w:qFormat="1"/>
+    <w:lsdException w:name="heading 3" w:uiPriority="9" w:qFormat="1"/>
+    <w:lsdException w:name="heading 4" w:uiPriority="9" w:qFormat="1"/>
+    <w:lsdException w:name="heading 5" w:uiPriority="9" w:qFormat="1"/>
+    <w:lsdException w:name="heading 6" w:uiPriority="9" w:qFormat="1"/>
+    <w:lsdException w:name="heading 7" w:uiPriority="9" w:qFormat="1"/>
+    <w:lsdException w:name="heading 8" w:uiPriority="9" w:qFormat="1"/>
+    <w:lsdException w:name="heading 9" w:uiPriority="9" w:qFormat="1"/>
+    <w:lsdException w:name="toc 1" w:uiPriority="39"/>
+    <w:lsdException w:name="toc 2" w:uiPriority="39"/>
+    <w:lsdException w:name="toc 3" w:uiPriority="39"/>
+    <w:lsdException w:name="toc 4" w:uiPriority="39"/>
+    <w:lsdException w:name="toc 5" w:uiPriority="39"/>
+    <w:lsdException w:name="toc 6" w:uiPriority="39"/>
+    <w:lsdException w:name="toc 7" w:uiPriority="39"/>
+    <w:lsdException w:name="toc 8" w:uiPriority="39"/>
+    <w:lsdException w:name="toc 9" w:uiPriority="39"/>
+    <w:lsdException w:name="caption" w:uiPriority="35" w:qFormat="1"/>
+    <w:lsdException w:name="Title" w:semiHidden="0" w:uiPriority="10" w:unhideWhenUsed="0" w:qFormat="1"/>
+    <w:lsdException w:name="Default Paragraph Font" w:uiPriority="1"/>
+    <w:lsdException w:name="Subtitle" w:semiHidden="0" w:uiPriority="11" w:unhideWhenUsed="0" w:qFormat="1"/>
+    <w:lsdException w:name="Strong" w:semiHidden="0" w:uiPriority="22" w:unhideWhenUsed="0" w:qFormat="1"/>
+    <w:lsdException w:name="Emphasis" w:semiHidden="0" w:uiPriority="20" w:unhideWhenUsed="0" w:qFormat="1"/>
+    <w:lsdException w:name="Table Grid" w:semiHidden="0" w:uiPriority="59" w:unhideWhenUsed="0"/>
+    <w:lsdException w:name="Placeholder Text" w:unhideWhenUsed="0"/>
+    <w:lsdException w:name="No Spacing" w:semiHidden="0" w:uiPriority="1" w:unhideWhenUsed="0" w:qFormat="1"/>
+    <w:lsdException w:name="Light Shading" w:semiHidden="0" w:uiPriority="60" w:unhideWhenUsed="0"/>
+    <w:lsdException w:name="Light List" w:semiHidden="0" w:uiPriority="61" w:unhideWhenUsed="0"/>
+    <w:lsdException w:name="Light Grid" w:semiHidden="0" w:uiPriority="62" w:unhideWhenUsed="0"/>
+    <w:lsdException w:name="Medium Shading 1" w:semiHidden="0" w:uiPriority="63" w:unhideWhenUsed="0"/>
+    <w:lsdException w:name="Medium Shading 2" w:semiHidden="0" w:uiPriority="64" w:unhideWhenUsed="0"/>
+    <w:lsdException w:name="Medium List 1" w:semiHidden="0" w:uiPriority="65" w:unhideWhenUsed="0"/>
+    <w:lsdException w:name="Medium List 2" w:semiHidden="0" w:uiPriority="66" w:unhideWhenUsed="0"/>
+    <w:lsdException w:name="Medium Grid 1" w:semiHidden="0" w:uiPriority="67" w:unhideWhenUsed="0"/>
+    <w:lsdException w:name="Medium Grid 2" w:semiHidden="0" w:uiPriority="68" w:unhideWhenUsed="0"/>
+    <w:lsdException w:name="Medium Grid 3" w:semiHidden="0" w:uiPriority="69" w:unhideWhenUsed="0"/>
+    <w:lsdException w:name="Dark List" w:semiHidden="0" w:uiPriority="70" w:unhideWhenUsed="0"/>
+    <w:lsdException w:name="Colorful Shading" w:semiHidden="0" w:uiPriority="71" w:unhideWhenUsed="0"/>
+    <w:lsdException w:name="Colorful List" w:semiHidden="0" w:uiPriority="72" w:unhideWhenUsed="0"/>
+    <w:lsdException w:name="Colorful Grid" w:semiHidden="0" w:uiPriority="73" w:unhideWhenUsed="0"/>
+    <w:lsdException w:name="Light Shading Accent 1" w:semiHidden="0" w:uiPriority="60" w:unhideWhenUsed="0"/>
+    <w:lsdException w:name="Light List Accent 1" w:semiHidden="0" w:uiPriority="61" w:unhideWhenUsed="0"/>
+    <w:lsdException w:name="Light Grid Accent 1" w:semiHidden="0" w:uiPriority="62" w:unhideWhenUsed="0"/>
+    <w:lsdException w:name="Medium Shading 1 Accent 1" w:semiHidden="0" w:uiPriority="63" w:unhideWhenUsed="0"/>
+    <w:lsdException w:name="Medium Shading 2 Accent 1" w:semiHidden="0" w:uiPriority="64" w:unhideWhenUsed="0"/>
+    <w:lsdException w:name="Medium List 1 Accent 1" w:semiHidden="0" w:uiPriority="65" w:unhideWhenUsed="0"/>
+    <w:lsdException w:name="Revision" w:unhideWhenUsed="0"/>
+    <w:lsdException w:name="List Paragraph" w:semiHidden="0" w:uiPriority="34" w:unhideWhenUsed="0" w:qFormat="1"/>
+    <w:lsdException w:name="Quote" w:semiHidden="0" w:uiPriority="29" w:unhideWhenUsed="0" w:qFormat="1"/>
+    <w:lsdException w:name="Intense Quote" w:semiHidden="0" w:uiPriority="30" w:unhideWhenUsed="0" w:qFormat="1"/>
+    <w:lsdException w:name="Medium List 2 Accent 1" w:semiHidden="0" w:uiPriority="66" w:unhideWhenUsed="0"/>
+    <w:lsdException w:name="Medium Grid 1 Accent 1" w:semiHidden="0" w:uiPriority="67" w:unhideWhenUsed="0"/>
+    <w:lsdException w:name="Medium Grid 2 Accent 1" w:semiHidden="0" w:uiPriority="68" w:unhideWhenUsed="0"/>
+    <w:lsdException w:name="Medium Grid 3 Accent 1" w:semiHidden="0" w:uiPriority="69" w:unhideWhenUsed="0"/>
+    <w:lsdException w:name="Dark List Accent 1" w:semiHidden="0" w:uiPriority="70" w:unhideWhenUsed="0"/>
+    <w:lsdException w:name="Colorful Shading Accent 1" w:semiHidden="0" w:uiPriority="71" w:unhideWhenUsed="0"/>
+    <w:lsdException w:name="Colorful List Accent 1" w:semiHidden="0" w:uiPriority="72" w:unhideWhenUsed="0"/>
+    <w:lsdException w:name="Colorful Grid Accent 1" w:semiHidden="0" w:uiPriority="73" w:unhideWhenUsed="0"/>
+    <w:lsdException w:name="Light Shading Accent 2" w:semiHidden="0" w:uiPriority="60" w:unhideWhenUsed="0"/>
+    <w:lsdException w:name="Light List Accent 2" w:semiHidden="0" w:uiPriority="61" w:unhideWhenUsed="0"/>
+    <w:lsdException w:name="Light Grid Accent 2" w:semiHidden="0" w:uiPriority="62" w:unhideWhenUsed="0"/>
+    <w:lsdException w:name="Medium Shading 1 Accent 2" w:semiHidden="0" w:uiPriority="63" w:unhideWhenUsed="0"/>
+    <w:lsdException w:name="Medium Shading 2 Accent 2" w:semiHidden="0" w:uiPriority="64" w:unhideWhenUsed="0"/>
+    <w:lsdException w:name="Medium List 1 Accent 2" w:semiHidden="0" w:uiPriority="65" w:unhideWhenUsed="0"/>
+    <w:lsdException w:name="Medium List 2 Accent 2" w:semiHidden="0" w:uiPriority="66" w:unhideWhenUsed="0"/>
+    <w:lsdException w:name="Medium Grid 1 Accent 2" w:semiHidden="0" w:uiPriority="67" w:unhideWhenUsed="0"/>
+    <w:lsdException w:name="Medium Grid 2 Accent 2" w:semiHidden="0" w:uiPriority="68" w:unhideWhenUsed="0"/>
+    <w:lsdException w:name="Medium Grid 3 Accent 2" w:semiHidden="0" w:uiPriority="69" w:unhideWhenUsed="0"/>
+    <w:lsdException w:name="Dark List Accent 2" w:semiHidden="0" w:uiPriority="70" w:unhideWhenUsed="0"/>
+    <w:lsdException w:name="Colorful Shading Accent 2" w:semiHidden="0" w:uiPriority="71" w:unhideWhenUsed="0"/>
+    <w:lsdException w:name="Colorful List Accent 2" w:semiHidden="0" w:uiPriority="72" w:unhideWhenUsed="0"/>
+    <w:lsdException w:name="Colorful Grid Accent 2" w:semiHidden="0" w:uiPriority="73" w:unhideWhenUsed="0"/>
+    <w:lsdException w:name="Light Shading Accent 3" w:semiHidden="0" w:uiPriority="60" w:unhideWhenUsed="0"/>
+    <w:lsdException w:name="Light List Accent 3" w:semiHidden="0" w:uiPriority="61" w:unhideWhenUsed="0"/>
+    <w:lsdException w:name="Light Grid Accent 3" w:semiHidden="0" w:uiPriority="62" w:unhideWhenUsed="0"/>
+    <w:lsdException w:name="Medium Shading 1 Accent 3" w:semiHidden="0" w:uiPriority="63" w:unhideWhenUsed="0"/>
+    <w:lsdException w:name="Medium Shading 2 Accent 3" w:semiHidden="0" w:uiPriority="64" w:unhideWhenUsed="0"/>
+    <w:lsdException w:name="Medium List 1 Accent 3" w:semiHidden="0" w:uiPriority="65" w:unhideWhenUsed="0"/>
+    <w:lsdException w:name="Medium List 2 Accent 3" w:semiHidden="0" w:uiPriority="66" w:unhideWhenUsed="0"/>
+    <w:lsdException w:name="Medium Grid 1 Accent 3" w:semiHidden="0" w:uiPriority="67" w:unhideWhenUsed="0"/>
+    <w:lsdException w:name="Medium Grid 2 Accent 3" w:semiHidden="0" w:uiPriority="68" w:unhideWhenUsed="0"/>
+    <w:lsdException w:name="Medium Grid 3 Accent 3" w:semiHidden="0" w:uiPriority="69" w:unhideWhenUsed="0"/>
+    <w:lsdException w:name="Dark List Accent 3" w:semiHidden="0" w:uiPriority="70" w:unhideWhenUsed="0"/>
+    <w:lsdException w:name="Colorful Shading Accent 3" w:semiHidden="0" w:uiPriority="71" w:unhideWhenUsed="0"/>
+    <w:lsdException w:name="Colorful List Accent 3" w:semiHidden="0" w:uiPriority="72" w:unhideWhenUsed="0"/>
+    <w:lsdException w:name="Colorful Grid Accent 3" w:semiHidden="0" w:uiPriority="73" w:unhideWhenUsed="0"/>
+    <w:lsdException w:name="Light Shading Accent 4" w:semiHidden="0" w:uiPriority="60" w:unhideWhenUsed="0"/>
+    <w:lsdException w:name="Light List Accent 4" w:semiHidden="0" w:uiPriority="61" w:unhideWhenUsed="0"/>
+    <w:lsdException w:name="Light Grid Accent 4" w:semiHidden="0" w:uiPriority="62" w:unhideWhenUsed="0"/>
+    <w:lsdException w:name="Medium Shading 1 Accent 4" w:semiHidden="0" w:uiPriority="63" w:unhideWhenUsed="0"/>
+    <w:lsdException w:name="Medium Shading 2 Accent 4" w:semiHidden="0" w:uiPriority="64" w:unhideWhenUsed="0"/>
+    <w:lsdException w:name="Medium List 1 Accent 4" w:semiHidden="0" w:uiPriority="65" w:unhideWhenUsed="0"/>
+    <w:lsdException w:name="Medium List 2 Accent 4" w:semiHidden="0" w:uiPriority="66" w:unhideWhenUsed="0"/>
+    <w:lsdException w:name="Medium Grid 1 Accent 4" w:semiHidden="0" w:uiPriority="67" w:unhideWhenUsed="0"/>
+    <w:lsdException w:name="Medium Grid 2 Accent 4" w:semiHidden="0" w:uiPriority="68" w:unhideWhenUsed="0"/>
+    <w:lsdException w:name="Medium Grid 3 Accent 4" w:semiHidden="0" w:uiPriority="69" w:unhideWhenUsed="0"/>
+    <w:lsdException w:name="Dark List Accent 4" w:semiHidden="0" w:uiPriority="70" w:unhideWhenUsed="0"/>
+    <w:lsdException w:name="Colorful Shading Accent 4" w:semiHidden="0" w:uiPriority="71" w:unhideWhenUsed="0"/>
+    <w:lsdException w:name="Colorful List Accent 4" w:semiHidden="0" w:uiPriority="72" w:unhideWhenUsed="0"/>
+    <w:lsdException w:name="Colorful Grid Accent 4" w:semiHidden="0" w:uiPriority="73" w:unhideWhenUsed="0"/>
+    <w:lsdException w:name="Light Shading Accent 5" w:semiHidden="0" w:uiPriority="60" w:unhideWhenUsed="0"/>
+    <w:lsdException w:name="Light List Accent 5" w:semiHidden="0" w:uiPriority="61" w:unhideWhenUsed="0"/>
+    <w:lsdException w:name="Light Grid Accent 5" w:semiHidden="0" w:uiPriority="62" w:unhideWhenUsed="0"/>
+    <w:lsdException w:name="Medium Shading 1 Accent 5" w:semiHidden="0" w:uiPriority="63" w:unhideWhenUsed="0"/>
+    <w:lsdException w:name="Medium Shading 2 Accent 5" w:semiHidden="0" w:uiPriority="64" w:unhideWhenUsed="0"/>
+    <w:lsdException w:name="Medium List 1 Accent 5" w:semiHidden="0" w:uiPriority="65" w:unhideWhenUsed="0"/>
+    <w:lsdException w:name="Medium List 2 Accent 5" w:semiHidden="0" w:uiPriority="66" w:unhideWhenUsed="0"/>
+    <w:lsdException w:name="Medium Grid 1 Accent 5" w:semiHidden="0" w:uiPriority="67" w:unhideWhenUsed="0"/>
+    <w:lsdException w:name="Medium Grid 2 Accent 5" w:semiHidden="0" w:uiPriority="68" w:unhideWhenUsed="0"/>
+    <w:lsdException w:name="Medium Grid 3 Accent 5" w:semiHidden="0" w:uiPriority="69" w:unhideWhenUsed="0"/>
+    <w:lsdException w:name="Dark List Accent 5" w:semiHidden="0" w:uiPriority="70" w:unhideWhenUsed="0"/>
+    <w:lsdException w:name="Colorful Shading Accent 5" w:semiHidden="0" w:uiPriority="71" w:unhideWhenUsed="0"/>
+    <w:lsdException w:name="Colorful List Accent 5" w:semiHidden="0" w:uiPriority="72" w:unhideWhenUsed="0"/>
+    <w:lsdException w:name="Colorful Grid Accent 5" w:semiHidden="0" w:uiPriority="73" w:unhideWhenUsed="0"/>
+    <w:lsdException w:name="Light Shading Accent 6" w:semiHidden="0" w:uiPriority="60" w:unhideWhenUsed="0"/>
+    <w:lsdException w:name="Light List Accent 6" w:semiHidden="0" w:uiPriority="61" w:unhideWhenUsed="0"/>
+    <w:lsdException w:name="Light Grid Accent 6" w:semiHidden="0" w:uiPriority="62" w:unhideWhenUsed="0"/>
+    <w:lsdException w:name="Medium Shading 1 Accent 6" w:semiHidden="0" w:uiPriority="63" w:unhideWhenUsed="0"/>
+    <w:lsdException w:name="Medium Shading 2 Accent 6" w:semiHidden="0" w:uiPriority="64" w:unhideWhenUsed="0"/>
+    <w:lsdException w:name="Medium List 1 Accent 6" w:semiHidden="0" w:uiPriority="65" w:unhideWhenUsed="0"/>
+    <w:lsdException w:name="Medium List 2 Accent 6" w:semiHidden="0" w:uiPriority="66" w:unhideWhenUsed="0"/>
+    <w:lsdException w:name="Medium Grid 1 Accent 6" w:semiHidden="0" w:uiPriority="67" w:unhideWhenUsed="0"/>
+    <w:lsdException w:name="Medium Grid 2 Accent 6" w:semiHidden="0" w:uiPriority="68" w:unhideWhenUsed="0"/>
+    <w:lsdException w:name="Medium Grid 3 Accent 6" w:semiHidden="0" w:uiPriority="69" w:unhideWhenUsed="0"/>
+    <w:lsdException w:name="Dark List Accent 6" w:semiHidden="0" w:uiPriority="70" w:unhideWhenUsed="0"/>
+    <w:lsdException w:name="Colorful Shading Accent 6" w:semiHidden="0" w:uiPriority="71" w:unhideWhenUsed="0"/>
+    <w:lsdException w:name="Colorful List Accent 6" w:semiHidden="0" w:uiPriority="72" w:unhideWhenUsed="0"/>
+    <w:lsdException w:name="Colorful Grid Accent 6" w:semiHidden="0" w:uiPriority="73" w:unhideWhenUsed="0"/>
+    <w:lsdException w:name="Subtle Emphasis" w:semiHidden="0" w:uiPriority="19" w:unhideWhenUsed="0" w:qFormat="1"/>
+    <w:lsdException w:name="Intense Emphasis" w:semiHidden="0" w:uiPriority="21" w:unhideWhenUsed="0" w:qFormat="1"/>
+    <w:lsdException w:name="Subtle Reference" w:semiHidden="0" w:uiPriority="31" w:unhideWhenUsed="0" w:qFormat="1"/>
+    <w:lsdException w:name="Intense Reference" w:semiHidden="0" w:uiPriority="32" w:unhideWhenUsed="0" w:qFormat="1"/>
+    <w:lsdException w:name="Book Title" w:semiHidden="0" w:uiPriority="33" w:unhideWhenUsed="0" w:qFormat="1"/>
+    <w:lsdException w:name="Bibliography" w:uiPriority="37"/>
+    <w:lsdException w:name="TOC Heading" w:uiPriority="39" w:qFormat="1"/>
   </w:latentStyles>
   <w:style w:type="paragraph" w:default="1" w:styleId="Normal">
     <w:name w:val="Normal"/>
@@ -10576,7 +10579,7 @@
       <w:szCs w:val="28"/>
     </w:rPr>
   </w:style>
-  <w:style w:type="paragraph" w:styleId="Descripcin">
+  <w:style w:type="paragraph" w:styleId="Epgrafe">
     <w:name w:val="caption"/>
     <w:basedOn w:val="Normal"/>
     <w:next w:val="Normal"/>
@@ -10712,11 +10715,11 @@
       <w:lang w:eastAsia="es-ES"/>
     </w:rPr>
   </w:style>
-  <w:style w:type="paragraph" w:styleId="Puesto">
+  <w:style w:type="paragraph" w:styleId="Ttulo">
     <w:name w:val="Title"/>
     <w:basedOn w:val="Normal"/>
     <w:next w:val="Normal"/>
-    <w:link w:val="PuestoCar"/>
+    <w:link w:val="TtuloCar"/>
     <w:uiPriority w:val="10"/>
     <w:qFormat/>
     <w:rsid w:val="00F2154E"/>
@@ -10737,10 +10740,10 @@
       <w:lang w:eastAsia="es-ES"/>
     </w:rPr>
   </w:style>
-  <w:style w:type="character" w:customStyle="1" w:styleId="PuestoCar">
-    <w:name w:val="Puesto Car"/>
+  <w:style w:type="character" w:customStyle="1" w:styleId="TtuloCar">
+    <w:name w:val="Título Car"/>
     <w:basedOn w:val="Fuentedeprrafopredeter"/>
-    <w:link w:val="Puesto"/>
+    <w:link w:val="Ttulo"/>
     <w:uiPriority w:val="10"/>
     <w:rsid w:val="00F2154E"/>
     <w:rPr>
@@ -10859,7 +10862,6 @@
       <w:spacing w:after="0" w:line="240" w:lineRule="auto"/>
     </w:pPr>
     <w:tblPr>
-      <w:tblInd w:w="0" w:type="dxa"/>
       <w:tblBorders>
         <w:top w:val="single" w:sz="4" w:space="0" w:color="auto"/>
         <w:left w:val="single" w:sz="4" w:space="0" w:color="auto"/>
@@ -10868,12 +10870,6 @@
         <w:insideH w:val="single" w:sz="4" w:space="0" w:color="auto"/>
         <w:insideV w:val="single" w:sz="4" w:space="0" w:color="auto"/>
       </w:tblBorders>
-      <w:tblCellMar>
-        <w:top w:w="0" w:type="dxa"/>
-        <w:left w:w="108" w:type="dxa"/>
-        <w:bottom w:w="0" w:type="dxa"/>
-        <w:right w:w="108" w:type="dxa"/>
-      </w:tblCellMar>
     </w:tblPr>
   </w:style>
   <w:style w:type="table" w:styleId="Sombreadoclaro-nfasis5">
@@ -10890,17 +10886,10 @@
     <w:tblPr>
       <w:tblStyleRowBandSize w:val="1"/>
       <w:tblStyleColBandSize w:val="1"/>
-      <w:tblInd w:w="0" w:type="dxa"/>
       <w:tblBorders>
         <w:top w:val="single" w:sz="8" w:space="0" w:color="4BACC6" w:themeColor="accent5"/>
         <w:bottom w:val="single" w:sz="8" w:space="0" w:color="4BACC6" w:themeColor="accent5"/>
       </w:tblBorders>
-      <w:tblCellMar>
-        <w:top w:w="0" w:type="dxa"/>
-        <w:left w:w="108" w:type="dxa"/>
-        <w:bottom w:w="0" w:type="dxa"/>
-        <w:right w:w="108" w:type="dxa"/>
-      </w:tblCellMar>
     </w:tblPr>
     <w:tblStylePr w:type="firstRow">
       <w:pPr>
@@ -10990,19 +10979,12 @@
     <w:tblPr>
       <w:tblStyleRowBandSize w:val="1"/>
       <w:tblStyleColBandSize w:val="1"/>
-      <w:tblInd w:w="0" w:type="dxa"/>
       <w:tblBorders>
         <w:top w:val="single" w:sz="8" w:space="0" w:color="4BACC6" w:themeColor="accent5"/>
         <w:left w:val="single" w:sz="8" w:space="0" w:color="4BACC6" w:themeColor="accent5"/>
         <w:bottom w:val="single" w:sz="8" w:space="0" w:color="4BACC6" w:themeColor="accent5"/>
         <w:right w:val="single" w:sz="8" w:space="0" w:color="4BACC6" w:themeColor="accent5"/>
       </w:tblBorders>
-      <w:tblCellMar>
-        <w:top w:w="0" w:type="dxa"/>
-        <w:left w:w="108" w:type="dxa"/>
-        <w:bottom w:w="0" w:type="dxa"/>
-        <w:right w:w="108" w:type="dxa"/>
-      </w:tblCellMar>
     </w:tblPr>
     <w:tblStylePr w:type="firstRow">
       <w:pPr>
@@ -11082,7 +11064,6 @@
     <w:tblPr>
       <w:tblStyleRowBandSize w:val="1"/>
       <w:tblStyleColBandSize w:val="1"/>
-      <w:tblInd w:w="0" w:type="dxa"/>
       <w:tblBorders>
         <w:top w:val="single" w:sz="8" w:space="0" w:color="4BACC6" w:themeColor="accent5"/>
         <w:left w:val="single" w:sz="8" w:space="0" w:color="4BACC6" w:themeColor="accent5"/>
@@ -11091,12 +11072,6 @@
         <w:insideH w:val="single" w:sz="8" w:space="0" w:color="4BACC6" w:themeColor="accent5"/>
         <w:insideV w:val="single" w:sz="8" w:space="0" w:color="4BACC6" w:themeColor="accent5"/>
       </w:tblBorders>
-      <w:tblCellMar>
-        <w:top w:w="0" w:type="dxa"/>
-        <w:left w:w="108" w:type="dxa"/>
-        <w:bottom w:w="0" w:type="dxa"/>
-        <w:right w:w="108" w:type="dxa"/>
-      </w:tblCellMar>
     </w:tblPr>
     <w:tblStylePr w:type="firstRow">
       <w:pPr>
@@ -11212,17 +11187,10 @@
     <w:tblPr>
       <w:tblStyleRowBandSize w:val="1"/>
       <w:tblStyleColBandSize w:val="1"/>
-      <w:tblInd w:w="0" w:type="dxa"/>
       <w:tblBorders>
         <w:top w:val="single" w:sz="18" w:space="0" w:color="auto"/>
         <w:bottom w:val="single" w:sz="18" w:space="0" w:color="auto"/>
       </w:tblBorders>
-      <w:tblCellMar>
-        <w:top w:w="0" w:type="dxa"/>
-        <w:left w:w="108" w:type="dxa"/>
-        <w:bottom w:w="0" w:type="dxa"/>
-        <w:right w:w="108" w:type="dxa"/>
-      </w:tblCellMar>
     </w:tblPr>
     <w:tblStylePr w:type="firstRow">
       <w:pPr>
@@ -11364,17 +11332,10 @@
     <w:tblPr>
       <w:tblStyleRowBandSize w:val="1"/>
       <w:tblStyleColBandSize w:val="1"/>
-      <w:tblInd w:w="0" w:type="dxa"/>
       <w:tblBorders>
         <w:top w:val="single" w:sz="8" w:space="0" w:color="4BACC6" w:themeColor="accent5"/>
         <w:bottom w:val="single" w:sz="8" w:space="0" w:color="4BACC6" w:themeColor="accent5"/>
       </w:tblBorders>
-      <w:tblCellMar>
-        <w:top w:w="0" w:type="dxa"/>
-        <w:left w:w="108" w:type="dxa"/>
-        <w:bottom w:w="0" w:type="dxa"/>
-        <w:right w:w="108" w:type="dxa"/>
-      </w:tblCellMar>
     </w:tblPr>
     <w:tblStylePr w:type="firstRow">
       <w:rPr>
@@ -11445,7 +11406,6 @@
     <w:tblPr>
       <w:tblStyleRowBandSize w:val="1"/>
       <w:tblStyleColBandSize w:val="1"/>
-      <w:tblInd w:w="0" w:type="dxa"/>
       <w:tblBorders>
         <w:top w:val="single" w:sz="8" w:space="0" w:color="78C0D4" w:themeColor="accent5" w:themeTint="BF"/>
         <w:left w:val="single" w:sz="8" w:space="0" w:color="78C0D4" w:themeColor="accent5" w:themeTint="BF"/>
@@ -11454,12 +11414,6 @@
         <w:insideH w:val="single" w:sz="8" w:space="0" w:color="78C0D4" w:themeColor="accent5" w:themeTint="BF"/>
         <w:insideV w:val="single" w:sz="8" w:space="0" w:color="78C0D4" w:themeColor="accent5" w:themeTint="BF"/>
       </w:tblBorders>
-      <w:tblCellMar>
-        <w:top w:w="0" w:type="dxa"/>
-        <w:left w:w="108" w:type="dxa"/>
-        <w:bottom w:w="0" w:type="dxa"/>
-        <w:right w:w="108" w:type="dxa"/>
-      </w:tblCellMar>
     </w:tblPr>
     <w:tcPr>
       <w:shd w:val="clear" w:color="auto" w:fill="D2EAF1" w:themeFill="accent5" w:themeFillTint="3F"/>
@@ -11518,7 +11472,6 @@
     <w:tblPr>
       <w:tblStyleRowBandSize w:val="1"/>
       <w:tblStyleColBandSize w:val="1"/>
-      <w:tblInd w:w="0" w:type="dxa"/>
       <w:tblBorders>
         <w:top w:val="single" w:sz="8" w:space="0" w:color="7BA0CD" w:themeColor="accent1" w:themeTint="BF"/>
         <w:left w:val="single" w:sz="8" w:space="0" w:color="7BA0CD" w:themeColor="accent1" w:themeTint="BF"/>
@@ -11527,12 +11480,6 @@
         <w:insideH w:val="single" w:sz="8" w:space="0" w:color="7BA0CD" w:themeColor="accent1" w:themeTint="BF"/>
         <w:insideV w:val="single" w:sz="8" w:space="0" w:color="7BA0CD" w:themeColor="accent1" w:themeTint="BF"/>
       </w:tblBorders>
-      <w:tblCellMar>
-        <w:top w:w="0" w:type="dxa"/>
-        <w:left w:w="108" w:type="dxa"/>
-        <w:bottom w:w="0" w:type="dxa"/>
-        <w:right w:w="108" w:type="dxa"/>
-      </w:tblCellMar>
     </w:tblPr>
     <w:tcPr>
       <w:shd w:val="clear" w:color="auto" w:fill="D3DFEE" w:themeFill="accent1" w:themeFillTint="3F"/>
@@ -11642,8 +11589,198 @@
 </w:styles>
 </file>
 
+<file path=word/stylesWithEffects.xml><?xml version="1.0" encoding="utf-8"?>
+<w:styles xmlns:wpc="http://schemas.microsoft.com/office/word/2010/wordprocessingCanvas" xmlns:mc="http://schemas.openxmlformats.org/markup-compatibility/2006" xmlns:o="urn:schemas-microsoft-com:office:office" xmlns:r="http://schemas.openxmlformats.org/officeDocument/2006/relationships" xmlns:m="http://schemas.openxmlformats.org/officeDocument/2006/math" xmlns:v="urn:schemas-microsoft-com:vml" xmlns:wp14="http://schemas.microsoft.com/office/word/2010/wordprocessingDrawing" xmlns:wp="http://schemas.openxmlformats.org/drawingml/2006/wordprocessingDrawing" xmlns:w10="urn:schemas-microsoft-com:office:word" xmlns:w="http://schemas.openxmlformats.org/wordprocessingml/2006/main" xmlns:w14="http://schemas.microsoft.com/office/word/2010/wordml" xmlns:wpg="http://schemas.microsoft.com/office/word/2010/wordprocessingGroup" xmlns:wpi="http://schemas.microsoft.com/office/word/2010/wordprocessingInk" xmlns:wne="http://schemas.microsoft.com/office/word/2006/wordml" xmlns:wps="http://schemas.microsoft.com/office/word/2010/wordprocessingShape" mc:Ignorable="w14 wp14">
+  <w:docDefaults>
+    <w:rPrDefault>
+      <w:rPr>
+        <w:rFonts w:asciiTheme="minorHAnsi" w:eastAsiaTheme="minorEastAsia" w:hAnsiTheme="minorHAnsi" w:cstheme="minorBidi"/>
+        <w:sz w:val="22"/>
+        <w:szCs w:val="22"/>
+        <w:lang w:val="es-ES" w:eastAsia="es-ES" w:bidi="ar-SA"/>
+      </w:rPr>
+    </w:rPrDefault>
+    <w:pPrDefault>
+      <w:pPr>
+        <w:spacing w:after="200" w:line="276" w:lineRule="auto"/>
+      </w:pPr>
+    </w:pPrDefault>
+  </w:docDefaults>
+  <w:latentStyles w:defLockedState="0" w:defUIPriority="99" w:defSemiHidden="1" w:defUnhideWhenUsed="1" w:defQFormat="0" w:count="267">
+    <w:lsdException w:name="Normal" w:semiHidden="0" w:uiPriority="0" w:unhideWhenUsed="0" w:qFormat="1"/>
+    <w:lsdException w:name="heading 1" w:semiHidden="0" w:uiPriority="9" w:unhideWhenUsed="0" w:qFormat="1"/>
+    <w:lsdException w:name="heading 2" w:uiPriority="9" w:qFormat="1"/>
+    <w:lsdException w:name="heading 3" w:uiPriority="9" w:qFormat="1"/>
+    <w:lsdException w:name="heading 4" w:uiPriority="9" w:qFormat="1"/>
+    <w:lsdException w:name="heading 5" w:uiPriority="9" w:qFormat="1"/>
+    <w:lsdException w:name="heading 6" w:uiPriority="9" w:qFormat="1"/>
+    <w:lsdException w:name="heading 7" w:uiPriority="9" w:qFormat="1"/>
+    <w:lsdException w:name="heading 8" w:uiPriority="9" w:qFormat="1"/>
+    <w:lsdException w:name="heading 9" w:uiPriority="9" w:qFormat="1"/>
+    <w:lsdException w:name="toc 1" w:uiPriority="39"/>
+    <w:lsdException w:name="toc 2" w:uiPriority="39"/>
+    <w:lsdException w:name="toc 3" w:uiPriority="39"/>
+    <w:lsdException w:name="toc 4" w:uiPriority="39"/>
+    <w:lsdException w:name="toc 5" w:uiPriority="39"/>
+    <w:lsdException w:name="toc 6" w:uiPriority="39"/>
+    <w:lsdException w:name="toc 7" w:uiPriority="39"/>
+    <w:lsdException w:name="toc 8" w:uiPriority="39"/>
+    <w:lsdException w:name="toc 9" w:uiPriority="39"/>
+    <w:lsdException w:name="caption" w:uiPriority="35" w:qFormat="1"/>
+    <w:lsdException w:name="Title" w:semiHidden="0" w:uiPriority="10" w:unhideWhenUsed="0" w:qFormat="1"/>
+    <w:lsdException w:name="Default Paragraph Font" w:uiPriority="1"/>
+    <w:lsdException w:name="Subtitle" w:semiHidden="0" w:uiPriority="11" w:unhideWhenUsed="0" w:qFormat="1"/>
+    <w:lsdException w:name="Strong" w:semiHidden="0" w:uiPriority="22" w:unhideWhenUsed="0" w:qFormat="1"/>
+    <w:lsdException w:name="Emphasis" w:semiHidden="0" w:uiPriority="20" w:unhideWhenUsed="0" w:qFormat="1"/>
+    <w:lsdException w:name="Table Grid" w:semiHidden="0" w:uiPriority="59" w:unhideWhenUsed="0"/>
+    <w:lsdException w:name="Placeholder Text" w:unhideWhenUsed="0"/>
+    <w:lsdException w:name="No Spacing" w:semiHidden="0" w:uiPriority="1" w:unhideWhenUsed="0" w:qFormat="1"/>
+    <w:lsdException w:name="Light Shading" w:semiHidden="0" w:uiPriority="60" w:unhideWhenUsed="0"/>
+    <w:lsdException w:name="Light List" w:semiHidden="0" w:uiPriority="61" w:unhideWhenUsed="0"/>
+    <w:lsdException w:name="Light Grid" w:semiHidden="0" w:uiPriority="62" w:unhideWhenUsed="0"/>
+    <w:lsdException w:name="Medium Shading 1" w:semiHidden="0" w:uiPriority="63" w:unhideWhenUsed="0"/>
+    <w:lsdException w:name="Medium Shading 2" w:semiHidden="0" w:uiPriority="64" w:unhideWhenUsed="0"/>
+    <w:lsdException w:name="Medium List 1" w:semiHidden="0" w:uiPriority="65" w:unhideWhenUsed="0"/>
+    <w:lsdException w:name="Medium List 2" w:semiHidden="0" w:uiPriority="66" w:unhideWhenUsed="0"/>
+    <w:lsdException w:name="Medium Grid 1" w:semiHidden="0" w:uiPriority="67" w:unhideWhenUsed="0"/>
+    <w:lsdException w:name="Medium Grid 2" w:semiHidden="0" w:uiPriority="68" w:unhideWhenUsed="0"/>
+    <w:lsdException w:name="Medium Grid 3" w:semiHidden="0" w:uiPriority="69" w:unhideWhenUsed="0"/>
+    <w:lsdException w:name="Dark List" w:semiHidden="0" w:uiPriority="70" w:unhideWhenUsed="0"/>
+    <w:lsdException w:name="Colorful Shading" w:semiHidden="0" w:uiPriority="71" w:unhideWhenUsed="0"/>
+    <w:lsdException w:name="Colorful List" w:semiHidden="0" w:uiPriority="72" w:unhideWhenUsed="0"/>
+    <w:lsdException w:name="Colorful Grid" w:semiHidden="0" w:uiPriority="73" w:unhideWhenUsed="0"/>
+    <w:lsdException w:name="Light Shading Accent 1" w:semiHidden="0" w:uiPriority="60" w:unhideWhenUsed="0"/>
+    <w:lsdException w:name="Light List Accent 1" w:semiHidden="0" w:uiPriority="61" w:unhideWhenUsed="0"/>
+    <w:lsdException w:name="Light Grid Accent 1" w:semiHidden="0" w:uiPriority="62" w:unhideWhenUsed="0"/>
+    <w:lsdException w:name="Medium Shading 1 Accent 1" w:semiHidden="0" w:uiPriority="63" w:unhideWhenUsed="0"/>
+    <w:lsdException w:name="Medium Shading 2 Accent 1" w:semiHidden="0" w:uiPriority="64" w:unhideWhenUsed="0"/>
+    <w:lsdException w:name="Medium List 1 Accent 1" w:semiHidden="0" w:uiPriority="65" w:unhideWhenUsed="0"/>
+    <w:lsdException w:name="Revision" w:unhideWhenUsed="0"/>
+    <w:lsdException w:name="List Paragraph" w:semiHidden="0" w:uiPriority="34" w:unhideWhenUsed="0" w:qFormat="1"/>
+    <w:lsdException w:name="Quote" w:semiHidden="0" w:uiPriority="29" w:unhideWhenUsed="0" w:qFormat="1"/>
+    <w:lsdException w:name="Intense Quote" w:semiHidden="0" w:uiPriority="30" w:unhideWhenUsed="0" w:qFormat="1"/>
+    <w:lsdException w:name="Medium List 2 Accent 1" w:semiHidden="0" w:uiPriority="66" w:unhideWhenUsed="0"/>
+    <w:lsdException w:name="Medium Grid 1 Accent 1" w:semiHidden="0" w:uiPriority="67" w:unhideWhenUsed="0"/>
+    <w:lsdException w:name="Medium Grid 2 Accent 1" w:semiHidden="0" w:uiPriority="68" w:unhideWhenUsed="0"/>
+    <w:lsdException w:name="Medium Grid 3 Accent 1" w:semiHidden="0" w:uiPriority="69" w:unhideWhenUsed="0"/>
+    <w:lsdException w:name="Dark List Accent 1" w:semiHidden="0" w:uiPriority="70" w:unhideWhenUsed="0"/>
+    <w:lsdException w:name="Colorful Shading Accent 1" w:semiHidden="0" w:uiPriority="71" w:unhideWhenUsed="0"/>
+    <w:lsdException w:name="Colorful List Accent 1" w:semiHidden="0" w:uiPriority="72" w:unhideWhenUsed="0"/>
+    <w:lsdException w:name="Colorful Grid Accent 1" w:semiHidden="0" w:uiPriority="73" w:unhideWhenUsed="0"/>
+    <w:lsdException w:name="Light Shading Accent 2" w:semiHidden="0" w:uiPriority="60" w:unhideWhenUsed="0"/>
+    <w:lsdException w:name="Light List Accent 2" w:semiHidden="0" w:uiPriority="61" w:unhideWhenUsed="0"/>
+    <w:lsdException w:name="Light Grid Accent 2" w:semiHidden="0" w:uiPriority="62" w:unhideWhenUsed="0"/>
+    <w:lsdException w:name="Medium Shading 1 Accent 2" w:semiHidden="0" w:uiPriority="63" w:unhideWhenUsed="0"/>
+    <w:lsdException w:name="Medium Shading 2 Accent 2" w:semiHidden="0" w:uiPriority="64" w:unhideWhenUsed="0"/>
+    <w:lsdException w:name="Medium List 1 Accent 2" w:semiHidden="0" w:uiPriority="65" w:unhideWhenUsed="0"/>
+    <w:lsdException w:name="Medium List 2 Accent 2" w:semiHidden="0" w:uiPriority="66" w:unhideWhenUsed="0"/>
+    <w:lsdException w:name="Medium Grid 1 Accent 2" w:semiHidden="0" w:uiPriority="67" w:unhideWhenUsed="0"/>
+    <w:lsdException w:name="Medium Grid 2 Accent 2" w:semiHidden="0" w:uiPriority="68" w:unhideWhenUsed="0"/>
+    <w:lsdException w:name="Medium Grid 3 Accent 2" w:semiHidden="0" w:uiPriority="69" w:unhideWhenUsed="0"/>
+    <w:lsdException w:name="Dark List Accent 2" w:semiHidden="0" w:uiPriority="70" w:unhideWhenUsed="0"/>
+    <w:lsdException w:name="Colorful Shading Accent 2" w:semiHidden="0" w:uiPriority="71" w:unhideWhenUsed="0"/>
+    <w:lsdException w:name="Colorful List Accent 2" w:semiHidden="0" w:uiPriority="72" w:unhideWhenUsed="0"/>
+    <w:lsdException w:name="Colorful Grid Accent 2" w:semiHidden="0" w:uiPriority="73" w:unhideWhenUsed="0"/>
+    <w:lsdException w:name="Light Shading Accent 3" w:semiHidden="0" w:uiPriority="60" w:unhideWhenUsed="0"/>
+    <w:lsdException w:name="Light List Accent 3" w:semiHidden="0" w:uiPriority="61" w:unhideWhenUsed="0"/>
+    <w:lsdException w:name="Light Grid Accent 3" w:semiHidden="0" w:uiPriority="62" w:unhideWhenUsed="0"/>
+    <w:lsdException w:name="Medium Shading 1 Accent 3" w:semiHidden="0" w:uiPriority="63" w:unhideWhenUsed="0"/>
+    <w:lsdException w:name="Medium Shading 2 Accent 3" w:semiHidden="0" w:uiPriority="64" w:unhideWhenUsed="0"/>
+    <w:lsdException w:name="Medium List 1 Accent 3" w:semiHidden="0" w:uiPriority="65" w:unhideWhenUsed="0"/>
+    <w:lsdException w:name="Medium List 2 Accent 3" w:semiHidden="0" w:uiPriority="66" w:unhideWhenUsed="0"/>
+    <w:lsdException w:name="Medium Grid 1 Accent 3" w:semiHidden="0" w:uiPriority="67" w:unhideWhenUsed="0"/>
+    <w:lsdException w:name="Medium Grid 2 Accent 3" w:semiHidden="0" w:uiPriority="68" w:unhideWhenUsed="0"/>
+    <w:lsdException w:name="Medium Grid 3 Accent 3" w:semiHidden="0" w:uiPriority="69" w:unhideWhenUsed="0"/>
+    <w:lsdException w:name="Dark List Accent 3" w:semiHidden="0" w:uiPriority="70" w:unhideWhenUsed="0"/>
+    <w:lsdException w:name="Colorful Shading Accent 3" w:semiHidden="0" w:uiPriority="71" w:unhideWhenUsed="0"/>
+    <w:lsdException w:name="Colorful List Accent 3" w:semiHidden="0" w:uiPriority="72" w:unhideWhenUsed="0"/>
+    <w:lsdException w:name="Colorful Grid Accent 3" w:semiHidden="0" w:uiPriority="73" w:unhideWhenUsed="0"/>
+    <w:lsdException w:name="Light Shading Accent 4" w:semiHidden="0" w:uiPriority="60" w:unhideWhenUsed="0"/>
+    <w:lsdException w:name="Light List Accent 4" w:semiHidden="0" w:uiPriority="61" w:unhideWhenUsed="0"/>
+    <w:lsdException w:name="Light Grid Accent 4" w:semiHidden="0" w:uiPriority="62" w:unhideWhenUsed="0"/>
+    <w:lsdException w:name="Medium Shading 1 Accent 4" w:semiHidden="0" w:uiPriority="63" w:unhideWhenUsed="0"/>
+    <w:lsdException w:name="Medium Shading 2 Accent 4" w:semiHidden="0" w:uiPriority="64" w:unhideWhenUsed="0"/>
+    <w:lsdException w:name="Medium List 1 Accent 4" w:semiHidden="0" w:uiPriority="65" w:unhideWhenUsed="0"/>
+    <w:lsdException w:name="Medium List 2 Accent 4" w:semiHidden="0" w:uiPriority="66" w:unhideWhenUsed="0"/>
+    <w:lsdException w:name="Medium Grid 1 Accent 4" w:semiHidden="0" w:uiPriority="67" w:unhideWhenUsed="0"/>
+    <w:lsdException w:name="Medium Grid 2 Accent 4" w:semiHidden="0" w:uiPriority="68" w:unhideWhenUsed="0"/>
+    <w:lsdException w:name="Medium Grid 3 Accent 4" w:semiHidden="0" w:uiPriority="69" w:unhideWhenUsed="0"/>
+    <w:lsdException w:name="Dark List Accent 4" w:semiHidden="0" w:uiPriority="70" w:unhideWhenUsed="0"/>
+    <w:lsdException w:name="Colorful Shading Accent 4" w:semiHidden="0" w:uiPriority="71" w:unhideWhenUsed="0"/>
+    <w:lsdException w:name="Colorful List Accent 4" w:semiHidden="0" w:uiPriority="72" w:unhideWhenUsed="0"/>
+    <w:lsdException w:name="Colorful Grid Accent 4" w:semiHidden="0" w:uiPriority="73" w:unhideWhenUsed="0"/>
+    <w:lsdException w:name="Light Shading Accent 5" w:semiHidden="0" w:uiPriority="60" w:unhideWhenUsed="0"/>
+    <w:lsdException w:name="Light List Accent 5" w:semiHidden="0" w:uiPriority="61" w:unhideWhenUsed="0"/>
+    <w:lsdException w:name="Light Grid Accent 5" w:semiHidden="0" w:uiPriority="62" w:unhideWhenUsed="0"/>
+    <w:lsdException w:name="Medium Shading 1 Accent 5" w:semiHidden="0" w:uiPriority="63" w:unhideWhenUsed="0"/>
+    <w:lsdException w:name="Medium Shading 2 Accent 5" w:semiHidden="0" w:uiPriority="64" w:unhideWhenUsed="0"/>
+    <w:lsdException w:name="Medium List 1 Accent 5" w:semiHidden="0" w:uiPriority="65" w:unhideWhenUsed="0"/>
+    <w:lsdException w:name="Medium List 2 Accent 5" w:semiHidden="0" w:uiPriority="66" w:unhideWhenUsed="0"/>
+    <w:lsdException w:name="Medium Grid 1 Accent 5" w:semiHidden="0" w:uiPriority="67" w:unhideWhenUsed="0"/>
+    <w:lsdException w:name="Medium Grid 2 Accent 5" w:semiHidden="0" w:uiPriority="68" w:unhideWhenUsed="0"/>
+    <w:lsdException w:name="Medium Grid 3 Accent 5" w:semiHidden="0" w:uiPriority="69" w:unhideWhenUsed="0"/>
+    <w:lsdException w:name="Dark List Accent 5" w:semiHidden="0" w:uiPriority="70" w:unhideWhenUsed="0"/>
+    <w:lsdException w:name="Colorful Shading Accent 5" w:semiHidden="0" w:uiPriority="71" w:unhideWhenUsed="0"/>
+    <w:lsdException w:name="Colorful List Accent 5" w:semiHidden="0" w:uiPriority="72" w:unhideWhenUsed="0"/>
+    <w:lsdException w:name="Colorful Grid Accent 5" w:semiHidden="0" w:uiPriority="73" w:unhideWhenUsed="0"/>
+    <w:lsdException w:name="Light Shading Accent 6" w:semiHidden="0" w:uiPriority="60" w:unhideWhenUsed="0"/>
+    <w:lsdException w:name="Light List Accent 6" w:semiHidden="0" w:uiPriority="61" w:unhideWhenUsed="0"/>
+    <w:lsdException w:name="Light Grid Accent 6" w:semiHidden="0" w:uiPriority="62" w:unhideWhenUsed="0"/>
+    <w:lsdException w:name="Medium Shading 1 Accent 6" w:semiHidden="0" w:uiPriority="63" w:unhideWhenUsed="0"/>
+    <w:lsdException w:name="Medium Shading 2 Accent 6" w:semiHidden="0" w:uiPriority="64" w:unhideWhenUsed="0"/>
+    <w:lsdException w:name="Medium List 1 Accent 6" w:semiHidden="0" w:uiPriority="65" w:unhideWhenUsed="0"/>
+    <w:lsdException w:name="Medium List 2 Accent 6" w:semiHidden="0" w:uiPriority="66" w:unhideWhenUsed="0"/>
+    <w:lsdException w:name="Medium Grid 1 Accent 6" w:semiHidden="0" w:uiPriority="67" w:unhideWhenUsed="0"/>
+    <w:lsdException w:name="Medium Grid 2 Accent 6" w:semiHidden="0" w:uiPriority="68" w:unhideWhenUsed="0"/>
+    <w:lsdException w:name="Medium Grid 3 Accent 6" w:semiHidden="0" w:uiPriority="69" w:unhideWhenUsed="0"/>
+    <w:lsdException w:name="Dark List Accent 6" w:semiHidden="0" w:uiPriority="70" w:unhideWhenUsed="0"/>
+    <w:lsdException w:name="Colorful Shading Accent 6" w:semiHidden="0" w:uiPriority="71" w:unhideWhenUsed="0"/>
+    <w:lsdException w:name="Colorful List Accent 6" w:semiHidden="0" w:uiPriority="72" w:unhideWhenUsed="0"/>
+    <w:lsdException w:name="Colorful Grid Accent 6" w:semiHidden="0" w:uiPriority="73" w:unhideWhenUsed="0"/>
+    <w:lsdException w:name="Subtle Emphasis" w:semiHidden="0" w:uiPriority="19" w:unhideWhenUsed="0" w:qFormat="1"/>
+    <w:lsdException w:name="Intense Emphasis" w:semiHidden="0" w:uiPriority="21" w:unhideWhenUsed="0" w:qFormat="1"/>
+    <w:lsdException w:name="Subtle Reference" w:semiHidden="0" w:uiPriority="31" w:unhideWhenUsed="0" w:qFormat="1"/>
+    <w:lsdException w:name="Intense Reference" w:semiHidden="0" w:uiPriority="32" w:unhideWhenUsed="0" w:qFormat="1"/>
+    <w:lsdException w:name="Book Title" w:semiHidden="0" w:uiPriority="33" w:unhideWhenUsed="0" w:qFormat="1"/>
+    <w:lsdException w:name="Bibliography" w:uiPriority="37"/>
+    <w:lsdException w:name="TOC Heading" w:uiPriority="39" w:qFormat="1"/>
+  </w:latentStyles>
+  <w:style w:type="paragraph" w:default="1" w:styleId="Normal">
+    <w:name w:val="Normal"/>
+    <w:qFormat/>
+  </w:style>
+  <w:style w:type="character" w:default="1" w:styleId="Fuentedeprrafopredeter">
+    <w:name w:val="Default Paragraph Font"/>
+    <w:uiPriority w:val="1"/>
+    <w:semiHidden/>
+    <w:unhideWhenUsed/>
+  </w:style>
+  <w:style w:type="table" w:default="1" w:styleId="Tablanormal">
+    <w:name w:val="Normal Table"/>
+    <w:uiPriority w:val="99"/>
+    <w:semiHidden/>
+    <w:unhideWhenUsed/>
+    <w:tblPr>
+      <w:tblInd w:w="0" w:type="dxa"/>
+      <w:tblCellMar>
+        <w:top w:w="0" w:type="dxa"/>
+        <w:left w:w="108" w:type="dxa"/>
+        <w:bottom w:w="0" w:type="dxa"/>
+        <w:right w:w="108" w:type="dxa"/>
+      </w:tblCellMar>
+    </w:tblPr>
+  </w:style>
+  <w:style w:type="numbering" w:default="1" w:styleId="Sinlista">
+    <w:name w:val="No List"/>
+    <w:uiPriority w:val="99"/>
+    <w:semiHidden/>
+    <w:unhideWhenUsed/>
+  </w:style>
+</w:styles>
+</file>
+
 <file path=word/glossary/document.xml><?xml version="1.0" encoding="utf-8"?>
-<w:glossaryDocument xmlns:wpc="http://schemas.microsoft.com/office/word/2010/wordprocessingCanvas" xmlns:mc="http://schemas.openxmlformats.org/markup-compatibility/2006" xmlns:o="urn:schemas-microsoft-com:office:office" xmlns:r="http://schemas.openxmlformats.org/officeDocument/2006/relationships" xmlns:m="http://schemas.openxmlformats.org/officeDocument/2006/math" xmlns:v="urn:schemas-microsoft-com:vml" xmlns:wp14="http://schemas.microsoft.com/office/word/2010/wordprocessingDrawing" xmlns:wp="http://schemas.openxmlformats.org/drawingml/2006/wordprocessingDrawing" xmlns:w10="urn:schemas-microsoft-com:office:word" xmlns:w="http://schemas.openxmlformats.org/wordprocessingml/2006/main" xmlns:w14="http://schemas.microsoft.com/office/word/2010/wordml" xmlns:w15="http://schemas.microsoft.com/office/word/2012/wordml" xmlns:wpg="http://schemas.microsoft.com/office/word/2010/wordprocessingGroup" xmlns:wpi="http://schemas.microsoft.com/office/word/2010/wordprocessingInk" xmlns:wne="http://schemas.microsoft.com/office/word/2006/wordml" xmlns:wps="http://schemas.microsoft.com/office/word/2010/wordprocessingShape" mc:Ignorable="w14 w15 wp14">
+<w:glossaryDocument xmlns:wpc="http://schemas.microsoft.com/office/word/2010/wordprocessingCanvas" xmlns:mc="http://schemas.openxmlformats.org/markup-compatibility/2006" xmlns:o="urn:schemas-microsoft-com:office:office" xmlns:r="http://schemas.openxmlformats.org/officeDocument/2006/relationships" xmlns:m="http://schemas.openxmlformats.org/officeDocument/2006/math" xmlns:v="urn:schemas-microsoft-com:vml" xmlns:wp14="http://schemas.microsoft.com/office/word/2010/wordprocessingDrawing" xmlns:wp="http://schemas.openxmlformats.org/drawingml/2006/wordprocessingDrawing" xmlns:w10="urn:schemas-microsoft-com:office:word" xmlns:w="http://schemas.openxmlformats.org/wordprocessingml/2006/main" xmlns:w14="http://schemas.microsoft.com/office/word/2010/wordml" xmlns:wpg="http://schemas.microsoft.com/office/word/2010/wordprocessingGroup" xmlns:wpi="http://schemas.microsoft.com/office/word/2010/wordprocessingInk" xmlns:wne="http://schemas.microsoft.com/office/word/2006/wordml" xmlns:wps="http://schemas.microsoft.com/office/word/2010/wordprocessingShape" mc:Ignorable="w14 wp14">
   <w:docParts>
     <w:docPart>
       <w:docPartPr>
@@ -11681,7 +11818,7 @@
 </file>
 
 <file path=word/glossary/fontTable.xml><?xml version="1.0" encoding="utf-8"?>
-<w:fonts xmlns:mc="http://schemas.openxmlformats.org/markup-compatibility/2006" xmlns:r="http://schemas.openxmlformats.org/officeDocument/2006/relationships" xmlns:w="http://schemas.openxmlformats.org/wordprocessingml/2006/main" xmlns:w14="http://schemas.microsoft.com/office/word/2010/wordml" xmlns:w15="http://schemas.microsoft.com/office/word/2012/wordml" mc:Ignorable="w14 w15">
+<w:fonts xmlns:mc="http://schemas.openxmlformats.org/markup-compatibility/2006" xmlns:r="http://schemas.openxmlformats.org/officeDocument/2006/relationships" xmlns:w="http://schemas.openxmlformats.org/wordprocessingml/2006/main" xmlns:w14="http://schemas.microsoft.com/office/word/2010/wordml" mc:Ignorable="w14">
   <w:font w:name="Symbol">
     <w:panose1 w:val="05050102010706020507"/>
     <w:charset w:val="02"/>
@@ -11694,7 +11831,7 @@
     <w:charset w:val="00"/>
     <w:family w:val="roman"/>
     <w:pitch w:val="variable"/>
-    <w:sig w:usb0="E0002EFF" w:usb1="C0007843" w:usb2="00000009" w:usb3="00000000" w:csb0="000001FF" w:csb1="00000000"/>
+    <w:sig w:usb0="E0002AFF" w:usb1="C0007841" w:usb2="00000009" w:usb3="00000000" w:csb0="000001FF" w:csb1="00000000"/>
   </w:font>
   <w:font w:name="Courier New">
     <w:panose1 w:val="02070309020205020404"/>
@@ -11738,18 +11875,19 @@
     <w:pitch w:val="variable"/>
     <w:sig w:usb0="E0002AFF" w:usb1="C0007843" w:usb2="00000009" w:usb3="00000000" w:csb0="000001FF" w:csb1="00000000"/>
   </w:font>
-  <w:font w:name="Calibri Light">
-    <w:panose1 w:val="020F0302020204030204"/>
+  <w:font w:name="NimbusRomNo9L-Regu">
+    <w:panose1 w:val="00000000000000000000"/>
     <w:charset w:val="00"/>
-    <w:family w:val="swiss"/>
-    <w:pitch w:val="variable"/>
-    <w:sig w:usb0="A00002EF" w:usb1="4000207B" w:usb2="00000000" w:usb3="00000000" w:csb0="0000019F" w:csb1="00000000"/>
+    <w:family w:val="auto"/>
+    <w:notTrueType/>
+    <w:pitch w:val="default"/>
+    <w:sig w:usb0="00000003" w:usb1="00000000" w:usb2="00000000" w:usb3="00000000" w:csb0="00000001" w:csb1="00000000"/>
   </w:font>
 </w:fonts>
 </file>
 
 <file path=word/glossary/settings.xml><?xml version="1.0" encoding="utf-8"?>
-<w:settings xmlns:mc="http://schemas.openxmlformats.org/markup-compatibility/2006" xmlns:o="urn:schemas-microsoft-com:office:office" xmlns:r="http://schemas.openxmlformats.org/officeDocument/2006/relationships" xmlns:m="http://schemas.openxmlformats.org/officeDocument/2006/math" xmlns:v="urn:schemas-microsoft-com:vml" xmlns:w10="urn:schemas-microsoft-com:office:word" xmlns:w="http://schemas.openxmlformats.org/wordprocessingml/2006/main" xmlns:w14="http://schemas.microsoft.com/office/word/2010/wordml" xmlns:w15="http://schemas.microsoft.com/office/word/2012/wordml" xmlns:sl="http://schemas.openxmlformats.org/schemaLibrary/2006/main" mc:Ignorable="w14 w15">
+<w:settings xmlns:mc="http://schemas.openxmlformats.org/markup-compatibility/2006" xmlns:o="urn:schemas-microsoft-com:office:office" xmlns:r="http://schemas.openxmlformats.org/officeDocument/2006/relationships" xmlns:m="http://schemas.openxmlformats.org/officeDocument/2006/math" xmlns:v="urn:schemas-microsoft-com:vml" xmlns:w10="urn:schemas-microsoft-com:office:word" xmlns:w="http://schemas.openxmlformats.org/wordprocessingml/2006/main" xmlns:w14="http://schemas.microsoft.com/office/word/2010/wordml" xmlns:sl="http://schemas.openxmlformats.org/schemaLibrary/2006/main" mc:Ignorable="w14">
   <w:view w:val="normal"/>
   <w:defaultTabStop w:val="708"/>
   <w:hyphenationZone w:val="425"/>
@@ -11793,6 +11931,7 @@
     <w:rsid w:val="00E622AE"/>
     <w:rsid w:val="00E918B2"/>
     <w:rsid w:val="00EF3CA8"/>
+    <w:rsid w:val="00FC09C5"/>
   </w:rsids>
   <m:mathPr>
     <m:mathFont m:val="Cambria Math"/>
@@ -11815,7 +11954,7 @@
 </file>
 
 <file path=word/glossary/styles.xml><?xml version="1.0" encoding="utf-8"?>
-<w:styles xmlns:mc="http://schemas.openxmlformats.org/markup-compatibility/2006" xmlns:r="http://schemas.openxmlformats.org/officeDocument/2006/relationships" xmlns:w="http://schemas.openxmlformats.org/wordprocessingml/2006/main" xmlns:w14="http://schemas.microsoft.com/office/word/2010/wordml" xmlns:w15="http://schemas.microsoft.com/office/word/2012/wordml" mc:Ignorable="w14 w15">
+<w:styles xmlns:mc="http://schemas.openxmlformats.org/markup-compatibility/2006" xmlns:r="http://schemas.openxmlformats.org/officeDocument/2006/relationships" xmlns:w="http://schemas.openxmlformats.org/wordprocessingml/2006/main" xmlns:w14="http://schemas.microsoft.com/office/word/2010/wordml" mc:Ignorable="w14">
   <w:docDefaults>
     <w:rPrDefault>
       <w:rPr>
@@ -11831,378 +11970,144 @@
       </w:pPr>
     </w:pPrDefault>
   </w:docDefaults>
-  <w:latentStyles w:defLockedState="0" w:defUIPriority="99" w:defSemiHidden="0" w:defUnhideWhenUsed="0" w:defQFormat="0" w:count="371">
-    <w:lsdException w:name="Normal" w:uiPriority="0" w:qFormat="1"/>
-    <w:lsdException w:name="heading 1" w:uiPriority="9" w:qFormat="1"/>
-    <w:lsdException w:name="heading 2" w:semiHidden="1" w:uiPriority="9" w:unhideWhenUsed="1" w:qFormat="1"/>
-    <w:lsdException w:name="heading 3" w:semiHidden="1" w:uiPriority="9" w:unhideWhenUsed="1" w:qFormat="1"/>
-    <w:lsdException w:name="heading 4" w:semiHidden="1" w:uiPriority="9" w:unhideWhenUsed="1" w:qFormat="1"/>
-    <w:lsdException w:name="heading 5" w:semiHidden="1" w:uiPriority="9" w:unhideWhenUsed="1" w:qFormat="1"/>
-    <w:lsdException w:name="heading 6" w:semiHidden="1" w:uiPriority="9" w:unhideWhenUsed="1" w:qFormat="1"/>
-    <w:lsdException w:name="heading 7" w:semiHidden="1" w:uiPriority="9" w:unhideWhenUsed="1" w:qFormat="1"/>
-    <w:lsdException w:name="heading 8" w:semiHidden="1" w:uiPriority="9" w:unhideWhenUsed="1" w:qFormat="1"/>
-    <w:lsdException w:name="heading 9" w:semiHidden="1" w:uiPriority="9" w:unhideWhenUsed="1" w:qFormat="1"/>
-    <w:lsdException w:name="index 1" w:semiHidden="1" w:unhideWhenUsed="1"/>
-    <w:lsdException w:name="index 2" w:semiHidden="1" w:unhideWhenUsed="1"/>
-    <w:lsdException w:name="index 3" w:semiHidden="1" w:unhideWhenUsed="1"/>
-    <w:lsdException w:name="index 4" w:semiHidden="1" w:unhideWhenUsed="1"/>
-    <w:lsdException w:name="index 5" w:semiHidden="1" w:unhideWhenUsed="1"/>
-    <w:lsdException w:name="index 6" w:semiHidden="1" w:unhideWhenUsed="1"/>
-    <w:lsdException w:name="index 7" w:semiHidden="1" w:unhideWhenUsed="1"/>
-    <w:lsdException w:name="index 8" w:semiHidden="1" w:unhideWhenUsed="1"/>
-    <w:lsdException w:name="index 9" w:semiHidden="1" w:unhideWhenUsed="1"/>
-    <w:lsdException w:name="toc 1" w:semiHidden="1" w:uiPriority="39" w:unhideWhenUsed="1"/>
-    <w:lsdException w:name="toc 2" w:semiHidden="1" w:uiPriority="39" w:unhideWhenUsed="1"/>
-    <w:lsdException w:name="toc 3" w:semiHidden="1" w:uiPriority="39" w:unhideWhenUsed="1"/>
-    <w:lsdException w:name="toc 4" w:semiHidden="1" w:uiPriority="39" w:unhideWhenUsed="1"/>
-    <w:lsdException w:name="toc 5" w:semiHidden="1" w:uiPriority="39" w:unhideWhenUsed="1"/>
-    <w:lsdException w:name="toc 6" w:semiHidden="1" w:uiPriority="39" w:unhideWhenUsed="1"/>
-    <w:lsdException w:name="toc 7" w:semiHidden="1" w:uiPriority="39" w:unhideWhenUsed="1"/>
-    <w:lsdException w:name="toc 8" w:semiHidden="1" w:uiPriority="39" w:unhideWhenUsed="1"/>
-    <w:lsdException w:name="toc 9" w:semiHidden="1" w:uiPriority="39" w:unhideWhenUsed="1"/>
-    <w:lsdException w:name="Normal Indent" w:semiHidden="1" w:unhideWhenUsed="1"/>
-    <w:lsdException w:name="footnote text" w:semiHidden="1" w:unhideWhenUsed="1"/>
-    <w:lsdException w:name="annotation text" w:semiHidden="1" w:unhideWhenUsed="1"/>
-    <w:lsdException w:name="header" w:semiHidden="1" w:unhideWhenUsed="1"/>
-    <w:lsdException w:name="footer" w:semiHidden="1" w:unhideWhenUsed="1"/>
-    <w:lsdException w:name="index heading" w:semiHidden="1" w:unhideWhenUsed="1"/>
-    <w:lsdException w:name="caption" w:semiHidden="1" w:uiPriority="35" w:unhideWhenUsed="1" w:qFormat="1"/>
-    <w:lsdException w:name="table of figures" w:semiHidden="1" w:unhideWhenUsed="1"/>
-    <w:lsdException w:name="envelope address" w:semiHidden="1" w:unhideWhenUsed="1"/>
-    <w:lsdException w:name="envelope return" w:semiHidden="1" w:unhideWhenUsed="1"/>
-    <w:lsdException w:name="footnote reference" w:semiHidden="1" w:unhideWhenUsed="1"/>
-    <w:lsdException w:name="annotation reference" w:semiHidden="1" w:unhideWhenUsed="1"/>
-    <w:lsdException w:name="line number" w:semiHidden="1" w:unhideWhenUsed="1"/>
-    <w:lsdException w:name="page number" w:semiHidden="1" w:unhideWhenUsed="1"/>
-    <w:lsdException w:name="endnote reference" w:semiHidden="1" w:unhideWhenUsed="1"/>
-    <w:lsdException w:name="endnote text" w:semiHidden="1" w:unhideWhenUsed="1"/>
-    <w:lsdException w:name="table of authorities" w:semiHidden="1" w:unhideWhenUsed="1"/>
-    <w:lsdException w:name="macro" w:semiHidden="1" w:unhideWhenUsed="1"/>
-    <w:lsdException w:name="toa heading" w:semiHidden="1" w:unhideWhenUsed="1"/>
-    <w:lsdException w:name="List" w:semiHidden="1" w:unhideWhenUsed="1"/>
-    <w:lsdException w:name="List Bullet" w:semiHidden="1" w:unhideWhenUsed="1"/>
-    <w:lsdException w:name="List Number" w:semiHidden="1" w:unhideWhenUsed="1"/>
-    <w:lsdException w:name="List 2" w:semiHidden="1" w:unhideWhenUsed="1"/>
-    <w:lsdException w:name="List 3" w:semiHidden="1" w:unhideWhenUsed="1"/>
-    <w:lsdException w:name="List 4" w:semiHidden="1" w:unhideWhenUsed="1"/>
-    <w:lsdException w:name="List 5" w:semiHidden="1" w:unhideWhenUsed="1"/>
-    <w:lsdException w:name="List Bullet 2" w:semiHidden="1" w:unhideWhenUsed="1"/>
-    <w:lsdException w:name="List Bullet 3" w:semiHidden="1" w:unhideWhenUsed="1"/>
-    <w:lsdException w:name="List Bullet 4" w:semiHidden="1" w:unhideWhenUsed="1"/>
-    <w:lsdException w:name="List Bullet 5" w:semiHidden="1" w:unhideWhenUsed="1"/>
-    <w:lsdException w:name="List Number 2" w:semiHidden="1" w:unhideWhenUsed="1"/>
-    <w:lsdException w:name="List Number 3" w:semiHidden="1" w:unhideWhenUsed="1"/>
-    <w:lsdException w:name="List Number 4" w:semiHidden="1" w:unhideWhenUsed="1"/>
-    <w:lsdException w:name="List Number 5" w:semiHidden="1" w:unhideWhenUsed="1"/>
-    <w:lsdException w:name="Title" w:uiPriority="10" w:qFormat="1"/>
-    <w:lsdException w:name="Closing" w:semiHidden="1" w:unhideWhenUsed="1"/>
-    <w:lsdException w:name="Signature" w:semiHidden="1" w:unhideWhenUsed="1"/>
-    <w:lsdException w:name="Default Paragraph Font" w:semiHidden="1" w:uiPriority="1" w:unhideWhenUsed="1"/>
-    <w:lsdException w:name="Body Text" w:semiHidden="1" w:unhideWhenUsed="1"/>
-    <w:lsdException w:name="Body Text Indent" w:semiHidden="1" w:unhideWhenUsed="1"/>
-    <w:lsdException w:name="List Continue" w:semiHidden="1" w:unhideWhenUsed="1"/>
-    <w:lsdException w:name="List Continue 2" w:semiHidden="1" w:unhideWhenUsed="1"/>
-    <w:lsdException w:name="List Continue 3" w:semiHidden="1" w:unhideWhenUsed="1"/>
-    <w:lsdException w:name="List Continue 4" w:semiHidden="1" w:unhideWhenUsed="1"/>
-    <w:lsdException w:name="List Continue 5" w:semiHidden="1" w:unhideWhenUsed="1"/>
-    <w:lsdException w:name="Message Header" w:semiHidden="1" w:unhideWhenUsed="1"/>
-    <w:lsdException w:name="Subtitle" w:uiPriority="11" w:qFormat="1"/>
-    <w:lsdException w:name="Salutation" w:semiHidden="1" w:unhideWhenUsed="1"/>
-    <w:lsdException w:name="Date" w:semiHidden="1" w:unhideWhenUsed="1"/>
-    <w:lsdException w:name="Body Text First Indent" w:semiHidden="1" w:unhideWhenUsed="1"/>
-    <w:lsdException w:name="Body Text First Indent 2" w:semiHidden="1" w:unhideWhenUsed="1"/>
-    <w:lsdException w:name="Note Heading" w:semiHidden="1" w:unhideWhenUsed="1"/>
-    <w:lsdException w:name="Body Text 2" w:semiHidden="1" w:unhideWhenUsed="1"/>
-    <w:lsdException w:name="Body Text 3" w:semiHidden="1" w:unhideWhenUsed="1"/>
-    <w:lsdException w:name="Body Text Indent 2" w:semiHidden="1" w:unhideWhenUsed="1"/>
-    <w:lsdException w:name="Body Text Indent 3" w:semiHidden="1" w:unhideWhenUsed="1"/>
-    <w:lsdException w:name="Block Text" w:semiHidden="1" w:unhideWhenUsed="1"/>
-    <w:lsdException w:name="Hyperlink" w:semiHidden="1" w:unhideWhenUsed="1"/>
-    <w:lsdException w:name="FollowedHyperlink" w:semiHidden="1" w:unhideWhenUsed="1"/>
-    <w:lsdException w:name="Strong" w:uiPriority="22" w:qFormat="1"/>
-    <w:lsdException w:name="Emphasis" w:uiPriority="20" w:qFormat="1"/>
-    <w:lsdException w:name="Document Map" w:semiHidden="1" w:unhideWhenUsed="1"/>
-    <w:lsdException w:name="Plain Text" w:semiHidden="1" w:unhideWhenUsed="1"/>
-    <w:lsdException w:name="E-mail Signature" w:semiHidden="1" w:unhideWhenUsed="1"/>
-    <w:lsdException w:name="HTML Top of Form" w:semiHidden="1" w:unhideWhenUsed="1"/>
-    <w:lsdException w:name="HTML Bottom of Form" w:semiHidden="1" w:unhideWhenUsed="1"/>
-    <w:lsdException w:name="Normal (Web)" w:semiHidden="1" w:unhideWhenUsed="1"/>
-    <w:lsdException w:name="HTML Acronym" w:semiHidden="1" w:unhideWhenUsed="1"/>
-    <w:lsdException w:name="HTML Address" w:semiHidden="1" w:unhideWhenUsed="1"/>
-    <w:lsdException w:name="HTML Cite" w:semiHidden="1" w:unhideWhenUsed="1"/>
-    <w:lsdException w:name="HTML Code" w:semiHidden="1" w:unhideWhenUsed="1"/>
-    <w:lsdException w:name="HTML Definition" w:semiHidden="1" w:unhideWhenUsed="1"/>
-    <w:lsdException w:name="HTML Keyboard" w:semiHidden="1" w:unhideWhenUsed="1"/>
-    <w:lsdException w:name="HTML Preformatted" w:semiHidden="1" w:unhideWhenUsed="1"/>
-    <w:lsdException w:name="HTML Sample" w:semiHidden="1" w:unhideWhenUsed="1"/>
-    <w:lsdException w:name="HTML Typewriter" w:semiHidden="1" w:unhideWhenUsed="1"/>
-    <w:lsdException w:name="HTML Variable" w:semiHidden="1" w:unhideWhenUsed="1"/>
-    <w:lsdException w:name="Normal Table" w:semiHidden="1" w:unhideWhenUsed="1"/>
-    <w:lsdException w:name="annotation subject" w:semiHidden="1" w:unhideWhenUsed="1"/>
-    <w:lsdException w:name="No List" w:semiHidden="1" w:unhideWhenUsed="1"/>
-    <w:lsdException w:name="Outline List 1" w:semiHidden="1" w:unhideWhenUsed="1"/>
-    <w:lsdException w:name="Outline List 2" w:semiHidden="1" w:unhideWhenUsed="1"/>
-    <w:lsdException w:name="Outline List 3" w:semiHidden="1" w:unhideWhenUsed="1"/>
-    <w:lsdException w:name="Table Simple 1" w:semiHidden="1" w:unhideWhenUsed="1"/>
-    <w:lsdException w:name="Table Simple 2" w:semiHidden="1" w:unhideWhenUsed="1"/>
-    <w:lsdException w:name="Table Simple 3" w:semiHidden="1" w:unhideWhenUsed="1"/>
-    <w:lsdException w:name="Table Classic 1" w:semiHidden="1" w:unhideWhenUsed="1"/>
-    <w:lsdException w:name="Table Classic 2" w:semiHidden="1" w:unhideWhenUsed="1"/>
-    <w:lsdException w:name="Table Classic 3" w:semiHidden="1" w:unhideWhenUsed="1"/>
-    <w:lsdException w:name="Table Classic 4" w:semiHidden="1" w:unhideWhenUsed="1"/>
-    <w:lsdException w:name="Table Colorful 1" w:semiHidden="1" w:unhideWhenUsed="1"/>
-    <w:lsdException w:name="Table Colorful 2" w:semiHidden="1" w:unhideWhenUsed="1"/>
-    <w:lsdException w:name="Table Colorful 3" w:semiHidden="1" w:unhideWhenUsed="1"/>
-    <w:lsdException w:name="Table Columns 1" w:semiHidden="1" w:unhideWhenUsed="1"/>
-    <w:lsdException w:name="Table Columns 2" w:semiHidden="1" w:unhideWhenUsed="1"/>
-    <w:lsdException w:name="Table Columns 3" w:semiHidden="1" w:unhideWhenUsed="1"/>
-    <w:lsdException w:name="Table Columns 4" w:semiHidden="1" w:unhideWhenUsed="1"/>
-    <w:lsdException w:name="Table Columns 5" w:semiHidden="1" w:unhideWhenUsed="1"/>
-    <w:lsdException w:name="Table Grid 1" w:semiHidden="1" w:unhideWhenUsed="1"/>
-    <w:lsdException w:name="Table Grid 2" w:semiHidden="1" w:unhideWhenUsed="1"/>
-    <w:lsdException w:name="Table Grid 3" w:semiHidden="1" w:unhideWhenUsed="1"/>
-    <w:lsdException w:name="Table Grid 4" w:semiHidden="1" w:unhideWhenUsed="1"/>
-    <w:lsdException w:name="Table Grid 5" w:semiHidden="1" w:unhideWhenUsed="1"/>
-    <w:lsdException w:name="Table Grid 6" w:semiHidden="1" w:unhideWhenUsed="1"/>
-    <w:lsdException w:name="Table Grid 7" w:semiHidden="1" w:unhideWhenUsed="1"/>
-    <w:lsdException w:name="Table Grid 8" w:semiHidden="1" w:unhideWhenUsed="1"/>
-    <w:lsdException w:name="Table List 1" w:semiHidden="1" w:unhideWhenUsed="1"/>
-    <w:lsdException w:name="Table List 2" w:semiHidden="1" w:unhideWhenUsed="1"/>
-    <w:lsdException w:name="Table List 3" w:semiHidden="1" w:unhideWhenUsed="1"/>
-    <w:lsdException w:name="Table List 4" w:semiHidden="1" w:unhideWhenUsed="1"/>
-    <w:lsdException w:name="Table List 5" w:semiHidden="1" w:unhideWhenUsed="1"/>
-    <w:lsdException w:name="Table List 6" w:semiHidden="1" w:unhideWhenUsed="1"/>
-    <w:lsdException w:name="Table List 7" w:semiHidden="1" w:unhideWhenUsed="1"/>
-    <w:lsdException w:name="Table List 8" w:semiHidden="1" w:unhideWhenUsed="1"/>
-    <w:lsdException w:name="Table 3D effects 1" w:semiHidden="1" w:unhideWhenUsed="1"/>
-    <w:lsdException w:name="Table 3D effects 2" w:semiHidden="1" w:unhideWhenUsed="1"/>
-    <w:lsdException w:name="Table 3D effects 3" w:semiHidden="1" w:unhideWhenUsed="1"/>
-    <w:lsdException w:name="Table Contemporary" w:semiHidden="1" w:unhideWhenUsed="1"/>
-    <w:lsdException w:name="Table Elegant" w:semiHidden="1" w:unhideWhenUsed="1"/>
-    <w:lsdException w:name="Table Professional" w:semiHidden="1" w:unhideWhenUsed="1"/>
-    <w:lsdException w:name="Table Subtle 1" w:semiHidden="1" w:unhideWhenUsed="1"/>
-    <w:lsdException w:name="Table Subtle 2" w:semiHidden="1" w:unhideWhenUsed="1"/>
-    <w:lsdException w:name="Table Web 1" w:semiHidden="1" w:unhideWhenUsed="1"/>
-    <w:lsdException w:name="Table Web 2" w:semiHidden="1" w:unhideWhenUsed="1"/>
-    <w:lsdException w:name="Table Web 3" w:semiHidden="1" w:unhideWhenUsed="1"/>
-    <w:lsdException w:name="Balloon Text" w:semiHidden="1" w:unhideWhenUsed="1"/>
-    <w:lsdException w:name="Table Grid" w:uiPriority="59"/>
-    <w:lsdException w:name="Table Theme" w:semiHidden="1" w:unhideWhenUsed="1"/>
-    <w:lsdException w:name="Placeholder Text" w:semiHidden="1"/>
-    <w:lsdException w:name="No Spacing" w:uiPriority="1" w:qFormat="1"/>
-    <w:lsdException w:name="Light Shading" w:uiPriority="60"/>
-    <w:lsdException w:name="Light List" w:uiPriority="61"/>
-    <w:lsdException w:name="Light Grid" w:uiPriority="62"/>
-    <w:lsdException w:name="Medium Shading 1" w:uiPriority="63"/>
-    <w:lsdException w:name="Medium Shading 2" w:uiPriority="64"/>
-    <w:lsdException w:name="Medium List 1" w:uiPriority="65"/>
-    <w:lsdException w:name="Medium List 2" w:uiPriority="66"/>
-    <w:lsdException w:name="Medium Grid 1" w:uiPriority="67"/>
-    <w:lsdException w:name="Medium Grid 2" w:uiPriority="68"/>
-    <w:lsdException w:name="Medium Grid 3" w:uiPriority="69"/>
-    <w:lsdException w:name="Dark List" w:uiPriority="70"/>
-    <w:lsdException w:name="Colorful Shading" w:uiPriority="71"/>
-    <w:lsdException w:name="Colorful List" w:uiPriority="72"/>
-    <w:lsdException w:name="Colorful Grid" w:uiPriority="73"/>
-    <w:lsdException w:name="Light Shading Accent 1" w:uiPriority="60"/>
-    <w:lsdException w:name="Light List Accent 1" w:uiPriority="61"/>
-    <w:lsdException w:name="Light Grid Accent 1" w:uiPriority="62"/>
-    <w:lsdException w:name="Medium Shading 1 Accent 1" w:uiPriority="63"/>
-    <w:lsdException w:name="Medium Shading 2 Accent 1" w:uiPriority="64"/>
-    <w:lsdException w:name="Medium List 1 Accent 1" w:uiPriority="65"/>
-    <w:lsdException w:name="Revision" w:semiHidden="1"/>
-    <w:lsdException w:name="List Paragraph" w:uiPriority="34" w:qFormat="1"/>
-    <w:lsdException w:name="Quote" w:uiPriority="29" w:qFormat="1"/>
-    <w:lsdException w:name="Intense Quote" w:uiPriority="30" w:qFormat="1"/>
-    <w:lsdException w:name="Medium List 2 Accent 1" w:uiPriority="66"/>
-    <w:lsdException w:name="Medium Grid 1 Accent 1" w:uiPriority="67"/>
-    <w:lsdException w:name="Medium Grid 2 Accent 1" w:uiPriority="68"/>
-    <w:lsdException w:name="Medium Grid 3 Accent 1" w:uiPriority="69"/>
-    <w:lsdException w:name="Dark List Accent 1" w:uiPriority="70"/>
-    <w:lsdException w:name="Colorful Shading Accent 1" w:uiPriority="71"/>
-    <w:lsdException w:name="Colorful List Accent 1" w:uiPriority="72"/>
-    <w:lsdException w:name="Colorful Grid Accent 1" w:uiPriority="73"/>
-    <w:lsdException w:name="Light Shading Accent 2" w:uiPriority="60"/>
-    <w:lsdException w:name="Light List Accent 2" w:uiPriority="61"/>
-    <w:lsdException w:name="Light Grid Accent 2" w:uiPriority="62"/>
-    <w:lsdException w:name="Medium Shading 1 Accent 2" w:uiPriority="63"/>
-    <w:lsdException w:name="Medium Shading 2 Accent 2" w:uiPriority="64"/>
-    <w:lsdException w:name="Medium List 1 Accent 2" w:uiPriority="65"/>
-    <w:lsdException w:name="Medium List 2 Accent 2" w:uiPriority="66"/>
-    <w:lsdException w:name="Medium Grid 1 Accent 2" w:uiPriority="67"/>
-    <w:lsdException w:name="Medium Grid 2 Accent 2" w:uiPriority="68"/>
-    <w:lsdException w:name="Medium Grid 3 Accent 2" w:uiPriority="69"/>
-    <w:lsdException w:name="Dark List Accent 2" w:uiPriority="70"/>
-    <w:lsdException w:name="Colorful Shading Accent 2" w:uiPriority="71"/>
-    <w:lsdException w:name="Colorful List Accent 2" w:uiPriority="72"/>
-    <w:lsdException w:name="Colorful Grid Accent 2" w:uiPriority="73"/>
-    <w:lsdException w:name="Light Shading Accent 3" w:uiPriority="60"/>
-    <w:lsdException w:name="Light List Accent 3" w:uiPriority="61"/>
-    <w:lsdException w:name="Light Grid Accent 3" w:uiPriority="62"/>
-    <w:lsdException w:name="Medium Shading 1 Accent 3" w:uiPriority="63"/>
-    <w:lsdException w:name="Medium Shading 2 Accent 3" w:uiPriority="64"/>
-    <w:lsdException w:name="Medium List 1 Accent 3" w:uiPriority="65"/>
-    <w:lsdException w:name="Medium List 2 Accent 3" w:uiPriority="66"/>
-    <w:lsdException w:name="Medium Grid 1 Accent 3" w:uiPriority="67"/>
-    <w:lsdException w:name="Medium Grid 2 Accent 3" w:uiPriority="68"/>
-    <w:lsdException w:name="Medium Grid 3 Accent 3" w:uiPriority="69"/>
-    <w:lsdException w:name="Dark List Accent 3" w:uiPriority="70"/>
-    <w:lsdException w:name="Colorful Shading Accent 3" w:uiPriority="71"/>
-    <w:lsdException w:name="Colorful List Accent 3" w:uiPriority="72"/>
-    <w:lsdException w:name="Colorful Grid Accent 3" w:uiPriority="73"/>
-    <w:lsdException w:name="Light Shading Accent 4" w:uiPriority="60"/>
-    <w:lsdException w:name="Light List Accent 4" w:uiPriority="61"/>
-    <w:lsdException w:name="Light Grid Accent 4" w:uiPriority="62"/>
-    <w:lsdException w:name="Medium Shading 1 Accent 4" w:uiPriority="63"/>
-    <w:lsdException w:name="Medium Shading 2 Accent 4" w:uiPriority="64"/>
-    <w:lsdException w:name="Medium List 1 Accent 4" w:uiPriority="65"/>
-    <w:lsdException w:name="Medium List 2 Accent 4" w:uiPriority="66"/>
-    <w:lsdException w:name="Medium Grid 1 Accent 4" w:uiPriority="67"/>
-    <w:lsdException w:name="Medium Grid 2 Accent 4" w:uiPriority="68"/>
-    <w:lsdException w:name="Medium Grid 3 Accent 4" w:uiPriority="69"/>
-    <w:lsdException w:name="Dark List Accent 4" w:uiPriority="70"/>
-    <w:lsdException w:name="Colorful Shading Accent 4" w:uiPriority="71"/>
-    <w:lsdException w:name="Colorful List Accent 4" w:uiPriority="72"/>
-    <w:lsdException w:name="Colorful Grid Accent 4" w:uiPriority="73"/>
-    <w:lsdException w:name="Light Shading Accent 5" w:uiPriority="60"/>
-    <w:lsdException w:name="Light List Accent 5" w:uiPriority="61"/>
-    <w:lsdException w:name="Light Grid Accent 5" w:uiPriority="62"/>
-    <w:lsdException w:name="Medium Shading 1 Accent 5" w:uiPriority="63"/>
-    <w:lsdException w:name="Medium Shading 2 Accent 5" w:uiPriority="64"/>
-    <w:lsdException w:name="Medium List 1 Accent 5" w:uiPriority="65"/>
-    <w:lsdException w:name="Medium List 2 Accent 5" w:uiPriority="66"/>
-    <w:lsdException w:name="Medium Grid 1 Accent 5" w:uiPriority="67"/>
-    <w:lsdException w:name="Medium Grid 2 Accent 5" w:uiPriority="68"/>
-    <w:lsdException w:name="Medium Grid 3 Accent 5" w:uiPriority="69"/>
-    <w:lsdException w:name="Dark List Accent 5" w:uiPriority="70"/>
-    <w:lsdException w:name="Colorful Shading Accent 5" w:uiPriority="71"/>
-    <w:lsdException w:name="Colorful List Accent 5" w:uiPriority="72"/>
-    <w:lsdException w:name="Colorful Grid Accent 5" w:uiPriority="73"/>
-    <w:lsdException w:name="Light Shading Accent 6" w:uiPriority="60"/>
-    <w:lsdException w:name="Light List Accent 6" w:uiPriority="61"/>
-    <w:lsdException w:name="Light Grid Accent 6" w:uiPriority="62"/>
-    <w:lsdException w:name="Medium Shading 1 Accent 6" w:uiPriority="63"/>
-    <w:lsdException w:name="Medium Shading 2 Accent 6" w:uiPriority="64"/>
-    <w:lsdException w:name="Medium List 1 Accent 6" w:uiPriority="65"/>
-    <w:lsdException w:name="Medium List 2 Accent 6" w:uiPriority="66"/>
-    <w:lsdException w:name="Medium Grid 1 Accent 6" w:uiPriority="67"/>
-    <w:lsdException w:name="Medium Grid 2 Accent 6" w:uiPriority="68"/>
-    <w:lsdException w:name="Medium Grid 3 Accent 6" w:uiPriority="69"/>
-    <w:lsdException w:name="Dark List Accent 6" w:uiPriority="70"/>
-    <w:lsdException w:name="Colorful Shading Accent 6" w:uiPriority="71"/>
-    <w:lsdException w:name="Colorful List Accent 6" w:uiPriority="72"/>
-    <w:lsdException w:name="Colorful Grid Accent 6" w:uiPriority="73"/>
-    <w:lsdException w:name="Subtle Emphasis" w:uiPriority="19" w:qFormat="1"/>
-    <w:lsdException w:name="Intense Emphasis" w:uiPriority="21" w:qFormat="1"/>
-    <w:lsdException w:name="Subtle Reference" w:uiPriority="31" w:qFormat="1"/>
-    <w:lsdException w:name="Intense Reference" w:uiPriority="32" w:qFormat="1"/>
-    <w:lsdException w:name="Book Title" w:uiPriority="33" w:qFormat="1"/>
-    <w:lsdException w:name="Bibliography" w:semiHidden="1" w:uiPriority="37" w:unhideWhenUsed="1"/>
-    <w:lsdException w:name="TOC Heading" w:semiHidden="1" w:uiPriority="39" w:unhideWhenUsed="1" w:qFormat="1"/>
-    <w:lsdException w:name="Plain Table 1" w:uiPriority="41"/>
-    <w:lsdException w:name="Plain Table 2" w:uiPriority="42"/>
-    <w:lsdException w:name="Plain Table 3" w:uiPriority="43"/>
-    <w:lsdException w:name="Plain Table 4" w:uiPriority="44"/>
-    <w:lsdException w:name="Plain Table 5" w:uiPriority="45"/>
-    <w:lsdException w:name="Grid Table Light" w:uiPriority="40"/>
-    <w:lsdException w:name="Grid Table 1 Light" w:uiPriority="46"/>
-    <w:lsdException w:name="Grid Table 2" w:uiPriority="47"/>
-    <w:lsdException w:name="Grid Table 3" w:uiPriority="48"/>
-    <w:lsdException w:name="Grid Table 4" w:uiPriority="49"/>
-    <w:lsdException w:name="Grid Table 5 Dark" w:uiPriority="50"/>
-    <w:lsdException w:name="Grid Table 6 Colorful" w:uiPriority="51"/>
-    <w:lsdException w:name="Grid Table 7 Colorful" w:uiPriority="52"/>
-    <w:lsdException w:name="Grid Table 1 Light Accent 1" w:uiPriority="46"/>
-    <w:lsdException w:name="Grid Table 2 Accent 1" w:uiPriority="47"/>
-    <w:lsdException w:name="Grid Table 3 Accent 1" w:uiPriority="48"/>
-    <w:lsdException w:name="Grid Table 4 Accent 1" w:uiPriority="49"/>
-    <w:lsdException w:name="Grid Table 5 Dark Accent 1" w:uiPriority="50"/>
-    <w:lsdException w:name="Grid Table 6 Colorful Accent 1" w:uiPriority="51"/>
-    <w:lsdException w:name="Grid Table 7 Colorful Accent 1" w:uiPriority="52"/>
-    <w:lsdException w:name="Grid Table 1 Light Accent 2" w:uiPriority="46"/>
-    <w:lsdException w:name="Grid Table 2 Accent 2" w:uiPriority="47"/>
-    <w:lsdException w:name="Grid Table 3 Accent 2" w:uiPriority="48"/>
-    <w:lsdException w:name="Grid Table 4 Accent 2" w:uiPriority="49"/>
-    <w:lsdException w:name="Grid Table 5 Dark Accent 2" w:uiPriority="50"/>
-    <w:lsdException w:name="Grid Table 6 Colorful Accent 2" w:uiPriority="51"/>
-    <w:lsdException w:name="Grid Table 7 Colorful Accent 2" w:uiPriority="52"/>
-    <w:lsdException w:name="Grid Table 1 Light Accent 3" w:uiPriority="46"/>
-    <w:lsdException w:name="Grid Table 2 Accent 3" w:uiPriority="47"/>
-    <w:lsdException w:name="Grid Table 3 Accent 3" w:uiPriority="48"/>
-    <w:lsdException w:name="Grid Table 4 Accent 3" w:uiPriority="49"/>
-    <w:lsdException w:name="Grid Table 5 Dark Accent 3" w:uiPriority="50"/>
-    <w:lsdException w:name="Grid Table 6 Colorful Accent 3" w:uiPriority="51"/>
-    <w:lsdException w:name="Grid Table 7 Colorful Accent 3" w:uiPriority="52"/>
-    <w:lsdException w:name="Grid Table 1 Light Accent 4" w:uiPriority="46"/>
-    <w:lsdException w:name="Grid Table 2 Accent 4" w:uiPriority="47"/>
-    <w:lsdException w:name="Grid Table 3 Accent 4" w:uiPriority="48"/>
-    <w:lsdException w:name="Grid Table 4 Accent 4" w:uiPriority="49"/>
-    <w:lsdException w:name="Grid Table 5 Dark Accent 4" w:uiPriority="50"/>
-    <w:lsdException w:name="Grid Table 6 Colorful Accent 4" w:uiPriority="51"/>
-    <w:lsdException w:name="Grid Table 7 Colorful Accent 4" w:uiPriority="52"/>
-    <w:lsdException w:name="Grid Table 1 Light Accent 5" w:uiPriority="46"/>
-    <w:lsdException w:name="Grid Table 2 Accent 5" w:uiPriority="47"/>
-    <w:lsdException w:name="Grid Table 3 Accent 5" w:uiPriority="48"/>
-    <w:lsdException w:name="Grid Table 4 Accent 5" w:uiPriority="49"/>
-    <w:lsdException w:name="Grid Table 5 Dark Accent 5" w:uiPriority="50"/>
-    <w:lsdException w:name="Grid Table 6 Colorful Accent 5" w:uiPriority="51"/>
-    <w:lsdException w:name="Grid Table 7 Colorful Accent 5" w:uiPriority="52"/>
-    <w:lsdException w:name="Grid Table 1 Light Accent 6" w:uiPriority="46"/>
-    <w:lsdException w:name="Grid Table 2 Accent 6" w:uiPriority="47"/>
-    <w:lsdException w:name="Grid Table 3 Accent 6" w:uiPriority="48"/>
-    <w:lsdException w:name="Grid Table 4 Accent 6" w:uiPriority="49"/>
-    <w:lsdException w:name="Grid Table 5 Dark Accent 6" w:uiPriority="50"/>
-    <w:lsdException w:name="Grid Table 6 Colorful Accent 6" w:uiPriority="51"/>
-    <w:lsdException w:name="Grid Table 7 Colorful Accent 6" w:uiPriority="52"/>
-    <w:lsdException w:name="List Table 1 Light" w:uiPriority="46"/>
-    <w:lsdException w:name="List Table 2" w:uiPriority="47"/>
-    <w:lsdException w:name="List Table 3" w:uiPriority="48"/>
-    <w:lsdException w:name="List Table 4" w:uiPriority="49"/>
-    <w:lsdException w:name="List Table 5 Dark" w:uiPriority="50"/>
-    <w:lsdException w:name="List Table 6 Colorful" w:uiPriority="51"/>
-    <w:lsdException w:name="List Table 7 Colorful" w:uiPriority="52"/>
-    <w:lsdException w:name="List Table 1 Light Accent 1" w:uiPriority="46"/>
-    <w:lsdException w:name="List Table 2 Accent 1" w:uiPriority="47"/>
-    <w:lsdException w:name="List Table 3 Accent 1" w:uiPriority="48"/>
-    <w:lsdException w:name="List Table 4 Accent 1" w:uiPriority="49"/>
-    <w:lsdException w:name="List Table 5 Dark Accent 1" w:uiPriority="50"/>
-    <w:lsdException w:name="List Table 6 Colorful Accent 1" w:uiPriority="51"/>
-    <w:lsdException w:name="List Table 7 Colorful Accent 1" w:uiPriority="52"/>
-    <w:lsdException w:name="List Table 1 Light Accent 2" w:uiPriority="46"/>
-    <w:lsdException w:name="List Table 2 Accent 2" w:uiPriority="47"/>
-    <w:lsdException w:name="List Table 3 Accent 2" w:uiPriority="48"/>
-    <w:lsdException w:name="List Table 4 Accent 2" w:uiPriority="49"/>
-    <w:lsdException w:name="List Table 5 Dark Accent 2" w:uiPriority="50"/>
-    <w:lsdException w:name="List Table 6 Colorful Accent 2" w:uiPriority="51"/>
-    <w:lsdException w:name="List Table 7 Colorful Accent 2" w:uiPriority="52"/>
-    <w:lsdException w:name="List Table 1 Light Accent 3" w:uiPriority="46"/>
-    <w:lsdException w:name="List Table 2 Accent 3" w:uiPriority="47"/>
-    <w:lsdException w:name="List Table 3 Accent 3" w:uiPriority="48"/>
-    <w:lsdException w:name="List Table 4 Accent 3" w:uiPriority="49"/>
-    <w:lsdException w:name="List Table 5 Dark Accent 3" w:uiPriority="50"/>
-    <w:lsdException w:name="List Table 6 Colorful Accent 3" w:uiPriority="51"/>
-    <w:lsdException w:name="List Table 7 Colorful Accent 3" w:uiPriority="52"/>
-    <w:lsdException w:name="List Table 1 Light Accent 4" w:uiPriority="46"/>
-    <w:lsdException w:name="List Table 2 Accent 4" w:uiPriority="47"/>
-    <w:lsdException w:name="List Table 3 Accent 4" w:uiPriority="48"/>
-    <w:lsdException w:name="List Table 4 Accent 4" w:uiPriority="49"/>
-    <w:lsdException w:name="List Table 5 Dark Accent 4" w:uiPriority="50"/>
-    <w:lsdException w:name="List Table 6 Colorful Accent 4" w:uiPriority="51"/>
-    <w:lsdException w:name="List Table 7 Colorful Accent 4" w:uiPriority="52"/>
-    <w:lsdException w:name="List Table 1 Light Accent 5" w:uiPriority="46"/>
-    <w:lsdException w:name="List Table 2 Accent 5" w:uiPriority="47"/>
-    <w:lsdException w:name="List Table 3 Accent 5" w:uiPriority="48"/>
-    <w:lsdException w:name="List Table 4 Accent 5" w:uiPriority="49"/>
-    <w:lsdException w:name="List Table 5 Dark Accent 5" w:uiPriority="50"/>
-    <w:lsdException w:name="List Table 6 Colorful Accent 5" w:uiPriority="51"/>
-    <w:lsdException w:name="List Table 7 Colorful Accent 5" w:uiPriority="52"/>
-    <w:lsdException w:name="List Table 1 Light Accent 6" w:uiPriority="46"/>
-    <w:lsdException w:name="List Table 2 Accent 6" w:uiPriority="47"/>
-    <w:lsdException w:name="List Table 3 Accent 6" w:uiPriority="48"/>
-    <w:lsdException w:name="List Table 4 Accent 6" w:uiPriority="49"/>
-    <w:lsdException w:name="List Table 5 Dark Accent 6" w:uiPriority="50"/>
-    <w:lsdException w:name="List Table 6 Colorful Accent 6" w:uiPriority="51"/>
-    <w:lsdException w:name="List Table 7 Colorful Accent 6" w:uiPriority="52"/>
+  <w:latentStyles w:defLockedState="0" w:defUIPriority="99" w:defSemiHidden="1" w:defUnhideWhenUsed="1" w:defQFormat="0" w:count="267">
+    <w:lsdException w:name="Normal" w:semiHidden="0" w:uiPriority="0" w:unhideWhenUsed="0" w:qFormat="1"/>
+    <w:lsdException w:name="heading 1" w:semiHidden="0" w:uiPriority="9" w:unhideWhenUsed="0" w:qFormat="1"/>
+    <w:lsdException w:name="heading 2" w:uiPriority="9" w:qFormat="1"/>
+    <w:lsdException w:name="heading 3" w:uiPriority="9" w:qFormat="1"/>
+    <w:lsdException w:name="heading 4" w:uiPriority="9" w:qFormat="1"/>
+    <w:lsdException w:name="heading 5" w:uiPriority="9" w:qFormat="1"/>
+    <w:lsdException w:name="heading 6" w:uiPriority="9" w:qFormat="1"/>
+    <w:lsdException w:name="heading 7" w:uiPriority="9" w:qFormat="1"/>
+    <w:lsdException w:name="heading 8" w:uiPriority="9" w:qFormat="1"/>
+    <w:lsdException w:name="heading 9" w:uiPriority="9" w:qFormat="1"/>
+    <w:lsdException w:name="toc 1" w:uiPriority="39"/>
+    <w:lsdException w:name="toc 2" w:uiPriority="39"/>
+    <w:lsdException w:name="toc 3" w:uiPriority="39"/>
+    <w:lsdException w:name="toc 4" w:uiPriority="39"/>
+    <w:lsdException w:name="toc 5" w:uiPriority="39"/>
+    <w:lsdException w:name="toc 6" w:uiPriority="39"/>
+    <w:lsdException w:name="toc 7" w:uiPriority="39"/>
+    <w:lsdException w:name="toc 8" w:uiPriority="39"/>
+    <w:lsdException w:name="toc 9" w:uiPriority="39"/>
+    <w:lsdException w:name="caption" w:uiPriority="35" w:qFormat="1"/>
+    <w:lsdException w:name="Title" w:semiHidden="0" w:uiPriority="10" w:unhideWhenUsed="0" w:qFormat="1"/>
+    <w:lsdException w:name="Default Paragraph Font" w:uiPriority="1"/>
+    <w:lsdException w:name="Subtitle" w:semiHidden="0" w:uiPriority="11" w:unhideWhenUsed="0" w:qFormat="1"/>
+    <w:lsdException w:name="Strong" w:semiHidden="0" w:uiPriority="22" w:unhideWhenUsed="0" w:qFormat="1"/>
+    <w:lsdException w:name="Emphasis" w:semiHidden="0" w:uiPriority="20" w:unhideWhenUsed="0" w:qFormat="1"/>
+    <w:lsdException w:name="Table Grid" w:semiHidden="0" w:uiPriority="59" w:unhideWhenUsed="0"/>
+    <w:lsdException w:name="Placeholder Text" w:unhideWhenUsed="0"/>
+    <w:lsdException w:name="No Spacing" w:semiHidden="0" w:uiPriority="1" w:unhideWhenUsed="0" w:qFormat="1"/>
+    <w:lsdException w:name="Light Shading" w:semiHidden="0" w:uiPriority="60" w:unhideWhenUsed="0"/>
+    <w:lsdException w:name="Light List" w:semiHidden="0" w:uiPriority="61" w:unhideWhenUsed="0"/>
+    <w:lsdException w:name="Light Grid" w:semiHidden="0" w:uiPriority="62" w:unhideWhenUsed="0"/>
+    <w:lsdException w:name="Medium Shading 1" w:semiHidden="0" w:uiPriority="63" w:unhideWhenUsed="0"/>
+    <w:lsdException w:name="Medium Shading 2" w:semiHidden="0" w:uiPriority="64" w:unhideWhenUsed="0"/>
+    <w:lsdException w:name="Medium List 1" w:semiHidden="0" w:uiPriority="65" w:unhideWhenUsed="0"/>
+    <w:lsdException w:name="Medium List 2" w:semiHidden="0" w:uiPriority="66" w:unhideWhenUsed="0"/>
+    <w:lsdException w:name="Medium Grid 1" w:semiHidden="0" w:uiPriority="67" w:unhideWhenUsed="0"/>
+    <w:lsdException w:name="Medium Grid 2" w:semiHidden="0" w:uiPriority="68" w:unhideWhenUsed="0"/>
+    <w:lsdException w:name="Medium Grid 3" w:semiHidden="0" w:uiPriority="69" w:unhideWhenUsed="0"/>
+    <w:lsdException w:name="Dark List" w:semiHidden="0" w:uiPriority="70" w:unhideWhenUsed="0"/>
+    <w:lsdException w:name="Colorful Shading" w:semiHidden="0" w:uiPriority="71" w:unhideWhenUsed="0"/>
+    <w:lsdException w:name="Colorful List" w:semiHidden="0" w:uiPriority="72" w:unhideWhenUsed="0"/>
+    <w:lsdException w:name="Colorful Grid" w:semiHidden="0" w:uiPriority="73" w:unhideWhenUsed="0"/>
+    <w:lsdException w:name="Light Shading Accent 1" w:semiHidden="0" w:uiPriority="60" w:unhideWhenUsed="0"/>
+    <w:lsdException w:name="Light List Accent 1" w:semiHidden="0" w:uiPriority="61" w:unhideWhenUsed="0"/>
+    <w:lsdException w:name="Light Grid Accent 1" w:semiHidden="0" w:uiPriority="62" w:unhideWhenUsed="0"/>
+    <w:lsdException w:name="Medium Shading 1 Accent 1" w:semiHidden="0" w:uiPriority="63" w:unhideWhenUsed="0"/>
+    <w:lsdException w:name="Medium Shading 2 Accent 1" w:semiHidden="0" w:uiPriority="64" w:unhideWhenUsed="0"/>
+    <w:lsdException w:name="Medium List 1 Accent 1" w:semiHidden="0" w:uiPriority="65" w:unhideWhenUsed="0"/>
+    <w:lsdException w:name="Revision" w:unhideWhenUsed="0"/>
+    <w:lsdException w:name="List Paragraph" w:semiHidden="0" w:uiPriority="34" w:unhideWhenUsed="0" w:qFormat="1"/>
+    <w:lsdException w:name="Quote" w:semiHidden="0" w:uiPriority="29" w:unhideWhenUsed="0" w:qFormat="1"/>
+    <w:lsdException w:name="Intense Quote" w:semiHidden="0" w:uiPriority="30" w:unhideWhenUsed="0" w:qFormat="1"/>
+    <w:lsdException w:name="Medium List 2 Accent 1" w:semiHidden="0" w:uiPriority="66" w:unhideWhenUsed="0"/>
+    <w:lsdException w:name="Medium Grid 1 Accent 1" w:semiHidden="0" w:uiPriority="67" w:unhideWhenUsed="0"/>
+    <w:lsdException w:name="Medium Grid 2 Accent 1" w:semiHidden="0" w:uiPriority="68" w:unhideWhenUsed="0"/>
+    <w:lsdException w:name="Medium Grid 3 Accent 1" w:semiHidden="0" w:uiPriority="69" w:unhideWhenUsed="0"/>
+    <w:lsdException w:name="Dark List Accent 1" w:semiHidden="0" w:uiPriority="70" w:unhideWhenUsed="0"/>
+    <w:lsdException w:name="Colorful Shading Accent 1" w:semiHidden="0" w:uiPriority="71" w:unhideWhenUsed="0"/>
+    <w:lsdException w:name="Colorful List Accent 1" w:semiHidden="0" w:uiPriority="72" w:unhideWhenUsed="0"/>
+    <w:lsdException w:name="Colorful Grid Accent 1" w:semiHidden="0" w:uiPriority="73" w:unhideWhenUsed="0"/>
+    <w:lsdException w:name="Light Shading Accent 2" w:semiHidden="0" w:uiPriority="60" w:unhideWhenUsed="0"/>
+    <w:lsdException w:name="Light List Accent 2" w:semiHidden="0" w:uiPriority="61" w:unhideWhenUsed="0"/>
+    <w:lsdException w:name="Light Grid Accent 2" w:semiHidden="0" w:uiPriority="62" w:unhideWhenUsed="0"/>
+    <w:lsdException w:name="Medium Shading 1 Accent 2" w:semiHidden="0" w:uiPriority="63" w:unhideWhenUsed="0"/>
+    <w:lsdException w:name="Medium Shading 2 Accent 2" w:semiHidden="0" w:uiPriority="64" w:unhideWhenUsed="0"/>
+    <w:lsdException w:name="Medium List 1 Accent 2" w:semiHidden="0" w:uiPriority="65" w:unhideWhenUsed="0"/>
+    <w:lsdException w:name="Medium List 2 Accent 2" w:semiHidden="0" w:uiPriority="66" w:unhideWhenUsed="0"/>
+    <w:lsdException w:name="Medium Grid 1 Accent 2" w:semiHidden="0" w:uiPriority="67" w:unhideWhenUsed="0"/>
+    <w:lsdException w:name="Medium Grid 2 Accent 2" w:semiHidden="0" w:uiPriority="68" w:unhideWhenUsed="0"/>
+    <w:lsdException w:name="Medium Grid 3 Accent 2" w:semiHidden="0" w:uiPriority="69" w:unhideWhenUsed="0"/>
+    <w:lsdException w:name="Dark List Accent 2" w:semiHidden="0" w:uiPriority="70" w:unhideWhenUsed="0"/>
+    <w:lsdException w:name="Colorful Shading Accent 2" w:semiHidden="0" w:uiPriority="71" w:unhideWhenUsed="0"/>
+    <w:lsdException w:name="Colorful List Accent 2" w:semiHidden="0" w:uiPriority="72" w:unhideWhenUsed="0"/>
+    <w:lsdException w:name="Colorful Grid Accent 2" w:semiHidden="0" w:uiPriority="73" w:unhideWhenUsed="0"/>
+    <w:lsdException w:name="Light Shading Accent 3" w:semiHidden="0" w:uiPriority="60" w:unhideWhenUsed="0"/>
+    <w:lsdException w:name="Light List Accent 3" w:semiHidden="0" w:uiPriority="61" w:unhideWhenUsed="0"/>
+    <w:lsdException w:name="Light Grid Accent 3" w:semiHidden="0" w:uiPriority="62" w:unhideWhenUsed="0"/>
+    <w:lsdException w:name="Medium Shading 1 Accent 3" w:semiHidden="0" w:uiPriority="63" w:unhideWhenUsed="0"/>
+    <w:lsdException w:name="Medium Shading 2 Accent 3" w:semiHidden="0" w:uiPriority="64" w:unhideWhenUsed="0"/>
+    <w:lsdException w:name="Medium List 1 Accent 3" w:semiHidden="0" w:uiPriority="65" w:unhideWhenUsed="0"/>
+    <w:lsdException w:name="Medium List 2 Accent 3" w:semiHidden="0" w:uiPriority="66" w:unhideWhenUsed="0"/>
+    <w:lsdException w:name="Medium Grid 1 Accent 3" w:semiHidden="0" w:uiPriority="67" w:unhideWhenUsed="0"/>
+    <w:lsdException w:name="Medium Grid 2 Accent 3" w:semiHidden="0" w:uiPriority="68" w:unhideWhenUsed="0"/>
+    <w:lsdException w:name="Medium Grid 3 Accent 3" w:semiHidden="0" w:uiPriority="69" w:unhideWhenUsed="0"/>
+    <w:lsdException w:name="Dark List Accent 3" w:semiHidden="0" w:uiPriority="70" w:unhideWhenUsed="0"/>
+    <w:lsdException w:name="Colorful Shading Accent 3" w:semiHidden="0" w:uiPriority="71" w:unhideWhenUsed="0"/>
+    <w:lsdException w:name="Colorful List Accent 3" w:semiHidden="0" w:uiPriority="72" w:unhideWhenUsed="0"/>
+    <w:lsdException w:name="Colorful Grid Accent 3" w:semiHidden="0" w:uiPriority="73" w:unhideWhenUsed="0"/>
+    <w:lsdException w:name="Light Shading Accent 4" w:semiHidden="0" w:uiPriority="60" w:unhideWhenUsed="0"/>
+    <w:lsdException w:name="Light List Accent 4" w:semiHidden="0" w:uiPriority="61" w:unhideWhenUsed="0"/>
+    <w:lsdException w:name="Light Grid Accent 4" w:semiHidden="0" w:uiPriority="62" w:unhideWhenUsed="0"/>
+    <w:lsdException w:name="Medium Shading 1 Accent 4" w:semiHidden="0" w:uiPriority="63" w:unhideWhenUsed="0"/>
+    <w:lsdException w:name="Medium Shading 2 Accent 4" w:semiHidden="0" w:uiPriority="64" w:unhideWhenUsed="0"/>
+    <w:lsdException w:name="Medium List 1 Accent 4" w:semiHidden="0" w:uiPriority="65" w:unhideWhenUsed="0"/>
+    <w:lsdException w:name="Medium List 2 Accent 4" w:semiHidden="0" w:uiPriority="66" w:unhideWhenUsed="0"/>
+    <w:lsdException w:name="Medium Grid 1 Accent 4" w:semiHidden="0" w:uiPriority="67" w:unhideWhenUsed="0"/>
+    <w:lsdException w:name="Medium Grid 2 Accent 4" w:semiHidden="0" w:uiPriority="68" w:unhideWhenUsed="0"/>
+    <w:lsdException w:name="Medium Grid 3 Accent 4" w:semiHidden="0" w:uiPriority="69" w:unhideWhenUsed="0"/>
+    <w:lsdException w:name="Dark List Accent 4" w:semiHidden="0" w:uiPriority="70" w:unhideWhenUsed="0"/>
+    <w:lsdException w:name="Colorful Shading Accent 4" w:semiHidden="0" w:uiPriority="71" w:unhideWhenUsed="0"/>
+    <w:lsdException w:name="Colorful List Accent 4" w:semiHidden="0" w:uiPriority="72" w:unhideWhenUsed="0"/>
+    <w:lsdException w:name="Colorful Grid Accent 4" w:semiHidden="0" w:uiPriority="73" w:unhideWhenUsed="0"/>
+    <w:lsdException w:name="Light Shading Accent 5" w:semiHidden="0" w:uiPriority="60" w:unhideWhenUsed="0"/>
+    <w:lsdException w:name="Light List Accent 5" w:semiHidden="0" w:uiPriority="61" w:unhideWhenUsed="0"/>
+    <w:lsdException w:name="Light Grid Accent 5" w:semiHidden="0" w:uiPriority="62" w:unhideWhenUsed="0"/>
+    <w:lsdException w:name="Medium Shading 1 Accent 5" w:semiHidden="0" w:uiPriority="63" w:unhideWhenUsed="0"/>
+    <w:lsdException w:name="Medium Shading 2 Accent 5" w:semiHidden="0" w:uiPriority="64" w:unhideWhenUsed="0"/>
+    <w:lsdException w:name="Medium List 1 Accent 5" w:semiHidden="0" w:uiPriority="65" w:unhideWhenUsed="0"/>
+    <w:lsdException w:name="Medium List 2 Accent 5" w:semiHidden="0" w:uiPriority="66" w:unhideWhenUsed="0"/>
+    <w:lsdException w:name="Medium Grid 1 Accent 5" w:semiHidden="0" w:uiPriority="67" w:unhideWhenUsed="0"/>
+    <w:lsdException w:name="Medium Grid 2 Accent 5" w:semiHidden="0" w:uiPriority="68" w:unhideWhenUsed="0"/>
+    <w:lsdException w:name="Medium Grid 3 Accent 5" w:semiHidden="0" w:uiPriority="69" w:unhideWhenUsed="0"/>
+    <w:lsdException w:name="Dark List Accent 5" w:semiHidden="0" w:uiPriority="70" w:unhideWhenUsed="0"/>
+    <w:lsdException w:name="Colorful Shading Accent 5" w:semiHidden="0" w:uiPriority="71" w:unhideWhenUsed="0"/>
+    <w:lsdException w:name="Colorful List Accent 5" w:semiHidden="0" w:uiPriority="72" w:unhideWhenUsed="0"/>
+    <w:lsdException w:name="Colorful Grid Accent 5" w:semiHidden="0" w:uiPriority="73" w:unhideWhenUsed="0"/>
+    <w:lsdException w:name="Light Shading Accent 6" w:semiHidden="0" w:uiPriority="60" w:unhideWhenUsed="0"/>
+    <w:lsdException w:name="Light List Accent 6" w:semiHidden="0" w:uiPriority="61" w:unhideWhenUsed="0"/>
+    <w:lsdException w:name="Light Grid Accent 6" w:semiHidden="0" w:uiPriority="62" w:unhideWhenUsed="0"/>
+    <w:lsdException w:name="Medium Shading 1 Accent 6" w:semiHidden="0" w:uiPriority="63" w:unhideWhenUsed="0"/>
+    <w:lsdException w:name="Medium Shading 2 Accent 6" w:semiHidden="0" w:uiPriority="64" w:unhideWhenUsed="0"/>
+    <w:lsdException w:name="Medium List 1 Accent 6" w:semiHidden="0" w:uiPriority="65" w:unhideWhenUsed="0"/>
+    <w:lsdException w:name="Medium List 2 Accent 6" w:semiHidden="0" w:uiPriority="66" w:unhideWhenUsed="0"/>
+    <w:lsdException w:name="Medium Grid 1 Accent 6" w:semiHidden="0" w:uiPriority="67" w:unhideWhenUsed="0"/>
+    <w:lsdException w:name="Medium Grid 2 Accent 6" w:semiHidden="0" w:uiPriority="68" w:unhideWhenUsed="0"/>
+    <w:lsdException w:name="Medium Grid 3 Accent 6" w:semiHidden="0" w:uiPriority="69" w:unhideWhenUsed="0"/>
+    <w:lsdException w:name="Dark List Accent 6" w:semiHidden="0" w:uiPriority="70" w:unhideWhenUsed="0"/>
+    <w:lsdException w:name="Colorful Shading Accent 6" w:semiHidden="0" w:uiPriority="71" w:unhideWhenUsed="0"/>
+    <w:lsdException w:name="Colorful List Accent 6" w:semiHidden="0" w:uiPriority="72" w:unhideWhenUsed="0"/>
+    <w:lsdException w:name="Colorful Grid Accent 6" w:semiHidden="0" w:uiPriority="73" w:unhideWhenUsed="0"/>
+    <w:lsdException w:name="Subtle Emphasis" w:semiHidden="0" w:uiPriority="19" w:unhideWhenUsed="0" w:qFormat="1"/>
+    <w:lsdException w:name="Intense Emphasis" w:semiHidden="0" w:uiPriority="21" w:unhideWhenUsed="0" w:qFormat="1"/>
+    <w:lsdException w:name="Subtle Reference" w:semiHidden="0" w:uiPriority="31" w:unhideWhenUsed="0" w:qFormat="1"/>
+    <w:lsdException w:name="Intense Reference" w:semiHidden="0" w:uiPriority="32" w:unhideWhenUsed="0" w:qFormat="1"/>
+    <w:lsdException w:name="Book Title" w:semiHidden="0" w:uiPriority="33" w:unhideWhenUsed="0" w:qFormat="1"/>
+    <w:lsdException w:name="Bibliography" w:uiPriority="37"/>
+    <w:lsdException w:name="TOC Heading" w:uiPriority="39" w:qFormat="1"/>
   </w:latentStyles>
   <w:style w:type="paragraph" w:default="1" w:styleId="Normal">
     <w:name w:val="Normal"/>
@@ -12347,8 +12252,198 @@
 </w:styles>
 </file>
 
+<file path=word/glossary/stylesWithEffects.xml><?xml version="1.0" encoding="utf-8"?>
+<w:styles xmlns:wpc="http://schemas.microsoft.com/office/word/2010/wordprocessingCanvas" xmlns:mc="http://schemas.openxmlformats.org/markup-compatibility/2006" xmlns:o="urn:schemas-microsoft-com:office:office" xmlns:r="http://schemas.openxmlformats.org/officeDocument/2006/relationships" xmlns:m="http://schemas.openxmlformats.org/officeDocument/2006/math" xmlns:v="urn:schemas-microsoft-com:vml" xmlns:wp14="http://schemas.microsoft.com/office/word/2010/wordprocessingDrawing" xmlns:wp="http://schemas.openxmlformats.org/drawingml/2006/wordprocessingDrawing" xmlns:w10="urn:schemas-microsoft-com:office:word" xmlns:w="http://schemas.openxmlformats.org/wordprocessingml/2006/main" xmlns:w14="http://schemas.microsoft.com/office/word/2010/wordml" xmlns:wpg="http://schemas.microsoft.com/office/word/2010/wordprocessingGroup" xmlns:wpi="http://schemas.microsoft.com/office/word/2010/wordprocessingInk" xmlns:wne="http://schemas.microsoft.com/office/word/2006/wordml" xmlns:wps="http://schemas.microsoft.com/office/word/2010/wordprocessingShape" mc:Ignorable="w14 wp14">
+  <w:docDefaults>
+    <w:rPrDefault>
+      <w:rPr>
+        <w:rFonts w:asciiTheme="minorHAnsi" w:eastAsiaTheme="minorEastAsia" w:hAnsiTheme="minorHAnsi" w:cstheme="minorBidi"/>
+        <w:sz w:val="22"/>
+        <w:szCs w:val="22"/>
+        <w:lang w:val="es-ES" w:eastAsia="es-ES" w:bidi="ar-SA"/>
+      </w:rPr>
+    </w:rPrDefault>
+    <w:pPrDefault>
+      <w:pPr>
+        <w:spacing w:after="200" w:line="276" w:lineRule="auto"/>
+      </w:pPr>
+    </w:pPrDefault>
+  </w:docDefaults>
+  <w:latentStyles w:defLockedState="0" w:defUIPriority="99" w:defSemiHidden="1" w:defUnhideWhenUsed="1" w:defQFormat="0" w:count="267">
+    <w:lsdException w:name="Normal" w:semiHidden="0" w:uiPriority="0" w:unhideWhenUsed="0" w:qFormat="1"/>
+    <w:lsdException w:name="heading 1" w:semiHidden="0" w:uiPriority="9" w:unhideWhenUsed="0" w:qFormat="1"/>
+    <w:lsdException w:name="heading 2" w:uiPriority="9" w:qFormat="1"/>
+    <w:lsdException w:name="heading 3" w:uiPriority="9" w:qFormat="1"/>
+    <w:lsdException w:name="heading 4" w:uiPriority="9" w:qFormat="1"/>
+    <w:lsdException w:name="heading 5" w:uiPriority="9" w:qFormat="1"/>
+    <w:lsdException w:name="heading 6" w:uiPriority="9" w:qFormat="1"/>
+    <w:lsdException w:name="heading 7" w:uiPriority="9" w:qFormat="1"/>
+    <w:lsdException w:name="heading 8" w:uiPriority="9" w:qFormat="1"/>
+    <w:lsdException w:name="heading 9" w:uiPriority="9" w:qFormat="1"/>
+    <w:lsdException w:name="toc 1" w:uiPriority="39"/>
+    <w:lsdException w:name="toc 2" w:uiPriority="39"/>
+    <w:lsdException w:name="toc 3" w:uiPriority="39"/>
+    <w:lsdException w:name="toc 4" w:uiPriority="39"/>
+    <w:lsdException w:name="toc 5" w:uiPriority="39"/>
+    <w:lsdException w:name="toc 6" w:uiPriority="39"/>
+    <w:lsdException w:name="toc 7" w:uiPriority="39"/>
+    <w:lsdException w:name="toc 8" w:uiPriority="39"/>
+    <w:lsdException w:name="toc 9" w:uiPriority="39"/>
+    <w:lsdException w:name="caption" w:uiPriority="35" w:qFormat="1"/>
+    <w:lsdException w:name="Title" w:semiHidden="0" w:uiPriority="10" w:unhideWhenUsed="0" w:qFormat="1"/>
+    <w:lsdException w:name="Default Paragraph Font" w:uiPriority="1"/>
+    <w:lsdException w:name="Subtitle" w:semiHidden="0" w:uiPriority="11" w:unhideWhenUsed="0" w:qFormat="1"/>
+    <w:lsdException w:name="Strong" w:semiHidden="0" w:uiPriority="22" w:unhideWhenUsed="0" w:qFormat="1"/>
+    <w:lsdException w:name="Emphasis" w:semiHidden="0" w:uiPriority="20" w:unhideWhenUsed="0" w:qFormat="1"/>
+    <w:lsdException w:name="Table Grid" w:semiHidden="0" w:uiPriority="59" w:unhideWhenUsed="0"/>
+    <w:lsdException w:name="Placeholder Text" w:unhideWhenUsed="0"/>
+    <w:lsdException w:name="No Spacing" w:semiHidden="0" w:uiPriority="1" w:unhideWhenUsed="0" w:qFormat="1"/>
+    <w:lsdException w:name="Light Shading" w:semiHidden="0" w:uiPriority="60" w:unhideWhenUsed="0"/>
+    <w:lsdException w:name="Light List" w:semiHidden="0" w:uiPriority="61" w:unhideWhenUsed="0"/>
+    <w:lsdException w:name="Light Grid" w:semiHidden="0" w:uiPriority="62" w:unhideWhenUsed="0"/>
+    <w:lsdException w:name="Medium Shading 1" w:semiHidden="0" w:uiPriority="63" w:unhideWhenUsed="0"/>
+    <w:lsdException w:name="Medium Shading 2" w:semiHidden="0" w:uiPriority="64" w:unhideWhenUsed="0"/>
+    <w:lsdException w:name="Medium List 1" w:semiHidden="0" w:uiPriority="65" w:unhideWhenUsed="0"/>
+    <w:lsdException w:name="Medium List 2" w:semiHidden="0" w:uiPriority="66" w:unhideWhenUsed="0"/>
+    <w:lsdException w:name="Medium Grid 1" w:semiHidden="0" w:uiPriority="67" w:unhideWhenUsed="0"/>
+    <w:lsdException w:name="Medium Grid 2" w:semiHidden="0" w:uiPriority="68" w:unhideWhenUsed="0"/>
+    <w:lsdException w:name="Medium Grid 3" w:semiHidden="0" w:uiPriority="69" w:unhideWhenUsed="0"/>
+    <w:lsdException w:name="Dark List" w:semiHidden="0" w:uiPriority="70" w:unhideWhenUsed="0"/>
+    <w:lsdException w:name="Colorful Shading" w:semiHidden="0" w:uiPriority="71" w:unhideWhenUsed="0"/>
+    <w:lsdException w:name="Colorful List" w:semiHidden="0" w:uiPriority="72" w:unhideWhenUsed="0"/>
+    <w:lsdException w:name="Colorful Grid" w:semiHidden="0" w:uiPriority="73" w:unhideWhenUsed="0"/>
+    <w:lsdException w:name="Light Shading Accent 1" w:semiHidden="0" w:uiPriority="60" w:unhideWhenUsed="0"/>
+    <w:lsdException w:name="Light List Accent 1" w:semiHidden="0" w:uiPriority="61" w:unhideWhenUsed="0"/>
+    <w:lsdException w:name="Light Grid Accent 1" w:semiHidden="0" w:uiPriority="62" w:unhideWhenUsed="0"/>
+    <w:lsdException w:name="Medium Shading 1 Accent 1" w:semiHidden="0" w:uiPriority="63" w:unhideWhenUsed="0"/>
+    <w:lsdException w:name="Medium Shading 2 Accent 1" w:semiHidden="0" w:uiPriority="64" w:unhideWhenUsed="0"/>
+    <w:lsdException w:name="Medium List 1 Accent 1" w:semiHidden="0" w:uiPriority="65" w:unhideWhenUsed="0"/>
+    <w:lsdException w:name="Revision" w:unhideWhenUsed="0"/>
+    <w:lsdException w:name="List Paragraph" w:semiHidden="0" w:uiPriority="34" w:unhideWhenUsed="0" w:qFormat="1"/>
+    <w:lsdException w:name="Quote" w:semiHidden="0" w:uiPriority="29" w:unhideWhenUsed="0" w:qFormat="1"/>
+    <w:lsdException w:name="Intense Quote" w:semiHidden="0" w:uiPriority="30" w:unhideWhenUsed="0" w:qFormat="1"/>
+    <w:lsdException w:name="Medium List 2 Accent 1" w:semiHidden="0" w:uiPriority="66" w:unhideWhenUsed="0"/>
+    <w:lsdException w:name="Medium Grid 1 Accent 1" w:semiHidden="0" w:uiPriority="67" w:unhideWhenUsed="0"/>
+    <w:lsdException w:name="Medium Grid 2 Accent 1" w:semiHidden="0" w:uiPriority="68" w:unhideWhenUsed="0"/>
+    <w:lsdException w:name="Medium Grid 3 Accent 1" w:semiHidden="0" w:uiPriority="69" w:unhideWhenUsed="0"/>
+    <w:lsdException w:name="Dark List Accent 1" w:semiHidden="0" w:uiPriority="70" w:unhideWhenUsed="0"/>
+    <w:lsdException w:name="Colorful Shading Accent 1" w:semiHidden="0" w:uiPriority="71" w:unhideWhenUsed="0"/>
+    <w:lsdException w:name="Colorful List Accent 1" w:semiHidden="0" w:uiPriority="72" w:unhideWhenUsed="0"/>
+    <w:lsdException w:name="Colorful Grid Accent 1" w:semiHidden="0" w:uiPriority="73" w:unhideWhenUsed="0"/>
+    <w:lsdException w:name="Light Shading Accent 2" w:semiHidden="0" w:uiPriority="60" w:unhideWhenUsed="0"/>
+    <w:lsdException w:name="Light List Accent 2" w:semiHidden="0" w:uiPriority="61" w:unhideWhenUsed="0"/>
+    <w:lsdException w:name="Light Grid Accent 2" w:semiHidden="0" w:uiPriority="62" w:unhideWhenUsed="0"/>
+    <w:lsdException w:name="Medium Shading 1 Accent 2" w:semiHidden="0" w:uiPriority="63" w:unhideWhenUsed="0"/>
+    <w:lsdException w:name="Medium Shading 2 Accent 2" w:semiHidden="0" w:uiPriority="64" w:unhideWhenUsed="0"/>
+    <w:lsdException w:name="Medium List 1 Accent 2" w:semiHidden="0" w:uiPriority="65" w:unhideWhenUsed="0"/>
+    <w:lsdException w:name="Medium List 2 Accent 2" w:semiHidden="0" w:uiPriority="66" w:unhideWhenUsed="0"/>
+    <w:lsdException w:name="Medium Grid 1 Accent 2" w:semiHidden="0" w:uiPriority="67" w:unhideWhenUsed="0"/>
+    <w:lsdException w:name="Medium Grid 2 Accent 2" w:semiHidden="0" w:uiPriority="68" w:unhideWhenUsed="0"/>
+    <w:lsdException w:name="Medium Grid 3 Accent 2" w:semiHidden="0" w:uiPriority="69" w:unhideWhenUsed="0"/>
+    <w:lsdException w:name="Dark List Accent 2" w:semiHidden="0" w:uiPriority="70" w:unhideWhenUsed="0"/>
+    <w:lsdException w:name="Colorful Shading Accent 2" w:semiHidden="0" w:uiPriority="71" w:unhideWhenUsed="0"/>
+    <w:lsdException w:name="Colorful List Accent 2" w:semiHidden="0" w:uiPriority="72" w:unhideWhenUsed="0"/>
+    <w:lsdException w:name="Colorful Grid Accent 2" w:semiHidden="0" w:uiPriority="73" w:unhideWhenUsed="0"/>
+    <w:lsdException w:name="Light Shading Accent 3" w:semiHidden="0" w:uiPriority="60" w:unhideWhenUsed="0"/>
+    <w:lsdException w:name="Light List Accent 3" w:semiHidden="0" w:uiPriority="61" w:unhideWhenUsed="0"/>
+    <w:lsdException w:name="Light Grid Accent 3" w:semiHidden="0" w:uiPriority="62" w:unhideWhenUsed="0"/>
+    <w:lsdException w:name="Medium Shading 1 Accent 3" w:semiHidden="0" w:uiPriority="63" w:unhideWhenUsed="0"/>
+    <w:lsdException w:name="Medium Shading 2 Accent 3" w:semiHidden="0" w:uiPriority="64" w:unhideWhenUsed="0"/>
+    <w:lsdException w:name="Medium List 1 Accent 3" w:semiHidden="0" w:uiPriority="65" w:unhideWhenUsed="0"/>
+    <w:lsdException w:name="Medium List 2 Accent 3" w:semiHidden="0" w:uiPriority="66" w:unhideWhenUsed="0"/>
+    <w:lsdException w:name="Medium Grid 1 Accent 3" w:semiHidden="0" w:uiPriority="67" w:unhideWhenUsed="0"/>
+    <w:lsdException w:name="Medium Grid 2 Accent 3" w:semiHidden="0" w:uiPriority="68" w:unhideWhenUsed="0"/>
+    <w:lsdException w:name="Medium Grid 3 Accent 3" w:semiHidden="0" w:uiPriority="69" w:unhideWhenUsed="0"/>
+    <w:lsdException w:name="Dark List Accent 3" w:semiHidden="0" w:uiPriority="70" w:unhideWhenUsed="0"/>
+    <w:lsdException w:name="Colorful Shading Accent 3" w:semiHidden="0" w:uiPriority="71" w:unhideWhenUsed="0"/>
+    <w:lsdException w:name="Colorful List Accent 3" w:semiHidden="0" w:uiPriority="72" w:unhideWhenUsed="0"/>
+    <w:lsdException w:name="Colorful Grid Accent 3" w:semiHidden="0" w:uiPriority="73" w:unhideWhenUsed="0"/>
+    <w:lsdException w:name="Light Shading Accent 4" w:semiHidden="0" w:uiPriority="60" w:unhideWhenUsed="0"/>
+    <w:lsdException w:name="Light List Accent 4" w:semiHidden="0" w:uiPriority="61" w:unhideWhenUsed="0"/>
+    <w:lsdException w:name="Light Grid Accent 4" w:semiHidden="0" w:uiPriority="62" w:unhideWhenUsed="0"/>
+    <w:lsdException w:name="Medium Shading 1 Accent 4" w:semiHidden="0" w:uiPriority="63" w:unhideWhenUsed="0"/>
+    <w:lsdException w:name="Medium Shading 2 Accent 4" w:semiHidden="0" w:uiPriority="64" w:unhideWhenUsed="0"/>
+    <w:lsdException w:name="Medium List 1 Accent 4" w:semiHidden="0" w:uiPriority="65" w:unhideWhenUsed="0"/>
+    <w:lsdException w:name="Medium List 2 Accent 4" w:semiHidden="0" w:uiPriority="66" w:unhideWhenUsed="0"/>
+    <w:lsdException w:name="Medium Grid 1 Accent 4" w:semiHidden="0" w:uiPriority="67" w:unhideWhenUsed="0"/>
+    <w:lsdException w:name="Medium Grid 2 Accent 4" w:semiHidden="0" w:uiPriority="68" w:unhideWhenUsed="0"/>
+    <w:lsdException w:name="Medium Grid 3 Accent 4" w:semiHidden="0" w:uiPriority="69" w:unhideWhenUsed="0"/>
+    <w:lsdException w:name="Dark List Accent 4" w:semiHidden="0" w:uiPriority="70" w:unhideWhenUsed="0"/>
+    <w:lsdException w:name="Colorful Shading Accent 4" w:semiHidden="0" w:uiPriority="71" w:unhideWhenUsed="0"/>
+    <w:lsdException w:name="Colorful List Accent 4" w:semiHidden="0" w:uiPriority="72" w:unhideWhenUsed="0"/>
+    <w:lsdException w:name="Colorful Grid Accent 4" w:semiHidden="0" w:uiPriority="73" w:unhideWhenUsed="0"/>
+    <w:lsdException w:name="Light Shading Accent 5" w:semiHidden="0" w:uiPriority="60" w:unhideWhenUsed="0"/>
+    <w:lsdException w:name="Light List Accent 5" w:semiHidden="0" w:uiPriority="61" w:unhideWhenUsed="0"/>
+    <w:lsdException w:name="Light Grid Accent 5" w:semiHidden="0" w:uiPriority="62" w:unhideWhenUsed="0"/>
+    <w:lsdException w:name="Medium Shading 1 Accent 5" w:semiHidden="0" w:uiPriority="63" w:unhideWhenUsed="0"/>
+    <w:lsdException w:name="Medium Shading 2 Accent 5" w:semiHidden="0" w:uiPriority="64" w:unhideWhenUsed="0"/>
+    <w:lsdException w:name="Medium List 1 Accent 5" w:semiHidden="0" w:uiPriority="65" w:unhideWhenUsed="0"/>
+    <w:lsdException w:name="Medium List 2 Accent 5" w:semiHidden="0" w:uiPriority="66" w:unhideWhenUsed="0"/>
+    <w:lsdException w:name="Medium Grid 1 Accent 5" w:semiHidden="0" w:uiPriority="67" w:unhideWhenUsed="0"/>
+    <w:lsdException w:name="Medium Grid 2 Accent 5" w:semiHidden="0" w:uiPriority="68" w:unhideWhenUsed="0"/>
+    <w:lsdException w:name="Medium Grid 3 Accent 5" w:semiHidden="0" w:uiPriority="69" w:unhideWhenUsed="0"/>
+    <w:lsdException w:name="Dark List Accent 5" w:semiHidden="0" w:uiPriority="70" w:unhideWhenUsed="0"/>
+    <w:lsdException w:name="Colorful Shading Accent 5" w:semiHidden="0" w:uiPriority="71" w:unhideWhenUsed="0"/>
+    <w:lsdException w:name="Colorful List Accent 5" w:semiHidden="0" w:uiPriority="72" w:unhideWhenUsed="0"/>
+    <w:lsdException w:name="Colorful Grid Accent 5" w:semiHidden="0" w:uiPriority="73" w:unhideWhenUsed="0"/>
+    <w:lsdException w:name="Light Shading Accent 6" w:semiHidden="0" w:uiPriority="60" w:unhideWhenUsed="0"/>
+    <w:lsdException w:name="Light List Accent 6" w:semiHidden="0" w:uiPriority="61" w:unhideWhenUsed="0"/>
+    <w:lsdException w:name="Light Grid Accent 6" w:semiHidden="0" w:uiPriority="62" w:unhideWhenUsed="0"/>
+    <w:lsdException w:name="Medium Shading 1 Accent 6" w:semiHidden="0" w:uiPriority="63" w:unhideWhenUsed="0"/>
+    <w:lsdException w:name="Medium Shading 2 Accent 6" w:semiHidden="0" w:uiPriority="64" w:unhideWhenUsed="0"/>
+    <w:lsdException w:name="Medium List 1 Accent 6" w:semiHidden="0" w:uiPriority="65" w:unhideWhenUsed="0"/>
+    <w:lsdException w:name="Medium List 2 Accent 6" w:semiHidden="0" w:uiPriority="66" w:unhideWhenUsed="0"/>
+    <w:lsdException w:name="Medium Grid 1 Accent 6" w:semiHidden="0" w:uiPriority="67" w:unhideWhenUsed="0"/>
+    <w:lsdException w:name="Medium Grid 2 Accent 6" w:semiHidden="0" w:uiPriority="68" w:unhideWhenUsed="0"/>
+    <w:lsdException w:name="Medium Grid 3 Accent 6" w:semiHidden="0" w:uiPriority="69" w:unhideWhenUsed="0"/>
+    <w:lsdException w:name="Dark List Accent 6" w:semiHidden="0" w:uiPriority="70" w:unhideWhenUsed="0"/>
+    <w:lsdException w:name="Colorful Shading Accent 6" w:semiHidden="0" w:uiPriority="71" w:unhideWhenUsed="0"/>
+    <w:lsdException w:name="Colorful List Accent 6" w:semiHidden="0" w:uiPriority="72" w:unhideWhenUsed="0"/>
+    <w:lsdException w:name="Colorful Grid Accent 6" w:semiHidden="0" w:uiPriority="73" w:unhideWhenUsed="0"/>
+    <w:lsdException w:name="Subtle Emphasis" w:semiHidden="0" w:uiPriority="19" w:unhideWhenUsed="0" w:qFormat="1"/>
+    <w:lsdException w:name="Intense Emphasis" w:semiHidden="0" w:uiPriority="21" w:unhideWhenUsed="0" w:qFormat="1"/>
+    <w:lsdException w:name="Subtle Reference" w:semiHidden="0" w:uiPriority="31" w:unhideWhenUsed="0" w:qFormat="1"/>
+    <w:lsdException w:name="Intense Reference" w:semiHidden="0" w:uiPriority="32" w:unhideWhenUsed="0" w:qFormat="1"/>
+    <w:lsdException w:name="Book Title" w:semiHidden="0" w:uiPriority="33" w:unhideWhenUsed="0" w:qFormat="1"/>
+    <w:lsdException w:name="Bibliography" w:uiPriority="37"/>
+    <w:lsdException w:name="TOC Heading" w:uiPriority="39" w:qFormat="1"/>
+  </w:latentStyles>
+  <w:style w:type="paragraph" w:default="1" w:styleId="Normal">
+    <w:name w:val="Normal"/>
+    <w:qFormat/>
+  </w:style>
+  <w:style w:type="character" w:default="1" w:styleId="Fuentedeprrafopredeter">
+    <w:name w:val="Default Paragraph Font"/>
+    <w:uiPriority w:val="1"/>
+    <w:semiHidden/>
+    <w:unhideWhenUsed/>
+  </w:style>
+  <w:style w:type="table" w:default="1" w:styleId="Tablanormal">
+    <w:name w:val="Normal Table"/>
+    <w:uiPriority w:val="99"/>
+    <w:semiHidden/>
+    <w:unhideWhenUsed/>
+    <w:tblPr>
+      <w:tblInd w:w="0" w:type="dxa"/>
+      <w:tblCellMar>
+        <w:top w:w="0" w:type="dxa"/>
+        <w:left w:w="108" w:type="dxa"/>
+        <w:bottom w:w="0" w:type="dxa"/>
+        <w:right w:w="108" w:type="dxa"/>
+      </w:tblCellMar>
+    </w:tblPr>
+  </w:style>
+  <w:style w:type="numbering" w:default="1" w:styleId="Sinlista">
+    <w:name w:val="No List"/>
+    <w:uiPriority w:val="99"/>
+    <w:semiHidden/>
+    <w:unhideWhenUsed/>
+  </w:style>
+</w:styles>
+</file>
+
 <file path=word/glossary/webSettings.xml><?xml version="1.0" encoding="utf-8"?>
-<w:webSettings xmlns:mc="http://schemas.openxmlformats.org/markup-compatibility/2006" xmlns:r="http://schemas.openxmlformats.org/officeDocument/2006/relationships" xmlns:w="http://schemas.openxmlformats.org/wordprocessingml/2006/main" xmlns:w14="http://schemas.microsoft.com/office/word/2010/wordml" xmlns:w15="http://schemas.microsoft.com/office/word/2012/wordml" mc:Ignorable="w14 w15">
+<w:webSettings xmlns:mc="http://schemas.openxmlformats.org/markup-compatibility/2006" xmlns:r="http://schemas.openxmlformats.org/officeDocument/2006/relationships" xmlns:w="http://schemas.openxmlformats.org/wordprocessingml/2006/main" xmlns:w14="http://schemas.microsoft.com/office/word/2010/wordml" mc:Ignorable="w14">
   <w:optimizeForBrowser/>
 </w:webSettings>
 </file>
@@ -12660,7 +12755,7 @@
 </file>
 
 <file path=customXml/itemProps2.xml><?xml version="1.0" encoding="utf-8"?>
-<ds:datastoreItem xmlns:ds="http://schemas.openxmlformats.org/officeDocument/2006/customXml" ds:itemID="{27D96857-7646-4470-AEC3-EE388E48271D}">
+<ds:datastoreItem xmlns:ds="http://schemas.openxmlformats.org/officeDocument/2006/customXml" ds:itemID="{392E97D8-C215-4B27-9D60-C425B2F71AD7}">
   <ds:schemaRefs>
     <ds:schemaRef ds:uri="http://schemas.openxmlformats.org/officeDocument/2006/bibliography"/>
   </ds:schemaRefs>

</xml_diff>

<commit_message>
Finalización de las mejoras detalladas respecto a la documentación
</commit_message>
<xml_diff>
--- a/Documentacion/Mejoras.docx
+++ b/Documentacion/Mejoras.docx
@@ -211,25 +211,7 @@
                 <w:sz w:val="24"/>
                 <w:szCs w:val="24"/>
               </w:rPr>
-              <w:t xml:space="preserve">Alejandro </w:t>
-            </w:r>
-            <w:proofErr w:type="spellStart"/>
-            <w:r>
-              <w:rPr>
-                <w:color w:val="0070C0"/>
-                <w:sz w:val="24"/>
-                <w:szCs w:val="24"/>
-              </w:rPr>
-              <w:t>Tortolero</w:t>
-            </w:r>
-            <w:proofErr w:type="spellEnd"/>
-            <w:r>
-              <w:rPr>
-                <w:color w:val="0070C0"/>
-                <w:sz w:val="24"/>
-                <w:szCs w:val="24"/>
-              </w:rPr>
-              <w:t xml:space="preserve"> Martín</w:t>
+              <w:t>Alejandro Tortolero Martín</w:t>
             </w:r>
           </w:p>
         </w:tc>
@@ -1600,15 +1582,7 @@
               <w:cnfStyle w:val="000000100000" w:firstRow="0" w:lastRow="0" w:firstColumn="0" w:lastColumn="0" w:oddVBand="0" w:evenVBand="0" w:oddHBand="1" w:evenHBand="0" w:firstRowFirstColumn="0" w:firstRowLastColumn="0" w:lastRowFirstColumn="0" w:lastRowLastColumn="0"/>
             </w:pPr>
             <w:r>
-              <w:t xml:space="preserve">Alejandro </w:t>
-            </w:r>
-            <w:proofErr w:type="spellStart"/>
-            <w:r>
-              <w:t>Tortolero</w:t>
-            </w:r>
-            <w:proofErr w:type="spellEnd"/>
-            <w:r>
-              <w:t xml:space="preserve"> Martín</w:t>
+              <w:t>Alejandro Tortolero Martín</w:t>
             </w:r>
           </w:p>
         </w:tc>
@@ -1686,15 +1660,7 @@
               </w:rPr>
             </w:pPr>
             <w:r>
-              <w:t xml:space="preserve">Alejandro </w:t>
-            </w:r>
-            <w:proofErr w:type="spellStart"/>
-            <w:r>
-              <w:t>Tortolero</w:t>
-            </w:r>
-            <w:proofErr w:type="spellEnd"/>
-            <w:r>
-              <w:t xml:space="preserve"> Martín</w:t>
+              <w:t>Alejandro Tortolero Martín</w:t>
             </w:r>
           </w:p>
         </w:tc>
@@ -1734,6 +1700,9 @@
               <w:jc w:val="center"/>
               <w:cnfStyle w:val="000000100000" w:firstRow="0" w:lastRow="0" w:firstColumn="0" w:lastColumn="0" w:oddVBand="0" w:evenVBand="0" w:oddHBand="1" w:evenHBand="0" w:firstRowFirstColumn="0" w:firstRowLastColumn="0" w:lastRowFirstColumn="0" w:lastRowLastColumn="0"/>
             </w:pPr>
+            <w:r>
+              <w:t>06/02/2016</w:t>
+            </w:r>
           </w:p>
         </w:tc>
         <w:tc>
@@ -1749,6 +1718,9 @@
               <w:jc w:val="center"/>
               <w:cnfStyle w:val="000000100000" w:firstRow="0" w:lastRow="0" w:firstColumn="0" w:lastColumn="0" w:oddVBand="0" w:evenVBand="0" w:oddHBand="1" w:evenHBand="0" w:firstRowFirstColumn="0" w:firstRowLastColumn="0" w:lastRowFirstColumn="0" w:lastRowLastColumn="0"/>
             </w:pPr>
+            <w:r>
+              <w:t>Ampliación de mejoras detalladas</w:t>
+            </w:r>
           </w:p>
         </w:tc>
         <w:tc>
@@ -1763,11 +1735,14 @@
             <w:pPr>
               <w:jc w:val="center"/>
               <w:cnfStyle w:val="000000100000" w:firstRow="0" w:lastRow="0" w:firstColumn="0" w:lastColumn="0" w:oddVBand="0" w:evenVBand="0" w:oddHBand="1" w:evenHBand="0" w:firstRowFirstColumn="0" w:firstRowLastColumn="0" w:lastRowFirstColumn="0" w:lastRowLastColumn="0"/>
+            </w:pPr>
+            <w:r>
               <w:rPr>
                 <w:sz w:val="24"/>
                 <w:szCs w:val="24"/>
               </w:rPr>
-            </w:pPr>
+              <w:t>José Manuel Navarro Márquez</w:t>
+            </w:r>
           </w:p>
         </w:tc>
       </w:tr>
@@ -1803,6 +1778,15 @@
               <w:jc w:val="center"/>
               <w:cnfStyle w:val="000000000000" w:firstRow="0" w:lastRow="0" w:firstColumn="0" w:lastColumn="0" w:oddVBand="0" w:evenVBand="0" w:oddHBand="0" w:evenHBand="0" w:firstRowFirstColumn="0" w:firstRowLastColumn="0" w:lastRowFirstColumn="0" w:lastRowLastColumn="0"/>
             </w:pPr>
+            <w:r>
+              <w:t>0</w:t>
+            </w:r>
+            <w:r>
+              <w:t>7</w:t>
+            </w:r>
+            <w:r>
+              <w:t>/02/2016</w:t>
+            </w:r>
           </w:p>
         </w:tc>
         <w:tc>
@@ -1818,6 +1802,14 @@
               <w:jc w:val="center"/>
               <w:cnfStyle w:val="000000000000" w:firstRow="0" w:lastRow="0" w:firstColumn="0" w:lastColumn="0" w:oddVBand="0" w:evenVBand="0" w:oddHBand="0" w:evenHBand="0" w:firstRowFirstColumn="0" w:firstRowLastColumn="0" w:lastRowFirstColumn="0" w:lastRowLastColumn="0"/>
             </w:pPr>
+            <w:r>
+              <w:t>Finalización del apartado</w:t>
+            </w:r>
+            <w:bookmarkStart w:id="1" w:name="_GoBack"/>
+            <w:bookmarkEnd w:id="1"/>
+            <w:r>
+              <w:t xml:space="preserve"> de mejoras detalladas</w:t>
+            </w:r>
           </w:p>
         </w:tc>
         <w:tc>
@@ -1837,6 +1829,13 @@
                 <w:szCs w:val="24"/>
               </w:rPr>
             </w:pPr>
+            <w:r>
+              <w:rPr>
+                <w:sz w:val="24"/>
+                <w:szCs w:val="24"/>
+              </w:rPr>
+              <w:t>Pablo José Carrillo García</w:t>
+            </w:r>
           </w:p>
         </w:tc>
       </w:tr>
@@ -1990,8 +1989,8 @@
           <w:noProof/>
         </w:rPr>
       </w:pPr>
-      <w:bookmarkStart w:id="1" w:name="_Toc441854244"/>
-      <w:bookmarkStart w:id="2" w:name="_Toc441854515"/>
+      <w:bookmarkStart w:id="2" w:name="_Toc441854244"/>
+      <w:bookmarkStart w:id="3" w:name="_Toc441854515"/>
       <w:r>
         <w:t xml:space="preserve">Tabla </w:t>
       </w:r>
@@ -2025,8 +2024,8 @@
       <w:r>
         <w:t>Control de versiones.</w:t>
       </w:r>
-      <w:bookmarkEnd w:id="1"/>
       <w:bookmarkEnd w:id="2"/>
+      <w:bookmarkEnd w:id="3"/>
     </w:p>
     <w:p/>
     <w:p>
@@ -2050,7 +2049,7 @@
         <w:pStyle w:val="Ttulo1"/>
         <w:jc w:val="center"/>
       </w:pPr>
-      <w:bookmarkStart w:id="3" w:name="_Toc442477865"/>
+      <w:bookmarkStart w:id="4" w:name="_Toc442477865"/>
       <w:r>
         <w:lastRenderedPageBreak/>
         <w:t>R</w:t>
@@ -2058,7 +2057,7 @@
       <w:r>
         <w:t>esumen</w:t>
       </w:r>
-      <w:bookmarkEnd w:id="3"/>
+      <w:bookmarkEnd w:id="4"/>
     </w:p>
     <w:p/>
     <w:p/>
@@ -2203,23 +2202,7 @@
           <w:sz w:val="24"/>
           <w:szCs w:val="24"/>
         </w:rPr>
-        <w:t xml:space="preserve">Se debe de mencionar que tras la correspondiente tutoría con el profesor que nos ha corregido la primera versión entregada, nos centramos principalmente en aspectos como la gestión del código, así como la ampliación de éste y sus correspondientes </w:t>
-      </w:r>
-      <w:proofErr w:type="spellStart"/>
-      <w:r>
-        <w:rPr>
-          <w:sz w:val="24"/>
-          <w:szCs w:val="24"/>
-        </w:rPr>
-        <w:t>subapartados</w:t>
-      </w:r>
-      <w:proofErr w:type="spellEnd"/>
-      <w:r>
-        <w:rPr>
-          <w:sz w:val="24"/>
-          <w:szCs w:val="24"/>
-        </w:rPr>
-        <w:t xml:space="preserve"> ya que se consideraba uno de los puntos más fuertes e importantes para alcanzar los objetivos de la asignatura cursada </w:t>
+        <w:t xml:space="preserve">Se debe de mencionar que tras la correspondiente tutoría con el profesor que nos ha corregido la primera versión entregada, nos centramos principalmente en aspectos como la gestión del código, así como la ampliación de éste y sus correspondientes subapartados ya que se consideraba uno de los puntos más fuertes e importantes para alcanzar los objetivos de la asignatura cursada </w:t>
       </w:r>
       <w:r>
         <w:rPr>
@@ -2270,55 +2253,7 @@
           <w:sz w:val="24"/>
           <w:szCs w:val="24"/>
         </w:rPr>
-        <w:t xml:space="preserve"> mejorando así la contribución de todos los miembros del grupo tanto en el desarrollo de código como en la parte de documentación, realizando más </w:t>
-      </w:r>
-      <w:proofErr w:type="spellStart"/>
-      <w:r>
-        <w:rPr>
-          <w:sz w:val="24"/>
-          <w:szCs w:val="24"/>
-        </w:rPr>
-        <w:t>commit</w:t>
-      </w:r>
-      <w:proofErr w:type="spellEnd"/>
-      <w:r>
-        <w:rPr>
-          <w:sz w:val="24"/>
-          <w:szCs w:val="24"/>
-        </w:rPr>
-        <w:t xml:space="preserve"> e </w:t>
-      </w:r>
-      <w:proofErr w:type="spellStart"/>
-      <w:r>
-        <w:rPr>
-          <w:sz w:val="24"/>
-          <w:szCs w:val="24"/>
-        </w:rPr>
-        <w:t>issues</w:t>
-      </w:r>
-      <w:proofErr w:type="spellEnd"/>
-      <w:r>
-        <w:rPr>
-          <w:sz w:val="24"/>
-          <w:szCs w:val="24"/>
-        </w:rPr>
-        <w:t xml:space="preserve"> en el repositorio de </w:t>
-      </w:r>
-      <w:proofErr w:type="spellStart"/>
-      <w:r>
-        <w:rPr>
-          <w:sz w:val="24"/>
-          <w:szCs w:val="24"/>
-        </w:rPr>
-        <w:t>GitHub</w:t>
-      </w:r>
-      <w:proofErr w:type="spellEnd"/>
-      <w:r>
-        <w:rPr>
-          <w:sz w:val="24"/>
-          <w:szCs w:val="24"/>
-        </w:rPr>
-        <w:t>.</w:t>
+        <w:t xml:space="preserve"> mejorando así la contribución de todos los miembros del grupo tanto en el desarrollo de código como en la parte de documentación, realizando más commit e issues en el repositorio de GitHub.</w:t>
       </w:r>
     </w:p>
     <w:p>
@@ -2367,7 +2302,7 @@
       <w:pPr>
         <w:pStyle w:val="Ttulo1"/>
       </w:pPr>
-      <w:bookmarkStart w:id="4" w:name="_Toc442477866"/>
+      <w:bookmarkStart w:id="5" w:name="_Toc442477866"/>
       <w:r>
         <w:lastRenderedPageBreak/>
         <w:t>1</w:t>
@@ -2381,7 +2316,7 @@
       <w:r>
         <w:t>Mejoras detalladas</w:t>
       </w:r>
-      <w:bookmarkEnd w:id="4"/>
+      <w:bookmarkEnd w:id="5"/>
     </w:p>
     <w:p>
       <w:pPr>
@@ -2446,11 +2381,11 @@
         <w:pStyle w:val="Ttulo2"/>
         <w:jc w:val="both"/>
       </w:pPr>
-      <w:bookmarkStart w:id="5" w:name="_Toc442477867"/>
+      <w:bookmarkStart w:id="6" w:name="_Toc442477867"/>
       <w:r>
         <w:t>1.1 Documentación</w:t>
       </w:r>
-      <w:bookmarkEnd w:id="5"/>
+      <w:bookmarkEnd w:id="6"/>
       <w:r>
         <w:t xml:space="preserve"> </w:t>
       </w:r>
@@ -3396,29 +3331,7 @@
           <w:szCs w:val="24"/>
           <w:shd w:val="clear" w:color="auto" w:fill="FFFFFF"/>
         </w:rPr>
-        <w:t xml:space="preserve"> (</w:t>
-      </w:r>
-      <w:proofErr w:type="spellStart"/>
-      <w:r>
-        <w:rPr>
-          <w:rFonts w:cs="Arial"/>
-          <w:color w:val="000000"/>
-          <w:sz w:val="24"/>
-          <w:szCs w:val="24"/>
-          <w:shd w:val="clear" w:color="auto" w:fill="FFFFFF"/>
-        </w:rPr>
-        <w:t>issues</w:t>
-      </w:r>
-      <w:proofErr w:type="spellEnd"/>
-      <w:r>
-        <w:rPr>
-          <w:rFonts w:cs="Arial"/>
-          <w:color w:val="000000"/>
-          <w:sz w:val="24"/>
-          <w:szCs w:val="24"/>
-          <w:shd w:val="clear" w:color="auto" w:fill="FFFFFF"/>
-        </w:rPr>
-        <w:t>), página principal de nuestro subsistema alojado en la wiki, subsistema en remoto, etc.</w:t>
+        <w:t xml:space="preserve"> (issues), página principal de nuestro subsistema alojado en la wiki, subsistema en remoto, etc.</w:t>
       </w:r>
     </w:p>
     <w:p>
@@ -3511,25 +3424,7 @@
           <w:szCs w:val="24"/>
           <w:u w:val="single"/>
         </w:rPr>
-        <w:t xml:space="preserve">apartados y </w:t>
-      </w:r>
-      <w:proofErr w:type="spellStart"/>
-      <w:r>
-        <w:rPr>
-          <w:sz w:val="24"/>
-          <w:szCs w:val="24"/>
-          <w:u w:val="single"/>
-        </w:rPr>
-        <w:t>subapartados</w:t>
-      </w:r>
-      <w:proofErr w:type="spellEnd"/>
-      <w:r>
-        <w:rPr>
-          <w:sz w:val="24"/>
-          <w:szCs w:val="24"/>
-          <w:u w:val="single"/>
-        </w:rPr>
-        <w:t xml:space="preserve"> añadidos</w:t>
+        <w:t>apartados y subapartados añadidos</w:t>
       </w:r>
       <w:r>
         <w:rPr>
@@ -3790,17 +3685,8 @@
           <w:sz w:val="24"/>
           <w:szCs w:val="24"/>
         </w:rPr>
-        <w:t xml:space="preserve">: </w:t>
-      </w:r>
-      <w:proofErr w:type="spellStart"/>
-      <w:r>
-        <w:rPr>
-          <w:sz w:val="24"/>
-          <w:szCs w:val="24"/>
-        </w:rPr>
-        <w:t>Git</w:t>
-      </w:r>
-      <w:proofErr w:type="spellEnd"/>
+        <w:t>: Git</w:t>
+      </w:r>
       <w:r>
         <w:rPr>
           <w:sz w:val="24"/>
@@ -3813,17 +3699,18 @@
           <w:sz w:val="24"/>
           <w:szCs w:val="24"/>
         </w:rPr>
-        <w:t xml:space="preserve">, la configuración usada para la construcción del proyecto y un ejemplo concreto sobre nuestro proyecto </w:t>
-      </w:r>
-      <w:bookmarkStart w:id="6" w:name="_GoBack"/>
-      <w:bookmarkEnd w:id="6"/>
-      <w:r>
-        <w:rPr>
-          <w:sz w:val="24"/>
-          <w:szCs w:val="24"/>
-        </w:rPr>
-        <w:t>con el fin de poner el práctica dicha herramienta vista en clase.</w:t>
-      </w:r>
+        <w:t>, la configuración usada para la construcción del proyecto y un ejemplo concreto sobre nuestro proyecto con el fin de poner el práctica dicha herramienta vista en clase.</w:t>
+      </w:r>
+    </w:p>
+    <w:p>
+      <w:pPr>
+        <w:pStyle w:val="Prrafodelista"/>
+        <w:jc w:val="both"/>
+        <w:rPr>
+          <w:sz w:val="24"/>
+          <w:szCs w:val="24"/>
+        </w:rPr>
+      </w:pPr>
     </w:p>
     <w:p>
       <w:pPr>
@@ -3944,7 +3831,7 @@
           <w:sz w:val="24"/>
           <w:szCs w:val="24"/>
         </w:rPr>
-        <w:t>, el portal web donde subiremos todos los entregables, los roles creados a la hora de entregar el proyecto completo desarrollado y el mecanismo de despliegue usado en nuestro proyecto.</w:t>
+        <w:t>, el portal web donde subiremos todos los entregables, los roles creados a la hora de entregar el proyecto completo y el mecanismo de despliegue usado en nuestro proyecto.</w:t>
       </w:r>
     </w:p>
     <w:p>
@@ -3952,6 +3839,357 @@
         <w:pStyle w:val="Prrafodelista"/>
         <w:rPr>
           <w:b/>
+          <w:sz w:val="24"/>
+          <w:szCs w:val="24"/>
+        </w:rPr>
+      </w:pPr>
+    </w:p>
+    <w:p>
+      <w:pPr>
+        <w:pStyle w:val="Prrafodelista"/>
+        <w:jc w:val="both"/>
+        <w:rPr>
+          <w:b/>
+          <w:sz w:val="24"/>
+          <w:szCs w:val="24"/>
+        </w:rPr>
+      </w:pPr>
+    </w:p>
+    <w:p>
+      <w:pPr>
+        <w:pStyle w:val="Prrafodelista"/>
+        <w:numPr>
+          <w:ilvl w:val="0"/>
+          <w:numId w:val="38"/>
+        </w:numPr>
+        <w:jc w:val="both"/>
+        <w:rPr>
+          <w:b/>
+          <w:sz w:val="24"/>
+          <w:szCs w:val="24"/>
+        </w:rPr>
+      </w:pPr>
+      <w:r>
+        <w:rPr>
+          <w:b/>
+          <w:sz w:val="24"/>
+          <w:szCs w:val="24"/>
+        </w:rPr>
+        <w:t xml:space="preserve">Conclusiones: </w:t>
+      </w:r>
+      <w:r>
+        <w:rPr>
+          <w:sz w:val="24"/>
+          <w:szCs w:val="24"/>
+        </w:rPr>
+        <w:t>se ha añadido un</w:t>
+      </w:r>
+      <w:r>
+        <w:rPr>
+          <w:sz w:val="24"/>
+          <w:szCs w:val="24"/>
+        </w:rPr>
+        <w:t xml:space="preserve"> apartado de conclusiones que no </w:t>
+      </w:r>
+      <w:r>
+        <w:rPr>
+          <w:sz w:val="24"/>
+          <w:szCs w:val="24"/>
+        </w:rPr>
+        <w:t>figuraba</w:t>
+      </w:r>
+      <w:r>
+        <w:rPr>
+          <w:sz w:val="24"/>
+          <w:szCs w:val="24"/>
+        </w:rPr>
+        <w:t xml:space="preserve"> en el primer entregable donde se describen las </w:t>
+      </w:r>
+      <w:r>
+        <w:rPr>
+          <w:sz w:val="24"/>
+          <w:szCs w:val="24"/>
+        </w:rPr>
+        <w:t>dificultades</w:t>
+      </w:r>
+      <w:r>
+        <w:rPr>
+          <w:sz w:val="24"/>
+          <w:szCs w:val="24"/>
+        </w:rPr>
+        <w:t xml:space="preserve"> encontradas</w:t>
+      </w:r>
+      <w:r>
+        <w:rPr>
+          <w:sz w:val="24"/>
+          <w:szCs w:val="24"/>
+        </w:rPr>
+        <w:t xml:space="preserve"> a nivel grupal y no individual </w:t>
+      </w:r>
+      <w:r>
+        <w:rPr>
+          <w:sz w:val="24"/>
+          <w:szCs w:val="24"/>
+        </w:rPr>
+        <w:t xml:space="preserve">y las soluciones encontradas </w:t>
+      </w:r>
+      <w:r>
+        <w:rPr>
+          <w:sz w:val="24"/>
+          <w:szCs w:val="24"/>
+        </w:rPr>
+        <w:t>durante la ejecución del subsistema de Autenticación.</w:t>
+      </w:r>
+      <w:r>
+        <w:rPr>
+          <w:sz w:val="24"/>
+          <w:szCs w:val="24"/>
+        </w:rPr>
+        <w:t>, así como una pequeña reflexión sobre la aportación que nos ha ofrecido el cursar esta asignatura y la importancia que debemos de dar a la comunicación entre los distintos grupos de trabajo para conseguir los objetivos marcado en un proyecto de tal envergadura.</w:t>
+      </w:r>
+    </w:p>
+    <w:p>
+      <w:pPr>
+        <w:pStyle w:val="Prrafodelista"/>
+        <w:rPr>
+          <w:b/>
+          <w:sz w:val="24"/>
+          <w:szCs w:val="24"/>
+        </w:rPr>
+      </w:pPr>
+    </w:p>
+    <w:p>
+      <w:pPr>
+        <w:pStyle w:val="Prrafodelista"/>
+        <w:rPr>
+          <w:b/>
+          <w:sz w:val="24"/>
+          <w:szCs w:val="24"/>
+        </w:rPr>
+      </w:pPr>
+    </w:p>
+    <w:p>
+      <w:pPr>
+        <w:pStyle w:val="Prrafodelista"/>
+        <w:numPr>
+          <w:ilvl w:val="0"/>
+          <w:numId w:val="38"/>
+        </w:numPr>
+        <w:jc w:val="both"/>
+        <w:rPr>
+          <w:b/>
+          <w:sz w:val="24"/>
+          <w:szCs w:val="24"/>
+        </w:rPr>
+      </w:pPr>
+      <w:r>
+        <w:rPr>
+          <w:b/>
+          <w:sz w:val="24"/>
+          <w:szCs w:val="24"/>
+        </w:rPr>
+        <w:t>Bibliografía:</w:t>
+      </w:r>
+      <w:r>
+        <w:rPr>
+          <w:b/>
+          <w:sz w:val="24"/>
+          <w:szCs w:val="24"/>
+        </w:rPr>
+        <w:t xml:space="preserve"> </w:t>
+      </w:r>
+      <w:r>
+        <w:rPr>
+          <w:sz w:val="24"/>
+          <w:szCs w:val="24"/>
+        </w:rPr>
+        <w:t xml:space="preserve">se ha añadido un apartado de </w:t>
+      </w:r>
+      <w:r>
+        <w:rPr>
+          <w:sz w:val="24"/>
+          <w:szCs w:val="24"/>
+        </w:rPr>
+        <w:t>bibliografía</w:t>
+      </w:r>
+      <w:r>
+        <w:rPr>
+          <w:sz w:val="24"/>
+          <w:szCs w:val="24"/>
+        </w:rPr>
+        <w:t xml:space="preserve"> que no figuraba </w:t>
+      </w:r>
+      <w:r>
+        <w:rPr>
+          <w:sz w:val="24"/>
+          <w:szCs w:val="24"/>
+        </w:rPr>
+        <w:t xml:space="preserve">en el primer entregable donde se describen </w:t>
+      </w:r>
+      <w:r>
+        <w:rPr>
+          <w:sz w:val="24"/>
+          <w:szCs w:val="24"/>
+        </w:rPr>
+        <w:t>aquellos enlaces</w:t>
+      </w:r>
+      <w:r>
+        <w:rPr>
+          <w:sz w:val="24"/>
+          <w:szCs w:val="24"/>
+        </w:rPr>
+        <w:t xml:space="preserve"> donde nos hemos </w:t>
+      </w:r>
+      <w:r>
+        <w:rPr>
+          <w:sz w:val="24"/>
+          <w:szCs w:val="24"/>
+        </w:rPr>
+        <w:t>basado</w:t>
+      </w:r>
+      <w:r>
+        <w:rPr>
+          <w:sz w:val="24"/>
+          <w:szCs w:val="24"/>
+        </w:rPr>
+        <w:t xml:space="preserve"> para hacer nuestro proyecto</w:t>
+      </w:r>
+      <w:r>
+        <w:rPr>
+          <w:sz w:val="24"/>
+          <w:szCs w:val="24"/>
+        </w:rPr>
+        <w:t xml:space="preserve">, concretamente </w:t>
+      </w:r>
+      <w:r>
+        <w:rPr>
+          <w:sz w:val="24"/>
+          <w:szCs w:val="24"/>
+        </w:rPr>
+        <w:t>el subsistema de Autenticación.</w:t>
+      </w:r>
+    </w:p>
+    <w:p>
+      <w:pPr>
+        <w:jc w:val="both"/>
+        <w:rPr>
+          <w:sz w:val="24"/>
+          <w:szCs w:val="24"/>
+        </w:rPr>
+      </w:pPr>
+      <w:r>
+        <w:rPr>
+          <w:sz w:val="24"/>
+          <w:szCs w:val="24"/>
+        </w:rPr>
+        <w:lastRenderedPageBreak/>
+        <w:t>-</w:t>
+      </w:r>
+      <w:r>
+        <w:rPr>
+          <w:sz w:val="24"/>
+          <w:szCs w:val="24"/>
+        </w:rPr>
+        <w:t xml:space="preserve"> </w:t>
+      </w:r>
+      <w:r>
+        <w:rPr>
+          <w:sz w:val="24"/>
+          <w:szCs w:val="24"/>
+        </w:rPr>
+        <w:t>Posteriormente, se</w:t>
+      </w:r>
+      <w:r>
+        <w:rPr>
+          <w:sz w:val="24"/>
+          <w:szCs w:val="24"/>
+        </w:rPr>
+        <w:t xml:space="preserve"> enumerarán aquellos</w:t>
+      </w:r>
+      <w:r>
+        <w:rPr>
+          <w:sz w:val="24"/>
+          <w:szCs w:val="24"/>
+        </w:rPr>
+        <w:t xml:space="preserve"> </w:t>
+      </w:r>
+      <w:r>
+        <w:rPr>
+          <w:sz w:val="24"/>
+          <w:szCs w:val="24"/>
+          <w:u w:val="single"/>
+        </w:rPr>
+        <w:t>apartados y subapartados</w:t>
+      </w:r>
+      <w:r>
+        <w:rPr>
+          <w:sz w:val="24"/>
+          <w:szCs w:val="24"/>
+        </w:rPr>
+        <w:t xml:space="preserve"> </w:t>
+      </w:r>
+      <w:r>
+        <w:rPr>
+          <w:sz w:val="24"/>
+          <w:szCs w:val="24"/>
+          <w:u w:val="single"/>
+        </w:rPr>
+        <w:t>mejorados</w:t>
+      </w:r>
+      <w:r>
+        <w:rPr>
+          <w:sz w:val="24"/>
+          <w:szCs w:val="24"/>
+        </w:rPr>
+        <w:t xml:space="preserve"> </w:t>
+      </w:r>
+      <w:r>
+        <w:rPr>
+          <w:sz w:val="24"/>
+          <w:szCs w:val="24"/>
+        </w:rPr>
+        <w:t xml:space="preserve"> </w:t>
+      </w:r>
+      <w:r>
+        <w:rPr>
+          <w:sz w:val="24"/>
+          <w:szCs w:val="24"/>
+        </w:rPr>
+        <w:t xml:space="preserve">y/o eliminados </w:t>
+      </w:r>
+      <w:r>
+        <w:rPr>
+          <w:sz w:val="24"/>
+          <w:szCs w:val="24"/>
+        </w:rPr>
+        <w:t xml:space="preserve">respecto a la </w:t>
+      </w:r>
+      <w:r>
+        <w:rPr>
+          <w:sz w:val="24"/>
+          <w:szCs w:val="24"/>
+        </w:rPr>
+        <w:t xml:space="preserve"> primera versi</w:t>
+      </w:r>
+      <w:r>
+        <w:rPr>
+          <w:sz w:val="24"/>
+          <w:szCs w:val="24"/>
+        </w:rPr>
+        <w:t>ón</w:t>
+      </w:r>
+      <w:r>
+        <w:rPr>
+          <w:sz w:val="24"/>
+          <w:szCs w:val="24"/>
+        </w:rPr>
+        <w:t>:</w:t>
+      </w:r>
+    </w:p>
+    <w:p>
+      <w:pPr>
+        <w:jc w:val="both"/>
+        <w:rPr>
           <w:sz w:val="24"/>
           <w:szCs w:val="24"/>
         </w:rPr>
@@ -3966,263 +4204,41 @@
         </w:numPr>
         <w:jc w:val="both"/>
         <w:rPr>
+          <w:sz w:val="24"/>
+          <w:szCs w:val="24"/>
+        </w:rPr>
+      </w:pPr>
+      <w:r>
+        <w:rPr>
           <w:b/>
           <w:sz w:val="24"/>
           <w:szCs w:val="24"/>
         </w:rPr>
-      </w:pPr>
-      <w:r>
-        <w:rPr>
-          <w:b/>
-          <w:sz w:val="24"/>
-          <w:szCs w:val="24"/>
-        </w:rPr>
-        <w:t xml:space="preserve">Mapa de herramientas: </w:t>
-      </w:r>
-      <w:r>
-        <w:rPr>
-          <w:sz w:val="24"/>
-          <w:szCs w:val="24"/>
-        </w:rPr>
-        <w:t>en este apartado teníamos una imagen con las herramientas utilizadas en nuestro sistema, más abajo se ha añadido a la descripción del mapa un breve resumen de que la parte correspondiente a la wiki que todos los grupos hemos utilizado en común.</w:t>
+        <w:t>Introducción:</w:t>
+      </w:r>
+      <w:r>
+        <w:rPr>
+          <w:sz w:val="24"/>
+          <w:szCs w:val="24"/>
+        </w:rPr>
+        <w:t xml:space="preserve"> </w:t>
+      </w:r>
+      <w:r>
+        <w:rPr>
+          <w:sz w:val="24"/>
+          <w:szCs w:val="24"/>
+        </w:rPr>
+        <w:t>aquí hemos incluido una parte del documento donde se resumen de manera breve cada herramienta que usamos en nuestro proyecto, aunque en los apartados correspondientes es donde se describen más en profundidad cada herramienta que se introduce en nuestro subsistema de Autenticación.</w:t>
       </w:r>
     </w:p>
     <w:p>
       <w:pPr>
         <w:pStyle w:val="Prrafodelista"/>
-        <w:jc w:val="both"/>
-        <w:rPr>
-          <w:b/>
-          <w:sz w:val="24"/>
-          <w:szCs w:val="24"/>
-        </w:rPr>
-      </w:pPr>
-    </w:p>
-    <w:p>
-      <w:pPr>
-        <w:pStyle w:val="Prrafodelista"/>
-        <w:numPr>
-          <w:ilvl w:val="0"/>
-          <w:numId w:val="38"/>
-        </w:numPr>
-        <w:jc w:val="both"/>
-        <w:rPr>
-          <w:b/>
-          <w:sz w:val="24"/>
-          <w:szCs w:val="24"/>
-        </w:rPr>
-      </w:pPr>
-      <w:r>
-        <w:rPr>
-          <w:b/>
-          <w:sz w:val="24"/>
-          <w:szCs w:val="24"/>
-        </w:rPr>
-        <w:t xml:space="preserve">Conclusiones: </w:t>
-      </w:r>
-      <w:r>
-        <w:rPr>
-          <w:sz w:val="24"/>
-          <w:szCs w:val="24"/>
-        </w:rPr>
-        <w:t>hemos añadido un apartado de conclusiones que no añadimos en el primer entregable donde se describen las conclusiones a nivel grupal y no individual que hemos sacado durante y al final del desarrollo de nuestro proyecto para el subsistema de Autenticación.</w:t>
-      </w:r>
-    </w:p>
-    <w:p>
-      <w:pPr>
-        <w:pStyle w:val="Prrafodelista"/>
-        <w:rPr>
-          <w:b/>
-          <w:sz w:val="24"/>
-          <w:szCs w:val="24"/>
-        </w:rPr>
-      </w:pPr>
-    </w:p>
-    <w:p>
-      <w:pPr>
-        <w:pStyle w:val="Prrafodelista"/>
-        <w:numPr>
-          <w:ilvl w:val="0"/>
-          <w:numId w:val="38"/>
-        </w:numPr>
-        <w:jc w:val="both"/>
-        <w:rPr>
-          <w:b/>
-          <w:sz w:val="24"/>
-          <w:szCs w:val="24"/>
-        </w:rPr>
-      </w:pPr>
-      <w:r>
-        <w:rPr>
-          <w:b/>
-          <w:sz w:val="24"/>
-          <w:szCs w:val="24"/>
-        </w:rPr>
-        <w:t xml:space="preserve">Bibliografía: </w:t>
-      </w:r>
-      <w:r>
-        <w:rPr>
-          <w:sz w:val="24"/>
-          <w:szCs w:val="24"/>
-        </w:rPr>
-        <w:t>hemos añadido un apartado de bibliografía que no añadimos en el primer entregable donde se describen evidentemente una breve bibliografía donde nos hemos apoyado para hacer nuestro proyecto para el subsistema de Autenticación.</w:t>
-      </w:r>
-    </w:p>
-    <w:p>
-      <w:pPr>
-        <w:pStyle w:val="Prrafodelista"/>
-        <w:rPr>
-          <w:b/>
-          <w:sz w:val="24"/>
-          <w:szCs w:val="24"/>
-        </w:rPr>
-      </w:pPr>
-    </w:p>
-    <w:p>
-      <w:pPr>
-        <w:pStyle w:val="Prrafodelista"/>
-        <w:jc w:val="both"/>
-        <w:rPr>
-          <w:b/>
-          <w:sz w:val="24"/>
-          <w:szCs w:val="24"/>
-        </w:rPr>
-      </w:pPr>
-    </w:p>
-    <w:p>
-      <w:pPr>
-        <w:jc w:val="both"/>
-        <w:rPr>
-          <w:sz w:val="24"/>
-          <w:szCs w:val="24"/>
-        </w:rPr>
-      </w:pPr>
-    </w:p>
-    <w:p>
-      <w:pPr>
-        <w:jc w:val="both"/>
-        <w:rPr>
-          <w:sz w:val="24"/>
-          <w:szCs w:val="24"/>
-        </w:rPr>
-      </w:pPr>
-      <w:r>
-        <w:rPr>
-          <w:sz w:val="24"/>
-          <w:szCs w:val="24"/>
-        </w:rPr>
-        <w:t>-</w:t>
-      </w:r>
-      <w:r>
-        <w:rPr>
-          <w:sz w:val="24"/>
-          <w:szCs w:val="24"/>
-        </w:rPr>
-        <w:t xml:space="preserve"> </w:t>
-      </w:r>
-      <w:r>
-        <w:rPr>
-          <w:sz w:val="24"/>
-          <w:szCs w:val="24"/>
-        </w:rPr>
-        <w:t>Posteriormente, se</w:t>
-      </w:r>
-      <w:r>
-        <w:rPr>
-          <w:sz w:val="24"/>
-          <w:szCs w:val="24"/>
-        </w:rPr>
-        <w:t xml:space="preserve"> enumerarán aquellos</w:t>
-      </w:r>
-      <w:r>
-        <w:rPr>
-          <w:sz w:val="24"/>
-          <w:szCs w:val="24"/>
-        </w:rPr>
-        <w:t xml:space="preserve"> </w:t>
-      </w:r>
-      <w:r>
-        <w:rPr>
-          <w:sz w:val="24"/>
-          <w:szCs w:val="24"/>
-          <w:u w:val="single"/>
-        </w:rPr>
-        <w:t xml:space="preserve">apartados y </w:t>
-      </w:r>
-      <w:proofErr w:type="spellStart"/>
-      <w:r>
-        <w:rPr>
-          <w:sz w:val="24"/>
-          <w:szCs w:val="24"/>
-          <w:u w:val="single"/>
-        </w:rPr>
-        <w:t>subapartados</w:t>
-      </w:r>
-      <w:proofErr w:type="spellEnd"/>
-      <w:r>
-        <w:rPr>
-          <w:sz w:val="24"/>
-          <w:szCs w:val="24"/>
-        </w:rPr>
-        <w:t xml:space="preserve"> </w:t>
-      </w:r>
-      <w:r>
-        <w:rPr>
-          <w:sz w:val="24"/>
-          <w:szCs w:val="24"/>
-          <w:u w:val="single"/>
-        </w:rPr>
-        <w:t>mejorados</w:t>
-      </w:r>
-      <w:r>
-        <w:rPr>
-          <w:sz w:val="24"/>
-          <w:szCs w:val="24"/>
-        </w:rPr>
-        <w:t xml:space="preserve"> </w:t>
-      </w:r>
-      <w:r>
-        <w:rPr>
-          <w:sz w:val="24"/>
-          <w:szCs w:val="24"/>
-        </w:rPr>
-        <w:t xml:space="preserve"> </w:t>
-      </w:r>
-      <w:r>
-        <w:rPr>
-          <w:sz w:val="24"/>
-          <w:szCs w:val="24"/>
-        </w:rPr>
-        <w:t xml:space="preserve">y/o eliminados </w:t>
-      </w:r>
-      <w:r>
-        <w:rPr>
-          <w:sz w:val="24"/>
-          <w:szCs w:val="24"/>
-        </w:rPr>
-        <w:t xml:space="preserve">respecto a la </w:t>
-      </w:r>
-      <w:r>
-        <w:rPr>
-          <w:sz w:val="24"/>
-          <w:szCs w:val="24"/>
-        </w:rPr>
-        <w:t xml:space="preserve"> primera versi</w:t>
-      </w:r>
-      <w:r>
-        <w:rPr>
-          <w:sz w:val="24"/>
-          <w:szCs w:val="24"/>
-        </w:rPr>
-        <w:t>ón</w:t>
-      </w:r>
-      <w:r>
-        <w:rPr>
-          <w:sz w:val="24"/>
-          <w:szCs w:val="24"/>
-        </w:rPr>
-        <w:t>:</w:t>
-      </w:r>
+        <w:rPr>
+          <w:sz w:val="24"/>
+          <w:szCs w:val="24"/>
+        </w:rPr>
+      </w:pPr>
     </w:p>
     <w:p>
       <w:pPr>
@@ -4243,10 +4259,11 @@
           <w:sz w:val="24"/>
           <w:szCs w:val="24"/>
         </w:rPr>
-        <w:t>Introducción:</w:t>
-      </w:r>
-      <w:r>
-        <w:rPr>
+        <w:t>Descripción del sistema:</w:t>
+      </w:r>
+      <w:r>
+        <w:rPr>
+          <w:b/>
           <w:sz w:val="24"/>
           <w:szCs w:val="24"/>
         </w:rPr>
@@ -4257,22 +4274,26 @@
           <w:sz w:val="24"/>
           <w:szCs w:val="24"/>
         </w:rPr>
-        <w:t>aquí hemos incluido una parte del documento donde se resumen de manera breve cada herramienta que usamos en nuestro proyecto, aunque en los apartados correspondientes es donde se describen más en profundidad cada herramienta que se introduce en nuestro subsistema de Autenticación.</w:t>
+        <w:t>se han añadido</w:t>
+      </w:r>
+      <w:r>
+        <w:rPr>
+          <w:sz w:val="24"/>
+          <w:szCs w:val="24"/>
+        </w:rPr>
+        <w:t xml:space="preserve"> nuevas capturas de los menús modificados en nuestro subsistema con la nueva funcionalidad o </w:t>
+      </w:r>
+      <w:r>
+        <w:rPr>
+          <w:sz w:val="24"/>
+          <w:szCs w:val="24"/>
+        </w:rPr>
+        <w:t>nuevas interfaces de las distintas funcionalidades.</w:t>
       </w:r>
     </w:p>
     <w:p>
       <w:pPr>
         <w:pStyle w:val="Prrafodelista"/>
-        <w:rPr>
-          <w:sz w:val="24"/>
-          <w:szCs w:val="24"/>
-        </w:rPr>
-      </w:pPr>
-    </w:p>
-    <w:p>
-      <w:pPr>
-        <w:pStyle w:val="Prrafodelista"/>
-        <w:jc w:val="both"/>
         <w:rPr>
           <w:sz w:val="24"/>
           <w:szCs w:val="24"/>
@@ -4298,14 +4319,101 @@
           <w:sz w:val="24"/>
           <w:szCs w:val="24"/>
         </w:rPr>
-        <w:t>Descripción del sistema:</w:t>
-      </w:r>
-      <w:r>
+        <w:t>Entorno de desarrollo:</w:t>
+      </w:r>
+      <w:r>
+        <w:rPr>
+          <w:sz w:val="24"/>
+          <w:szCs w:val="24"/>
+        </w:rPr>
+        <w:t xml:space="preserve"> en este apartado, solamente se ha eliminado un párrafo de texto sobre las características que ofrece la herramienta Aptana ya que </w:t>
+      </w:r>
+      <w:r>
+        <w:rPr>
+          <w:sz w:val="24"/>
+          <w:szCs w:val="24"/>
+        </w:rPr>
+        <w:t>carece de</w:t>
+      </w:r>
+      <w:r>
+        <w:rPr>
+          <w:sz w:val="24"/>
+          <w:szCs w:val="24"/>
+        </w:rPr>
+        <w:t xml:space="preserve"> información relevante.</w:t>
+      </w:r>
+    </w:p>
+    <w:p>
+      <w:pPr>
+        <w:pStyle w:val="Prrafodelista"/>
+        <w:jc w:val="both"/>
+        <w:rPr>
+          <w:sz w:val="24"/>
+          <w:szCs w:val="24"/>
+        </w:rPr>
+      </w:pPr>
+    </w:p>
+    <w:p>
+      <w:pPr>
+        <w:pStyle w:val="Prrafodelista"/>
+        <w:numPr>
+          <w:ilvl w:val="0"/>
+          <w:numId w:val="43"/>
+        </w:numPr>
+        <w:jc w:val="both"/>
         <w:rPr>
           <w:b/>
           <w:sz w:val="24"/>
           <w:szCs w:val="24"/>
         </w:rPr>
+      </w:pPr>
+      <w:r>
+        <w:rPr>
+          <w:b/>
+          <w:sz w:val="24"/>
+          <w:szCs w:val="24"/>
+        </w:rPr>
+        <w:t xml:space="preserve">Mapa de herramientas: </w:t>
+      </w:r>
+      <w:r>
+        <w:rPr>
+          <w:sz w:val="24"/>
+          <w:szCs w:val="24"/>
+        </w:rPr>
+        <w:t xml:space="preserve">en este apartado teníamos una imagen con las herramientas utilizadas en nuestro sistema. Posteriormente, </w:t>
+      </w:r>
+      <w:r>
+        <w:rPr>
+          <w:sz w:val="24"/>
+          <w:szCs w:val="24"/>
+        </w:rPr>
+        <w:t>al no estar descrita la realidad de  nuestro proyecto, se decidió cambiar la imagen mostrada en este apartado</w:t>
+      </w:r>
+      <w:r>
+        <w:rPr>
+          <w:b/>
+          <w:color w:val="FF0000"/>
+          <w:sz w:val="24"/>
+          <w:szCs w:val="24"/>
+        </w:rPr>
+        <w:t>…C</w:t>
+      </w:r>
+      <w:r>
+        <w:rPr>
+          <w:b/>
+          <w:color w:val="FF0000"/>
+          <w:sz w:val="24"/>
+          <w:szCs w:val="24"/>
+        </w:rPr>
+        <w:t>OMPLETAR</w:t>
+      </w:r>
+      <w:r>
+        <w:rPr>
+          <w:b/>
+          <w:color w:val="FF0000"/>
+          <w:sz w:val="24"/>
+          <w:szCs w:val="24"/>
+        </w:rPr>
         <w:t xml:space="preserve"> </w:t>
       </w:r>
       <w:r>
@@ -4313,15 +4421,32 @@
           <w:sz w:val="24"/>
           <w:szCs w:val="24"/>
         </w:rPr>
-        <w:t xml:space="preserve">hemos añadido las nuevas capturas de los menús modificados en nuestro subsistema con la nueva funcionalidad o </w:t>
-      </w:r>
-      <w:r>
-        <w:rPr>
-          <w:sz w:val="24"/>
-          <w:szCs w:val="24"/>
-        </w:rPr>
-        <w:t>nuevas interfaces de las distintas funcionalidades.</w:t>
-      </w:r>
+        <w:t>y modificar el sub-apartado denominado descripción del mapa, siendo ahora mucha más explícito, describiendo el uso de la página de la asignatura como punto de partida para descargar la aplicación desarrollada por el curso anterior y definiendo de manera más detallada las herramientas mostradas en el mapa de herramientas, incluyéndose imágenes de cada una</w:t>
+      </w:r>
+      <w:r>
+        <w:rPr>
+          <w:sz w:val="24"/>
+          <w:szCs w:val="24"/>
+        </w:rPr>
+        <w:t xml:space="preserve"> de ellas</w:t>
+      </w:r>
+      <w:r>
+        <w:rPr>
+          <w:sz w:val="24"/>
+          <w:szCs w:val="24"/>
+        </w:rPr>
+        <w:t>.</w:t>
+      </w:r>
+    </w:p>
+    <w:p>
+      <w:pPr>
+        <w:pStyle w:val="Prrafodelista"/>
+        <w:jc w:val="both"/>
+        <w:rPr>
+          <w:sz w:val="24"/>
+          <w:szCs w:val="24"/>
+        </w:rPr>
+      </w:pPr>
     </w:p>
     <w:p/>
     <w:p/>
@@ -4473,16 +4598,7 @@
           <w:sz w:val="24"/>
           <w:szCs w:val="24"/>
         </w:rPr>
-        <w:t xml:space="preserve">mejorar un código desarrollado por alumnos que cursaron la asignatura de Evolución y Gestión de la Configuración el curso pasado, así como la interpretación de éste tanto su estructura como su funcionamiento. Por lo tanto, nos enfrentamos ante un primer muro para la </w:t>
-      </w:r>
-      <w:r>
-        <w:rPr>
-          <w:color w:val="548DD4" w:themeColor="text2" w:themeTint="99"/>
-          <w:sz w:val="24"/>
-          <w:szCs w:val="24"/>
-        </w:rPr>
-        <w:lastRenderedPageBreak/>
-        <w:t>realización de este proyecto ya que no nos habíamos enfrentado a este tipo de situación anteriormente, dedicando así bastante tiempo para el entendimiento de éste.</w:t>
+        <w:t>mejorar un código desarrollado por alumnos que cursaron la asignatura de Evolución y Gestión de la Configuración el curso pasado, así como la interpretación de éste tanto su estructura como su funcionamiento. Por lo tanto, nos enfrentamos ante un primer muro para la realización de este proyecto ya que no nos habíamos enfrentado a este tipo de situación anteriormente, dedicando así bastante tiempo para el entendimiento de éste.</w:t>
       </w:r>
     </w:p>
     <w:p>
@@ -4558,25 +4674,7 @@
           <w:sz w:val="24"/>
           <w:szCs w:val="24"/>
         </w:rPr>
-        <w:t xml:space="preserve">Finalmente, mencionar que este proyecto nos ha servido para enfrentarnos ante la complejidad de mejorar un código heredado, en nuestro caso, mejorar el subsistema de autenticación y la integridad de éste con los demás subsistemas pertenecientes a </w:t>
-      </w:r>
-      <w:proofErr w:type="spellStart"/>
-      <w:r>
-        <w:rPr>
-          <w:color w:val="548DD4" w:themeColor="text2" w:themeTint="99"/>
-          <w:sz w:val="24"/>
-          <w:szCs w:val="24"/>
-        </w:rPr>
-        <w:t>AgoraUs</w:t>
-      </w:r>
-      <w:proofErr w:type="spellEnd"/>
-      <w:r>
-        <w:rPr>
-          <w:color w:val="548DD4" w:themeColor="text2" w:themeTint="99"/>
-          <w:sz w:val="24"/>
-          <w:szCs w:val="24"/>
-        </w:rPr>
-        <w:t xml:space="preserve"> ya que es necesario una buena gestión de comunicación entre los subsistemas que contienen dependencias y gestión de incidencias para conseguir que todo funcio</w:t>
+        <w:t>Finalmente, mencionar que este proyecto nos ha servido para enfrentarnos ante la complejidad de mejorar un código heredado, en nuestro caso, mejorar el subsistema de autenticación y la integridad de éste con los demás subsistemas pertenecientes a AgoraUs ya que es necesario una buena gestión de comunicación entre los subsistemas que contienen dependencias y gestión de incidencias para conseguir que todo funcio</w:t>
       </w:r>
       <w:r>
         <w:rPr>
@@ -4817,7 +4915,7 @@
             <w:sz w:val="24"/>
             <w:szCs w:val="24"/>
           </w:rPr>
-          <w:t>7</w:t>
+          <w:t>3</w:t>
         </w:r>
         <w:r>
           <w:rPr>
@@ -11910,6 +12008,7 @@
     <w:rsid w:val="00325486"/>
     <w:rsid w:val="00372799"/>
     <w:rsid w:val="005A7419"/>
+    <w:rsid w:val="006A5328"/>
     <w:rsid w:val="006E4381"/>
     <w:rsid w:val="007B5966"/>
     <w:rsid w:val="007B6F93"/>
@@ -11931,7 +12030,6 @@
     <w:rsid w:val="00E622AE"/>
     <w:rsid w:val="00E918B2"/>
     <w:rsid w:val="00EF3CA8"/>
-    <w:rsid w:val="00FC09C5"/>
   </w:rsids>
   <m:mathPr>
     <m:mathFont m:val="Cambria Math"/>
@@ -12755,7 +12853,7 @@
 </file>
 
 <file path=customXml/itemProps2.xml><?xml version="1.0" encoding="utf-8"?>
-<ds:datastoreItem xmlns:ds="http://schemas.openxmlformats.org/officeDocument/2006/customXml" ds:itemID="{392E97D8-C215-4B27-9D60-C425B2F71AD7}">
+<ds:datastoreItem xmlns:ds="http://schemas.openxmlformats.org/officeDocument/2006/customXml" ds:itemID="{AD673C56-0906-4CE1-9C2E-C4363C69F49A}">
   <ds:schemaRefs>
     <ds:schemaRef ds:uri="http://schemas.openxmlformats.org/officeDocument/2006/bibliography"/>
   </ds:schemaRefs>

</xml_diff>

<commit_message>
Actualización del documento de mejoras
</commit_message>
<xml_diff>
--- a/Documentacion/Mejoras.docx
+++ b/Documentacion/Mejoras.docx
@@ -2593,37 +2593,7 @@
           <w:szCs w:val="24"/>
           <w:shd w:val="clear" w:color="auto" w:fill="FFFFFF"/>
         </w:rPr>
-        <w:t>determinar cuándo el usuario es o no humano</w:t>
-      </w:r>
-      <w:r>
-        <w:rPr>
-          <w:rFonts w:cs="Arial"/>
-          <w:color w:val="000000" w:themeColor="text1"/>
-          <w:sz w:val="24"/>
-          <w:szCs w:val="24"/>
-          <w:shd w:val="clear" w:color="auto" w:fill="FFFFFF"/>
-        </w:rPr>
-        <w:t xml:space="preserve"> a través de una</w:t>
-      </w:r>
-      <w:r>
-        <w:rPr>
-          <w:rFonts w:cs="Arial"/>
-          <w:color w:val="000000" w:themeColor="text1"/>
-          <w:sz w:val="24"/>
-          <w:szCs w:val="24"/>
-          <w:shd w:val="clear" w:color="auto" w:fill="FFFFFF"/>
-        </w:rPr>
-        <w:t xml:space="preserve"> prueba desafío-respues</w:t>
-      </w:r>
-      <w:r>
-        <w:rPr>
-          <w:rFonts w:cs="Arial"/>
-          <w:color w:val="000000" w:themeColor="text1"/>
-          <w:sz w:val="24"/>
-          <w:szCs w:val="24"/>
-          <w:shd w:val="clear" w:color="auto" w:fill="FFFFFF"/>
-        </w:rPr>
-        <w:t>ta</w:t>
+        <w:t>determinar cuándo el usuario es o no humano a través de una prueba desafío-respuesta</w:t>
       </w:r>
       <w:r>
         <w:rPr>
@@ -4820,25 +4790,30 @@
           <w:sz w:val="24"/>
           <w:szCs w:val="24"/>
         </w:rPr>
-        <w:t>al no estar descrita la realidad de  nuestro proyecto, se decidió cambiar la imagen mostrada en este apartado</w:t>
-      </w:r>
-      <w:r>
-        <w:rPr>
-          <w:b/>
-          <w:color w:val="FF0000"/>
-          <w:sz w:val="24"/>
-          <w:szCs w:val="24"/>
-        </w:rPr>
-        <w:t>…C</w:t>
-      </w:r>
-      <w:r>
-        <w:rPr>
-          <w:b/>
-          <w:color w:val="FF0000"/>
-          <w:sz w:val="24"/>
-          <w:szCs w:val="24"/>
-        </w:rPr>
-        <w:t>OMPLETAR</w:t>
+        <w:t xml:space="preserve">al no estar descrita la realidad de  nuestro proyecto, se decidió cambiar la </w:t>
+      </w:r>
+      <w:r>
+        <w:rPr>
+          <w:sz w:val="24"/>
+          <w:szCs w:val="24"/>
+        </w:rPr>
+        <w:t xml:space="preserve">imagen mostrada en este apartado, en la que se puede visualizar ahora la imagen de </w:t>
+      </w:r>
+      <w:proofErr w:type="spellStart"/>
+      <w:r>
+        <w:rPr>
+          <w:sz w:val="24"/>
+          <w:szCs w:val="24"/>
+        </w:rPr>
+        <w:t>Bitnami</w:t>
+      </w:r>
+      <w:proofErr w:type="spellEnd"/>
+      <w:r>
+        <w:rPr>
+          <w:sz w:val="24"/>
+          <w:szCs w:val="24"/>
+        </w:rPr>
+        <w:t xml:space="preserve"> como herramienta de desarrollo y en la que se ha editado el uso de Jenkins (siendo ahora más correcto),</w:t>
       </w:r>
       <w:r>
         <w:rPr>
@@ -4906,11 +4881,70 @@
     <w:p>
       <w:pPr>
         <w:jc w:val="both"/>
-      </w:pPr>
+        <w:rPr>
+          <w:sz w:val="24"/>
+        </w:rPr>
+      </w:pPr>
+      <w:r>
+        <w:rPr>
+          <w:sz w:val="24"/>
+        </w:rPr>
+        <w:t>Se han implementado</w:t>
+      </w:r>
+      <w:r>
+        <w:rPr>
+          <w:sz w:val="24"/>
+        </w:rPr>
+        <w:t xml:space="preserve"> varias mejoras sobre el código del último entregable, teniendo ahora más opciones de acceso a la aplicación. A continuación se detallarán todas ellas.</w:t>
+      </w:r>
     </w:p>
     <w:p>
       <w:pPr>
         <w:pStyle w:val="Prrafodelista"/>
+        <w:numPr>
+          <w:ilvl w:val="0"/>
+          <w:numId w:val="50"/>
+        </w:numPr>
+        <w:jc w:val="both"/>
+        <w:rPr>
+          <w:sz w:val="24"/>
+        </w:rPr>
+      </w:pPr>
+      <w:r>
+        <w:rPr>
+          <w:b/>
+          <w:sz w:val="24"/>
+        </w:rPr>
+        <w:t>Remodelación completa de la interfaz de usuario:</w:t>
+      </w:r>
+      <w:r>
+        <w:rPr>
+          <w:sz w:val="24"/>
+        </w:rPr>
+        <w:t xml:space="preserve"> la interfaz ha sido cambiada totalmente utilizando </w:t>
+      </w:r>
+      <w:proofErr w:type="spellStart"/>
+      <w:r>
+        <w:rPr>
+          <w:sz w:val="24"/>
+        </w:rPr>
+        <w:t>Bootstrap</w:t>
+      </w:r>
+      <w:proofErr w:type="spellEnd"/>
+      <w:r>
+        <w:rPr>
+          <w:sz w:val="24"/>
+        </w:rPr>
+        <w:t>.</w:t>
+      </w:r>
+    </w:p>
+    <w:p>
+      <w:pPr>
+        <w:pStyle w:val="Prrafodelista"/>
+        <w:numPr>
+          <w:ilvl w:val="0"/>
+          <w:numId w:val="49"/>
+        </w:numPr>
         <w:spacing w:after="200" w:line="276" w:lineRule="auto"/>
         <w:jc w:val="both"/>
         <w:rPr>
@@ -4918,6 +4952,133 @@
           <w:szCs w:val="24"/>
         </w:rPr>
       </w:pPr>
+      <w:proofErr w:type="spellStart"/>
+      <w:r>
+        <w:rPr>
+          <w:b/>
+          <w:sz w:val="24"/>
+          <w:szCs w:val="24"/>
+        </w:rPr>
+        <w:t>Captcha</w:t>
+      </w:r>
+      <w:proofErr w:type="spellEnd"/>
+      <w:r>
+        <w:rPr>
+          <w:b/>
+          <w:sz w:val="24"/>
+          <w:szCs w:val="24"/>
+        </w:rPr>
+        <w:t>:</w:t>
+      </w:r>
+      <w:r>
+        <w:rPr>
+          <w:sz w:val="24"/>
+          <w:szCs w:val="24"/>
+        </w:rPr>
+        <w:t xml:space="preserve"> para terminar el formulario de registro</w:t>
+      </w:r>
+      <w:r>
+        <w:rPr>
+          <w:sz w:val="24"/>
+          <w:szCs w:val="24"/>
+        </w:rPr>
+        <w:t xml:space="preserve"> es necesario clicar sobre  un </w:t>
+      </w:r>
+      <w:proofErr w:type="spellStart"/>
+      <w:r>
+        <w:rPr>
+          <w:sz w:val="24"/>
+          <w:szCs w:val="24"/>
+        </w:rPr>
+        <w:t>captcha</w:t>
+      </w:r>
+      <w:proofErr w:type="spellEnd"/>
+      <w:r>
+        <w:rPr>
+          <w:sz w:val="24"/>
+          <w:szCs w:val="24"/>
+        </w:rPr>
+        <w:t xml:space="preserve"> para demostrar que la persona que se registre no sea un </w:t>
+      </w:r>
+      <w:proofErr w:type="spellStart"/>
+      <w:r>
+        <w:rPr>
+          <w:sz w:val="24"/>
+          <w:szCs w:val="24"/>
+        </w:rPr>
+        <w:t>bot</w:t>
+      </w:r>
+      <w:proofErr w:type="spellEnd"/>
+      <w:r>
+        <w:rPr>
+          <w:sz w:val="24"/>
+          <w:szCs w:val="24"/>
+        </w:rPr>
+        <w:t>.</w:t>
+      </w:r>
+    </w:p>
+    <w:p>
+      <w:pPr>
+        <w:pStyle w:val="Prrafodelista"/>
+        <w:numPr>
+          <w:ilvl w:val="0"/>
+          <w:numId w:val="49"/>
+        </w:numPr>
+        <w:spacing w:after="200" w:line="276" w:lineRule="auto"/>
+        <w:jc w:val="both"/>
+        <w:rPr>
+          <w:sz w:val="24"/>
+          <w:szCs w:val="24"/>
+        </w:rPr>
+      </w:pPr>
+      <w:r>
+        <w:rPr>
+          <w:b/>
+          <w:sz w:val="24"/>
+          <w:szCs w:val="24"/>
+        </w:rPr>
+        <w:lastRenderedPageBreak/>
+        <w:t>Nueva ventana de bienvenida:</w:t>
+      </w:r>
+      <w:r>
+        <w:rPr>
+          <w:sz w:val="24"/>
+          <w:szCs w:val="24"/>
+        </w:rPr>
+        <w:t xml:space="preserve"> una vez autenticado en la aplicación, se redirige al usuario a una ventana desde la que podrá acceder al resto de funcionalidad de la aplicación.</w:t>
+      </w:r>
+    </w:p>
+    <w:p>
+      <w:pPr>
+        <w:pStyle w:val="Prrafodelista"/>
+        <w:numPr>
+          <w:ilvl w:val="0"/>
+          <w:numId w:val="49"/>
+        </w:numPr>
+        <w:spacing w:after="200" w:line="276" w:lineRule="auto"/>
+        <w:jc w:val="both"/>
+        <w:rPr>
+          <w:sz w:val="24"/>
+          <w:szCs w:val="24"/>
+        </w:rPr>
+      </w:pPr>
+      <w:r>
+        <w:rPr>
+          <w:b/>
+          <w:sz w:val="24"/>
+          <w:szCs w:val="24"/>
+        </w:rPr>
+        <w:t xml:space="preserve">Acceso con Google+: </w:t>
+      </w:r>
+      <w:r>
+        <w:rPr>
+          <w:sz w:val="24"/>
+          <w:szCs w:val="24"/>
+        </w:rPr>
+        <w:t>se ha añadido la posibilidad de registrarse en la aplicación mediante Google+.</w:t>
+      </w:r>
+      <w:bookmarkStart w:id="11" w:name="_GoBack"/>
+      <w:bookmarkEnd w:id="11"/>
     </w:p>
     <w:p>
       <w:pPr>
@@ -4948,20 +5109,19 @@
       <w:pPr>
         <w:pStyle w:val="Ttulo1"/>
       </w:pPr>
-      <w:bookmarkStart w:id="11" w:name="_Toc441767409"/>
-      <w:bookmarkStart w:id="12" w:name="_Toc442896045"/>
-      <w:r>
-        <w:lastRenderedPageBreak/>
+      <w:bookmarkStart w:id="12" w:name="_Toc441767409"/>
+      <w:bookmarkStart w:id="13" w:name="_Toc442896045"/>
+      <w:r>
         <w:t>2</w:t>
       </w:r>
       <w:r>
         <w:t xml:space="preserve">. </w:t>
       </w:r>
-      <w:bookmarkEnd w:id="11"/>
+      <w:bookmarkEnd w:id="12"/>
       <w:r>
         <w:t>Bibliografía</w:t>
       </w:r>
-      <w:bookmarkEnd w:id="12"/>
+      <w:bookmarkEnd w:id="13"/>
     </w:p>
     <w:p/>
     <w:p>
@@ -5056,8 +5216,6 @@
         <w:pStyle w:val="Prrafodelista"/>
         <w:ind w:left="1416" w:hanging="696"/>
       </w:pPr>
-      <w:bookmarkStart w:id="13" w:name="_GoBack"/>
-      <w:bookmarkEnd w:id="13"/>
     </w:p>
     <w:sectPr>
       <w:footerReference w:type="default" r:id="rId12"/>
@@ -5154,7 +5312,7 @@
             <w:sz w:val="24"/>
             <w:szCs w:val="24"/>
           </w:rPr>
-          <w:t>9</w:t>
+          <w:t>10</w:t>
         </w:r>
         <w:r>
           <w:rPr>
@@ -6306,6 +6464,119 @@
     </w:lvl>
   </w:abstractNum>
   <w:abstractNum w:abstractNumId="10">
+    <w:nsid w:val="1E1D7AB9"/>
+    <w:multiLevelType w:val="hybridMultilevel"/>
+    <w:tmpl w:val="976C919C"/>
+    <w:lvl w:ilvl="0" w:tplc="0C0A0001">
+      <w:start w:val="1"/>
+      <w:numFmt w:val="bullet"/>
+      <w:lvlText w:val=""/>
+      <w:lvlJc w:val="left"/>
+      <w:pPr>
+        <w:ind w:left="720" w:hanging="360"/>
+      </w:pPr>
+      <w:rPr>
+        <w:rFonts w:ascii="Symbol" w:hAnsi="Symbol" w:hint="default"/>
+      </w:rPr>
+    </w:lvl>
+    <w:lvl w:ilvl="1" w:tplc="0C0A0003" w:tentative="1">
+      <w:start w:val="1"/>
+      <w:numFmt w:val="bullet"/>
+      <w:lvlText w:val="o"/>
+      <w:lvlJc w:val="left"/>
+      <w:pPr>
+        <w:ind w:left="1440" w:hanging="360"/>
+      </w:pPr>
+      <w:rPr>
+        <w:rFonts w:ascii="Courier New" w:hAnsi="Courier New" w:cs="Courier New" w:hint="default"/>
+      </w:rPr>
+    </w:lvl>
+    <w:lvl w:ilvl="2" w:tplc="0C0A0005" w:tentative="1">
+      <w:start w:val="1"/>
+      <w:numFmt w:val="bullet"/>
+      <w:lvlText w:val=""/>
+      <w:lvlJc w:val="left"/>
+      <w:pPr>
+        <w:ind w:left="2160" w:hanging="360"/>
+      </w:pPr>
+      <w:rPr>
+        <w:rFonts w:ascii="Wingdings" w:hAnsi="Wingdings" w:hint="default"/>
+      </w:rPr>
+    </w:lvl>
+    <w:lvl w:ilvl="3" w:tplc="0C0A0001" w:tentative="1">
+      <w:start w:val="1"/>
+      <w:numFmt w:val="bullet"/>
+      <w:lvlText w:val=""/>
+      <w:lvlJc w:val="left"/>
+      <w:pPr>
+        <w:ind w:left="2880" w:hanging="360"/>
+      </w:pPr>
+      <w:rPr>
+        <w:rFonts w:ascii="Symbol" w:hAnsi="Symbol" w:hint="default"/>
+      </w:rPr>
+    </w:lvl>
+    <w:lvl w:ilvl="4" w:tplc="0C0A0003" w:tentative="1">
+      <w:start w:val="1"/>
+      <w:numFmt w:val="bullet"/>
+      <w:lvlText w:val="o"/>
+      <w:lvlJc w:val="left"/>
+      <w:pPr>
+        <w:ind w:left="3600" w:hanging="360"/>
+      </w:pPr>
+      <w:rPr>
+        <w:rFonts w:ascii="Courier New" w:hAnsi="Courier New" w:cs="Courier New" w:hint="default"/>
+      </w:rPr>
+    </w:lvl>
+    <w:lvl w:ilvl="5" w:tplc="0C0A0005" w:tentative="1">
+      <w:start w:val="1"/>
+      <w:numFmt w:val="bullet"/>
+      <w:lvlText w:val=""/>
+      <w:lvlJc w:val="left"/>
+      <w:pPr>
+        <w:ind w:left="4320" w:hanging="360"/>
+      </w:pPr>
+      <w:rPr>
+        <w:rFonts w:ascii="Wingdings" w:hAnsi="Wingdings" w:hint="default"/>
+      </w:rPr>
+    </w:lvl>
+    <w:lvl w:ilvl="6" w:tplc="0C0A0001" w:tentative="1">
+      <w:start w:val="1"/>
+      <w:numFmt w:val="bullet"/>
+      <w:lvlText w:val=""/>
+      <w:lvlJc w:val="left"/>
+      <w:pPr>
+        <w:ind w:left="5040" w:hanging="360"/>
+      </w:pPr>
+      <w:rPr>
+        <w:rFonts w:ascii="Symbol" w:hAnsi="Symbol" w:hint="default"/>
+      </w:rPr>
+    </w:lvl>
+    <w:lvl w:ilvl="7" w:tplc="0C0A0003" w:tentative="1">
+      <w:start w:val="1"/>
+      <w:numFmt w:val="bullet"/>
+      <w:lvlText w:val="o"/>
+      <w:lvlJc w:val="left"/>
+      <w:pPr>
+        <w:ind w:left="5760" w:hanging="360"/>
+      </w:pPr>
+      <w:rPr>
+        <w:rFonts w:ascii="Courier New" w:hAnsi="Courier New" w:cs="Courier New" w:hint="default"/>
+      </w:rPr>
+    </w:lvl>
+    <w:lvl w:ilvl="8" w:tplc="0C0A0005" w:tentative="1">
+      <w:start w:val="1"/>
+      <w:numFmt w:val="bullet"/>
+      <w:lvlText w:val=""/>
+      <w:lvlJc w:val="left"/>
+      <w:pPr>
+        <w:ind w:left="6480" w:hanging="360"/>
+      </w:pPr>
+      <w:rPr>
+        <w:rFonts w:ascii="Wingdings" w:hAnsi="Wingdings" w:hint="default"/>
+      </w:rPr>
+    </w:lvl>
+  </w:abstractNum>
+  <w:abstractNum w:abstractNumId="11">
     <w:nsid w:val="1E5317B5"/>
     <w:multiLevelType w:val="hybridMultilevel"/>
     <w:tmpl w:val="18C80F56"/>
@@ -6418,7 +6689,7 @@
       </w:rPr>
     </w:lvl>
   </w:abstractNum>
-  <w:abstractNum w:abstractNumId="11">
+  <w:abstractNum w:abstractNumId="12">
     <w:nsid w:val="1E805B6B"/>
     <w:multiLevelType w:val="multilevel"/>
     <w:tmpl w:val="D99E1506"/>
@@ -6531,7 +6802,7 @@
       </w:rPr>
     </w:lvl>
   </w:abstractNum>
-  <w:abstractNum w:abstractNumId="12">
+  <w:abstractNum w:abstractNumId="13">
     <w:nsid w:val="1EA90083"/>
     <w:multiLevelType w:val="hybridMultilevel"/>
     <w:tmpl w:val="067E5E80"/>
@@ -6623,7 +6894,7 @@
       </w:pPr>
     </w:lvl>
   </w:abstractNum>
-  <w:abstractNum w:abstractNumId="13">
+  <w:abstractNum w:abstractNumId="14">
     <w:nsid w:val="200B0C1F"/>
     <w:multiLevelType w:val="hybridMultilevel"/>
     <w:tmpl w:val="4142E680"/>
@@ -6736,7 +7007,7 @@
       </w:rPr>
     </w:lvl>
   </w:abstractNum>
-  <w:abstractNum w:abstractNumId="14">
+  <w:abstractNum w:abstractNumId="15">
     <w:nsid w:val="233278DE"/>
     <w:multiLevelType w:val="hybridMultilevel"/>
     <w:tmpl w:val="7AAA5BBE"/>
@@ -6849,7 +7120,7 @@
       </w:rPr>
     </w:lvl>
   </w:abstractNum>
-  <w:abstractNum w:abstractNumId="15">
+  <w:abstractNum w:abstractNumId="16">
     <w:nsid w:val="26216ED8"/>
     <w:multiLevelType w:val="hybridMultilevel"/>
     <w:tmpl w:val="F8C4329A"/>
@@ -6961,7 +7232,7 @@
       </w:rPr>
     </w:lvl>
   </w:abstractNum>
-  <w:abstractNum w:abstractNumId="16">
+  <w:abstractNum w:abstractNumId="17">
     <w:nsid w:val="2B5E6C04"/>
     <w:multiLevelType w:val="hybridMultilevel"/>
     <w:tmpl w:val="62804C40"/>
@@ -7074,7 +7345,7 @@
       </w:rPr>
     </w:lvl>
   </w:abstractNum>
-  <w:abstractNum w:abstractNumId="17">
+  <w:abstractNum w:abstractNumId="18">
     <w:nsid w:val="2C5212C1"/>
     <w:multiLevelType w:val="multilevel"/>
     <w:tmpl w:val="479CA55A"/>
@@ -7187,7 +7458,7 @@
       </w:rPr>
     </w:lvl>
   </w:abstractNum>
-  <w:abstractNum w:abstractNumId="18">
+  <w:abstractNum w:abstractNumId="19">
     <w:nsid w:val="2D88076F"/>
     <w:multiLevelType w:val="hybridMultilevel"/>
     <w:tmpl w:val="BE427660"/>
@@ -7300,7 +7571,7 @@
       </w:rPr>
     </w:lvl>
   </w:abstractNum>
-  <w:abstractNum w:abstractNumId="19">
+  <w:abstractNum w:abstractNumId="20">
     <w:nsid w:val="2FBD326C"/>
     <w:multiLevelType w:val="hybridMultilevel"/>
     <w:tmpl w:val="42F88EF6"/>
@@ -7413,7 +7684,7 @@
       </w:rPr>
     </w:lvl>
   </w:abstractNum>
-  <w:abstractNum w:abstractNumId="20">
+  <w:abstractNum w:abstractNumId="21">
     <w:nsid w:val="38D86AE6"/>
     <w:multiLevelType w:val="hybridMultilevel"/>
     <w:tmpl w:val="C33A17A2"/>
@@ -7502,7 +7773,7 @@
       </w:pPr>
     </w:lvl>
   </w:abstractNum>
-  <w:abstractNum w:abstractNumId="21">
+  <w:abstractNum w:abstractNumId="22">
     <w:nsid w:val="3F1966BA"/>
     <w:multiLevelType w:val="hybridMultilevel"/>
     <w:tmpl w:val="524CA6EE"/>
@@ -7615,7 +7886,7 @@
       </w:rPr>
     </w:lvl>
   </w:abstractNum>
-  <w:abstractNum w:abstractNumId="22">
+  <w:abstractNum w:abstractNumId="23">
     <w:nsid w:val="44203A0B"/>
     <w:multiLevelType w:val="hybridMultilevel"/>
     <w:tmpl w:val="E43EB264"/>
@@ -7728,7 +7999,7 @@
       </w:rPr>
     </w:lvl>
   </w:abstractNum>
-  <w:abstractNum w:abstractNumId="23">
+  <w:abstractNum w:abstractNumId="24">
     <w:nsid w:val="458010A1"/>
     <w:multiLevelType w:val="hybridMultilevel"/>
     <w:tmpl w:val="5EBE1426"/>
@@ -7841,7 +8112,7 @@
       </w:rPr>
     </w:lvl>
   </w:abstractNum>
-  <w:abstractNum w:abstractNumId="24">
+  <w:abstractNum w:abstractNumId="25">
     <w:nsid w:val="47E142E1"/>
     <w:multiLevelType w:val="hybridMultilevel"/>
     <w:tmpl w:val="CBA29EA0"/>
@@ -7954,7 +8225,7 @@
       </w:rPr>
     </w:lvl>
   </w:abstractNum>
-  <w:abstractNum w:abstractNumId="25">
+  <w:abstractNum w:abstractNumId="26">
     <w:nsid w:val="4A9274F4"/>
     <w:multiLevelType w:val="hybridMultilevel"/>
     <w:tmpl w:val="FFC02A6C"/>
@@ -8067,7 +8338,7 @@
       </w:rPr>
     </w:lvl>
   </w:abstractNum>
-  <w:abstractNum w:abstractNumId="26">
+  <w:abstractNum w:abstractNumId="27">
     <w:nsid w:val="4D5D1FB9"/>
     <w:multiLevelType w:val="hybridMultilevel"/>
     <w:tmpl w:val="3A52DF5A"/>
@@ -8180,7 +8451,7 @@
       </w:rPr>
     </w:lvl>
   </w:abstractNum>
-  <w:abstractNum w:abstractNumId="27">
+  <w:abstractNum w:abstractNumId="28">
     <w:nsid w:val="4ED44F2E"/>
     <w:multiLevelType w:val="hybridMultilevel"/>
     <w:tmpl w:val="31ECA53E"/>
@@ -8293,7 +8564,7 @@
       </w:rPr>
     </w:lvl>
   </w:abstractNum>
-  <w:abstractNum w:abstractNumId="28">
+  <w:abstractNum w:abstractNumId="29">
     <w:nsid w:val="52152B56"/>
     <w:multiLevelType w:val="hybridMultilevel"/>
     <w:tmpl w:val="F4EA577A"/>
@@ -8407,7 +8678,120 @@
       </w:rPr>
     </w:lvl>
   </w:abstractNum>
-  <w:abstractNum w:abstractNumId="29">
+  <w:abstractNum w:abstractNumId="30">
+    <w:nsid w:val="557538A3"/>
+    <w:multiLevelType w:val="hybridMultilevel"/>
+    <w:tmpl w:val="08944F70"/>
+    <w:lvl w:ilvl="0" w:tplc="0C0A0001">
+      <w:start w:val="1"/>
+      <w:numFmt w:val="bullet"/>
+      <w:lvlText w:val=""/>
+      <w:lvlJc w:val="left"/>
+      <w:pPr>
+        <w:ind w:left="720" w:hanging="360"/>
+      </w:pPr>
+      <w:rPr>
+        <w:rFonts w:ascii="Symbol" w:hAnsi="Symbol" w:hint="default"/>
+      </w:rPr>
+    </w:lvl>
+    <w:lvl w:ilvl="1" w:tplc="0C0A0003" w:tentative="1">
+      <w:start w:val="1"/>
+      <w:numFmt w:val="bullet"/>
+      <w:lvlText w:val="o"/>
+      <w:lvlJc w:val="left"/>
+      <w:pPr>
+        <w:ind w:left="1440" w:hanging="360"/>
+      </w:pPr>
+      <w:rPr>
+        <w:rFonts w:ascii="Courier New" w:hAnsi="Courier New" w:cs="Courier New" w:hint="default"/>
+      </w:rPr>
+    </w:lvl>
+    <w:lvl w:ilvl="2" w:tplc="0C0A0005" w:tentative="1">
+      <w:start w:val="1"/>
+      <w:numFmt w:val="bullet"/>
+      <w:lvlText w:val=""/>
+      <w:lvlJc w:val="left"/>
+      <w:pPr>
+        <w:ind w:left="2160" w:hanging="360"/>
+      </w:pPr>
+      <w:rPr>
+        <w:rFonts w:ascii="Wingdings" w:hAnsi="Wingdings" w:hint="default"/>
+      </w:rPr>
+    </w:lvl>
+    <w:lvl w:ilvl="3" w:tplc="0C0A0001" w:tentative="1">
+      <w:start w:val="1"/>
+      <w:numFmt w:val="bullet"/>
+      <w:lvlText w:val=""/>
+      <w:lvlJc w:val="left"/>
+      <w:pPr>
+        <w:ind w:left="2880" w:hanging="360"/>
+      </w:pPr>
+      <w:rPr>
+        <w:rFonts w:ascii="Symbol" w:hAnsi="Symbol" w:hint="default"/>
+      </w:rPr>
+    </w:lvl>
+    <w:lvl w:ilvl="4" w:tplc="0C0A0003" w:tentative="1">
+      <w:start w:val="1"/>
+      <w:numFmt w:val="bullet"/>
+      <w:lvlText w:val="o"/>
+      <w:lvlJc w:val="left"/>
+      <w:pPr>
+        <w:ind w:left="3600" w:hanging="360"/>
+      </w:pPr>
+      <w:rPr>
+        <w:rFonts w:ascii="Courier New" w:hAnsi="Courier New" w:cs="Courier New" w:hint="default"/>
+      </w:rPr>
+    </w:lvl>
+    <w:lvl w:ilvl="5" w:tplc="0C0A0005" w:tentative="1">
+      <w:start w:val="1"/>
+      <w:numFmt w:val="bullet"/>
+      <w:lvlText w:val=""/>
+      <w:lvlJc w:val="left"/>
+      <w:pPr>
+        <w:ind w:left="4320" w:hanging="360"/>
+      </w:pPr>
+      <w:rPr>
+        <w:rFonts w:ascii="Wingdings" w:hAnsi="Wingdings" w:hint="default"/>
+      </w:rPr>
+    </w:lvl>
+    <w:lvl w:ilvl="6" w:tplc="0C0A0001" w:tentative="1">
+      <w:start w:val="1"/>
+      <w:numFmt w:val="bullet"/>
+      <w:lvlText w:val=""/>
+      <w:lvlJc w:val="left"/>
+      <w:pPr>
+        <w:ind w:left="5040" w:hanging="360"/>
+      </w:pPr>
+      <w:rPr>
+        <w:rFonts w:ascii="Symbol" w:hAnsi="Symbol" w:hint="default"/>
+      </w:rPr>
+    </w:lvl>
+    <w:lvl w:ilvl="7" w:tplc="0C0A0003" w:tentative="1">
+      <w:start w:val="1"/>
+      <w:numFmt w:val="bullet"/>
+      <w:lvlText w:val="o"/>
+      <w:lvlJc w:val="left"/>
+      <w:pPr>
+        <w:ind w:left="5760" w:hanging="360"/>
+      </w:pPr>
+      <w:rPr>
+        <w:rFonts w:ascii="Courier New" w:hAnsi="Courier New" w:cs="Courier New" w:hint="default"/>
+      </w:rPr>
+    </w:lvl>
+    <w:lvl w:ilvl="8" w:tplc="0C0A0005" w:tentative="1">
+      <w:start w:val="1"/>
+      <w:numFmt w:val="bullet"/>
+      <w:lvlText w:val=""/>
+      <w:lvlJc w:val="left"/>
+      <w:pPr>
+        <w:ind w:left="6480" w:hanging="360"/>
+      </w:pPr>
+      <w:rPr>
+        <w:rFonts w:ascii="Wingdings" w:hAnsi="Wingdings" w:hint="default"/>
+      </w:rPr>
+    </w:lvl>
+  </w:abstractNum>
+  <w:abstractNum w:abstractNumId="31">
     <w:nsid w:val="57647210"/>
     <w:multiLevelType w:val="hybridMultilevel"/>
     <w:tmpl w:val="3F6ED4FC"/>
@@ -8520,7 +8904,7 @@
       </w:rPr>
     </w:lvl>
   </w:abstractNum>
-  <w:abstractNum w:abstractNumId="30">
+  <w:abstractNum w:abstractNumId="32">
     <w:nsid w:val="5BDC3F67"/>
     <w:multiLevelType w:val="multilevel"/>
     <w:tmpl w:val="0570ED2C"/>
@@ -8633,7 +9017,7 @@
       </w:rPr>
     </w:lvl>
   </w:abstractNum>
-  <w:abstractNum w:abstractNumId="31">
+  <w:abstractNum w:abstractNumId="33">
     <w:nsid w:val="5DAF4401"/>
     <w:multiLevelType w:val="hybridMultilevel"/>
     <w:tmpl w:val="39283244"/>
@@ -8719,7 +9103,7 @@
       </w:pPr>
     </w:lvl>
   </w:abstractNum>
-  <w:abstractNum w:abstractNumId="32">
+  <w:abstractNum w:abstractNumId="34">
     <w:nsid w:val="63AF6AAA"/>
     <w:multiLevelType w:val="multilevel"/>
     <w:tmpl w:val="7C9878BE"/>
@@ -8832,7 +9216,7 @@
       </w:rPr>
     </w:lvl>
   </w:abstractNum>
-  <w:abstractNum w:abstractNumId="33">
+  <w:abstractNum w:abstractNumId="35">
     <w:nsid w:val="646133E8"/>
     <w:multiLevelType w:val="multilevel"/>
     <w:tmpl w:val="1C868444"/>
@@ -8954,7 +9338,7 @@
       </w:rPr>
     </w:lvl>
   </w:abstractNum>
-  <w:abstractNum w:abstractNumId="34">
+  <w:abstractNum w:abstractNumId="36">
     <w:nsid w:val="66DD79DE"/>
     <w:multiLevelType w:val="multilevel"/>
     <w:tmpl w:val="F3603DD2"/>
@@ -9067,7 +9451,7 @@
       </w:rPr>
     </w:lvl>
   </w:abstractNum>
-  <w:abstractNum w:abstractNumId="35">
+  <w:abstractNum w:abstractNumId="37">
     <w:nsid w:val="6A0B08B9"/>
     <w:multiLevelType w:val="hybridMultilevel"/>
     <w:tmpl w:val="83EC79AE"/>
@@ -9180,7 +9564,7 @@
       </w:rPr>
     </w:lvl>
   </w:abstractNum>
-  <w:abstractNum w:abstractNumId="36">
+  <w:abstractNum w:abstractNumId="38">
     <w:nsid w:val="6EB55E15"/>
     <w:multiLevelType w:val="hybridMultilevel"/>
     <w:tmpl w:val="471EAEFA"/>
@@ -9293,7 +9677,7 @@
       </w:rPr>
     </w:lvl>
   </w:abstractNum>
-  <w:abstractNum w:abstractNumId="37">
+  <w:abstractNum w:abstractNumId="39">
     <w:nsid w:val="725569C2"/>
     <w:multiLevelType w:val="hybridMultilevel"/>
     <w:tmpl w:val="7A3AA656"/>
@@ -9382,7 +9766,7 @@
       </w:pPr>
     </w:lvl>
   </w:abstractNum>
-  <w:abstractNum w:abstractNumId="38">
+  <w:abstractNum w:abstractNumId="40">
     <w:nsid w:val="751C7265"/>
     <w:multiLevelType w:val="hybridMultilevel"/>
     <w:tmpl w:val="C52845AE"/>
@@ -9495,7 +9879,7 @@
       </w:rPr>
     </w:lvl>
   </w:abstractNum>
-  <w:abstractNum w:abstractNumId="39">
+  <w:abstractNum w:abstractNumId="41">
     <w:nsid w:val="7539637E"/>
     <w:multiLevelType w:val="hybridMultilevel"/>
     <w:tmpl w:val="88B886FA"/>
@@ -9609,7 +9993,7 @@
       </w:rPr>
     </w:lvl>
   </w:abstractNum>
-  <w:abstractNum w:abstractNumId="40">
+  <w:abstractNum w:abstractNumId="42">
     <w:nsid w:val="76810EB9"/>
     <w:multiLevelType w:val="hybridMultilevel"/>
     <w:tmpl w:val="1EA04C84"/>
@@ -9722,7 +10106,7 @@
       </w:rPr>
     </w:lvl>
   </w:abstractNum>
-  <w:abstractNum w:abstractNumId="41">
+  <w:abstractNum w:abstractNumId="43">
     <w:nsid w:val="772813E8"/>
     <w:multiLevelType w:val="multilevel"/>
     <w:tmpl w:val="BB6C9D4E"/>
@@ -9835,7 +10219,7 @@
       </w:rPr>
     </w:lvl>
   </w:abstractNum>
-  <w:abstractNum w:abstractNumId="42">
+  <w:abstractNum w:abstractNumId="44">
     <w:nsid w:val="78AC20D9"/>
     <w:multiLevelType w:val="hybridMultilevel"/>
     <w:tmpl w:val="8C02C7AE"/>
@@ -9948,7 +10332,7 @@
       </w:rPr>
     </w:lvl>
   </w:abstractNum>
-  <w:abstractNum w:abstractNumId="43">
+  <w:abstractNum w:abstractNumId="45">
     <w:nsid w:val="797E263C"/>
     <w:multiLevelType w:val="multilevel"/>
     <w:tmpl w:val="21565D78"/>
@@ -10061,7 +10445,7 @@
       </w:rPr>
     </w:lvl>
   </w:abstractNum>
-  <w:abstractNum w:abstractNumId="44">
+  <w:abstractNum w:abstractNumId="46">
     <w:nsid w:val="79B96EA8"/>
     <w:multiLevelType w:val="hybridMultilevel"/>
     <w:tmpl w:val="F62E03F6"/>
@@ -10174,7 +10558,7 @@
       </w:rPr>
     </w:lvl>
   </w:abstractNum>
-  <w:abstractNum w:abstractNumId="45">
+  <w:abstractNum w:abstractNumId="47">
     <w:nsid w:val="7A2E0A1D"/>
     <w:multiLevelType w:val="hybridMultilevel"/>
     <w:tmpl w:val="6B2017A8"/>
@@ -10287,7 +10671,7 @@
       </w:rPr>
     </w:lvl>
   </w:abstractNum>
-  <w:abstractNum w:abstractNumId="46">
+  <w:abstractNum w:abstractNumId="48">
     <w:nsid w:val="7AC80B03"/>
     <w:multiLevelType w:val="hybridMultilevel"/>
     <w:tmpl w:val="6CCAFAB8"/>
@@ -10373,7 +10757,7 @@
       </w:pPr>
     </w:lvl>
   </w:abstractNum>
-  <w:abstractNum w:abstractNumId="47">
+  <w:abstractNum w:abstractNumId="49">
     <w:nsid w:val="7F053399"/>
     <w:multiLevelType w:val="hybridMultilevel"/>
     <w:tmpl w:val="82F6BB22"/>
@@ -10487,148 +10871,154 @@
     </w:lvl>
   </w:abstractNum>
   <w:num w:numId="1">
-    <w:abstractNumId w:val="15"/>
+    <w:abstractNumId w:val="16"/>
   </w:num>
   <w:num w:numId="2">
-    <w:abstractNumId w:val="40"/>
+    <w:abstractNumId w:val="42"/>
   </w:num>
   <w:num w:numId="3">
     <w:abstractNumId w:val="4"/>
   </w:num>
   <w:num w:numId="4">
-    <w:abstractNumId w:val="36"/>
+    <w:abstractNumId w:val="38"/>
   </w:num>
   <w:num w:numId="5">
-    <w:abstractNumId w:val="24"/>
+    <w:abstractNumId w:val="25"/>
   </w:num>
   <w:num w:numId="6">
-    <w:abstractNumId w:val="14"/>
+    <w:abstractNumId w:val="15"/>
   </w:num>
   <w:num w:numId="7">
-    <w:abstractNumId w:val="31"/>
+    <w:abstractNumId w:val="33"/>
   </w:num>
   <w:num w:numId="8">
-    <w:abstractNumId w:val="21"/>
+    <w:abstractNumId w:val="22"/>
   </w:num>
   <w:num w:numId="9">
-    <w:abstractNumId w:val="46"/>
+    <w:abstractNumId w:val="48"/>
   </w:num>
   <w:num w:numId="10">
-    <w:abstractNumId w:val="19"/>
+    <w:abstractNumId w:val="20"/>
   </w:num>
   <w:num w:numId="11">
     <w:abstractNumId w:val="9"/>
   </w:num>
   <w:num w:numId="12">
-    <w:abstractNumId w:val="26"/>
+    <w:abstractNumId w:val="27"/>
   </w:num>
   <w:num w:numId="13">
-    <w:abstractNumId w:val="29"/>
+    <w:abstractNumId w:val="31"/>
   </w:num>
   <w:num w:numId="14">
-    <w:abstractNumId w:val="23"/>
+    <w:abstractNumId w:val="24"/>
   </w:num>
   <w:num w:numId="15">
-    <w:abstractNumId w:val="38"/>
+    <w:abstractNumId w:val="40"/>
   </w:num>
   <w:num w:numId="16">
     <w:abstractNumId w:val="8"/>
   </w:num>
   <w:num w:numId="17">
-    <w:abstractNumId w:val="12"/>
+    <w:abstractNumId w:val="13"/>
   </w:num>
   <w:num w:numId="18">
-    <w:abstractNumId w:val="28"/>
+    <w:abstractNumId w:val="29"/>
   </w:num>
   <w:num w:numId="19">
-    <w:abstractNumId w:val="37"/>
+    <w:abstractNumId w:val="39"/>
   </w:num>
   <w:num w:numId="20">
-    <w:abstractNumId w:val="17"/>
+    <w:abstractNumId w:val="18"/>
   </w:num>
   <w:num w:numId="21">
-    <w:abstractNumId w:val="30"/>
+    <w:abstractNumId w:val="32"/>
   </w:num>
   <w:num w:numId="22">
-    <w:abstractNumId w:val="43"/>
+    <w:abstractNumId w:val="45"/>
   </w:num>
   <w:num w:numId="23">
-    <w:abstractNumId w:val="33"/>
+    <w:abstractNumId w:val="35"/>
   </w:num>
   <w:num w:numId="24">
-    <w:abstractNumId w:val="32"/>
+    <w:abstractNumId w:val="34"/>
   </w:num>
   <w:num w:numId="25">
     <w:abstractNumId w:val="3"/>
   </w:num>
   <w:num w:numId="26">
-    <w:abstractNumId w:val="25"/>
+    <w:abstractNumId w:val="26"/>
   </w:num>
   <w:num w:numId="27">
-    <w:abstractNumId w:val="45"/>
+    <w:abstractNumId w:val="47"/>
   </w:num>
   <w:num w:numId="28">
     <w:abstractNumId w:val="0"/>
   </w:num>
   <w:num w:numId="29">
-    <w:abstractNumId w:val="34"/>
+    <w:abstractNumId w:val="36"/>
   </w:num>
   <w:num w:numId="30">
-    <w:abstractNumId w:val="41"/>
+    <w:abstractNumId w:val="43"/>
   </w:num>
   <w:num w:numId="31">
-    <w:abstractNumId w:val="47"/>
+    <w:abstractNumId w:val="49"/>
   </w:num>
   <w:num w:numId="32">
-    <w:abstractNumId w:val="35"/>
+    <w:abstractNumId w:val="37"/>
   </w:num>
   <w:num w:numId="33">
     <w:abstractNumId w:val="2"/>
   </w:num>
   <w:num w:numId="34">
-    <w:abstractNumId w:val="39"/>
+    <w:abstractNumId w:val="41"/>
   </w:num>
   <w:num w:numId="35">
     <w:abstractNumId w:val="7"/>
   </w:num>
   <w:num w:numId="36">
-    <w:abstractNumId w:val="11"/>
+    <w:abstractNumId w:val="12"/>
   </w:num>
   <w:num w:numId="37">
-    <w:abstractNumId w:val="44"/>
+    <w:abstractNumId w:val="46"/>
   </w:num>
   <w:num w:numId="38">
     <w:abstractNumId w:val="5"/>
   </w:num>
   <w:num w:numId="39">
-    <w:abstractNumId w:val="18"/>
+    <w:abstractNumId w:val="19"/>
   </w:num>
   <w:num w:numId="40">
-    <w:abstractNumId w:val="13"/>
+    <w:abstractNumId w:val="14"/>
   </w:num>
   <w:num w:numId="41">
-    <w:abstractNumId w:val="22"/>
+    <w:abstractNumId w:val="23"/>
   </w:num>
   <w:num w:numId="42">
-    <w:abstractNumId w:val="16"/>
+    <w:abstractNumId w:val="17"/>
   </w:num>
   <w:num w:numId="43">
-    <w:abstractNumId w:val="10"/>
+    <w:abstractNumId w:val="11"/>
   </w:num>
   <w:num w:numId="44">
     <w:abstractNumId w:val="1"/>
   </w:num>
   <w:num w:numId="45">
-    <w:abstractNumId w:val="20"/>
+    <w:abstractNumId w:val="21"/>
   </w:num>
   <w:num w:numId="46">
     <w:abstractNumId w:val="6"/>
   </w:num>
   <w:num w:numId="47">
-    <w:abstractNumId w:val="42"/>
+    <w:abstractNumId w:val="44"/>
   </w:num>
   <w:num w:numId="48">
-    <w:abstractNumId w:val="27"/>
+    <w:abstractNumId w:val="28"/>
+  </w:num>
+  <w:num w:numId="49">
+    <w:abstractNumId w:val="30"/>
+  </w:num>
+  <w:num w:numId="50">
+    <w:abstractNumId w:val="10"/>
   </w:num>
 </w:numbering>
 </file>
@@ -12168,14 +12558,14 @@
     <w:charset w:val="00"/>
     <w:family w:val="roman"/>
     <w:pitch w:val="variable"/>
-    <w:sig w:usb0="E0002AFF" w:usb1="C0007841" w:usb2="00000009" w:usb3="00000000" w:csb0="000001FF" w:csb1="00000000"/>
+    <w:sig w:usb0="E0002EFF" w:usb1="C0007843" w:usb2="00000009" w:usb3="00000000" w:csb0="000001FF" w:csb1="00000000"/>
   </w:font>
   <w:font w:name="Courier New">
     <w:panose1 w:val="02070309020205020404"/>
     <w:charset w:val="00"/>
     <w:family w:val="modern"/>
     <w:pitch w:val="fixed"/>
-    <w:sig w:usb0="E0002AFF" w:usb1="C0007843" w:usb2="00000009" w:usb3="00000000" w:csb0="000001FF" w:csb1="00000000"/>
+    <w:sig w:usb0="E0002EFF" w:usb1="C0007843" w:usb2="00000009" w:usb3="00000000" w:csb0="000001FF" w:csb1="00000000"/>
   </w:font>
   <w:font w:name="Wingdings">
     <w:panose1 w:val="05000000000000000000"/>
@@ -12202,15 +12592,16 @@
     <w:panose1 w:val="020B0604030504040204"/>
     <w:charset w:val="00"/>
     <w:family w:val="swiss"/>
+    <w:notTrueType/>
     <w:pitch w:val="variable"/>
-    <w:sig w:usb0="E1002EFF" w:usb1="C000605B" w:usb2="00000029" w:usb3="00000000" w:csb0="000101FF" w:csb1="00000000"/>
+    <w:sig w:usb0="00000003" w:usb1="00000000" w:usb2="00000000" w:usb3="00000000" w:csb0="00000001" w:csb1="00000000"/>
   </w:font>
   <w:font w:name="Arial">
     <w:panose1 w:val="020B0604020202020204"/>
     <w:charset w:val="00"/>
     <w:family w:val="swiss"/>
     <w:pitch w:val="variable"/>
-    <w:sig w:usb0="E0002AFF" w:usb1="C0007843" w:usb2="00000009" w:usb3="00000000" w:csb0="000001FF" w:csb1="00000000"/>
+    <w:sig w:usb0="E0002EFF" w:usb1="C0007843" w:usb2="00000009" w:usb3="00000000" w:csb0="000001FF" w:csb1="00000000"/>
   </w:font>
   <w:font w:name="NimbusRomNo9L-Regu">
     <w:panose1 w:val="00000000000000000000"/>
@@ -12258,6 +12649,7 @@
     <w:rsid w:val="00980D6F"/>
     <w:rsid w:val="009C7FF7"/>
     <w:rsid w:val="009F416C"/>
+    <w:rsid w:val="009F7491"/>
     <w:rsid w:val="00A61484"/>
     <w:rsid w:val="00A928A3"/>
     <w:rsid w:val="00AD5924"/>
@@ -13095,7 +13487,7 @@
 </file>
 
 <file path=customXml/itemProps2.xml><?xml version="1.0" encoding="utf-8"?>
-<ds:datastoreItem xmlns:ds="http://schemas.openxmlformats.org/officeDocument/2006/customXml" ds:itemID="{D6E88999-AF93-441C-AC2C-1716E0E837CC}">
+<ds:datastoreItem xmlns:ds="http://schemas.openxmlformats.org/officeDocument/2006/customXml" ds:itemID="{00415514-A09C-49FB-805A-E17AF1338AE8}">
   <ds:schemaRefs>
     <ds:schemaRef ds:uri="http://schemas.openxmlformats.org/officeDocument/2006/bibliography"/>
   </ds:schemaRefs>

</xml_diff>

<commit_message>
Introducidos los cambios en el documento mejoras
Se han añadido los nuevos campos y las modificaciones de los campos
existentes de gestión del código y gestión de incidencias
</commit_message>
<xml_diff>
--- a/Documentacion/Mejoras.docx
+++ b/Documentacion/Mejoras.docx
@@ -1,12 +1,12 @@
 
 <file path=word/document.xml><?xml version="1.0" encoding="utf-8"?>
-<w:document xmlns:wpc="http://schemas.microsoft.com/office/word/2010/wordprocessingCanvas" xmlns:mc="http://schemas.openxmlformats.org/markup-compatibility/2006" xmlns:o="urn:schemas-microsoft-com:office:office" xmlns:r="http://schemas.openxmlformats.org/officeDocument/2006/relationships" xmlns:m="http://schemas.openxmlformats.org/officeDocument/2006/math" xmlns:v="urn:schemas-microsoft-com:vml" xmlns:wp14="http://schemas.microsoft.com/office/word/2010/wordprocessingDrawing" xmlns:wp="http://schemas.openxmlformats.org/drawingml/2006/wordprocessingDrawing" xmlns:w10="urn:schemas-microsoft-com:office:word" xmlns:w="http://schemas.openxmlformats.org/wordprocessingml/2006/main" xmlns:w14="http://schemas.microsoft.com/office/word/2010/wordml" xmlns:wpg="http://schemas.microsoft.com/office/word/2010/wordprocessingGroup" xmlns:wpi="http://schemas.microsoft.com/office/word/2010/wordprocessingInk" xmlns:wne="http://schemas.microsoft.com/office/word/2006/wordml" xmlns:wps="http://schemas.microsoft.com/office/word/2010/wordprocessingShape" mc:Ignorable="w14 wp14">
+<w:document xmlns:ve="http://schemas.openxmlformats.org/markup-compatibility/2006" xmlns:o="urn:schemas-microsoft-com:office:office" xmlns:r="http://schemas.openxmlformats.org/officeDocument/2006/relationships" xmlns:m="http://schemas.openxmlformats.org/officeDocument/2006/math" xmlns:v="urn:schemas-microsoft-com:vml" xmlns:wp="http://schemas.openxmlformats.org/drawingml/2006/wordprocessingDrawing" xmlns:w10="urn:schemas-microsoft-com:office:word" xmlns:w="http://schemas.openxmlformats.org/wordprocessingml/2006/main" xmlns:wne="http://schemas.microsoft.com/office/word/2006/wordml">
   <w:body>
     <w:tbl>
       <w:tblPr>
         <w:tblpPr w:leftFromText="187" w:rightFromText="187" w:bottomFromText="720" w:vertAnchor="page" w:horzAnchor="margin" w:tblpY="5191"/>
         <w:tblW w:w="5000" w:type="pct"/>
-        <w:tblLook w:val="04A0" w:firstRow="1" w:lastRow="0" w:firstColumn="1" w:lastColumn="0" w:noHBand="0" w:noVBand="1"/>
+        <w:tblLook w:val="04A0"/>
       </w:tblPr>
       <w:tblGrid>
         <w:gridCol w:w="8720"/>
@@ -42,7 +42,6 @@
                 <w:dataBinding w:prefixMappings="xmlns:ns0='http://schemas.openxmlformats.org/package/2006/metadata/core-properties' xmlns:ns1='http://purl.org/dc/elements/1.1/'" w:xpath="/ns0:coreProperties[1]/ns1:title[1]" w:storeItemID="{6C3C8BC8-F283-45AE-878A-BAB7291924A1}"/>
                 <w:text/>
               </w:sdtPr>
-              <w:sdtEndPr/>
               <w:sdtContent>
                 <w:r>
                   <w:rPr>
@@ -458,7 +457,6 @@
           <w:docPartUnique/>
         </w:docPartObj>
       </w:sdtPr>
-      <w:sdtEndPr/>
       <w:sdtContent>
         <w:p>
           <w:pPr>
@@ -470,7 +468,7 @@
             </w:rPr>
             <w:pict>
               <v:rect id="Rectángulo 52" o:spid="_x0000_s1065" style="position:absolute;margin-left:0;margin-top:0;width:601.05pt;height:848.1pt;z-index:-251645952;visibility:visible;mso-position-horizontal:center;mso-position-horizontal-relative:page;mso-position-vertical:center;mso-position-vertical-relative:page;v-text-anchor:middle" stroked="f" strokeweight="2pt">
-                <v:fill r:id="rId10" o:title="" opacity="0" recolor="t" rotate="t" type="frame"/>
+                <v:fill r:id="rId9" o:title="" opacity="0" recolor="t" rotate="t" type="frame"/>
                 <v:imagedata recolortarget="#3f3f3f [801]"/>
                 <w10:wrap anchorx="page" anchory="page"/>
               </v:rect>
@@ -1090,7 +1088,7 @@
       <w:tblPr>
         <w:tblStyle w:val="Cuadrculamedia1-nfasis1"/>
         <w:tblW w:w="8897" w:type="dxa"/>
-        <w:tblLook w:val="04A0" w:firstRow="1" w:lastRow="0" w:firstColumn="1" w:lastColumn="0" w:noHBand="0" w:noVBand="1"/>
+        <w:tblLook w:val="04A0"/>
       </w:tblPr>
       <w:tblGrid>
         <w:gridCol w:w="1526"/>
@@ -1100,11 +1098,11 @@
       </w:tblGrid>
       <w:tr>
         <w:trPr>
-          <w:cnfStyle w:val="100000000000" w:firstRow="1" w:lastRow="0" w:firstColumn="0" w:lastColumn="0" w:oddVBand="0" w:evenVBand="0" w:oddHBand="0" w:evenHBand="0" w:firstRowFirstColumn="0" w:firstRowLastColumn="0" w:lastRowFirstColumn="0" w:lastRowLastColumn="0"/>
+          <w:cnfStyle w:val="100000000000"/>
         </w:trPr>
         <w:tc>
           <w:tcPr>
-            <w:cnfStyle w:val="001000000000" w:firstRow="0" w:lastRow="0" w:firstColumn="1" w:lastColumn="0" w:oddVBand="0" w:evenVBand="0" w:oddHBand="0" w:evenHBand="0" w:firstRowFirstColumn="0" w:firstRowLastColumn="0" w:lastRowFirstColumn="0" w:lastRowLastColumn="0"/>
+            <w:cnfStyle w:val="001000000000"/>
             <w:tcW w:w="1526" w:type="dxa"/>
             <w:tcBorders>
               <w:top w:val="single" w:sz="8" w:space="0" w:color="4F81BD" w:themeColor="accent1"/>
@@ -1145,7 +1143,7 @@
           <w:p>
             <w:pPr>
               <w:jc w:val="center"/>
-              <w:cnfStyle w:val="100000000000" w:firstRow="1" w:lastRow="0" w:firstColumn="0" w:lastColumn="0" w:oddVBand="0" w:evenVBand="0" w:oddHBand="0" w:evenHBand="0" w:firstRowFirstColumn="0" w:firstRowLastColumn="0" w:lastRowFirstColumn="0" w:lastRowLastColumn="0"/>
+              <w:cnfStyle w:val="100000000000"/>
               <w:rPr>
                 <w:sz w:val="24"/>
                 <w:szCs w:val="24"/>
@@ -1174,7 +1172,7 @@
           <w:p>
             <w:pPr>
               <w:jc w:val="center"/>
-              <w:cnfStyle w:val="100000000000" w:firstRow="1" w:lastRow="0" w:firstColumn="0" w:lastColumn="0" w:oddVBand="0" w:evenVBand="0" w:oddHBand="0" w:evenHBand="0" w:firstRowFirstColumn="0" w:firstRowLastColumn="0" w:lastRowFirstColumn="0" w:lastRowLastColumn="0"/>
+              <w:cnfStyle w:val="100000000000"/>
               <w:rPr>
                 <w:sz w:val="24"/>
                 <w:szCs w:val="24"/>
@@ -1203,7 +1201,7 @@
           <w:p>
             <w:pPr>
               <w:jc w:val="center"/>
-              <w:cnfStyle w:val="100000000000" w:firstRow="1" w:lastRow="0" w:firstColumn="0" w:lastColumn="0" w:oddVBand="0" w:evenVBand="0" w:oddHBand="0" w:evenHBand="0" w:firstRowFirstColumn="0" w:firstRowLastColumn="0" w:lastRowFirstColumn="0" w:lastRowLastColumn="0"/>
+              <w:cnfStyle w:val="100000000000"/>
               <w:rPr>
                 <w:sz w:val="24"/>
                 <w:szCs w:val="24"/>
@@ -1221,11 +1219,11 @@
       </w:tr>
       <w:tr>
         <w:trPr>
-          <w:cnfStyle w:val="000000100000" w:firstRow="0" w:lastRow="0" w:firstColumn="0" w:lastColumn="0" w:oddVBand="0" w:evenVBand="0" w:oddHBand="1" w:evenHBand="0" w:firstRowFirstColumn="0" w:firstRowLastColumn="0" w:lastRowFirstColumn="0" w:lastRowLastColumn="0"/>
+          <w:cnfStyle w:val="000000100000"/>
         </w:trPr>
         <w:tc>
           <w:tcPr>
-            <w:cnfStyle w:val="001000000000" w:firstRow="0" w:lastRow="0" w:firstColumn="1" w:lastColumn="0" w:oddVBand="0" w:evenVBand="0" w:oddHBand="0" w:evenHBand="0" w:firstRowFirstColumn="0" w:firstRowLastColumn="0" w:lastRowFirstColumn="0" w:lastRowLastColumn="0"/>
+            <w:cnfStyle w:val="001000000000"/>
             <w:tcW w:w="1526" w:type="dxa"/>
             <w:tcBorders>
               <w:top w:val="single" w:sz="8" w:space="0" w:color="4F81BD" w:themeColor="accent1"/>
@@ -1254,7 +1252,7 @@
           <w:p>
             <w:pPr>
               <w:jc w:val="center"/>
-              <w:cnfStyle w:val="000000100000" w:firstRow="0" w:lastRow="0" w:firstColumn="0" w:lastColumn="0" w:oddVBand="0" w:evenVBand="0" w:oddHBand="1" w:evenHBand="0" w:firstRowFirstColumn="0" w:firstRowLastColumn="0" w:lastRowFirstColumn="0" w:lastRowLastColumn="0"/>
+              <w:cnfStyle w:val="000000100000"/>
             </w:pPr>
             <w:r>
               <w:t>0</w:t>
@@ -1276,7 +1274,7 @@
           <w:p>
             <w:pPr>
               <w:jc w:val="center"/>
-              <w:cnfStyle w:val="000000100000" w:firstRow="0" w:lastRow="0" w:firstColumn="0" w:lastColumn="0" w:oddVBand="0" w:evenVBand="0" w:oddHBand="1" w:evenHBand="0" w:firstRowFirstColumn="0" w:firstRowLastColumn="0" w:lastRowFirstColumn="0" w:lastRowLastColumn="0"/>
+              <w:cnfStyle w:val="000000100000"/>
             </w:pPr>
             <w:r>
               <w:t>Añadir estructura básica del documento</w:t>
@@ -1295,7 +1293,7 @@
           <w:p>
             <w:pPr>
               <w:jc w:val="center"/>
-              <w:cnfStyle w:val="000000100000" w:firstRow="0" w:lastRow="0" w:firstColumn="0" w:lastColumn="0" w:oddVBand="0" w:evenVBand="0" w:oddHBand="1" w:evenHBand="0" w:firstRowFirstColumn="0" w:firstRowLastColumn="0" w:lastRowFirstColumn="0" w:lastRowLastColumn="0"/>
+              <w:cnfStyle w:val="000000100000"/>
             </w:pPr>
             <w:r>
               <w:t>Sergio Carrascosa Oliva</w:t>
@@ -1306,7 +1304,7 @@
       <w:tr>
         <w:tc>
           <w:tcPr>
-            <w:cnfStyle w:val="001000000000" w:firstRow="0" w:lastRow="0" w:firstColumn="1" w:lastColumn="0" w:oddVBand="0" w:evenVBand="0" w:oddHBand="0" w:evenHBand="0" w:firstRowFirstColumn="0" w:firstRowLastColumn="0" w:lastRowFirstColumn="0" w:lastRowLastColumn="0"/>
+            <w:cnfStyle w:val="001000000000"/>
             <w:tcW w:w="1526" w:type="dxa"/>
             <w:tcBorders>
               <w:bottom w:val="single" w:sz="8" w:space="0" w:color="7BA0CD" w:themeColor="accent1" w:themeTint="BF"/>
@@ -1333,7 +1331,7 @@
           <w:p>
             <w:pPr>
               <w:jc w:val="center"/>
-              <w:cnfStyle w:val="000000000000" w:firstRow="0" w:lastRow="0" w:firstColumn="0" w:lastColumn="0" w:oddVBand="0" w:evenVBand="0" w:oddHBand="0" w:evenHBand="0" w:firstRowFirstColumn="0" w:firstRowLastColumn="0" w:lastRowFirstColumn="0" w:lastRowLastColumn="0"/>
+              <w:cnfStyle w:val="000000000000"/>
             </w:pPr>
           </w:p>
         </w:tc>
@@ -1348,7 +1346,7 @@
           <w:p>
             <w:pPr>
               <w:jc w:val="center"/>
-              <w:cnfStyle w:val="000000000000" w:firstRow="0" w:lastRow="0" w:firstColumn="0" w:lastColumn="0" w:oddVBand="0" w:evenVBand="0" w:oddHBand="0" w:evenHBand="0" w:firstRowFirstColumn="0" w:firstRowLastColumn="0" w:lastRowFirstColumn="0" w:lastRowLastColumn="0"/>
+              <w:cnfStyle w:val="000000000000"/>
             </w:pPr>
             <w:r>
               <w:t>Añadir estilo al documento</w:t>
@@ -1366,7 +1364,7 @@
           <w:p>
             <w:pPr>
               <w:jc w:val="center"/>
-              <w:cnfStyle w:val="000000000000" w:firstRow="0" w:lastRow="0" w:firstColumn="0" w:lastColumn="0" w:oddVBand="0" w:evenVBand="0" w:oddHBand="0" w:evenHBand="0" w:firstRowFirstColumn="0" w:firstRowLastColumn="0" w:lastRowFirstColumn="0" w:lastRowLastColumn="0"/>
+              <w:cnfStyle w:val="000000000000"/>
             </w:pPr>
             <w:r>
               <w:t>Sergio Carrascosa Oliva</w:t>
@@ -1376,11 +1374,11 @@
       </w:tr>
       <w:tr>
         <w:trPr>
-          <w:cnfStyle w:val="000000100000" w:firstRow="0" w:lastRow="0" w:firstColumn="0" w:lastColumn="0" w:oddVBand="0" w:evenVBand="0" w:oddHBand="1" w:evenHBand="0" w:firstRowFirstColumn="0" w:firstRowLastColumn="0" w:lastRowFirstColumn="0" w:lastRowLastColumn="0"/>
+          <w:cnfStyle w:val="000000100000"/>
         </w:trPr>
         <w:tc>
           <w:tcPr>
-            <w:cnfStyle w:val="001000000000" w:firstRow="0" w:lastRow="0" w:firstColumn="1" w:lastColumn="0" w:oddVBand="0" w:evenVBand="0" w:oddHBand="0" w:evenHBand="0" w:firstRowFirstColumn="0" w:firstRowLastColumn="0" w:lastRowFirstColumn="0" w:lastRowLastColumn="0"/>
+            <w:cnfStyle w:val="001000000000"/>
             <w:tcW w:w="1526" w:type="dxa"/>
             <w:tcBorders>
               <w:bottom w:val="single" w:sz="8" w:space="0" w:color="7BA0CD" w:themeColor="accent1" w:themeTint="BF"/>
@@ -1407,7 +1405,7 @@
           <w:p>
             <w:pPr>
               <w:jc w:val="center"/>
-              <w:cnfStyle w:val="000000100000" w:firstRow="0" w:lastRow="0" w:firstColumn="0" w:lastColumn="0" w:oddVBand="0" w:evenVBand="0" w:oddHBand="1" w:evenHBand="0" w:firstRowFirstColumn="0" w:firstRowLastColumn="0" w:lastRowFirstColumn="0" w:lastRowLastColumn="0"/>
+              <w:cnfStyle w:val="000000100000"/>
             </w:pPr>
           </w:p>
         </w:tc>
@@ -1422,7 +1420,7 @@
           <w:p>
             <w:pPr>
               <w:jc w:val="center"/>
-              <w:cnfStyle w:val="000000100000" w:firstRow="0" w:lastRow="0" w:firstColumn="0" w:lastColumn="0" w:oddVBand="0" w:evenVBand="0" w:oddHBand="1" w:evenHBand="0" w:firstRowFirstColumn="0" w:firstRowLastColumn="0" w:lastRowFirstColumn="0" w:lastRowLastColumn="0"/>
+              <w:cnfStyle w:val="000000100000"/>
             </w:pPr>
             <w:r>
               <w:t>Realización del apartado</w:t>
@@ -1446,7 +1444,7 @@
           <w:p>
             <w:pPr>
               <w:jc w:val="center"/>
-              <w:cnfStyle w:val="000000100000" w:firstRow="0" w:lastRow="0" w:firstColumn="0" w:lastColumn="0" w:oddVBand="0" w:evenVBand="0" w:oddHBand="1" w:evenHBand="0" w:firstRowFirstColumn="0" w:firstRowLastColumn="0" w:lastRowFirstColumn="0" w:lastRowLastColumn="0"/>
+              <w:cnfStyle w:val="000000100000"/>
             </w:pPr>
             <w:r>
               <w:t>Sergio Carrascosa Oliva</w:t>
@@ -1457,7 +1455,7 @@
       <w:tr>
         <w:tc>
           <w:tcPr>
-            <w:cnfStyle w:val="001000000000" w:firstRow="0" w:lastRow="0" w:firstColumn="1" w:lastColumn="0" w:oddVBand="0" w:evenVBand="0" w:oddHBand="0" w:evenHBand="0" w:firstRowFirstColumn="0" w:firstRowLastColumn="0" w:lastRowFirstColumn="0" w:lastRowLastColumn="0"/>
+            <w:cnfStyle w:val="001000000000"/>
             <w:tcW w:w="1526" w:type="dxa"/>
             <w:tcBorders>
               <w:bottom w:val="single" w:sz="8" w:space="0" w:color="7BA0CD" w:themeColor="accent1" w:themeTint="BF"/>
@@ -1484,7 +1482,7 @@
           <w:p>
             <w:pPr>
               <w:jc w:val="center"/>
-              <w:cnfStyle w:val="000000000000" w:firstRow="0" w:lastRow="0" w:firstColumn="0" w:lastColumn="0" w:oddVBand="0" w:evenVBand="0" w:oddHBand="0" w:evenHBand="0" w:firstRowFirstColumn="0" w:firstRowLastColumn="0" w:lastRowFirstColumn="0" w:lastRowLastColumn="0"/>
+              <w:cnfStyle w:val="000000000000"/>
             </w:pPr>
             <w:r>
               <w:t>03/02/2016</w:t>
@@ -1502,7 +1500,7 @@
           <w:p>
             <w:pPr>
               <w:jc w:val="center"/>
-              <w:cnfStyle w:val="000000000000" w:firstRow="0" w:lastRow="0" w:firstColumn="0" w:lastColumn="0" w:oddVBand="0" w:evenVBand="0" w:oddHBand="0" w:evenHBand="0" w:firstRowFirstColumn="0" w:firstRowLastColumn="0" w:lastRowFirstColumn="0" w:lastRowLastColumn="0"/>
+              <w:cnfStyle w:val="000000000000"/>
             </w:pPr>
             <w:r>
               <w:t>Creación del apartado mejoras detalladas</w:t>
@@ -1520,7 +1518,7 @@
           <w:p>
             <w:pPr>
               <w:jc w:val="center"/>
-              <w:cnfStyle w:val="000000000000" w:firstRow="0" w:lastRow="0" w:firstColumn="0" w:lastColumn="0" w:oddVBand="0" w:evenVBand="0" w:oddHBand="0" w:evenHBand="0" w:firstRowFirstColumn="0" w:firstRowLastColumn="0" w:lastRowFirstColumn="0" w:lastRowLastColumn="0"/>
+              <w:cnfStyle w:val="000000000000"/>
             </w:pPr>
             <w:r>
               <w:t>Sergio Carrascosa Oliva</w:t>
@@ -1530,11 +1528,11 @@
       </w:tr>
       <w:tr>
         <w:trPr>
-          <w:cnfStyle w:val="000000100000" w:firstRow="0" w:lastRow="0" w:firstColumn="0" w:lastColumn="0" w:oddVBand="0" w:evenVBand="0" w:oddHBand="1" w:evenHBand="0" w:firstRowFirstColumn="0" w:firstRowLastColumn="0" w:lastRowFirstColumn="0" w:lastRowLastColumn="0"/>
+          <w:cnfStyle w:val="000000100000"/>
         </w:trPr>
         <w:tc>
           <w:tcPr>
-            <w:cnfStyle w:val="001000000000" w:firstRow="0" w:lastRow="0" w:firstColumn="1" w:lastColumn="0" w:oddVBand="0" w:evenVBand="0" w:oddHBand="0" w:evenHBand="0" w:firstRowFirstColumn="0" w:firstRowLastColumn="0" w:lastRowFirstColumn="0" w:lastRowLastColumn="0"/>
+            <w:cnfStyle w:val="001000000000"/>
             <w:tcW w:w="1526" w:type="dxa"/>
             <w:tcBorders>
               <w:bottom w:val="single" w:sz="8" w:space="0" w:color="7BA0CD" w:themeColor="accent1" w:themeTint="BF"/>
@@ -1561,7 +1559,7 @@
           <w:p>
             <w:pPr>
               <w:jc w:val="center"/>
-              <w:cnfStyle w:val="000000100000" w:firstRow="0" w:lastRow="0" w:firstColumn="0" w:lastColumn="0" w:oddVBand="0" w:evenVBand="0" w:oddHBand="1" w:evenHBand="0" w:firstRowFirstColumn="0" w:firstRowLastColumn="0" w:lastRowFirstColumn="0" w:lastRowLastColumn="0"/>
+              <w:cnfStyle w:val="000000100000"/>
             </w:pPr>
             <w:r>
               <w:t>05/02/2016</w:t>
@@ -1579,7 +1577,7 @@
           <w:p>
             <w:pPr>
               <w:jc w:val="center"/>
-              <w:cnfStyle w:val="000000100000" w:firstRow="0" w:lastRow="0" w:firstColumn="0" w:lastColumn="0" w:oddVBand="0" w:evenVBand="0" w:oddHBand="1" w:evenHBand="0" w:firstRowFirstColumn="0" w:firstRowLastColumn="0" w:lastRowFirstColumn="0" w:lastRowLastColumn="0"/>
+              <w:cnfStyle w:val="000000100000"/>
             </w:pPr>
             <w:r>
               <w:t>Ampliación de mejoras detalladas</w:t>
@@ -1597,7 +1595,7 @@
           <w:p>
             <w:pPr>
               <w:jc w:val="center"/>
-              <w:cnfStyle w:val="000000100000" w:firstRow="0" w:lastRow="0" w:firstColumn="0" w:lastColumn="0" w:oddVBand="0" w:evenVBand="0" w:oddHBand="1" w:evenHBand="0" w:firstRowFirstColumn="0" w:firstRowLastColumn="0" w:lastRowFirstColumn="0" w:lastRowLastColumn="0"/>
+              <w:cnfStyle w:val="000000100000"/>
             </w:pPr>
             <w:r>
               <w:t xml:space="preserve">Alejandro </w:t>
@@ -1616,7 +1614,7 @@
       <w:tr>
         <w:tc>
           <w:tcPr>
-            <w:cnfStyle w:val="001000000000" w:firstRow="0" w:lastRow="0" w:firstColumn="1" w:lastColumn="0" w:oddVBand="0" w:evenVBand="0" w:oddHBand="0" w:evenHBand="0" w:firstRowFirstColumn="0" w:firstRowLastColumn="0" w:lastRowFirstColumn="0" w:lastRowLastColumn="0"/>
+            <w:cnfStyle w:val="001000000000"/>
             <w:tcW w:w="1526" w:type="dxa"/>
             <w:tcBorders>
               <w:bottom w:val="single" w:sz="8" w:space="0" w:color="7BA0CD" w:themeColor="accent1" w:themeTint="BF"/>
@@ -1643,7 +1641,7 @@
           <w:p>
             <w:pPr>
               <w:jc w:val="center"/>
-              <w:cnfStyle w:val="000000000000" w:firstRow="0" w:lastRow="0" w:firstColumn="0" w:lastColumn="0" w:oddVBand="0" w:evenVBand="0" w:oddHBand="0" w:evenHBand="0" w:firstRowFirstColumn="0" w:firstRowLastColumn="0" w:lastRowFirstColumn="0" w:lastRowLastColumn="0"/>
+              <w:cnfStyle w:val="000000000000"/>
             </w:pPr>
           </w:p>
         </w:tc>
@@ -1658,7 +1656,7 @@
           <w:p>
             <w:pPr>
               <w:jc w:val="center"/>
-              <w:cnfStyle w:val="000000000000" w:firstRow="0" w:lastRow="0" w:firstColumn="0" w:lastColumn="0" w:oddVBand="0" w:evenVBand="0" w:oddHBand="0" w:evenHBand="0" w:firstRowFirstColumn="0" w:firstRowLastColumn="0" w:lastRowFirstColumn="0" w:lastRowLastColumn="0"/>
+              <w:cnfStyle w:val="000000000000"/>
             </w:pPr>
             <w:r>
               <w:t>Cambio de formato</w:t>
@@ -1679,7 +1677,7 @@
           <w:p>
             <w:pPr>
               <w:jc w:val="center"/>
-              <w:cnfStyle w:val="000000000000" w:firstRow="0" w:lastRow="0" w:firstColumn="0" w:lastColumn="0" w:oddVBand="0" w:evenVBand="0" w:oddHBand="0" w:evenHBand="0" w:firstRowFirstColumn="0" w:firstRowLastColumn="0" w:lastRowFirstColumn="0" w:lastRowLastColumn="0"/>
+              <w:cnfStyle w:val="000000000000"/>
               <w:rPr>
                 <w:sz w:val="24"/>
                 <w:szCs w:val="24"/>
@@ -1701,11 +1699,11 @@
       </w:tr>
       <w:tr>
         <w:trPr>
-          <w:cnfStyle w:val="000000100000" w:firstRow="0" w:lastRow="0" w:firstColumn="0" w:lastColumn="0" w:oddVBand="0" w:evenVBand="0" w:oddHBand="1" w:evenHBand="0" w:firstRowFirstColumn="0" w:firstRowLastColumn="0" w:lastRowFirstColumn="0" w:lastRowLastColumn="0"/>
+          <w:cnfStyle w:val="000000100000"/>
         </w:trPr>
         <w:tc>
           <w:tcPr>
-            <w:cnfStyle w:val="001000000000" w:firstRow="0" w:lastRow="0" w:firstColumn="1" w:lastColumn="0" w:oddVBand="0" w:evenVBand="0" w:oddHBand="0" w:evenHBand="0" w:firstRowFirstColumn="0" w:firstRowLastColumn="0" w:lastRowFirstColumn="0" w:lastRowLastColumn="0"/>
+            <w:cnfStyle w:val="001000000000"/>
             <w:tcW w:w="1526" w:type="dxa"/>
             <w:tcBorders>
               <w:bottom w:val="single" w:sz="8" w:space="0" w:color="7BA0CD" w:themeColor="accent1" w:themeTint="BF"/>
@@ -1732,7 +1730,7 @@
           <w:p>
             <w:pPr>
               <w:jc w:val="center"/>
-              <w:cnfStyle w:val="000000100000" w:firstRow="0" w:lastRow="0" w:firstColumn="0" w:lastColumn="0" w:oddVBand="0" w:evenVBand="0" w:oddHBand="1" w:evenHBand="0" w:firstRowFirstColumn="0" w:firstRowLastColumn="0" w:lastRowFirstColumn="0" w:lastRowLastColumn="0"/>
+              <w:cnfStyle w:val="000000100000"/>
             </w:pPr>
             <w:r>
               <w:t>06/02/2016</w:t>
@@ -1750,7 +1748,7 @@
           <w:p>
             <w:pPr>
               <w:jc w:val="center"/>
-              <w:cnfStyle w:val="000000100000" w:firstRow="0" w:lastRow="0" w:firstColumn="0" w:lastColumn="0" w:oddVBand="0" w:evenVBand="0" w:oddHBand="1" w:evenHBand="0" w:firstRowFirstColumn="0" w:firstRowLastColumn="0" w:lastRowFirstColumn="0" w:lastRowLastColumn="0"/>
+              <w:cnfStyle w:val="000000100000"/>
             </w:pPr>
             <w:r>
               <w:t>Ampliación de mejoras detalladas</w:t>
@@ -1768,7 +1766,7 @@
           <w:p>
             <w:pPr>
               <w:jc w:val="center"/>
-              <w:cnfStyle w:val="000000100000" w:firstRow="0" w:lastRow="0" w:firstColumn="0" w:lastColumn="0" w:oddVBand="0" w:evenVBand="0" w:oddHBand="1" w:evenHBand="0" w:firstRowFirstColumn="0" w:firstRowLastColumn="0" w:lastRowFirstColumn="0" w:lastRowLastColumn="0"/>
+              <w:cnfStyle w:val="000000100000"/>
             </w:pPr>
             <w:r>
               <w:rPr>
@@ -1783,7 +1781,7 @@
       <w:tr>
         <w:tc>
           <w:tcPr>
-            <w:cnfStyle w:val="001000000000" w:firstRow="0" w:lastRow="0" w:firstColumn="1" w:lastColumn="0" w:oddVBand="0" w:evenVBand="0" w:oddHBand="0" w:evenHBand="0" w:firstRowFirstColumn="0" w:firstRowLastColumn="0" w:lastRowFirstColumn="0" w:lastRowLastColumn="0"/>
+            <w:cnfStyle w:val="001000000000"/>
             <w:tcW w:w="1526" w:type="dxa"/>
             <w:tcBorders>
               <w:bottom w:val="single" w:sz="8" w:space="0" w:color="7BA0CD" w:themeColor="accent1" w:themeTint="BF"/>
@@ -1810,7 +1808,7 @@
           <w:p>
             <w:pPr>
               <w:jc w:val="center"/>
-              <w:cnfStyle w:val="000000000000" w:firstRow="0" w:lastRow="0" w:firstColumn="0" w:lastColumn="0" w:oddVBand="0" w:evenVBand="0" w:oddHBand="0" w:evenHBand="0" w:firstRowFirstColumn="0" w:firstRowLastColumn="0" w:lastRowFirstColumn="0" w:lastRowLastColumn="0"/>
+              <w:cnfStyle w:val="000000000000"/>
             </w:pPr>
             <w:r>
               <w:t>07/02/2016</w:t>
@@ -1828,7 +1826,7 @@
           <w:p>
             <w:pPr>
               <w:jc w:val="center"/>
-              <w:cnfStyle w:val="000000000000" w:firstRow="0" w:lastRow="0" w:firstColumn="0" w:lastColumn="0" w:oddVBand="0" w:evenVBand="0" w:oddHBand="0" w:evenHBand="0" w:firstRowFirstColumn="0" w:firstRowLastColumn="0" w:lastRowFirstColumn="0" w:lastRowLastColumn="0"/>
+              <w:cnfStyle w:val="000000000000"/>
             </w:pPr>
             <w:r>
               <w:t>Finalización del apartado</w:t>
@@ -1849,7 +1847,7 @@
           <w:p>
             <w:pPr>
               <w:jc w:val="center"/>
-              <w:cnfStyle w:val="000000000000" w:firstRow="0" w:lastRow="0" w:firstColumn="0" w:lastColumn="0" w:oddVBand="0" w:evenVBand="0" w:oddHBand="0" w:evenHBand="0" w:firstRowFirstColumn="0" w:firstRowLastColumn="0" w:lastRowFirstColumn="0" w:lastRowLastColumn="0"/>
+              <w:cnfStyle w:val="000000000000"/>
               <w:rPr>
                 <w:sz w:val="24"/>
                 <w:szCs w:val="24"/>
@@ -1867,11 +1865,11 @@
       </w:tr>
       <w:tr>
         <w:trPr>
-          <w:cnfStyle w:val="000000100000" w:firstRow="0" w:lastRow="0" w:firstColumn="0" w:lastColumn="0" w:oddVBand="0" w:evenVBand="0" w:oddHBand="1" w:evenHBand="0" w:firstRowFirstColumn="0" w:firstRowLastColumn="0" w:lastRowFirstColumn="0" w:lastRowLastColumn="0"/>
+          <w:cnfStyle w:val="000000100000"/>
         </w:trPr>
         <w:tc>
           <w:tcPr>
-            <w:cnfStyle w:val="001000000000" w:firstRow="0" w:lastRow="0" w:firstColumn="1" w:lastColumn="0" w:oddVBand="0" w:evenVBand="0" w:oddHBand="0" w:evenHBand="0" w:firstRowFirstColumn="0" w:firstRowLastColumn="0" w:lastRowFirstColumn="0" w:lastRowLastColumn="0"/>
+            <w:cnfStyle w:val="001000000000"/>
             <w:tcW w:w="1526" w:type="dxa"/>
             <w:tcBorders>
               <w:bottom w:val="single" w:sz="8" w:space="0" w:color="7BA0CD" w:themeColor="accent1" w:themeTint="BF"/>
@@ -1898,7 +1896,7 @@
           <w:p>
             <w:pPr>
               <w:jc w:val="center"/>
-              <w:cnfStyle w:val="000000100000" w:firstRow="0" w:lastRow="0" w:firstColumn="0" w:lastColumn="0" w:oddVBand="0" w:evenVBand="0" w:oddHBand="1" w:evenHBand="0" w:firstRowFirstColumn="0" w:firstRowLastColumn="0" w:lastRowFirstColumn="0" w:lastRowLastColumn="0"/>
+              <w:cnfStyle w:val="000000100000"/>
             </w:pPr>
           </w:p>
         </w:tc>
@@ -1913,7 +1911,7 @@
           <w:p>
             <w:pPr>
               <w:jc w:val="center"/>
-              <w:cnfStyle w:val="000000100000" w:firstRow="0" w:lastRow="0" w:firstColumn="0" w:lastColumn="0" w:oddVBand="0" w:evenVBand="0" w:oddHBand="1" w:evenHBand="0" w:firstRowFirstColumn="0" w:firstRowLastColumn="0" w:lastRowFirstColumn="0" w:lastRowLastColumn="0"/>
+              <w:cnfStyle w:val="000000100000"/>
             </w:pPr>
           </w:p>
         </w:tc>
@@ -1928,7 +1926,7 @@
           <w:p>
             <w:pPr>
               <w:jc w:val="center"/>
-              <w:cnfStyle w:val="000000100000" w:firstRow="0" w:lastRow="0" w:firstColumn="0" w:lastColumn="0" w:oddVBand="0" w:evenVBand="0" w:oddHBand="1" w:evenHBand="0" w:firstRowFirstColumn="0" w:firstRowLastColumn="0" w:lastRowFirstColumn="0" w:lastRowLastColumn="0"/>
+              <w:cnfStyle w:val="000000100000"/>
               <w:rPr>
                 <w:sz w:val="24"/>
                 <w:szCs w:val="24"/>
@@ -1940,7 +1938,7 @@
       <w:tr>
         <w:tc>
           <w:tcPr>
-            <w:cnfStyle w:val="001000000000" w:firstRow="0" w:lastRow="0" w:firstColumn="1" w:lastColumn="0" w:oddVBand="0" w:evenVBand="0" w:oddHBand="0" w:evenHBand="0" w:firstRowFirstColumn="0" w:firstRowLastColumn="0" w:lastRowFirstColumn="0" w:lastRowLastColumn="0"/>
+            <w:cnfStyle w:val="001000000000"/>
             <w:tcW w:w="1526" w:type="dxa"/>
             <w:tcBorders>
               <w:bottom w:val="single" w:sz="8" w:space="0" w:color="7BA0CD" w:themeColor="accent1" w:themeTint="BF"/>
@@ -1967,7 +1965,7 @@
           <w:p>
             <w:pPr>
               <w:jc w:val="center"/>
-              <w:cnfStyle w:val="000000000000" w:firstRow="0" w:lastRow="0" w:firstColumn="0" w:lastColumn="0" w:oddVBand="0" w:evenVBand="0" w:oddHBand="0" w:evenHBand="0" w:firstRowFirstColumn="0" w:firstRowLastColumn="0" w:lastRowFirstColumn="0" w:lastRowLastColumn="0"/>
+              <w:cnfStyle w:val="000000000000"/>
             </w:pPr>
           </w:p>
         </w:tc>
@@ -1982,7 +1980,7 @@
           <w:p>
             <w:pPr>
               <w:jc w:val="center"/>
-              <w:cnfStyle w:val="000000000000" w:firstRow="0" w:lastRow="0" w:firstColumn="0" w:lastColumn="0" w:oddVBand="0" w:evenVBand="0" w:oddHBand="0" w:evenHBand="0" w:firstRowFirstColumn="0" w:firstRowLastColumn="0" w:lastRowFirstColumn="0" w:lastRowLastColumn="0"/>
+              <w:cnfStyle w:val="000000000000"/>
             </w:pPr>
           </w:p>
         </w:tc>
@@ -1997,7 +1995,7 @@
           <w:p>
             <w:pPr>
               <w:jc w:val="center"/>
-              <w:cnfStyle w:val="000000000000" w:firstRow="0" w:lastRow="0" w:firstColumn="0" w:lastColumn="0" w:oddVBand="0" w:evenVBand="0" w:oddHBand="0" w:evenHBand="0" w:firstRowFirstColumn="0" w:firstRowLastColumn="0" w:lastRowFirstColumn="0" w:lastRowLastColumn="0"/>
+              <w:cnfStyle w:val="000000000000"/>
               <w:rPr>
                 <w:sz w:val="24"/>
                 <w:szCs w:val="24"/>
@@ -3034,7 +3032,7 @@
         <w:tblStyle w:val="Tablaconcuadrcula"/>
         <w:tblW w:w="9120" w:type="dxa"/>
         <w:jc w:val="center"/>
-        <w:tblLook w:val="04A0" w:firstRow="1" w:lastRow="0" w:firstColumn="1" w:lastColumn="0" w:noHBand="0" w:noVBand="1"/>
+        <w:tblLook w:val="04A0"/>
       </w:tblPr>
       <w:tblGrid>
         <w:gridCol w:w="3112"/>
@@ -3952,30 +3950,106 @@
         </w:numPr>
         <w:jc w:val="both"/>
         <w:rPr>
+          <w:sz w:val="24"/>
+          <w:szCs w:val="24"/>
+        </w:rPr>
+      </w:pPr>
+      <w:r>
+        <w:rPr>
           <w:b/>
           <w:sz w:val="24"/>
           <w:szCs w:val="24"/>
         </w:rPr>
-      </w:pPr>
-      <w:r>
-        <w:rPr>
-          <w:b/>
-          <w:sz w:val="24"/>
-          <w:szCs w:val="24"/>
-        </w:rPr>
         <w:lastRenderedPageBreak/>
-        <w:t>Gestión del código:</w:t>
-      </w:r>
-    </w:p>
-    <w:p>
-      <w:pPr>
-        <w:pStyle w:val="Prrafodelista"/>
-        <w:rPr>
-          <w:b/>
-          <w:sz w:val="24"/>
-          <w:szCs w:val="24"/>
-        </w:rPr>
-      </w:pPr>
+        <w:t xml:space="preserve">Gestión del código: </w:t>
+      </w:r>
+      <w:r>
+        <w:rPr>
+          <w:sz w:val="24"/>
+          <w:szCs w:val="24"/>
+        </w:rPr>
+        <w:t xml:space="preserve">Se han añadido nuevos </w:t>
+      </w:r>
+      <w:proofErr w:type="spellStart"/>
+      <w:r>
+        <w:rPr>
+          <w:sz w:val="24"/>
+          <w:szCs w:val="24"/>
+        </w:rPr>
+        <w:t>subapartados</w:t>
+      </w:r>
+      <w:proofErr w:type="spellEnd"/>
+      <w:r>
+        <w:rPr>
+          <w:sz w:val="24"/>
+          <w:szCs w:val="24"/>
+        </w:rPr>
+        <w:t xml:space="preserve"> que no estaban en la revisión anterior y que son obligatorios. Detallamos los nuevos </w:t>
+      </w:r>
+      <w:proofErr w:type="spellStart"/>
+      <w:r>
+        <w:rPr>
+          <w:sz w:val="24"/>
+          <w:szCs w:val="24"/>
+        </w:rPr>
+        <w:t>subapartados</w:t>
+      </w:r>
+      <w:proofErr w:type="spellEnd"/>
+      <w:r>
+        <w:rPr>
+          <w:sz w:val="24"/>
+          <w:szCs w:val="24"/>
+        </w:rPr>
+        <w:t xml:space="preserve"> a continuación. Gestión de las ramas en el código, aplicación de un </w:t>
+      </w:r>
+      <w:proofErr w:type="spellStart"/>
+      <w:r>
+        <w:rPr>
+          <w:sz w:val="24"/>
+          <w:szCs w:val="24"/>
+        </w:rPr>
+        <w:t>patch</w:t>
+      </w:r>
+      <w:proofErr w:type="spellEnd"/>
+      <w:r>
+        <w:rPr>
+          <w:sz w:val="24"/>
+          <w:szCs w:val="24"/>
+        </w:rPr>
+        <w:t xml:space="preserve"> y roles. En ellos se detallan los comandos de </w:t>
+      </w:r>
+      <w:proofErr w:type="spellStart"/>
+      <w:r>
+        <w:rPr>
+          <w:sz w:val="24"/>
+          <w:szCs w:val="24"/>
+        </w:rPr>
+        <w:t>git</w:t>
+      </w:r>
+      <w:proofErr w:type="spellEnd"/>
+      <w:r>
+        <w:rPr>
+          <w:sz w:val="24"/>
+          <w:szCs w:val="24"/>
+        </w:rPr>
+        <w:t xml:space="preserve"> que usaremos, como gestionamos todas las ramas del código (en la revisión anterior no trabajábamos con ramas), como se utilizan los parches de </w:t>
+      </w:r>
+      <w:proofErr w:type="spellStart"/>
+      <w:r>
+        <w:rPr>
+          <w:sz w:val="24"/>
+          <w:szCs w:val="24"/>
+        </w:rPr>
+        <w:t>git</w:t>
+      </w:r>
+      <w:proofErr w:type="spellEnd"/>
+      <w:r>
+        <w:rPr>
+          <w:sz w:val="24"/>
+          <w:szCs w:val="24"/>
+        </w:rPr>
+        <w:t xml:space="preserve"> y para qué; y los diferentes roles que encontramos en nuestro proyecto.</w:t>
+      </w:r>
     </w:p>
     <w:p>
       <w:pPr>
@@ -4387,6 +4461,7 @@
           <w:sz w:val="24"/>
           <w:szCs w:val="24"/>
         </w:rPr>
+        <w:lastRenderedPageBreak/>
         <w:t xml:space="preserve">Bibliografía: </w:t>
       </w:r>
       <w:r>
@@ -4459,7 +4534,6 @@
           <w:sz w:val="24"/>
           <w:szCs w:val="24"/>
         </w:rPr>
-        <w:lastRenderedPageBreak/>
         <w:t>-</w:t>
       </w:r>
       <w:r>
@@ -4844,6 +4918,216 @@
           <w:szCs w:val="24"/>
         </w:rPr>
         <w:t>.</w:t>
+      </w:r>
+    </w:p>
+    <w:p>
+      <w:pPr>
+        <w:pStyle w:val="Prrafodelista"/>
+        <w:jc w:val="both"/>
+        <w:rPr>
+          <w:sz w:val="24"/>
+          <w:szCs w:val="24"/>
+        </w:rPr>
+      </w:pPr>
+    </w:p>
+    <w:p>
+      <w:pPr>
+        <w:pStyle w:val="Prrafodelista"/>
+        <w:numPr>
+          <w:ilvl w:val="0"/>
+          <w:numId w:val="43"/>
+        </w:numPr>
+        <w:jc w:val="both"/>
+        <w:rPr>
+          <w:b/>
+          <w:sz w:val="24"/>
+          <w:szCs w:val="24"/>
+        </w:rPr>
+      </w:pPr>
+      <w:r>
+        <w:rPr>
+          <w:b/>
+          <w:sz w:val="24"/>
+          <w:szCs w:val="24"/>
+        </w:rPr>
+        <w:t>Gestión del código:</w:t>
+      </w:r>
+      <w:r>
+        <w:rPr>
+          <w:b/>
+          <w:sz w:val="24"/>
+          <w:szCs w:val="24"/>
+        </w:rPr>
+        <w:t xml:space="preserve"> </w:t>
+      </w:r>
+      <w:r>
+        <w:rPr>
+          <w:sz w:val="24"/>
+          <w:szCs w:val="24"/>
+        </w:rPr>
+        <w:t xml:space="preserve">en este apartado hemos mantenido todos los </w:t>
+      </w:r>
+      <w:proofErr w:type="spellStart"/>
+      <w:r>
+        <w:rPr>
+          <w:sz w:val="24"/>
+          <w:szCs w:val="24"/>
+        </w:rPr>
+        <w:t>subapartados</w:t>
+      </w:r>
+      <w:proofErr w:type="spellEnd"/>
+      <w:r>
+        <w:rPr>
+          <w:sz w:val="24"/>
+          <w:szCs w:val="24"/>
+        </w:rPr>
+        <w:t xml:space="preserve"> que estaban. Hemos cambiado todos los ejercicios o bien porque no estaban detallados correctamente o bien porque no se referían a contenido de nuestro subsistema. A parte hemos modificado el contenido de estos </w:t>
+      </w:r>
+      <w:proofErr w:type="spellStart"/>
+      <w:r>
+        <w:rPr>
+          <w:sz w:val="24"/>
+          <w:szCs w:val="24"/>
+        </w:rPr>
+        <w:t>subapartados</w:t>
+      </w:r>
+      <w:proofErr w:type="spellEnd"/>
+      <w:r>
+        <w:rPr>
+          <w:sz w:val="24"/>
+          <w:szCs w:val="24"/>
+        </w:rPr>
+        <w:t xml:space="preserve"> ya que ha cambiado la gestión del código en su totalidad. Por ejemplo se ha comenzado a trabajar con ramas cuando en la anterior revisión no las usábamos</w:t>
+      </w:r>
+      <w:r>
+        <w:rPr>
+          <w:sz w:val="24"/>
+          <w:szCs w:val="24"/>
+        </w:rPr>
+        <w:t>.</w:t>
+      </w:r>
+    </w:p>
+    <w:p>
+      <w:pPr>
+        <w:pStyle w:val="Prrafodelista"/>
+        <w:numPr>
+          <w:ilvl w:val="0"/>
+          <w:numId w:val="43"/>
+        </w:numPr>
+        <w:jc w:val="both"/>
+        <w:rPr>
+          <w:b/>
+          <w:sz w:val="24"/>
+          <w:szCs w:val="24"/>
+        </w:rPr>
+      </w:pPr>
+      <w:r>
+        <w:rPr>
+          <w:b/>
+          <w:sz w:val="24"/>
+          <w:szCs w:val="24"/>
+        </w:rPr>
+        <w:t xml:space="preserve">Gestión del cambio, incidencias y depuración: </w:t>
+      </w:r>
+      <w:r>
+        <w:rPr>
+          <w:sz w:val="24"/>
+          <w:szCs w:val="24"/>
+        </w:rPr>
+        <w:t xml:space="preserve">en este apartado </w:t>
+      </w:r>
+      <w:r>
+        <w:rPr>
+          <w:sz w:val="24"/>
+          <w:szCs w:val="24"/>
+        </w:rPr>
+        <w:t xml:space="preserve">se ha modificado el </w:t>
+      </w:r>
+      <w:proofErr w:type="spellStart"/>
+      <w:r>
+        <w:rPr>
+          <w:sz w:val="24"/>
+          <w:szCs w:val="24"/>
+        </w:rPr>
+        <w:t>sub</w:t>
+      </w:r>
+      <w:r>
+        <w:rPr>
+          <w:sz w:val="24"/>
+          <w:szCs w:val="24"/>
+        </w:rPr>
+        <w:t>apartado</w:t>
+      </w:r>
+      <w:proofErr w:type="spellEnd"/>
+      <w:r>
+        <w:rPr>
+          <w:sz w:val="24"/>
+          <w:szCs w:val="24"/>
+        </w:rPr>
+        <w:t xml:space="preserve"> de peticiones de cambio</w:t>
+      </w:r>
+      <w:r>
+        <w:rPr>
+          <w:sz w:val="24"/>
+          <w:szCs w:val="24"/>
+        </w:rPr>
+        <w:t xml:space="preserve"> e incidencias añadiendo </w:t>
+      </w:r>
+      <w:proofErr w:type="spellStart"/>
+      <w:r>
+        <w:rPr>
+          <w:sz w:val="24"/>
+          <w:szCs w:val="24"/>
+        </w:rPr>
+        <w:t>slack</w:t>
+      </w:r>
+      <w:proofErr w:type="spellEnd"/>
+      <w:r>
+        <w:rPr>
+          <w:sz w:val="24"/>
+          <w:szCs w:val="24"/>
+        </w:rPr>
+        <w:t xml:space="preserve"> como medio de comunicación adicional. Se ha mejorado la redacción y </w:t>
+      </w:r>
+      <w:r>
+        <w:rPr>
+          <w:sz w:val="24"/>
+          <w:szCs w:val="24"/>
+        </w:rPr>
+        <w:lastRenderedPageBreak/>
+        <w:t xml:space="preserve">explicación de este </w:t>
+      </w:r>
+      <w:proofErr w:type="spellStart"/>
+      <w:r>
+        <w:rPr>
+          <w:sz w:val="24"/>
+          <w:szCs w:val="24"/>
+        </w:rPr>
+        <w:t>subapartado</w:t>
+      </w:r>
+      <w:proofErr w:type="spellEnd"/>
+      <w:r>
+        <w:rPr>
+          <w:sz w:val="24"/>
+          <w:szCs w:val="24"/>
+        </w:rPr>
+        <w:t xml:space="preserve">. También se ha cambiado el ejercicio de este </w:t>
+      </w:r>
+      <w:proofErr w:type="spellStart"/>
+      <w:r>
+        <w:rPr>
+          <w:sz w:val="24"/>
+          <w:szCs w:val="24"/>
+        </w:rPr>
+        <w:t>subapartado</w:t>
+      </w:r>
+      <w:proofErr w:type="spellEnd"/>
+      <w:r>
+        <w:rPr>
+          <w:sz w:val="24"/>
+          <w:szCs w:val="24"/>
+        </w:rPr>
+        <w:t xml:space="preserve"> introduciendo uno en el que aplicamos problemas reales y en el que se detalla mejor su solución.</w:t>
       </w:r>
     </w:p>
     <w:p>
@@ -5037,7 +5321,6 @@
           <w:sz w:val="24"/>
           <w:szCs w:val="24"/>
         </w:rPr>
-        <w:lastRenderedPageBreak/>
         <w:t>Nueva ventana de bienvenida:</w:t>
       </w:r>
       <w:r>
@@ -5170,7 +5453,7 @@
           <w:color w:val="548DD4" w:themeColor="text2" w:themeTint="99"/>
         </w:rPr>
       </w:pPr>
-      <w:hyperlink r:id="rId11" w:history="1">
+      <w:hyperlink r:id="rId10" w:history="1">
         <w:r>
           <w:rPr>
             <w:rStyle w:val="Hipervnculo"/>
@@ -5218,7 +5501,7 @@
       </w:pPr>
     </w:p>
     <w:sectPr>
-      <w:footerReference w:type="default" r:id="rId12"/>
+      <w:footerReference w:type="default" r:id="rId11"/>
       <w:pgSz w:w="11906" w:h="16838"/>
       <w:pgMar w:top="1417" w:right="1701" w:bottom="1417" w:left="1701" w:header="708" w:footer="708" w:gutter="0"/>
       <w:cols w:space="708"/>
@@ -5230,7 +5513,7 @@
 </file>
 
 <file path=word/endnotes.xml><?xml version="1.0" encoding="utf-8"?>
-<w:endnotes xmlns:wpc="http://schemas.microsoft.com/office/word/2010/wordprocessingCanvas" xmlns:mc="http://schemas.openxmlformats.org/markup-compatibility/2006" xmlns:o="urn:schemas-microsoft-com:office:office" xmlns:r="http://schemas.openxmlformats.org/officeDocument/2006/relationships" xmlns:m="http://schemas.openxmlformats.org/officeDocument/2006/math" xmlns:v="urn:schemas-microsoft-com:vml" xmlns:wp14="http://schemas.microsoft.com/office/word/2010/wordprocessingDrawing" xmlns:wp="http://schemas.openxmlformats.org/drawingml/2006/wordprocessingDrawing" xmlns:w10="urn:schemas-microsoft-com:office:word" xmlns:w="http://schemas.openxmlformats.org/wordprocessingml/2006/main" xmlns:w14="http://schemas.microsoft.com/office/word/2010/wordml" xmlns:wpg="http://schemas.microsoft.com/office/word/2010/wordprocessingGroup" xmlns:wpi="http://schemas.microsoft.com/office/word/2010/wordprocessingInk" xmlns:wne="http://schemas.microsoft.com/office/word/2006/wordml" xmlns:wps="http://schemas.microsoft.com/office/word/2010/wordprocessingShape" mc:Ignorable="w14 wp14">
+<w:endnotes xmlns:ve="http://schemas.openxmlformats.org/markup-compatibility/2006" xmlns:o="urn:schemas-microsoft-com:office:office" xmlns:r="http://schemas.openxmlformats.org/officeDocument/2006/relationships" xmlns:m="http://schemas.openxmlformats.org/officeDocument/2006/math" xmlns:v="urn:schemas-microsoft-com:vml" xmlns:wp="http://schemas.openxmlformats.org/drawingml/2006/wordprocessingDrawing" xmlns:w10="urn:schemas-microsoft-com:office:word" xmlns:w="http://schemas.openxmlformats.org/wordprocessingml/2006/main" xmlns:wne="http://schemas.microsoft.com/office/word/2006/wordml">
   <w:endnote w:type="separator" w:id="-1">
     <w:p>
       <w:pPr>
@@ -5255,7 +5538,7 @@
 </file>
 
 <file path=word/footer1.xml><?xml version="1.0" encoding="utf-8"?>
-<w:ftr xmlns:wpc="http://schemas.microsoft.com/office/word/2010/wordprocessingCanvas" xmlns:mc="http://schemas.openxmlformats.org/markup-compatibility/2006" xmlns:o="urn:schemas-microsoft-com:office:office" xmlns:r="http://schemas.openxmlformats.org/officeDocument/2006/relationships" xmlns:m="http://schemas.openxmlformats.org/officeDocument/2006/math" xmlns:v="urn:schemas-microsoft-com:vml" xmlns:wp14="http://schemas.microsoft.com/office/word/2010/wordprocessingDrawing" xmlns:wp="http://schemas.openxmlformats.org/drawingml/2006/wordprocessingDrawing" xmlns:w10="urn:schemas-microsoft-com:office:word" xmlns:w="http://schemas.openxmlformats.org/wordprocessingml/2006/main" xmlns:w14="http://schemas.microsoft.com/office/word/2010/wordml" xmlns:wpg="http://schemas.microsoft.com/office/word/2010/wordprocessingGroup" xmlns:wpi="http://schemas.microsoft.com/office/word/2010/wordprocessingInk" xmlns:wne="http://schemas.microsoft.com/office/word/2006/wordml" xmlns:wps="http://schemas.microsoft.com/office/word/2010/wordprocessingShape" mc:Ignorable="w14 wp14">
+<w:ftr xmlns:ve="http://schemas.openxmlformats.org/markup-compatibility/2006" xmlns:o="urn:schemas-microsoft-com:office:office" xmlns:r="http://schemas.openxmlformats.org/officeDocument/2006/relationships" xmlns:m="http://schemas.openxmlformats.org/officeDocument/2006/math" xmlns:v="urn:schemas-microsoft-com:vml" xmlns:wp="http://schemas.openxmlformats.org/drawingml/2006/wordprocessingDrawing" xmlns:w10="urn:schemas-microsoft-com:office:word" xmlns:w="http://schemas.openxmlformats.org/wordprocessingml/2006/main" xmlns:wne="http://schemas.microsoft.com/office/word/2006/wordml">
   <w:sdt>
     <w:sdtPr>
       <w:rPr>
@@ -5269,7 +5552,6 @@
         <w:docPartUnique/>
       </w:docPartObj>
     </w:sdtPr>
-    <w:sdtEndPr/>
     <w:sdtContent>
       <w:p>
         <w:pPr>
@@ -5312,7 +5594,7 @@
             <w:sz w:val="24"/>
             <w:szCs w:val="24"/>
           </w:rPr>
-          <w:t>10</w:t>
+          <w:t>8</w:t>
         </w:r>
         <w:r>
           <w:rPr>
@@ -5334,7 +5616,7 @@
 </file>
 
 <file path=word/footnotes.xml><?xml version="1.0" encoding="utf-8"?>
-<w:footnotes xmlns:wpc="http://schemas.microsoft.com/office/word/2010/wordprocessingCanvas" xmlns:mc="http://schemas.openxmlformats.org/markup-compatibility/2006" xmlns:o="urn:schemas-microsoft-com:office:office" xmlns:r="http://schemas.openxmlformats.org/officeDocument/2006/relationships" xmlns:m="http://schemas.openxmlformats.org/officeDocument/2006/math" xmlns:v="urn:schemas-microsoft-com:vml" xmlns:wp14="http://schemas.microsoft.com/office/word/2010/wordprocessingDrawing" xmlns:wp="http://schemas.openxmlformats.org/drawingml/2006/wordprocessingDrawing" xmlns:w10="urn:schemas-microsoft-com:office:word" xmlns:w="http://schemas.openxmlformats.org/wordprocessingml/2006/main" xmlns:w14="http://schemas.microsoft.com/office/word/2010/wordml" xmlns:wpg="http://schemas.microsoft.com/office/word/2010/wordprocessingGroup" xmlns:wpi="http://schemas.microsoft.com/office/word/2010/wordprocessingInk" xmlns:wne="http://schemas.microsoft.com/office/word/2006/wordml" xmlns:wps="http://schemas.microsoft.com/office/word/2010/wordprocessingShape" mc:Ignorable="w14 wp14">
+<w:footnotes xmlns:ve="http://schemas.openxmlformats.org/markup-compatibility/2006" xmlns:o="urn:schemas-microsoft-com:office:office" xmlns:r="http://schemas.openxmlformats.org/officeDocument/2006/relationships" xmlns:m="http://schemas.openxmlformats.org/officeDocument/2006/math" xmlns:v="urn:schemas-microsoft-com:vml" xmlns:wp="http://schemas.openxmlformats.org/drawingml/2006/wordprocessingDrawing" xmlns:w10="urn:schemas-microsoft-com:office:word" xmlns:w="http://schemas.openxmlformats.org/wordprocessingml/2006/main" xmlns:wne="http://schemas.microsoft.com/office/word/2006/wordml">
   <w:footnote w:type="separator" w:id="-1">
     <w:p>
       <w:pPr>
@@ -5359,7 +5641,7 @@
 </file>
 
 <file path=word/numbering.xml><?xml version="1.0" encoding="utf-8"?>
-<w:numbering xmlns:wpc="http://schemas.microsoft.com/office/word/2010/wordprocessingCanvas" xmlns:mc="http://schemas.openxmlformats.org/markup-compatibility/2006" xmlns:o="urn:schemas-microsoft-com:office:office" xmlns:r="http://schemas.openxmlformats.org/officeDocument/2006/relationships" xmlns:m="http://schemas.openxmlformats.org/officeDocument/2006/math" xmlns:v="urn:schemas-microsoft-com:vml" xmlns:wp14="http://schemas.microsoft.com/office/word/2010/wordprocessingDrawing" xmlns:wp="http://schemas.openxmlformats.org/drawingml/2006/wordprocessingDrawing" xmlns:w10="urn:schemas-microsoft-com:office:word" xmlns:w="http://schemas.openxmlformats.org/wordprocessingml/2006/main" xmlns:w14="http://schemas.microsoft.com/office/word/2010/wordml" xmlns:wpg="http://schemas.microsoft.com/office/word/2010/wordprocessingGroup" xmlns:wpi="http://schemas.microsoft.com/office/word/2010/wordprocessingInk" xmlns:wne="http://schemas.microsoft.com/office/word/2006/wordml" xmlns:wps="http://schemas.microsoft.com/office/word/2010/wordprocessingShape" mc:Ignorable="w14 wp14">
+<w:numbering xmlns:ve="http://schemas.openxmlformats.org/markup-compatibility/2006" xmlns:o="urn:schemas-microsoft-com:office:office" xmlns:r="http://schemas.openxmlformats.org/officeDocument/2006/relationships" xmlns:m="http://schemas.openxmlformats.org/officeDocument/2006/math" xmlns:v="urn:schemas-microsoft-com:vml" xmlns:wp="http://schemas.openxmlformats.org/drawingml/2006/wordprocessingDrawing" xmlns:w10="urn:schemas-microsoft-com:office:word" xmlns:w="http://schemas.openxmlformats.org/wordprocessingml/2006/main" xmlns:wne="http://schemas.microsoft.com/office/word/2006/wordml">
   <w:abstractNum w:abstractNumId="0">
     <w:nsid w:val="04FF4AD2"/>
     <w:multiLevelType w:val="hybridMultilevel"/>
@@ -11024,7 +11306,7 @@
 </file>
 
 <file path=word/styles.xml><?xml version="1.0" encoding="utf-8"?>
-<w:styles xmlns:mc="http://schemas.openxmlformats.org/markup-compatibility/2006" xmlns:r="http://schemas.openxmlformats.org/officeDocument/2006/relationships" xmlns:w="http://schemas.openxmlformats.org/wordprocessingml/2006/main" xmlns:w14="http://schemas.microsoft.com/office/word/2010/wordml" mc:Ignorable="w14">
+<w:styles xmlns:r="http://schemas.openxmlformats.org/officeDocument/2006/relationships" xmlns:w="http://schemas.openxmlformats.org/wordprocessingml/2006/main">
   <w:docDefaults>
     <w:rPrDefault>
       <w:rPr>
@@ -11245,6 +11527,7 @@
     <w:uiPriority w:val="99"/>
     <w:semiHidden/>
     <w:unhideWhenUsed/>
+    <w:qFormat/>
     <w:tblPr>
       <w:tblInd w:w="0" w:type="dxa"/>
       <w:tblCellMar>
@@ -11589,6 +11872,7 @@
       <w:spacing w:after="0" w:line="240" w:lineRule="auto"/>
     </w:pPr>
     <w:tblPr>
+      <w:tblInd w:w="0" w:type="dxa"/>
       <w:tblBorders>
         <w:top w:val="single" w:sz="4" w:space="0" w:color="auto"/>
         <w:left w:val="single" w:sz="4" w:space="0" w:color="auto"/>
@@ -11597,6 +11881,12 @@
         <w:insideH w:val="single" w:sz="4" w:space="0" w:color="auto"/>
         <w:insideV w:val="single" w:sz="4" w:space="0" w:color="auto"/>
       </w:tblBorders>
+      <w:tblCellMar>
+        <w:top w:w="0" w:type="dxa"/>
+        <w:left w:w="108" w:type="dxa"/>
+        <w:bottom w:w="0" w:type="dxa"/>
+        <w:right w:w="108" w:type="dxa"/>
+      </w:tblCellMar>
     </w:tblPr>
   </w:style>
   <w:style w:type="table" w:styleId="Sombreadoclaro-nfasis5">
@@ -11613,10 +11903,17 @@
     <w:tblPr>
       <w:tblStyleRowBandSize w:val="1"/>
       <w:tblStyleColBandSize w:val="1"/>
+      <w:tblInd w:w="0" w:type="dxa"/>
       <w:tblBorders>
         <w:top w:val="single" w:sz="8" w:space="0" w:color="4BACC6" w:themeColor="accent5"/>
         <w:bottom w:val="single" w:sz="8" w:space="0" w:color="4BACC6" w:themeColor="accent5"/>
       </w:tblBorders>
+      <w:tblCellMar>
+        <w:top w:w="0" w:type="dxa"/>
+        <w:left w:w="108" w:type="dxa"/>
+        <w:bottom w:w="0" w:type="dxa"/>
+        <w:right w:w="108" w:type="dxa"/>
+      </w:tblCellMar>
     </w:tblPr>
     <w:tblStylePr w:type="firstRow">
       <w:pPr>
@@ -11706,12 +12003,19 @@
     <w:tblPr>
       <w:tblStyleRowBandSize w:val="1"/>
       <w:tblStyleColBandSize w:val="1"/>
+      <w:tblInd w:w="0" w:type="dxa"/>
       <w:tblBorders>
         <w:top w:val="single" w:sz="8" w:space="0" w:color="4BACC6" w:themeColor="accent5"/>
         <w:left w:val="single" w:sz="8" w:space="0" w:color="4BACC6" w:themeColor="accent5"/>
         <w:bottom w:val="single" w:sz="8" w:space="0" w:color="4BACC6" w:themeColor="accent5"/>
         <w:right w:val="single" w:sz="8" w:space="0" w:color="4BACC6" w:themeColor="accent5"/>
       </w:tblBorders>
+      <w:tblCellMar>
+        <w:top w:w="0" w:type="dxa"/>
+        <w:left w:w="108" w:type="dxa"/>
+        <w:bottom w:w="0" w:type="dxa"/>
+        <w:right w:w="108" w:type="dxa"/>
+      </w:tblCellMar>
     </w:tblPr>
     <w:tblStylePr w:type="firstRow">
       <w:pPr>
@@ -11791,6 +12095,7 @@
     <w:tblPr>
       <w:tblStyleRowBandSize w:val="1"/>
       <w:tblStyleColBandSize w:val="1"/>
+      <w:tblInd w:w="0" w:type="dxa"/>
       <w:tblBorders>
         <w:top w:val="single" w:sz="8" w:space="0" w:color="4BACC6" w:themeColor="accent5"/>
         <w:left w:val="single" w:sz="8" w:space="0" w:color="4BACC6" w:themeColor="accent5"/>
@@ -11799,6 +12104,12 @@
         <w:insideH w:val="single" w:sz="8" w:space="0" w:color="4BACC6" w:themeColor="accent5"/>
         <w:insideV w:val="single" w:sz="8" w:space="0" w:color="4BACC6" w:themeColor="accent5"/>
       </w:tblBorders>
+      <w:tblCellMar>
+        <w:top w:w="0" w:type="dxa"/>
+        <w:left w:w="108" w:type="dxa"/>
+        <w:bottom w:w="0" w:type="dxa"/>
+        <w:right w:w="108" w:type="dxa"/>
+      </w:tblCellMar>
     </w:tblPr>
     <w:tblStylePr w:type="firstRow">
       <w:pPr>
@@ -11914,10 +12225,17 @@
     <w:tblPr>
       <w:tblStyleRowBandSize w:val="1"/>
       <w:tblStyleColBandSize w:val="1"/>
+      <w:tblInd w:w="0" w:type="dxa"/>
       <w:tblBorders>
         <w:top w:val="single" w:sz="18" w:space="0" w:color="auto"/>
         <w:bottom w:val="single" w:sz="18" w:space="0" w:color="auto"/>
       </w:tblBorders>
+      <w:tblCellMar>
+        <w:top w:w="0" w:type="dxa"/>
+        <w:left w:w="108" w:type="dxa"/>
+        <w:bottom w:w="0" w:type="dxa"/>
+        <w:right w:w="108" w:type="dxa"/>
+      </w:tblCellMar>
     </w:tblPr>
     <w:tblStylePr w:type="firstRow">
       <w:pPr>
@@ -12059,10 +12377,17 @@
     <w:tblPr>
       <w:tblStyleRowBandSize w:val="1"/>
       <w:tblStyleColBandSize w:val="1"/>
+      <w:tblInd w:w="0" w:type="dxa"/>
       <w:tblBorders>
         <w:top w:val="single" w:sz="8" w:space="0" w:color="4BACC6" w:themeColor="accent5"/>
         <w:bottom w:val="single" w:sz="8" w:space="0" w:color="4BACC6" w:themeColor="accent5"/>
       </w:tblBorders>
+      <w:tblCellMar>
+        <w:top w:w="0" w:type="dxa"/>
+        <w:left w:w="108" w:type="dxa"/>
+        <w:bottom w:w="0" w:type="dxa"/>
+        <w:right w:w="108" w:type="dxa"/>
+      </w:tblCellMar>
     </w:tblPr>
     <w:tblStylePr w:type="firstRow">
       <w:rPr>
@@ -12133,6 +12458,7 @@
     <w:tblPr>
       <w:tblStyleRowBandSize w:val="1"/>
       <w:tblStyleColBandSize w:val="1"/>
+      <w:tblInd w:w="0" w:type="dxa"/>
       <w:tblBorders>
         <w:top w:val="single" w:sz="8" w:space="0" w:color="78C0D4" w:themeColor="accent5" w:themeTint="BF"/>
         <w:left w:val="single" w:sz="8" w:space="0" w:color="78C0D4" w:themeColor="accent5" w:themeTint="BF"/>
@@ -12141,6 +12467,12 @@
         <w:insideH w:val="single" w:sz="8" w:space="0" w:color="78C0D4" w:themeColor="accent5" w:themeTint="BF"/>
         <w:insideV w:val="single" w:sz="8" w:space="0" w:color="78C0D4" w:themeColor="accent5" w:themeTint="BF"/>
       </w:tblBorders>
+      <w:tblCellMar>
+        <w:top w:w="0" w:type="dxa"/>
+        <w:left w:w="108" w:type="dxa"/>
+        <w:bottom w:w="0" w:type="dxa"/>
+        <w:right w:w="108" w:type="dxa"/>
+      </w:tblCellMar>
     </w:tblPr>
     <w:tcPr>
       <w:shd w:val="clear" w:color="auto" w:fill="D2EAF1" w:themeFill="accent5" w:themeFillTint="3F"/>
@@ -12199,6 +12531,7 @@
     <w:tblPr>
       <w:tblStyleRowBandSize w:val="1"/>
       <w:tblStyleColBandSize w:val="1"/>
+      <w:tblInd w:w="0" w:type="dxa"/>
       <w:tblBorders>
         <w:top w:val="single" w:sz="8" w:space="0" w:color="7BA0CD" w:themeColor="accent1" w:themeTint="BF"/>
         <w:left w:val="single" w:sz="8" w:space="0" w:color="7BA0CD" w:themeColor="accent1" w:themeTint="BF"/>
@@ -12207,6 +12540,12 @@
         <w:insideH w:val="single" w:sz="8" w:space="0" w:color="7BA0CD" w:themeColor="accent1" w:themeTint="BF"/>
         <w:insideV w:val="single" w:sz="8" w:space="0" w:color="7BA0CD" w:themeColor="accent1" w:themeTint="BF"/>
       </w:tblBorders>
+      <w:tblCellMar>
+        <w:top w:w="0" w:type="dxa"/>
+        <w:left w:w="108" w:type="dxa"/>
+        <w:bottom w:w="0" w:type="dxa"/>
+        <w:right w:w="108" w:type="dxa"/>
+      </w:tblCellMar>
     </w:tblPr>
     <w:tcPr>
       <w:shd w:val="clear" w:color="auto" w:fill="D3DFEE" w:themeFill="accent1" w:themeFillTint="3F"/>
@@ -12507,7 +12846,7 @@
 </file>
 
 <file path=word/glossary/document.xml><?xml version="1.0" encoding="utf-8"?>
-<w:glossaryDocument xmlns:wpc="http://schemas.microsoft.com/office/word/2010/wordprocessingCanvas" xmlns:mc="http://schemas.openxmlformats.org/markup-compatibility/2006" xmlns:o="urn:schemas-microsoft-com:office:office" xmlns:r="http://schemas.openxmlformats.org/officeDocument/2006/relationships" xmlns:m="http://schemas.openxmlformats.org/officeDocument/2006/math" xmlns:v="urn:schemas-microsoft-com:vml" xmlns:wp14="http://schemas.microsoft.com/office/word/2010/wordprocessingDrawing" xmlns:wp="http://schemas.openxmlformats.org/drawingml/2006/wordprocessingDrawing" xmlns:w10="urn:schemas-microsoft-com:office:word" xmlns:w="http://schemas.openxmlformats.org/wordprocessingml/2006/main" xmlns:w14="http://schemas.microsoft.com/office/word/2010/wordml" xmlns:wpg="http://schemas.microsoft.com/office/word/2010/wordprocessingGroup" xmlns:wpi="http://schemas.microsoft.com/office/word/2010/wordprocessingInk" xmlns:wne="http://schemas.microsoft.com/office/word/2006/wordml" xmlns:wps="http://schemas.microsoft.com/office/word/2010/wordprocessingShape" mc:Ignorable="w14 wp14">
+<w:glossaryDocument xmlns:ve="http://schemas.openxmlformats.org/markup-compatibility/2006" xmlns:o="urn:schemas-microsoft-com:office:office" xmlns:r="http://schemas.openxmlformats.org/officeDocument/2006/relationships" xmlns:m="http://schemas.openxmlformats.org/officeDocument/2006/math" xmlns:v="urn:schemas-microsoft-com:vml" xmlns:wp="http://schemas.openxmlformats.org/drawingml/2006/wordprocessingDrawing" xmlns:w10="urn:schemas-microsoft-com:office:word" xmlns:w="http://schemas.openxmlformats.org/wordprocessingml/2006/main" xmlns:wne="http://schemas.microsoft.com/office/word/2006/wordml">
   <w:docParts>
     <w:docPart>
       <w:docPartPr>
@@ -12545,7 +12884,7 @@
 </file>
 
 <file path=word/glossary/fontTable.xml><?xml version="1.0" encoding="utf-8"?>
-<w:fonts xmlns:mc="http://schemas.openxmlformats.org/markup-compatibility/2006" xmlns:r="http://schemas.openxmlformats.org/officeDocument/2006/relationships" xmlns:w="http://schemas.openxmlformats.org/wordprocessingml/2006/main" xmlns:w14="http://schemas.microsoft.com/office/word/2010/wordml" mc:Ignorable="w14">
+<w:fonts xmlns:r="http://schemas.openxmlformats.org/officeDocument/2006/relationships" xmlns:w="http://schemas.openxmlformats.org/wordprocessingml/2006/main">
   <w:font w:name="Symbol">
     <w:panose1 w:val="05050102010706020507"/>
     <w:charset w:val="02"/>
@@ -12565,7 +12904,7 @@
     <w:charset w:val="00"/>
     <w:family w:val="modern"/>
     <w:pitch w:val="fixed"/>
-    <w:sig w:usb0="E0002EFF" w:usb1="C0007843" w:usb2="00000009" w:usb3="00000000" w:csb0="000001FF" w:csb1="00000000"/>
+    <w:sig w:usb0="E0002AFF" w:usb1="C0007843" w:usb2="00000009" w:usb3="00000000" w:csb0="000001FF" w:csb1="00000000"/>
   </w:font>
   <w:font w:name="Wingdings">
     <w:panose1 w:val="05000000000000000000"/>
@@ -12592,16 +12931,15 @@
     <w:panose1 w:val="020B0604030504040204"/>
     <w:charset w:val="00"/>
     <w:family w:val="swiss"/>
-    <w:notTrueType/>
     <w:pitch w:val="variable"/>
-    <w:sig w:usb0="00000003" w:usb1="00000000" w:usb2="00000000" w:usb3="00000000" w:csb0="00000001" w:csb1="00000000"/>
+    <w:sig w:usb0="E1002EFF" w:usb1="C000605B" w:usb2="00000029" w:usb3="00000000" w:csb0="000101FF" w:csb1="00000000"/>
   </w:font>
   <w:font w:name="Arial">
     <w:panose1 w:val="020B0604020202020204"/>
     <w:charset w:val="00"/>
     <w:family w:val="swiss"/>
     <w:pitch w:val="variable"/>
-    <w:sig w:usb0="E0002EFF" w:usb1="C0007843" w:usb2="00000009" w:usb3="00000000" w:csb0="000001FF" w:csb1="00000000"/>
+    <w:sig w:usb0="E0002AFF" w:usb1="C0007843" w:usb2="00000009" w:usb3="00000000" w:csb0="000001FF" w:csb1="00000000"/>
   </w:font>
   <w:font w:name="NimbusRomNo9L-Regu">
     <w:panose1 w:val="00000000000000000000"/>
@@ -12615,14 +12953,13 @@
 </file>
 
 <file path=word/glossary/settings.xml><?xml version="1.0" encoding="utf-8"?>
-<w:settings xmlns:mc="http://schemas.openxmlformats.org/markup-compatibility/2006" xmlns:o="urn:schemas-microsoft-com:office:office" xmlns:r="http://schemas.openxmlformats.org/officeDocument/2006/relationships" xmlns:m="http://schemas.openxmlformats.org/officeDocument/2006/math" xmlns:v="urn:schemas-microsoft-com:vml" xmlns:w10="urn:schemas-microsoft-com:office:word" xmlns:w="http://schemas.openxmlformats.org/wordprocessingml/2006/main" xmlns:w14="http://schemas.microsoft.com/office/word/2010/wordml" xmlns:sl="http://schemas.openxmlformats.org/schemaLibrary/2006/main" mc:Ignorable="w14">
+<w:settings xmlns:o="urn:schemas-microsoft-com:office:office" xmlns:r="http://schemas.openxmlformats.org/officeDocument/2006/relationships" xmlns:m="http://schemas.openxmlformats.org/officeDocument/2006/math" xmlns:v="urn:schemas-microsoft-com:vml" xmlns:w10="urn:schemas-microsoft-com:office:word" xmlns:w="http://schemas.openxmlformats.org/wordprocessingml/2006/main" xmlns:sl="http://schemas.openxmlformats.org/schemaLibrary/2006/main">
   <w:view w:val="normal"/>
   <w:defaultTabStop w:val="708"/>
   <w:hyphenationZone w:val="425"/>
   <w:characterSpacingControl w:val="doNotCompress"/>
   <w:compat>
     <w:useFELayout/>
-    <w:compatSetting w:name="compatibilityMode" w:uri="http://schemas.microsoft.com/office/word" w:val="12"/>
   </w:compat>
   <w:rsids>
     <w:rsidRoot w:val="00E918B2"/>
@@ -12634,6 +12971,7 @@
     <w:rsid w:val="000F6042"/>
     <w:rsid w:val="001E3E9C"/>
     <w:rsid w:val="001F26C0"/>
+    <w:rsid w:val="00200634"/>
     <w:rsid w:val="00261261"/>
     <w:rsid w:val="00291D3A"/>
     <w:rsid w:val="00313422"/>
@@ -12669,7 +13007,7 @@
     <m:mathFont m:val="Cambria Math"/>
     <m:brkBin m:val="before"/>
     <m:brkBinSub m:val="--"/>
-    <m:smallFrac m:val="0"/>
+    <m:smallFrac m:val="off"/>
     <m:dispDef/>
     <m:lMargin m:val="0"/>
     <m:rMargin m:val="0"/>
@@ -12686,7 +13024,7 @@
 </file>
 
 <file path=word/glossary/styles.xml><?xml version="1.0" encoding="utf-8"?>
-<w:styles xmlns:mc="http://schemas.openxmlformats.org/markup-compatibility/2006" xmlns:r="http://schemas.openxmlformats.org/officeDocument/2006/relationships" xmlns:w="http://schemas.openxmlformats.org/wordprocessingml/2006/main" xmlns:w14="http://schemas.microsoft.com/office/word/2010/wordml" mc:Ignorable="w14">
+<w:styles xmlns:r="http://schemas.openxmlformats.org/officeDocument/2006/relationships" xmlns:w="http://schemas.openxmlformats.org/wordprocessingml/2006/main">
   <w:docDefaults>
     <w:rPrDefault>
       <w:rPr>
@@ -12857,6 +13195,7 @@
     <w:uiPriority w:val="99"/>
     <w:semiHidden/>
     <w:unhideWhenUsed/>
+    <w:qFormat/>
     <w:tblPr>
       <w:tblInd w:w="0" w:type="dxa"/>
       <w:tblCellMar>
@@ -12984,198 +13323,8 @@
 </w:styles>
 </file>
 
-<file path=word/glossary/stylesWithEffects.xml><?xml version="1.0" encoding="utf-8"?>
-<w:styles xmlns:wpc="http://schemas.microsoft.com/office/word/2010/wordprocessingCanvas" xmlns:mc="http://schemas.openxmlformats.org/markup-compatibility/2006" xmlns:o="urn:schemas-microsoft-com:office:office" xmlns:r="http://schemas.openxmlformats.org/officeDocument/2006/relationships" xmlns:m="http://schemas.openxmlformats.org/officeDocument/2006/math" xmlns:v="urn:schemas-microsoft-com:vml" xmlns:wp14="http://schemas.microsoft.com/office/word/2010/wordprocessingDrawing" xmlns:wp="http://schemas.openxmlformats.org/drawingml/2006/wordprocessingDrawing" xmlns:w10="urn:schemas-microsoft-com:office:word" xmlns:w="http://schemas.openxmlformats.org/wordprocessingml/2006/main" xmlns:w14="http://schemas.microsoft.com/office/word/2010/wordml" xmlns:wpg="http://schemas.microsoft.com/office/word/2010/wordprocessingGroup" xmlns:wpi="http://schemas.microsoft.com/office/word/2010/wordprocessingInk" xmlns:wne="http://schemas.microsoft.com/office/word/2006/wordml" xmlns:wps="http://schemas.microsoft.com/office/word/2010/wordprocessingShape" mc:Ignorable="w14 wp14">
-  <w:docDefaults>
-    <w:rPrDefault>
-      <w:rPr>
-        <w:rFonts w:asciiTheme="minorHAnsi" w:eastAsiaTheme="minorEastAsia" w:hAnsiTheme="minorHAnsi" w:cstheme="minorBidi"/>
-        <w:sz w:val="22"/>
-        <w:szCs w:val="22"/>
-        <w:lang w:val="es-ES" w:eastAsia="es-ES" w:bidi="ar-SA"/>
-      </w:rPr>
-    </w:rPrDefault>
-    <w:pPrDefault>
-      <w:pPr>
-        <w:spacing w:after="200" w:line="276" w:lineRule="auto"/>
-      </w:pPr>
-    </w:pPrDefault>
-  </w:docDefaults>
-  <w:latentStyles w:defLockedState="0" w:defUIPriority="99" w:defSemiHidden="1" w:defUnhideWhenUsed="1" w:defQFormat="0" w:count="267">
-    <w:lsdException w:name="Normal" w:semiHidden="0" w:uiPriority="0" w:unhideWhenUsed="0" w:qFormat="1"/>
-    <w:lsdException w:name="heading 1" w:semiHidden="0" w:uiPriority="9" w:unhideWhenUsed="0" w:qFormat="1"/>
-    <w:lsdException w:name="heading 2" w:uiPriority="9" w:qFormat="1"/>
-    <w:lsdException w:name="heading 3" w:uiPriority="9" w:qFormat="1"/>
-    <w:lsdException w:name="heading 4" w:uiPriority="9" w:qFormat="1"/>
-    <w:lsdException w:name="heading 5" w:uiPriority="9" w:qFormat="1"/>
-    <w:lsdException w:name="heading 6" w:uiPriority="9" w:qFormat="1"/>
-    <w:lsdException w:name="heading 7" w:uiPriority="9" w:qFormat="1"/>
-    <w:lsdException w:name="heading 8" w:uiPriority="9" w:qFormat="1"/>
-    <w:lsdException w:name="heading 9" w:uiPriority="9" w:qFormat="1"/>
-    <w:lsdException w:name="toc 1" w:uiPriority="39"/>
-    <w:lsdException w:name="toc 2" w:uiPriority="39"/>
-    <w:lsdException w:name="toc 3" w:uiPriority="39"/>
-    <w:lsdException w:name="toc 4" w:uiPriority="39"/>
-    <w:lsdException w:name="toc 5" w:uiPriority="39"/>
-    <w:lsdException w:name="toc 6" w:uiPriority="39"/>
-    <w:lsdException w:name="toc 7" w:uiPriority="39"/>
-    <w:lsdException w:name="toc 8" w:uiPriority="39"/>
-    <w:lsdException w:name="toc 9" w:uiPriority="39"/>
-    <w:lsdException w:name="caption" w:uiPriority="35" w:qFormat="1"/>
-    <w:lsdException w:name="Title" w:semiHidden="0" w:uiPriority="10" w:unhideWhenUsed="0" w:qFormat="1"/>
-    <w:lsdException w:name="Default Paragraph Font" w:uiPriority="1"/>
-    <w:lsdException w:name="Subtitle" w:semiHidden="0" w:uiPriority="11" w:unhideWhenUsed="0" w:qFormat="1"/>
-    <w:lsdException w:name="Strong" w:semiHidden="0" w:uiPriority="22" w:unhideWhenUsed="0" w:qFormat="1"/>
-    <w:lsdException w:name="Emphasis" w:semiHidden="0" w:uiPriority="20" w:unhideWhenUsed="0" w:qFormat="1"/>
-    <w:lsdException w:name="Table Grid" w:semiHidden="0" w:uiPriority="59" w:unhideWhenUsed="0"/>
-    <w:lsdException w:name="Placeholder Text" w:unhideWhenUsed="0"/>
-    <w:lsdException w:name="No Spacing" w:semiHidden="0" w:uiPriority="1" w:unhideWhenUsed="0" w:qFormat="1"/>
-    <w:lsdException w:name="Light Shading" w:semiHidden="0" w:uiPriority="60" w:unhideWhenUsed="0"/>
-    <w:lsdException w:name="Light List" w:semiHidden="0" w:uiPriority="61" w:unhideWhenUsed="0"/>
-    <w:lsdException w:name="Light Grid" w:semiHidden="0" w:uiPriority="62" w:unhideWhenUsed="0"/>
-    <w:lsdException w:name="Medium Shading 1" w:semiHidden="0" w:uiPriority="63" w:unhideWhenUsed="0"/>
-    <w:lsdException w:name="Medium Shading 2" w:semiHidden="0" w:uiPriority="64" w:unhideWhenUsed="0"/>
-    <w:lsdException w:name="Medium List 1" w:semiHidden="0" w:uiPriority="65" w:unhideWhenUsed="0"/>
-    <w:lsdException w:name="Medium List 2" w:semiHidden="0" w:uiPriority="66" w:unhideWhenUsed="0"/>
-    <w:lsdException w:name="Medium Grid 1" w:semiHidden="0" w:uiPriority="67" w:unhideWhenUsed="0"/>
-    <w:lsdException w:name="Medium Grid 2" w:semiHidden="0" w:uiPriority="68" w:unhideWhenUsed="0"/>
-    <w:lsdException w:name="Medium Grid 3" w:semiHidden="0" w:uiPriority="69" w:unhideWhenUsed="0"/>
-    <w:lsdException w:name="Dark List" w:semiHidden="0" w:uiPriority="70" w:unhideWhenUsed="0"/>
-    <w:lsdException w:name="Colorful Shading" w:semiHidden="0" w:uiPriority="71" w:unhideWhenUsed="0"/>
-    <w:lsdException w:name="Colorful List" w:semiHidden="0" w:uiPriority="72" w:unhideWhenUsed="0"/>
-    <w:lsdException w:name="Colorful Grid" w:semiHidden="0" w:uiPriority="73" w:unhideWhenUsed="0"/>
-    <w:lsdException w:name="Light Shading Accent 1" w:semiHidden="0" w:uiPriority="60" w:unhideWhenUsed="0"/>
-    <w:lsdException w:name="Light List Accent 1" w:semiHidden="0" w:uiPriority="61" w:unhideWhenUsed="0"/>
-    <w:lsdException w:name="Light Grid Accent 1" w:semiHidden="0" w:uiPriority="62" w:unhideWhenUsed="0"/>
-    <w:lsdException w:name="Medium Shading 1 Accent 1" w:semiHidden="0" w:uiPriority="63" w:unhideWhenUsed="0"/>
-    <w:lsdException w:name="Medium Shading 2 Accent 1" w:semiHidden="0" w:uiPriority="64" w:unhideWhenUsed="0"/>
-    <w:lsdException w:name="Medium List 1 Accent 1" w:semiHidden="0" w:uiPriority="65" w:unhideWhenUsed="0"/>
-    <w:lsdException w:name="Revision" w:unhideWhenUsed="0"/>
-    <w:lsdException w:name="List Paragraph" w:semiHidden="0" w:uiPriority="34" w:unhideWhenUsed="0" w:qFormat="1"/>
-    <w:lsdException w:name="Quote" w:semiHidden="0" w:uiPriority="29" w:unhideWhenUsed="0" w:qFormat="1"/>
-    <w:lsdException w:name="Intense Quote" w:semiHidden="0" w:uiPriority="30" w:unhideWhenUsed="0" w:qFormat="1"/>
-    <w:lsdException w:name="Medium List 2 Accent 1" w:semiHidden="0" w:uiPriority="66" w:unhideWhenUsed="0"/>
-    <w:lsdException w:name="Medium Grid 1 Accent 1" w:semiHidden="0" w:uiPriority="67" w:unhideWhenUsed="0"/>
-    <w:lsdException w:name="Medium Grid 2 Accent 1" w:semiHidden="0" w:uiPriority="68" w:unhideWhenUsed="0"/>
-    <w:lsdException w:name="Medium Grid 3 Accent 1" w:semiHidden="0" w:uiPriority="69" w:unhideWhenUsed="0"/>
-    <w:lsdException w:name="Dark List Accent 1" w:semiHidden="0" w:uiPriority="70" w:unhideWhenUsed="0"/>
-    <w:lsdException w:name="Colorful Shading Accent 1" w:semiHidden="0" w:uiPriority="71" w:unhideWhenUsed="0"/>
-    <w:lsdException w:name="Colorful List Accent 1" w:semiHidden="0" w:uiPriority="72" w:unhideWhenUsed="0"/>
-    <w:lsdException w:name="Colorful Grid Accent 1" w:semiHidden="0" w:uiPriority="73" w:unhideWhenUsed="0"/>
-    <w:lsdException w:name="Light Shading Accent 2" w:semiHidden="0" w:uiPriority="60" w:unhideWhenUsed="0"/>
-    <w:lsdException w:name="Light List Accent 2" w:semiHidden="0" w:uiPriority="61" w:unhideWhenUsed="0"/>
-    <w:lsdException w:name="Light Grid Accent 2" w:semiHidden="0" w:uiPriority="62" w:unhideWhenUsed="0"/>
-    <w:lsdException w:name="Medium Shading 1 Accent 2" w:semiHidden="0" w:uiPriority="63" w:unhideWhenUsed="0"/>
-    <w:lsdException w:name="Medium Shading 2 Accent 2" w:semiHidden="0" w:uiPriority="64" w:unhideWhenUsed="0"/>
-    <w:lsdException w:name="Medium List 1 Accent 2" w:semiHidden="0" w:uiPriority="65" w:unhideWhenUsed="0"/>
-    <w:lsdException w:name="Medium List 2 Accent 2" w:semiHidden="0" w:uiPriority="66" w:unhideWhenUsed="0"/>
-    <w:lsdException w:name="Medium Grid 1 Accent 2" w:semiHidden="0" w:uiPriority="67" w:unhideWhenUsed="0"/>
-    <w:lsdException w:name="Medium Grid 2 Accent 2" w:semiHidden="0" w:uiPriority="68" w:unhideWhenUsed="0"/>
-    <w:lsdException w:name="Medium Grid 3 Accent 2" w:semiHidden="0" w:uiPriority="69" w:unhideWhenUsed="0"/>
-    <w:lsdException w:name="Dark List Accent 2" w:semiHidden="0" w:uiPriority="70" w:unhideWhenUsed="0"/>
-    <w:lsdException w:name="Colorful Shading Accent 2" w:semiHidden="0" w:uiPriority="71" w:unhideWhenUsed="0"/>
-    <w:lsdException w:name="Colorful List Accent 2" w:semiHidden="0" w:uiPriority="72" w:unhideWhenUsed="0"/>
-    <w:lsdException w:name="Colorful Grid Accent 2" w:semiHidden="0" w:uiPriority="73" w:unhideWhenUsed="0"/>
-    <w:lsdException w:name="Light Shading Accent 3" w:semiHidden="0" w:uiPriority="60" w:unhideWhenUsed="0"/>
-    <w:lsdException w:name="Light List Accent 3" w:semiHidden="0" w:uiPriority="61" w:unhideWhenUsed="0"/>
-    <w:lsdException w:name="Light Grid Accent 3" w:semiHidden="0" w:uiPriority="62" w:unhideWhenUsed="0"/>
-    <w:lsdException w:name="Medium Shading 1 Accent 3" w:semiHidden="0" w:uiPriority="63" w:unhideWhenUsed="0"/>
-    <w:lsdException w:name="Medium Shading 2 Accent 3" w:semiHidden="0" w:uiPriority="64" w:unhideWhenUsed="0"/>
-    <w:lsdException w:name="Medium List 1 Accent 3" w:semiHidden="0" w:uiPriority="65" w:unhideWhenUsed="0"/>
-    <w:lsdException w:name="Medium List 2 Accent 3" w:semiHidden="0" w:uiPriority="66" w:unhideWhenUsed="0"/>
-    <w:lsdException w:name="Medium Grid 1 Accent 3" w:semiHidden="0" w:uiPriority="67" w:unhideWhenUsed="0"/>
-    <w:lsdException w:name="Medium Grid 2 Accent 3" w:semiHidden="0" w:uiPriority="68" w:unhideWhenUsed="0"/>
-    <w:lsdException w:name="Medium Grid 3 Accent 3" w:semiHidden="0" w:uiPriority="69" w:unhideWhenUsed="0"/>
-    <w:lsdException w:name="Dark List Accent 3" w:semiHidden="0" w:uiPriority="70" w:unhideWhenUsed="0"/>
-    <w:lsdException w:name="Colorful Shading Accent 3" w:semiHidden="0" w:uiPriority="71" w:unhideWhenUsed="0"/>
-    <w:lsdException w:name="Colorful List Accent 3" w:semiHidden="0" w:uiPriority="72" w:unhideWhenUsed="0"/>
-    <w:lsdException w:name="Colorful Grid Accent 3" w:semiHidden="0" w:uiPriority="73" w:unhideWhenUsed="0"/>
-    <w:lsdException w:name="Light Shading Accent 4" w:semiHidden="0" w:uiPriority="60" w:unhideWhenUsed="0"/>
-    <w:lsdException w:name="Light List Accent 4" w:semiHidden="0" w:uiPriority="61" w:unhideWhenUsed="0"/>
-    <w:lsdException w:name="Light Grid Accent 4" w:semiHidden="0" w:uiPriority="62" w:unhideWhenUsed="0"/>
-    <w:lsdException w:name="Medium Shading 1 Accent 4" w:semiHidden="0" w:uiPriority="63" w:unhideWhenUsed="0"/>
-    <w:lsdException w:name="Medium Shading 2 Accent 4" w:semiHidden="0" w:uiPriority="64" w:unhideWhenUsed="0"/>
-    <w:lsdException w:name="Medium List 1 Accent 4" w:semiHidden="0" w:uiPriority="65" w:unhideWhenUsed="0"/>
-    <w:lsdException w:name="Medium List 2 Accent 4" w:semiHidden="0" w:uiPriority="66" w:unhideWhenUsed="0"/>
-    <w:lsdException w:name="Medium Grid 1 Accent 4" w:semiHidden="0" w:uiPriority="67" w:unhideWhenUsed="0"/>
-    <w:lsdException w:name="Medium Grid 2 Accent 4" w:semiHidden="0" w:uiPriority="68" w:unhideWhenUsed="0"/>
-    <w:lsdException w:name="Medium Grid 3 Accent 4" w:semiHidden="0" w:uiPriority="69" w:unhideWhenUsed="0"/>
-    <w:lsdException w:name="Dark List Accent 4" w:semiHidden="0" w:uiPriority="70" w:unhideWhenUsed="0"/>
-    <w:lsdException w:name="Colorful Shading Accent 4" w:semiHidden="0" w:uiPriority="71" w:unhideWhenUsed="0"/>
-    <w:lsdException w:name="Colorful List Accent 4" w:semiHidden="0" w:uiPriority="72" w:unhideWhenUsed="0"/>
-    <w:lsdException w:name="Colorful Grid Accent 4" w:semiHidden="0" w:uiPriority="73" w:unhideWhenUsed="0"/>
-    <w:lsdException w:name="Light Shading Accent 5" w:semiHidden="0" w:uiPriority="60" w:unhideWhenUsed="0"/>
-    <w:lsdException w:name="Light List Accent 5" w:semiHidden="0" w:uiPriority="61" w:unhideWhenUsed="0"/>
-    <w:lsdException w:name="Light Grid Accent 5" w:semiHidden="0" w:uiPriority="62" w:unhideWhenUsed="0"/>
-    <w:lsdException w:name="Medium Shading 1 Accent 5" w:semiHidden="0" w:uiPriority="63" w:unhideWhenUsed="0"/>
-    <w:lsdException w:name="Medium Shading 2 Accent 5" w:semiHidden="0" w:uiPriority="64" w:unhideWhenUsed="0"/>
-    <w:lsdException w:name="Medium List 1 Accent 5" w:semiHidden="0" w:uiPriority="65" w:unhideWhenUsed="0"/>
-    <w:lsdException w:name="Medium List 2 Accent 5" w:semiHidden="0" w:uiPriority="66" w:unhideWhenUsed="0"/>
-    <w:lsdException w:name="Medium Grid 1 Accent 5" w:semiHidden="0" w:uiPriority="67" w:unhideWhenUsed="0"/>
-    <w:lsdException w:name="Medium Grid 2 Accent 5" w:semiHidden="0" w:uiPriority="68" w:unhideWhenUsed="0"/>
-    <w:lsdException w:name="Medium Grid 3 Accent 5" w:semiHidden="0" w:uiPriority="69" w:unhideWhenUsed="0"/>
-    <w:lsdException w:name="Dark List Accent 5" w:semiHidden="0" w:uiPriority="70" w:unhideWhenUsed="0"/>
-    <w:lsdException w:name="Colorful Shading Accent 5" w:semiHidden="0" w:uiPriority="71" w:unhideWhenUsed="0"/>
-    <w:lsdException w:name="Colorful List Accent 5" w:semiHidden="0" w:uiPriority="72" w:unhideWhenUsed="0"/>
-    <w:lsdException w:name="Colorful Grid Accent 5" w:semiHidden="0" w:uiPriority="73" w:unhideWhenUsed="0"/>
-    <w:lsdException w:name="Light Shading Accent 6" w:semiHidden="0" w:uiPriority="60" w:unhideWhenUsed="0"/>
-    <w:lsdException w:name="Light List Accent 6" w:semiHidden="0" w:uiPriority="61" w:unhideWhenUsed="0"/>
-    <w:lsdException w:name="Light Grid Accent 6" w:semiHidden="0" w:uiPriority="62" w:unhideWhenUsed="0"/>
-    <w:lsdException w:name="Medium Shading 1 Accent 6" w:semiHidden="0" w:uiPriority="63" w:unhideWhenUsed="0"/>
-    <w:lsdException w:name="Medium Shading 2 Accent 6" w:semiHidden="0" w:uiPriority="64" w:unhideWhenUsed="0"/>
-    <w:lsdException w:name="Medium List 1 Accent 6" w:semiHidden="0" w:uiPriority="65" w:unhideWhenUsed="0"/>
-    <w:lsdException w:name="Medium List 2 Accent 6" w:semiHidden="0" w:uiPriority="66" w:unhideWhenUsed="0"/>
-    <w:lsdException w:name="Medium Grid 1 Accent 6" w:semiHidden="0" w:uiPriority="67" w:unhideWhenUsed="0"/>
-    <w:lsdException w:name="Medium Grid 2 Accent 6" w:semiHidden="0" w:uiPriority="68" w:unhideWhenUsed="0"/>
-    <w:lsdException w:name="Medium Grid 3 Accent 6" w:semiHidden="0" w:uiPriority="69" w:unhideWhenUsed="0"/>
-    <w:lsdException w:name="Dark List Accent 6" w:semiHidden="0" w:uiPriority="70" w:unhideWhenUsed="0"/>
-    <w:lsdException w:name="Colorful Shading Accent 6" w:semiHidden="0" w:uiPriority="71" w:unhideWhenUsed="0"/>
-    <w:lsdException w:name="Colorful List Accent 6" w:semiHidden="0" w:uiPriority="72" w:unhideWhenUsed="0"/>
-    <w:lsdException w:name="Colorful Grid Accent 6" w:semiHidden="0" w:uiPriority="73" w:unhideWhenUsed="0"/>
-    <w:lsdException w:name="Subtle Emphasis" w:semiHidden="0" w:uiPriority="19" w:unhideWhenUsed="0" w:qFormat="1"/>
-    <w:lsdException w:name="Intense Emphasis" w:semiHidden="0" w:uiPriority="21" w:unhideWhenUsed="0" w:qFormat="1"/>
-    <w:lsdException w:name="Subtle Reference" w:semiHidden="0" w:uiPriority="31" w:unhideWhenUsed="0" w:qFormat="1"/>
-    <w:lsdException w:name="Intense Reference" w:semiHidden="0" w:uiPriority="32" w:unhideWhenUsed="0" w:qFormat="1"/>
-    <w:lsdException w:name="Book Title" w:semiHidden="0" w:uiPriority="33" w:unhideWhenUsed="0" w:qFormat="1"/>
-    <w:lsdException w:name="Bibliography" w:uiPriority="37"/>
-    <w:lsdException w:name="TOC Heading" w:uiPriority="39" w:qFormat="1"/>
-  </w:latentStyles>
-  <w:style w:type="paragraph" w:default="1" w:styleId="Normal">
-    <w:name w:val="Normal"/>
-    <w:qFormat/>
-  </w:style>
-  <w:style w:type="character" w:default="1" w:styleId="Fuentedeprrafopredeter">
-    <w:name w:val="Default Paragraph Font"/>
-    <w:uiPriority w:val="1"/>
-    <w:semiHidden/>
-    <w:unhideWhenUsed/>
-  </w:style>
-  <w:style w:type="table" w:default="1" w:styleId="Tablanormal">
-    <w:name w:val="Normal Table"/>
-    <w:uiPriority w:val="99"/>
-    <w:semiHidden/>
-    <w:unhideWhenUsed/>
-    <w:tblPr>
-      <w:tblInd w:w="0" w:type="dxa"/>
-      <w:tblCellMar>
-        <w:top w:w="0" w:type="dxa"/>
-        <w:left w:w="108" w:type="dxa"/>
-        <w:bottom w:w="0" w:type="dxa"/>
-        <w:right w:w="108" w:type="dxa"/>
-      </w:tblCellMar>
-    </w:tblPr>
-  </w:style>
-  <w:style w:type="numbering" w:default="1" w:styleId="Sinlista">
-    <w:name w:val="No List"/>
-    <w:uiPriority w:val="99"/>
-    <w:semiHidden/>
-    <w:unhideWhenUsed/>
-  </w:style>
-</w:styles>
-</file>
-
 <file path=word/glossary/webSettings.xml><?xml version="1.0" encoding="utf-8"?>
-<w:webSettings xmlns:mc="http://schemas.openxmlformats.org/markup-compatibility/2006" xmlns:r="http://schemas.openxmlformats.org/officeDocument/2006/relationships" xmlns:w="http://schemas.openxmlformats.org/wordprocessingml/2006/main" xmlns:w14="http://schemas.microsoft.com/office/word/2010/wordml" mc:Ignorable="w14">
+<w:webSettings xmlns:r="http://schemas.openxmlformats.org/officeDocument/2006/relationships" xmlns:w="http://schemas.openxmlformats.org/wordprocessingml/2006/main">
   <w:optimizeForBrowser/>
 </w:webSettings>
 </file>
@@ -13487,7 +13636,7 @@
 </file>
 
 <file path=customXml/itemProps2.xml><?xml version="1.0" encoding="utf-8"?>
-<ds:datastoreItem xmlns:ds="http://schemas.openxmlformats.org/officeDocument/2006/customXml" ds:itemID="{00415514-A09C-49FB-805A-E17AF1338AE8}">
+<ds:datastoreItem xmlns:ds="http://schemas.openxmlformats.org/officeDocument/2006/customXml" ds:itemID="{E21DD6DA-6BEC-46FE-867B-C4CD3980A9EC}">
   <ds:schemaRefs>
     <ds:schemaRef ds:uri="http://schemas.openxmlformats.org/officeDocument/2006/bibliography"/>
   </ds:schemaRefs>

</xml_diff>